<commit_message>
Update report to version 0.2
</commit_message>
<xml_diff>
--- a/Developing the calibration package and configuration.docx
+++ b/Developing the calibration package and configuration.docx
@@ -4,31 +4,1372 @@
   <w:body>
     <w:p>
       <w:pPr>
+        <w:pStyle w:val="Title"/>
+        <w:jc w:val="center"/>
+        <w:rPr>
+          <w:lang w:val="en-US"/>
+        </w:rPr>
+      </w:pPr>
+      <w:r>
+        <w:rPr>
+          <w:lang w:val="en-US"/>
+        </w:rPr>
+        <w:t>Developing camera calibration software for MOONS FPU testing</w:t>
+      </w:r>
+    </w:p>
+    <w:p>
+      <w:pPr>
+        <w:rPr>
+          <w:lang w:val="en-US"/>
+        </w:rPr>
+        <w:sectPr>
+          <w:footerReference w:type="default" r:id="rId8"/>
+          <w:pgSz w:w="11906" w:h="16838"/>
+          <w:pgMar w:top="1440" w:right="1440" w:bottom="1440" w:left="1440" w:header="708" w:footer="708" w:gutter="0"/>
+          <w:cols w:space="708"/>
+          <w:titlePg/>
+          <w:docGrid w:linePitch="360"/>
+        </w:sectPr>
+      </w:pPr>
+    </w:p>
+    <w:p>
+      <w:pPr>
+        <w:rPr>
+          <w:lang w:val="en-US"/>
+        </w:rPr>
+      </w:pPr>
+      <w:r>
+        <w:rPr>
+          <w:lang w:val="en-US"/>
+        </w:rPr>
+        <w:t>Issue:</w:t>
+      </w:r>
+      <w:r>
+        <w:rPr>
+          <w:lang w:val="en-US"/>
+        </w:rPr>
+        <w:tab/>
+      </w:r>
+      <w:r>
+        <w:rPr>
+          <w:lang w:val="en-US"/>
+        </w:rPr>
+        <w:tab/>
+      </w:r>
+      <w:r>
+        <w:rPr>
+          <w:lang w:val="en-US"/>
+        </w:rPr>
+        <w:t>0.2</w:t>
+      </w:r>
+    </w:p>
+    <w:p>
+      <w:pPr>
+        <w:rPr>
+          <w:lang w:val="en-US"/>
+        </w:rPr>
+      </w:pPr>
+      <w:r>
+        <w:rPr>
+          <w:lang w:val="en-US"/>
+        </w:rPr>
+        <w:t>Date:</w:t>
+      </w:r>
+      <w:r>
+        <w:rPr>
+          <w:lang w:val="en-US"/>
+        </w:rPr>
+        <w:tab/>
+      </w:r>
+      <w:r>
+        <w:rPr>
+          <w:lang w:val="en-US"/>
+        </w:rPr>
+        <w:tab/>
+      </w:r>
+      <w:r>
+        <w:rPr>
+          <w:lang w:val="en-US"/>
+        </w:rPr>
+        <w:t>5</w:t>
+      </w:r>
+      <w:r>
+        <w:rPr>
+          <w:vertAlign w:val="superscript"/>
+          <w:lang w:val="en-US"/>
+        </w:rPr>
+        <w:t>th</w:t>
+      </w:r>
+      <w:r>
+        <w:rPr>
+          <w:lang w:val="en-US"/>
+        </w:rPr>
+        <w:t xml:space="preserve"> April 2019</w:t>
+      </w:r>
+    </w:p>
+    <w:p>
+      <w:pPr>
+        <w:rPr>
+          <w:lang w:val="en-US"/>
+        </w:rPr>
+        <w:sectPr>
+          <w:type w:val="continuous"/>
+          <w:pgSz w:w="11906" w:h="16838"/>
+          <w:pgMar w:top="1440" w:right="1440" w:bottom="1440" w:left="1440" w:header="708" w:footer="708" w:gutter="0"/>
+          <w:cols w:space="708"/>
+          <w:docGrid w:linePitch="360"/>
+        </w:sectPr>
+      </w:pPr>
+    </w:p>
+    <w:p>
+      <w:pPr>
+        <w:rPr>
+          <w:color w:val="5B9BD5" w:themeColor="accent1"/>
+          <w:sz w:val="88"/>
+          <w:szCs w:val="88"/>
+          <w:lang w:val="en-US"/>
+        </w:rPr>
+      </w:pPr>
+      <w:r>
+        <w:rPr>
+          <w:lang w:val="en-US"/>
+        </w:rPr>
+        <w:t>Author:</w:t>
+      </w:r>
+      <w:r>
+        <w:rPr>
+          <w:lang w:val="en-US"/>
+        </w:rPr>
+        <w:tab/>
+      </w:r>
+      <w:r>
+        <w:rPr>
+          <w:lang w:val="en-US"/>
+        </w:rPr>
+        <w:tab/>
+      </w:r>
+      <w:r>
+        <w:rPr>
+          <w:lang w:val="en-US"/>
+        </w:rPr>
+        <w:t>Alexander Lay</w:t>
+      </w:r>
+      <w:r>
+        <w:rPr>
+          <w:lang w:val="en-US"/>
+        </w:rPr>
+        <w:br w:type="page"/>
+      </w:r>
+    </w:p>
+    <w:p>
+      <w:pPr>
         <w:pStyle w:val="Heading1"/>
       </w:pPr>
-      <w:r>
-        <w:t>Developing the calibration package and configuration</w:t>
-      </w:r>
+      <w:bookmarkStart w:id="0" w:name="_Toc5286147"/>
+      <w:r>
+        <w:lastRenderedPageBreak/>
+        <w:t>Change Record</w:t>
+      </w:r>
+      <w:bookmarkEnd w:id="0"/>
+    </w:p>
+    <w:tbl>
+      <w:tblPr>
+        <w:tblStyle w:val="TableGrid"/>
+        <w:tblW w:w="0" w:type="auto"/>
+        <w:tblLook w:val="04A0" w:firstRow="1" w:lastRow="0" w:firstColumn="1" w:lastColumn="0" w:noHBand="0" w:noVBand="1"/>
+      </w:tblPr>
+      <w:tblGrid>
+        <w:gridCol w:w="846"/>
+        <w:gridCol w:w="1701"/>
+        <w:gridCol w:w="1843"/>
+        <w:gridCol w:w="4626"/>
+      </w:tblGrid>
+      <w:tr>
+        <w:tc>
+          <w:tcPr>
+            <w:tcW w:w="846" w:type="dxa"/>
+          </w:tcPr>
+          <w:p>
+            <w:r>
+              <w:t>Issue</w:t>
+            </w:r>
+          </w:p>
+        </w:tc>
+        <w:tc>
+          <w:tcPr>
+            <w:tcW w:w="1701" w:type="dxa"/>
+          </w:tcPr>
+          <w:p>
+            <w:r>
+              <w:t>Date</w:t>
+            </w:r>
+          </w:p>
+        </w:tc>
+        <w:tc>
+          <w:tcPr>
+            <w:tcW w:w="1843" w:type="dxa"/>
+          </w:tcPr>
+          <w:p>
+            <w:r>
+              <w:t>Sections Affected</w:t>
+            </w:r>
+          </w:p>
+        </w:tc>
+        <w:tc>
+          <w:tcPr>
+            <w:tcW w:w="4626" w:type="dxa"/>
+          </w:tcPr>
+          <w:p>
+            <w:r>
+              <w:t>Change Description</w:t>
+            </w:r>
+          </w:p>
+        </w:tc>
+      </w:tr>
+      <w:tr>
+        <w:tc>
+          <w:tcPr>
+            <w:tcW w:w="846" w:type="dxa"/>
+          </w:tcPr>
+          <w:p>
+            <w:r>
+              <w:t>0.1</w:t>
+            </w:r>
+          </w:p>
+        </w:tc>
+        <w:tc>
+          <w:tcPr>
+            <w:tcW w:w="1701" w:type="dxa"/>
+          </w:tcPr>
+          <w:p>
+            <w:r>
+              <w:t>3</w:t>
+            </w:r>
+            <w:r>
+              <w:rPr>
+                <w:vertAlign w:val="superscript"/>
+              </w:rPr>
+              <w:t>rd</w:t>
+            </w:r>
+            <w:r>
+              <w:t xml:space="preserve"> April 2019</w:t>
+            </w:r>
+          </w:p>
+        </w:tc>
+        <w:tc>
+          <w:tcPr>
+            <w:tcW w:w="1843" w:type="dxa"/>
+          </w:tcPr>
+          <w:p>
+            <w:r>
+              <w:t>All</w:t>
+            </w:r>
+          </w:p>
+        </w:tc>
+        <w:tc>
+          <w:tcPr>
+            <w:tcW w:w="4626" w:type="dxa"/>
+          </w:tcPr>
+          <w:p>
+            <w:r>
+              <w:t>Initial version</w:t>
+            </w:r>
+          </w:p>
+        </w:tc>
+      </w:tr>
+      <w:tr>
+        <w:tc>
+          <w:tcPr>
+            <w:tcW w:w="846" w:type="dxa"/>
+          </w:tcPr>
+          <w:p>
+            <w:r>
+              <w:t>0</w:t>
+            </w:r>
+            <w:r>
+              <w:t>.2</w:t>
+            </w:r>
+          </w:p>
+        </w:tc>
+        <w:tc>
+          <w:tcPr>
+            <w:tcW w:w="1701" w:type="dxa"/>
+          </w:tcPr>
+          <w:p>
+            <w:r>
+              <w:t>5</w:t>
+            </w:r>
+            <w:r>
+              <w:rPr>
+                <w:vertAlign w:val="superscript"/>
+              </w:rPr>
+              <w:t>th</w:t>
+            </w:r>
+            <w:r>
+              <w:t xml:space="preserve"> April 2019</w:t>
+            </w:r>
+          </w:p>
+        </w:tc>
+        <w:tc>
+          <w:tcPr>
+            <w:tcW w:w="1843" w:type="dxa"/>
+          </w:tcPr>
+          <w:p>
+            <w:r>
+              <w:t>All</w:t>
+            </w:r>
+          </w:p>
+        </w:tc>
+        <w:tc>
+          <w:tcPr>
+            <w:tcW w:w="4626" w:type="dxa"/>
+          </w:tcPr>
+          <w:p>
+            <w:r>
+              <w:t>Add extra sections, references and clarifications.</w:t>
+            </w:r>
+          </w:p>
+        </w:tc>
+      </w:tr>
+    </w:tbl>
+    <w:p/>
+    <w:p>
+      <w:pPr>
+        <w:rPr>
+          <w:rFonts w:asciiTheme="majorHAnsi" w:eastAsiaTheme="majorEastAsia" w:hAnsiTheme="majorHAnsi" w:cstheme="majorBidi"/>
+          <w:color w:val="2E74B5" w:themeColor="accent1" w:themeShade="BF"/>
+          <w:sz w:val="26"/>
+          <w:szCs w:val="26"/>
+        </w:rPr>
+      </w:pPr>
+      <w:r>
+        <w:br w:type="page"/>
+      </w:r>
+    </w:p>
+    <w:sdt>
+      <w:sdtPr>
+        <w:rPr>
+          <w:rFonts w:asciiTheme="minorHAnsi" w:eastAsiaTheme="minorHAnsi" w:hAnsiTheme="minorHAnsi" w:cstheme="minorBidi"/>
+          <w:color w:val="auto"/>
+          <w:sz w:val="22"/>
+          <w:szCs w:val="22"/>
+          <w:lang w:val="en-GB"/>
+        </w:rPr>
+        <w:id w:val="-1761201708"/>
+        <w:docPartObj>
+          <w:docPartGallery w:val="Table of Contents"/>
+          <w:docPartUnique/>
+        </w:docPartObj>
+      </w:sdtPr>
+      <w:sdtEndPr>
+        <w:rPr>
+          <w:b/>
+          <w:bCs/>
+          <w:noProof/>
+        </w:rPr>
+      </w:sdtEndPr>
+      <w:sdtContent>
+        <w:p>
+          <w:pPr>
+            <w:pStyle w:val="TOCHeading"/>
+          </w:pPr>
+          <w:r>
+            <w:t>Contents</w:t>
+          </w:r>
+        </w:p>
+        <w:p>
+          <w:pPr>
+            <w:pStyle w:val="TOC1"/>
+            <w:tabs>
+              <w:tab w:val="right" w:leader="dot" w:pos="9016"/>
+            </w:tabs>
+            <w:rPr>
+              <w:noProof/>
+            </w:rPr>
+          </w:pPr>
+          <w:r>
+            <w:rPr>
+              <w:b/>
+              <w:bCs/>
+              <w:noProof/>
+            </w:rPr>
+            <w:fldChar w:fldCharType="begin"/>
+          </w:r>
+          <w:r>
+            <w:rPr>
+              <w:b/>
+              <w:bCs/>
+              <w:noProof/>
+            </w:rPr>
+            <w:instrText xml:space="preserve"> TOC \o "1-3" \h \z \u </w:instrText>
+          </w:r>
+          <w:r>
+            <w:rPr>
+              <w:b/>
+              <w:bCs/>
+              <w:noProof/>
+            </w:rPr>
+            <w:fldChar w:fldCharType="separate"/>
+          </w:r>
+          <w:hyperlink w:anchor="_Toc5286147" w:history="1">
+            <w:r>
+              <w:rPr>
+                <w:rStyle w:val="Hyperlink"/>
+                <w:noProof/>
+              </w:rPr>
+              <w:t>Change Record</w:t>
+            </w:r>
+            <w:r>
+              <w:rPr>
+                <w:noProof/>
+                <w:webHidden/>
+              </w:rPr>
+              <w:tab/>
+            </w:r>
+            <w:r>
+              <w:rPr>
+                <w:noProof/>
+                <w:webHidden/>
+              </w:rPr>
+              <w:fldChar w:fldCharType="begin"/>
+            </w:r>
+            <w:r>
+              <w:rPr>
+                <w:noProof/>
+                <w:webHidden/>
+              </w:rPr>
+              <w:instrText xml:space="preserve"> PAGEREF _Toc5286147 \h </w:instrText>
+            </w:r>
+            <w:r>
+              <w:rPr>
+                <w:noProof/>
+                <w:webHidden/>
+              </w:rPr>
+            </w:r>
+            <w:r>
+              <w:rPr>
+                <w:noProof/>
+                <w:webHidden/>
+              </w:rPr>
+              <w:fldChar w:fldCharType="separate"/>
+            </w:r>
+            <w:r>
+              <w:rPr>
+                <w:noProof/>
+                <w:webHidden/>
+              </w:rPr>
+              <w:t>1</w:t>
+            </w:r>
+            <w:r>
+              <w:rPr>
+                <w:noProof/>
+                <w:webHidden/>
+              </w:rPr>
+              <w:fldChar w:fldCharType="end"/>
+            </w:r>
+          </w:hyperlink>
+        </w:p>
+        <w:p>
+          <w:pPr>
+            <w:pStyle w:val="TOC1"/>
+            <w:tabs>
+              <w:tab w:val="right" w:leader="dot" w:pos="9016"/>
+            </w:tabs>
+            <w:rPr>
+              <w:noProof/>
+            </w:rPr>
+          </w:pPr>
+          <w:hyperlink w:anchor="_Toc5286148" w:history="1">
+            <w:r>
+              <w:rPr>
+                <w:rStyle w:val="Hyperlink"/>
+                <w:noProof/>
+              </w:rPr>
+              <w:t>Introduction</w:t>
+            </w:r>
+            <w:r>
+              <w:rPr>
+                <w:noProof/>
+                <w:webHidden/>
+              </w:rPr>
+              <w:tab/>
+            </w:r>
+            <w:r>
+              <w:rPr>
+                <w:noProof/>
+                <w:webHidden/>
+              </w:rPr>
+              <w:fldChar w:fldCharType="begin"/>
+            </w:r>
+            <w:r>
+              <w:rPr>
+                <w:noProof/>
+                <w:webHidden/>
+              </w:rPr>
+              <w:instrText xml:space="preserve"> PAGEREF _Toc5286148 \h </w:instrText>
+            </w:r>
+            <w:r>
+              <w:rPr>
+                <w:noProof/>
+                <w:webHidden/>
+              </w:rPr>
+            </w:r>
+            <w:r>
+              <w:rPr>
+                <w:noProof/>
+                <w:webHidden/>
+              </w:rPr>
+              <w:fldChar w:fldCharType="separate"/>
+            </w:r>
+            <w:r>
+              <w:rPr>
+                <w:noProof/>
+                <w:webHidden/>
+              </w:rPr>
+              <w:t>3</w:t>
+            </w:r>
+            <w:r>
+              <w:rPr>
+                <w:noProof/>
+                <w:webHidden/>
+              </w:rPr>
+              <w:fldChar w:fldCharType="end"/>
+            </w:r>
+          </w:hyperlink>
+        </w:p>
+        <w:p>
+          <w:pPr>
+            <w:pStyle w:val="TOC1"/>
+            <w:tabs>
+              <w:tab w:val="right" w:leader="dot" w:pos="9016"/>
+            </w:tabs>
+            <w:rPr>
+              <w:noProof/>
+            </w:rPr>
+          </w:pPr>
+          <w:hyperlink w:anchor="_Toc5286149" w:history="1">
+            <w:r>
+              <w:rPr>
+                <w:rStyle w:val="Hyperlink"/>
+                <w:noProof/>
+              </w:rPr>
+              <w:t>Learning the undistortion process</w:t>
+            </w:r>
+            <w:r>
+              <w:rPr>
+                <w:noProof/>
+                <w:webHidden/>
+              </w:rPr>
+              <w:tab/>
+            </w:r>
+            <w:r>
+              <w:rPr>
+                <w:noProof/>
+                <w:webHidden/>
+              </w:rPr>
+              <w:fldChar w:fldCharType="begin"/>
+            </w:r>
+            <w:r>
+              <w:rPr>
+                <w:noProof/>
+                <w:webHidden/>
+              </w:rPr>
+              <w:instrText xml:space="preserve"> PAGEREF _Toc5286149 \h </w:instrText>
+            </w:r>
+            <w:r>
+              <w:rPr>
+                <w:noProof/>
+                <w:webHidden/>
+              </w:rPr>
+            </w:r>
+            <w:r>
+              <w:rPr>
+                <w:noProof/>
+                <w:webHidden/>
+              </w:rPr>
+              <w:fldChar w:fldCharType="separate"/>
+            </w:r>
+            <w:r>
+              <w:rPr>
+                <w:noProof/>
+                <w:webHidden/>
+              </w:rPr>
+              <w:t>4</w:t>
+            </w:r>
+            <w:r>
+              <w:rPr>
+                <w:noProof/>
+                <w:webHidden/>
+              </w:rPr>
+              <w:fldChar w:fldCharType="end"/>
+            </w:r>
+          </w:hyperlink>
+        </w:p>
+        <w:p>
+          <w:pPr>
+            <w:pStyle w:val="TOC2"/>
+            <w:tabs>
+              <w:tab w:val="right" w:leader="dot" w:pos="9016"/>
+            </w:tabs>
+            <w:rPr>
+              <w:rFonts w:eastAsiaTheme="minorEastAsia"/>
+              <w:noProof/>
+              <w:lang w:eastAsia="en-GB"/>
+            </w:rPr>
+          </w:pPr>
+          <w:hyperlink w:anchor="_Toc5286150" w:history="1">
+            <w:r>
+              <w:rPr>
+                <w:rStyle w:val="Hyperlink"/>
+                <w:noProof/>
+              </w:rPr>
+              <w:t>Lens distortion</w:t>
+            </w:r>
+            <w:r>
+              <w:rPr>
+                <w:noProof/>
+                <w:webHidden/>
+              </w:rPr>
+              <w:tab/>
+            </w:r>
+            <w:r>
+              <w:rPr>
+                <w:noProof/>
+                <w:webHidden/>
+              </w:rPr>
+              <w:fldChar w:fldCharType="begin"/>
+            </w:r>
+            <w:r>
+              <w:rPr>
+                <w:noProof/>
+                <w:webHidden/>
+              </w:rPr>
+              <w:instrText xml:space="preserve"> PAGEREF _Toc5286150 \h </w:instrText>
+            </w:r>
+            <w:r>
+              <w:rPr>
+                <w:noProof/>
+                <w:webHidden/>
+              </w:rPr>
+            </w:r>
+            <w:r>
+              <w:rPr>
+                <w:noProof/>
+                <w:webHidden/>
+              </w:rPr>
+              <w:fldChar w:fldCharType="separate"/>
+            </w:r>
+            <w:r>
+              <w:rPr>
+                <w:noProof/>
+                <w:webHidden/>
+              </w:rPr>
+              <w:t>4</w:t>
+            </w:r>
+            <w:r>
+              <w:rPr>
+                <w:noProof/>
+                <w:webHidden/>
+              </w:rPr>
+              <w:fldChar w:fldCharType="end"/>
+            </w:r>
+          </w:hyperlink>
+        </w:p>
+        <w:p>
+          <w:pPr>
+            <w:pStyle w:val="TOC2"/>
+            <w:tabs>
+              <w:tab w:val="right" w:leader="dot" w:pos="9016"/>
+            </w:tabs>
+            <w:rPr>
+              <w:rFonts w:eastAsiaTheme="minorEastAsia"/>
+              <w:noProof/>
+              <w:lang w:eastAsia="en-GB"/>
+            </w:rPr>
+          </w:pPr>
+          <w:hyperlink w:anchor="_Toc5286151" w:history="1">
+            <w:r>
+              <w:rPr>
+                <w:rStyle w:val="Hyperlink"/>
+                <w:noProof/>
+              </w:rPr>
+              <w:t>Keystone correction</w:t>
+            </w:r>
+            <w:r>
+              <w:rPr>
+                <w:noProof/>
+                <w:webHidden/>
+              </w:rPr>
+              <w:tab/>
+            </w:r>
+            <w:r>
+              <w:rPr>
+                <w:noProof/>
+                <w:webHidden/>
+              </w:rPr>
+              <w:fldChar w:fldCharType="begin"/>
+            </w:r>
+            <w:r>
+              <w:rPr>
+                <w:noProof/>
+                <w:webHidden/>
+              </w:rPr>
+              <w:instrText xml:space="preserve"> PAGEREF _Toc5286151 \h </w:instrText>
+            </w:r>
+            <w:r>
+              <w:rPr>
+                <w:noProof/>
+                <w:webHidden/>
+              </w:rPr>
+            </w:r>
+            <w:r>
+              <w:rPr>
+                <w:noProof/>
+                <w:webHidden/>
+              </w:rPr>
+              <w:fldChar w:fldCharType="separate"/>
+            </w:r>
+            <w:r>
+              <w:rPr>
+                <w:noProof/>
+                <w:webHidden/>
+              </w:rPr>
+              <w:t>6</w:t>
+            </w:r>
+            <w:r>
+              <w:rPr>
+                <w:noProof/>
+                <w:webHidden/>
+              </w:rPr>
+              <w:fldChar w:fldCharType="end"/>
+            </w:r>
+          </w:hyperlink>
+        </w:p>
+        <w:p>
+          <w:pPr>
+            <w:pStyle w:val="TOC2"/>
+            <w:tabs>
+              <w:tab w:val="right" w:leader="dot" w:pos="9016"/>
+            </w:tabs>
+            <w:rPr>
+              <w:rFonts w:eastAsiaTheme="minorEastAsia"/>
+              <w:noProof/>
+              <w:lang w:eastAsia="en-GB"/>
+            </w:rPr>
+          </w:pPr>
+          <w:hyperlink w:anchor="_Toc5286152" w:history="1">
+            <w:r>
+              <w:rPr>
+                <w:rStyle w:val="Hyperlink"/>
+                <w:noProof/>
+              </w:rPr>
+              <w:t>Real world coordinates</w:t>
+            </w:r>
+            <w:r>
+              <w:rPr>
+                <w:noProof/>
+                <w:webHidden/>
+              </w:rPr>
+              <w:tab/>
+            </w:r>
+            <w:r>
+              <w:rPr>
+                <w:noProof/>
+                <w:webHidden/>
+              </w:rPr>
+              <w:fldChar w:fldCharType="begin"/>
+            </w:r>
+            <w:r>
+              <w:rPr>
+                <w:noProof/>
+                <w:webHidden/>
+              </w:rPr>
+              <w:instrText xml:space="preserve"> PAGEREF _Toc5286152 \h </w:instrText>
+            </w:r>
+            <w:r>
+              <w:rPr>
+                <w:noProof/>
+                <w:webHidden/>
+              </w:rPr>
+            </w:r>
+            <w:r>
+              <w:rPr>
+                <w:noProof/>
+                <w:webHidden/>
+              </w:rPr>
+              <w:fldChar w:fldCharType="separate"/>
+            </w:r>
+            <w:r>
+              <w:rPr>
+                <w:noProof/>
+                <w:webHidden/>
+              </w:rPr>
+              <w:t>8</w:t>
+            </w:r>
+            <w:r>
+              <w:rPr>
+                <w:noProof/>
+                <w:webHidden/>
+              </w:rPr>
+              <w:fldChar w:fldCharType="end"/>
+            </w:r>
+          </w:hyperlink>
+        </w:p>
+        <w:p>
+          <w:pPr>
+            <w:pStyle w:val="TOC1"/>
+            <w:tabs>
+              <w:tab w:val="right" w:leader="dot" w:pos="9016"/>
+            </w:tabs>
+            <w:rPr>
+              <w:noProof/>
+            </w:rPr>
+          </w:pPr>
+          <w:hyperlink w:anchor="_Toc5286153" w:history="1">
+            <w:r>
+              <w:rPr>
+                <w:rStyle w:val="Hyperlink"/>
+                <w:noProof/>
+              </w:rPr>
+              <w:t>Creating the camera_calibration package</w:t>
+            </w:r>
+            <w:r>
+              <w:rPr>
+                <w:noProof/>
+                <w:webHidden/>
+              </w:rPr>
+              <w:tab/>
+            </w:r>
+            <w:r>
+              <w:rPr>
+                <w:noProof/>
+                <w:webHidden/>
+              </w:rPr>
+              <w:fldChar w:fldCharType="begin"/>
+            </w:r>
+            <w:r>
+              <w:rPr>
+                <w:noProof/>
+                <w:webHidden/>
+              </w:rPr>
+              <w:instrText xml:space="preserve"> PAGEREF _Toc5286153 \h </w:instrText>
+            </w:r>
+            <w:r>
+              <w:rPr>
+                <w:noProof/>
+                <w:webHidden/>
+              </w:rPr>
+            </w:r>
+            <w:r>
+              <w:rPr>
+                <w:noProof/>
+                <w:webHidden/>
+              </w:rPr>
+              <w:fldChar w:fldCharType="separate"/>
+            </w:r>
+            <w:r>
+              <w:rPr>
+                <w:noProof/>
+                <w:webHidden/>
+              </w:rPr>
+              <w:t>9</w:t>
+            </w:r>
+            <w:r>
+              <w:rPr>
+                <w:noProof/>
+                <w:webHidden/>
+              </w:rPr>
+              <w:fldChar w:fldCharType="end"/>
+            </w:r>
+          </w:hyperlink>
+        </w:p>
+        <w:p>
+          <w:pPr>
+            <w:pStyle w:val="TOC1"/>
+            <w:tabs>
+              <w:tab w:val="right" w:leader="dot" w:pos="9016"/>
+            </w:tabs>
+            <w:rPr>
+              <w:noProof/>
+            </w:rPr>
+          </w:pPr>
+          <w:hyperlink w:anchor="_Toc5286154" w:history="1">
+            <w:r>
+              <w:rPr>
+                <w:rStyle w:val="Hyperlink"/>
+                <w:noProof/>
+              </w:rPr>
+              <w:t>Determining the best configuration</w:t>
+            </w:r>
+            <w:r>
+              <w:rPr>
+                <w:noProof/>
+                <w:webHidden/>
+              </w:rPr>
+              <w:tab/>
+            </w:r>
+            <w:r>
+              <w:rPr>
+                <w:noProof/>
+                <w:webHidden/>
+              </w:rPr>
+              <w:fldChar w:fldCharType="begin"/>
+            </w:r>
+            <w:r>
+              <w:rPr>
+                <w:noProof/>
+                <w:webHidden/>
+              </w:rPr>
+              <w:instrText xml:space="preserve"> PAGEREF _Toc5286154 \h </w:instrText>
+            </w:r>
+            <w:r>
+              <w:rPr>
+                <w:noProof/>
+                <w:webHidden/>
+              </w:rPr>
+            </w:r>
+            <w:r>
+              <w:rPr>
+                <w:noProof/>
+                <w:webHidden/>
+              </w:rPr>
+              <w:fldChar w:fldCharType="separate"/>
+            </w:r>
+            <w:r>
+              <w:rPr>
+                <w:noProof/>
+                <w:webHidden/>
+              </w:rPr>
+              <w:t>10</w:t>
+            </w:r>
+            <w:r>
+              <w:rPr>
+                <w:noProof/>
+                <w:webHidden/>
+              </w:rPr>
+              <w:fldChar w:fldCharType="end"/>
+            </w:r>
+          </w:hyperlink>
+        </w:p>
+        <w:p>
+          <w:pPr>
+            <w:pStyle w:val="TOC1"/>
+            <w:tabs>
+              <w:tab w:val="right" w:leader="dot" w:pos="9016"/>
+            </w:tabs>
+            <w:rPr>
+              <w:noProof/>
+            </w:rPr>
+          </w:pPr>
+          <w:hyperlink w:anchor="_Toc5286155" w:history="1">
+            <w:r>
+              <w:rPr>
+                <w:rStyle w:val="Hyperlink"/>
+                <w:noProof/>
+              </w:rPr>
+              <w:t>Appendix A: Calibration Configuration Accuracies</w:t>
+            </w:r>
+            <w:r>
+              <w:rPr>
+                <w:noProof/>
+                <w:webHidden/>
+              </w:rPr>
+              <w:tab/>
+            </w:r>
+            <w:r>
+              <w:rPr>
+                <w:noProof/>
+                <w:webHidden/>
+              </w:rPr>
+              <w:fldChar w:fldCharType="begin"/>
+            </w:r>
+            <w:r>
+              <w:rPr>
+                <w:noProof/>
+                <w:webHidden/>
+              </w:rPr>
+              <w:instrText xml:space="preserve"> PAGEREF _Toc5286155 \h </w:instrText>
+            </w:r>
+            <w:r>
+              <w:rPr>
+                <w:noProof/>
+                <w:webHidden/>
+              </w:rPr>
+            </w:r>
+            <w:r>
+              <w:rPr>
+                <w:noProof/>
+                <w:webHidden/>
+              </w:rPr>
+              <w:fldChar w:fldCharType="separate"/>
+            </w:r>
+            <w:r>
+              <w:rPr>
+                <w:noProof/>
+                <w:webHidden/>
+              </w:rPr>
+              <w:t>12</w:t>
+            </w:r>
+            <w:r>
+              <w:rPr>
+                <w:noProof/>
+                <w:webHidden/>
+              </w:rPr>
+              <w:fldChar w:fldCharType="end"/>
+            </w:r>
+          </w:hyperlink>
+        </w:p>
+        <w:p>
+          <w:pPr>
+            <w:pStyle w:val="TOC1"/>
+            <w:tabs>
+              <w:tab w:val="right" w:leader="dot" w:pos="9016"/>
+            </w:tabs>
+            <w:rPr>
+              <w:noProof/>
+            </w:rPr>
+          </w:pPr>
+          <w:hyperlink w:anchor="_Toc5286156" w:history="1">
+            <w:r>
+              <w:rPr>
+                <w:rStyle w:val="Hyperlink"/>
+                <w:noProof/>
+              </w:rPr>
+              <w:t>Appendix B: Highest accuracy configuration values</w:t>
+            </w:r>
+            <w:r>
+              <w:rPr>
+                <w:noProof/>
+                <w:webHidden/>
+              </w:rPr>
+              <w:tab/>
+            </w:r>
+            <w:r>
+              <w:rPr>
+                <w:noProof/>
+                <w:webHidden/>
+              </w:rPr>
+              <w:fldChar w:fldCharType="begin"/>
+            </w:r>
+            <w:r>
+              <w:rPr>
+                <w:noProof/>
+                <w:webHidden/>
+              </w:rPr>
+              <w:instrText xml:space="preserve"> PAGEREF _Toc5286156 \h </w:instrText>
+            </w:r>
+            <w:r>
+              <w:rPr>
+                <w:noProof/>
+                <w:webHidden/>
+              </w:rPr>
+            </w:r>
+            <w:r>
+              <w:rPr>
+                <w:noProof/>
+                <w:webHidden/>
+              </w:rPr>
+              <w:fldChar w:fldCharType="separate"/>
+            </w:r>
+            <w:r>
+              <w:rPr>
+                <w:noProof/>
+                <w:webHidden/>
+              </w:rPr>
+              <w:t>14</w:t>
+            </w:r>
+            <w:r>
+              <w:rPr>
+                <w:noProof/>
+                <w:webHidden/>
+              </w:rPr>
+              <w:fldChar w:fldCharType="end"/>
+            </w:r>
+          </w:hyperlink>
+        </w:p>
+        <w:p>
+          <w:pPr>
+            <w:pStyle w:val="TOC1"/>
+            <w:tabs>
+              <w:tab w:val="right" w:leader="dot" w:pos="9016"/>
+            </w:tabs>
+            <w:rPr>
+              <w:noProof/>
+            </w:rPr>
+          </w:pPr>
+          <w:hyperlink w:anchor="_Toc5286157" w:history="1">
+            <w:r>
+              <w:rPr>
+                <w:rStyle w:val="Hyperlink"/>
+                <w:noProof/>
+              </w:rPr>
+              <w:t>Appendix C: Distcor dot grid compatible blob detector setup</w:t>
+            </w:r>
+            <w:r>
+              <w:rPr>
+                <w:noProof/>
+                <w:webHidden/>
+              </w:rPr>
+              <w:tab/>
+            </w:r>
+            <w:r>
+              <w:rPr>
+                <w:noProof/>
+                <w:webHidden/>
+              </w:rPr>
+              <w:fldChar w:fldCharType="begin"/>
+            </w:r>
+            <w:r>
+              <w:rPr>
+                <w:noProof/>
+                <w:webHidden/>
+              </w:rPr>
+              <w:instrText xml:space="preserve"> PAGEREF _Toc5286157 \h </w:instrText>
+            </w:r>
+            <w:r>
+              <w:rPr>
+                <w:noProof/>
+                <w:webHidden/>
+              </w:rPr>
+            </w:r>
+            <w:r>
+              <w:rPr>
+                <w:noProof/>
+                <w:webHidden/>
+              </w:rPr>
+              <w:fldChar w:fldCharType="separate"/>
+            </w:r>
+            <w:r>
+              <w:rPr>
+                <w:noProof/>
+                <w:webHidden/>
+              </w:rPr>
+              <w:t>15</w:t>
+            </w:r>
+            <w:r>
+              <w:rPr>
+                <w:noProof/>
+                <w:webHidden/>
+              </w:rPr>
+              <w:fldChar w:fldCharType="end"/>
+            </w:r>
+          </w:hyperlink>
+        </w:p>
+        <w:p>
+          <w:r>
+            <w:rPr>
+              <w:b/>
+              <w:bCs/>
+              <w:noProof/>
+            </w:rPr>
+            <w:fldChar w:fldCharType="end"/>
+          </w:r>
+        </w:p>
+      </w:sdtContent>
+    </w:sdt>
+    <w:p>
+      <w:pPr>
+        <w:rPr>
+          <w:rFonts w:asciiTheme="majorHAnsi" w:eastAsiaTheme="majorEastAsia" w:hAnsiTheme="majorHAnsi" w:cstheme="majorBidi"/>
+          <w:color w:val="2E74B5" w:themeColor="accent1" w:themeShade="BF"/>
+          <w:sz w:val="26"/>
+          <w:szCs w:val="26"/>
+        </w:rPr>
+      </w:pPr>
+      <w:r>
+        <w:br w:type="page"/>
+      </w:r>
+    </w:p>
+    <w:p>
+      <w:pPr>
+        <w:pStyle w:val="Heading1"/>
+      </w:pPr>
+      <w:bookmarkStart w:id="1" w:name="_Toc5286148"/>
+      <w:r>
+        <w:lastRenderedPageBreak/>
+        <w:t>Introduction</w:t>
+      </w:r>
+      <w:bookmarkEnd w:id="1"/>
+    </w:p>
+    <w:p>
+      <w:r>
+        <w:t>A</w:t>
+      </w:r>
+      <w:r>
+        <w:t xml:space="preserve"> method is needed to </w:t>
+      </w:r>
+      <w:r>
+        <w:t>convert</w:t>
+      </w:r>
+      <w:r>
+        <w:t xml:space="preserve"> a</w:t>
+      </w:r>
+      <w:r>
+        <w:t>n</w:t>
+      </w:r>
+      <w:r>
+        <w:t xml:space="preserve"> </w:t>
+      </w:r>
+      <w:r>
+        <w:t>(</w:t>
+      </w:r>
+      <w:r>
+        <w:t>x, y</w:t>
+      </w:r>
+      <w:r>
+        <w:t xml:space="preserve">) </w:t>
+      </w:r>
+      <w:r>
+        <w:t xml:space="preserve">point in an image </w:t>
+      </w:r>
+      <w:r>
+        <w:t>to (</w:t>
+      </w:r>
+      <w:r>
+        <w:t>x,</w:t>
+      </w:r>
+      <w:r>
+        <w:t xml:space="preserve"> </w:t>
+      </w:r>
+      <w:r>
+        <w:t>y</w:t>
+      </w:r>
+      <w:r>
+        <w:t>)</w:t>
+      </w:r>
+      <w:r>
+        <w:t xml:space="preserve"> coord</w:t>
+      </w:r>
+      <w:r>
+        <w:t>inates on a plane. For us, this is to determine the position of MOONS Fibre Positioning Units</w:t>
+      </w:r>
+      <w:r>
+        <w:t xml:space="preserve"> (FPUs)</w:t>
+      </w:r>
+      <w:r>
+        <w:t xml:space="preserve"> for gearbox calibration</w:t>
+      </w:r>
+      <w:r>
+        <w:rPr>
+          <w:rStyle w:val="FootnoteReference"/>
+        </w:rPr>
+        <w:footnoteReference w:id="1"/>
+      </w:r>
+      <w:r>
+        <w:t>.</w:t>
+      </w:r>
+      <w:r>
+        <w:t xml:space="preserve"> However, the camera’s lens and positioning</w:t>
+      </w:r>
+      <w:r>
+        <w:t xml:space="preserve"> introduce distortions into the image that prevent a direct conversion using a scaling factor of the number of pixels per </w:t>
+      </w:r>
+      <w:r>
+        <w:t>millimetre</w:t>
+      </w:r>
+      <w:r>
+        <w:t>.</w:t>
+      </w:r>
+      <w:r>
+        <w:t xml:space="preserve"> As this problem is not unique to MOONS, the distortion</w:t>
+      </w:r>
+      <w:r>
+        <w:t xml:space="preserve"> correction</w:t>
+      </w:r>
+      <w:r>
+        <w:t xml:space="preserve"> software is to be independent so that can be used in other projects too.</w:t>
+      </w:r>
+    </w:p>
+    <w:p>
+      <w:r>
+        <w:t>The</w:t>
+      </w:r>
+      <w:r>
+        <w:t xml:space="preserve"> MOONS calibration project</w:t>
+      </w:r>
+      <w:r>
+        <w:t xml:space="preserve"> specification requires that the position of the FPUs is accurate to a </w:t>
+      </w:r>
+      <w:r>
+        <w:t>within</w:t>
+      </w:r>
+      <w:r>
+        <w:t xml:space="preserve"> 20 microns, although ideally we will be able to achieve an order of magnitude better. The calibration software</w:t>
+      </w:r>
+      <w:r>
+        <w:t xml:space="preserve"> is</w:t>
+      </w:r>
+      <w:r>
+        <w:t xml:space="preserve"> being built to</w:t>
+      </w:r>
+      <w:r>
+        <w:t xml:space="preserve"> run in Python 2.7, </w:t>
+      </w:r>
+      <w:r>
+        <w:t xml:space="preserve">so </w:t>
+      </w:r>
+      <w:r>
+        <w:t>this software must be able to run in that environment</w:t>
+      </w:r>
+      <w:r>
+        <w:t xml:space="preserve"> too</w:t>
+      </w:r>
+      <w:r>
+        <w:t>.</w:t>
+      </w:r>
+      <w:r>
+        <w:t xml:space="preserve"> </w:t>
+      </w:r>
+    </w:p>
+    <w:p>
+      <w:pPr>
+        <w:rPr>
+          <w:rFonts w:asciiTheme="majorHAnsi" w:eastAsiaTheme="majorEastAsia" w:hAnsiTheme="majorHAnsi" w:cstheme="majorBidi"/>
+          <w:color w:val="2E74B5" w:themeColor="accent1" w:themeShade="BF"/>
+          <w:sz w:val="26"/>
+          <w:szCs w:val="26"/>
+        </w:rPr>
+      </w:pPr>
+      <w:r>
+        <w:br w:type="page"/>
+      </w:r>
+    </w:p>
+    <w:p>
+      <w:pPr>
+        <w:pStyle w:val="Heading1"/>
+      </w:pPr>
+      <w:bookmarkStart w:id="2" w:name="_Toc5286149"/>
+      <w:r>
+        <w:lastRenderedPageBreak/>
+        <w:t>Learning the undistortion process</w:t>
+      </w:r>
+      <w:bookmarkEnd w:id="2"/>
     </w:p>
     <w:p>
       <w:pPr>
         <w:pStyle w:val="Heading2"/>
       </w:pPr>
-      <w:r>
-        <w:t>Learning the undistortion process</w:t>
-      </w:r>
-    </w:p>
-    <w:p>
-      <w:pPr>
-        <w:pStyle w:val="Heading3"/>
-      </w:pPr>
+      <w:bookmarkStart w:id="3" w:name="_Toc5286150"/>
       <w:r>
         <w:t>Lens distortion</w:t>
       </w:r>
-    </w:p>
-    <w:p>
-      <w:r>
-        <w:t>The initial problem to solve in the images from the camera is that of lens distortion. This can be seen in the raw image below as the straight lines of the dot grid bulge outwards from the center.</w:t>
+      <w:bookmarkEnd w:id="3"/>
+    </w:p>
+    <w:p>
+      <w:r>
+        <w:t xml:space="preserve">The initial problem </w:t>
+      </w:r>
+      <w:r>
+        <w:t>with</w:t>
+      </w:r>
+      <w:r>
+        <w:t xml:space="preserve"> the images from the</w:t>
+      </w:r>
+      <w:r>
+        <w:t xml:space="preserve"> calibration rigs</w:t>
+      </w:r>
+      <w:r>
+        <w:t xml:space="preserve"> camera is that of lens distortion. This can be seen in the raw image below as the straight lines of the dot grid bulge outwards from the center.</w:t>
       </w:r>
     </w:p>
     <w:p>
@@ -56,7 +1397,7 @@
                     <pic:cNvPicPr/>
                   </pic:nvPicPr>
                   <pic:blipFill>
-                    <a:blip r:embed="rId6" cstate="print">
+                    <a:blip r:embed="rId9" cstate="print">
                       <a:extLst>
                         <a:ext uri="{28A0092B-C50C-407E-A947-70E740481C1C}">
                           <a14:useLocalDpi xmlns:a14="http://schemas.microsoft.com/office/drawing/2010/main" val="0"/>
@@ -126,24 +1467,120 @@
     </w:p>
     <w:p>
       <w:r>
-        <w:t>OpenCV provides ‘calibrateCamera’ and ‘</w:t>
+        <w:t>OpenCV</w:t>
+      </w:r>
+      <w:r>
+        <w:t xml:space="preserve"> is an open source computer vision library that contains a large number of established and tested image</w:t>
+      </w:r>
+      <w:r>
+        <w:t xml:space="preserve"> manipulation and processing functions</w:t>
+      </w:r>
+      <w:r>
+        <w:rPr>
+          <w:rStyle w:val="FootnoteReference"/>
+        </w:rPr>
+        <w:footnoteReference w:id="2"/>
+      </w:r>
+      <w:r>
+        <w:t xml:space="preserve">. </w:t>
+      </w:r>
+      <w:r>
+        <w:t>It also has P</w:t>
+      </w:r>
+      <w:r>
+        <w:t>ython bindings</w:t>
+      </w:r>
+      <w:r>
+        <w:t xml:space="preserve"> </w:t>
+      </w:r>
+      <w:r>
+        <w:t xml:space="preserve">available on PyPI </w:t>
+      </w:r>
+      <w:r>
+        <w:t>that allow</w:t>
+      </w:r>
+      <w:r>
+        <w:t>s</w:t>
+      </w:r>
+      <w:r>
+        <w:t xml:space="preserve"> it to be </w:t>
+      </w:r>
+      <w:r>
+        <w:t xml:space="preserve">easily </w:t>
+      </w:r>
+      <w:r>
+        <w:t>used in our environment</w:t>
+      </w:r>
+      <w:r>
+        <w:rPr>
+          <w:rStyle w:val="FootnoteReference"/>
+        </w:rPr>
+        <w:footnoteReference w:id="3"/>
+      </w:r>
+      <w:r>
+        <w:t>.</w:t>
+      </w:r>
+      <w:r>
+        <w:t xml:space="preserve"> </w:t>
+      </w:r>
+      <w:r>
+        <w:t>Of relevance here are the functions</w:t>
+      </w:r>
+      <w:r>
+        <w:t xml:space="preserve"> </w:t>
+      </w:r>
+      <w:r>
+        <w:t>‘calibrateCamera’ and ‘</w:t>
       </w:r>
       <w:r>
         <w:t>getOptimalNewCameraMatrix’</w:t>
       </w:r>
       <w:r>
-        <w:t xml:space="preserve"> functions</w:t>
-      </w:r>
-      <w:r>
-        <w:t>, which provide values that can be used in the ‘undistort’ function to fix the lens distortion.</w:t>
-      </w:r>
-    </w:p>
-    <w:p>
-      <w:r>
-        <w:t xml:space="preserve">However, calibrateCamera requires a grid of points in </w:t>
-      </w:r>
-      <w:r>
-        <w:t>the image, so first we must detect this grid from the image. Two functions exist in OpenCV for this purpose, one for detecting grids of dots, like the one shown above, and one for grids of corner intersection points in a chessboard pattern.</w:t>
+        <w:t xml:space="preserve">. These </w:t>
+      </w:r>
+      <w:r>
+        <w:t xml:space="preserve">provide </w:t>
+      </w:r>
+      <w:r>
+        <w:t>camera matrices and distortion coefficients</w:t>
+      </w:r>
+      <w:r>
+        <w:t xml:space="preserve"> that can be used in the ‘undistort’ function to fix the lens distortion.</w:t>
+      </w:r>
+    </w:p>
+    <w:p>
+      <w:r>
+        <w:t>As an argument</w:t>
+      </w:r>
+      <w:r>
+        <w:t xml:space="preserve">, </w:t>
+      </w:r>
+      <w:r>
+        <w:t>‘</w:t>
+      </w:r>
+      <w:r>
+        <w:t>calibrateCamera</w:t>
+      </w:r>
+      <w:r>
+        <w:t>’</w:t>
+      </w:r>
+      <w:r>
+        <w:t xml:space="preserve"> </w:t>
+      </w:r>
+      <w:r>
+        <w:t xml:space="preserve">requires </w:t>
+      </w:r>
+      <w:r>
+        <w:t xml:space="preserve">a grid of points in </w:t>
+      </w:r>
+      <w:r>
+        <w:t>the image, so first we must detect this grid. Two functions exist in OpenCV for this purpose, one for detecting grids of dots, like the one</w:t>
+      </w:r>
+      <w:r>
+        <w:t xml:space="preserve"> in distcor_01</w:t>
+      </w:r>
+      <w:r>
+        <w:t>, and one for grids of corner intersection points in a chessboard pattern.</w:t>
       </w:r>
     </w:p>
     <w:p>
@@ -160,6 +1597,7 @@
         </w:numPr>
       </w:pPr>
       <w:r>
+        <w:lastRenderedPageBreak/>
         <w:t>For it to run at a useable speed, it must have filter parameters set to reduce the search space from all possible dots to just the type we are looking for. These parameters must be set up manually.</w:t>
       </w:r>
     </w:p>
@@ -177,22 +1615,35 @@
     </w:p>
     <w:p>
       <w:r>
-        <w:lastRenderedPageBreak/>
         <w:t>After a few tries of fiddling with the blob detectors parameters, a good setup was found that would detect most of the 19</w:t>
       </w:r>
       <w:r>
         <w:t>,</w:t>
       </w:r>
       <w:r>
-        <w:t>720 dots in the image. By saving a copy of the image with the selected dots highlighted, the issue became clear. To the right of the image, two dots are joined together, and just above the center is an extra blob that was also being selected.</w:t>
+        <w:t>720 dots in the image</w:t>
+      </w:r>
+      <w:r>
+        <w:rPr>
+          <w:rStyle w:val="FootnoteReference"/>
+        </w:rPr>
+        <w:footnoteReference w:id="4"/>
+      </w:r>
+      <w:r>
+        <w:t>. By saving a copy of the image with the selected dots highlighted, the issue became clear. To the right of the image, two dots are joined together, and just above the center is an extra blob that was also being selected.</w:t>
+      </w:r>
+      <w:r>
+        <w:t xml:space="preserve"> Presumably these are both due to specs of dirt or dust on the grid plate when the image was being taken.</w:t>
       </w:r>
     </w:p>
     <w:p>
       <w:pPr>
         <w:keepNext/>
         <w:sectPr>
+          <w:type w:val="continuous"/>
           <w:pgSz w:w="11906" w:h="16838"/>
           <w:pgMar w:top="1440" w:right="1440" w:bottom="1440" w:left="1440" w:header="708" w:footer="708" w:gutter="0"/>
+          <w:pgNumType w:start="0"/>
           <w:cols w:space="708"/>
           <w:docGrid w:linePitch="360"/>
         </w:sectPr>
@@ -224,7 +1675,7 @@
                     <pic:cNvPicPr/>
                   </pic:nvPicPr>
                   <pic:blipFill>
-                    <a:blip r:embed="rId7"/>
+                    <a:blip r:embed="rId10"/>
                     <a:stretch>
                       <a:fillRect/>
                     </a:stretch>
@@ -313,7 +1764,7 @@
                     <pic:cNvPicPr/>
                   </pic:nvPicPr>
                   <pic:blipFill>
-                    <a:blip r:embed="rId8"/>
+                    <a:blip r:embed="rId11"/>
                     <a:stretch>
                       <a:fillRect/>
                     </a:stretch>
@@ -398,7 +1849,13 @@
         <w:t>by hand</w:t>
       </w:r>
       <w:r>
-        <w:t>, separating the conjoined dots to leave as round</w:t>
+        <w:t>,</w:t>
+      </w:r>
+      <w:r>
+        <w:t xml:space="preserve"> removing the extra dot, and</w:t>
+      </w:r>
+      <w:r>
+        <w:t xml:space="preserve"> separating the conjoined dots to leave as round</w:t>
       </w:r>
       <w:r>
         <w:t xml:space="preserve"> looking</w:t>
@@ -435,7 +1892,10 @@
         <w:t>.</w:t>
       </w:r>
       <w:r>
-        <w:t xml:space="preserve"> Instead, I decided to manufacture a chessboard image based on the dot grid, using the Inkscape vector graphics editor to draw quadrilaterals with corners that lined up with the approximated center of every tenth dot:</w:t>
+        <w:t xml:space="preserve"> Instead, I decided to manufacture a chessboard image based on the dot grid, using the Inkscape vector graphics editor to draw quadrilaterals with corners that lined up with the approxi</w:t>
+      </w:r>
+      <w:r>
+        <w:t>mated center of every tenth dot.</w:t>
       </w:r>
     </w:p>
     <w:p>
@@ -447,6 +1907,7 @@
           <w:noProof/>
           <w:lang w:eastAsia="en-GB"/>
         </w:rPr>
+        <w:lastRenderedPageBreak/>
         <w:drawing>
           <wp:inline distT="0" distB="0" distL="0" distR="0" wp14:anchorId="072B0188" wp14:editId="3FC9F53F">
             <wp:extent cx="5731510" cy="4101465"/>
@@ -463,7 +1924,7 @@
                     <pic:cNvPicPr/>
                   </pic:nvPicPr>
                   <pic:blipFill>
-                    <a:blip r:embed="rId9" cstate="print">
+                    <a:blip r:embed="rId12" cstate="print">
                       <a:extLst>
                         <a:ext uri="{28A0092B-C50C-407E-A947-70E740481C1C}">
                           <a14:useLocalDpi xmlns:a14="http://schemas.microsoft.com/office/drawing/2010/main" val="0"/>
@@ -538,7 +1999,6 @@
     </w:p>
     <w:p>
       <w:r>
-        <w:lastRenderedPageBreak/>
         <w:t>Using this image in the ‘findChessboardCorners’ method was a success, allowing the lens distortion parameters to be calculated.</w:t>
       </w:r>
       <w:r>
@@ -547,11 +2007,13 @@
     </w:p>
     <w:p>
       <w:pPr>
-        <w:pStyle w:val="Heading3"/>
-      </w:pPr>
+        <w:pStyle w:val="Heading2"/>
+      </w:pPr>
+      <w:bookmarkStart w:id="4" w:name="_Toc5286151"/>
       <w:r>
         <w:t>Keystone correction</w:t>
       </w:r>
+      <w:bookmarkEnd w:id="4"/>
     </w:p>
     <w:p>
       <w:r>
@@ -575,6 +2037,7 @@
           <w:noProof/>
           <w:lang w:eastAsia="en-GB"/>
         </w:rPr>
+        <w:lastRenderedPageBreak/>
         <w:drawing>
           <wp:inline distT="0" distB="0" distL="0" distR="0" wp14:anchorId="12558849" wp14:editId="5C4BBF5C">
             <wp:extent cx="5731510" cy="4101465"/>
@@ -591,7 +2054,7 @@
                     <pic:cNvPicPr/>
                   </pic:nvPicPr>
                   <pic:blipFill>
-                    <a:blip r:embed="rId10" cstate="print">
+                    <a:blip r:embed="rId13" cstate="print">
                       <a:extLst>
                         <a:ext uri="{28A0092B-C50C-407E-A947-70E740481C1C}">
                           <a14:useLocalDpi xmlns:a14="http://schemas.microsoft.com/office/drawing/2010/main" val="0"/>
@@ -720,7 +2183,7 @@
                     <pic:cNvPicPr/>
                   </pic:nvPicPr>
                   <pic:blipFill>
-                    <a:blip r:embed="rId11" cstate="print">
+                    <a:blip r:embed="rId14" cstate="print">
                       <a:extLst>
                         <a:ext uri="{28A0092B-C50C-407E-A947-70E740481C1C}">
                           <a14:useLocalDpi xmlns:a14="http://schemas.microsoft.com/office/drawing/2010/main" val="0"/>
@@ -793,11 +2256,13 @@
     </w:p>
     <w:p>
       <w:pPr>
-        <w:pStyle w:val="Heading3"/>
-      </w:pPr>
+        <w:pStyle w:val="Heading2"/>
+      </w:pPr>
+      <w:bookmarkStart w:id="5" w:name="_Toc5286152"/>
       <w:r>
         <w:t>Real world coordinates</w:t>
       </w:r>
+      <w:bookmarkEnd w:id="5"/>
     </w:p>
     <w:p>
       <w:r>
@@ -806,20 +2271,53 @@
     </w:p>
     <w:p>
       <w:pPr>
+        <w:rPr>
+          <w:rFonts w:asciiTheme="majorHAnsi" w:eastAsiaTheme="majorEastAsia" w:hAnsiTheme="majorHAnsi" w:cstheme="majorBidi"/>
+          <w:color w:val="2E74B5" w:themeColor="accent1" w:themeShade="BF"/>
+          <w:sz w:val="26"/>
+          <w:szCs w:val="26"/>
+        </w:rPr>
+      </w:pPr>
+      <w:r>
+        <w:br w:type="page"/>
+      </w:r>
+    </w:p>
+    <w:p>
+      <w:pPr>
+        <w:pStyle w:val="Heading1"/>
+      </w:pPr>
+      <w:bookmarkStart w:id="6" w:name="_Toc5286153"/>
+      <w:r>
+        <w:lastRenderedPageBreak/>
+        <w:t>T</w:t>
+      </w:r>
+      <w:r>
+        <w:t>he camera_calibration package</w:t>
+      </w:r>
+      <w:bookmarkEnd w:id="6"/>
+    </w:p>
+    <w:p>
+      <w:r>
+        <w:t>With the ability to perform the required processing steps, the next task was to wrap this up into a usable product.</w:t>
+      </w:r>
+      <w:r>
+        <w:t xml:space="preserve"> I decided on a python package, which would allow it to be easily installed using the python package manager, pip.</w:t>
+      </w:r>
+    </w:p>
+    <w:p>
+      <w:pPr>
         <w:pStyle w:val="Heading2"/>
       </w:pPr>
       <w:r>
-        <w:t>Creating the camera_calibration package</w:t>
-      </w:r>
-    </w:p>
-    <w:p>
-      <w:r>
-        <w:t>With the ability to perform the required processing steps, the next task was to wrap this up into a usable product.</w:t>
-      </w:r>
-    </w:p>
-    <w:p>
-      <w:r>
-        <w:t>Due to the number of parameters:</w:t>
+        <w:t>Creation</w:t>
+      </w:r>
+    </w:p>
+    <w:p>
+      <w:r>
+        <w:t xml:space="preserve">The entire correction and conversion process uses a large </w:t>
+      </w:r>
+      <w:r>
+        <w:t>number of parameters:</w:t>
       </w:r>
     </w:p>
     <w:p>
@@ -923,19 +2421,168 @@
         <w:t>, which</w:t>
       </w:r>
       <w:r>
-        <w:t xml:space="preserve"> would accept one or many points </w:t>
+        <w:t xml:space="preserve"> would </w:t>
+      </w:r>
+      <w:r>
+        <w:t>take</w:t>
+      </w:r>
+      <w:r>
+        <w:t xml:space="preserve"> one or many points </w:t>
       </w:r>
       <w:r>
         <w:t>from the distorted image along with a Config object, and convert them to coordinates in the calibration grid.</w:t>
       </w:r>
-    </w:p>
-    <w:p>
-      <w:r>
-        <w:t xml:space="preserve">To make the package usable in a wider variety of setups, the generate() method was replaced with a set of methods that could be used to populate the lens distortion and homography parameters </w:t>
-      </w:r>
+      <w:r>
+        <w:t xml:space="preserve"> These classes and functions were then wrapped up into a package that could be installed via pip.</w:t>
+      </w:r>
+    </w:p>
+    <w:p>
+      <w:r>
+        <w:t>To make the package usable in a wider variety of setups, the generate() method was replaced with a set of methods that could be used to populate the lens distortion and homography parameters separately, and using either a dots image, chessboard image, or an array of the grids coordinates. A correct_image method was also added, along with an enum for indicating to the correction methods which of the correction steps should be performed.</w:t>
+      </w:r>
+    </w:p>
+    <w:p>
+      <w:r>
+        <w:t xml:space="preserve">The code can be found at </w:t>
+      </w:r>
+      <w:hyperlink r:id="rId15" w:history="1">
+        <w:r>
+          <w:rPr>
+            <w:rStyle w:val="Hyperlink"/>
+          </w:rPr>
+          <w:t>https://github.com/ukatc/camera-calibration</w:t>
+        </w:r>
+      </w:hyperlink>
+      <w:r>
+        <w:t xml:space="preserve"> along with installation instructions</w:t>
+      </w:r>
+      <w:r>
+        <w:t>,</w:t>
+      </w:r>
+      <w:r>
+        <w:t xml:space="preserve"> usage examples</w:t>
+      </w:r>
+      <w:r>
+        <w:t>, and the calibration images used and referenced throughout this document</w:t>
+      </w:r>
+      <w:r>
+        <w:t>.</w:t>
+      </w:r>
+    </w:p>
+    <w:p>
+      <w:pPr>
+        <w:pStyle w:val="Heading2"/>
+      </w:pPr>
+      <w:r>
+        <w:t>Testing</w:t>
+      </w:r>
+    </w:p>
+    <w:p>
+      <w:r>
+        <w:t>To accompany the package is a set of unit tests to verify its functionality.</w:t>
+      </w:r>
+    </w:p>
+    <w:p>
+      <w:r>
+        <w:t xml:space="preserve">These have been run on my development machine for all supported versions of python (2.7, 3.4, 3.5, 3.6, 3.7). In addition, I have verified it by </w:t>
+      </w:r>
+      <w:r>
+        <w:t xml:space="preserve">generating configs from, and </w:t>
+      </w:r>
+      <w:r>
+        <w:t>correcting</w:t>
+      </w:r>
+      <w:r>
+        <w:t>,</w:t>
+      </w:r>
+      <w:r>
+        <w:t xml:space="preserve"> chessboard images</w:t>
+      </w:r>
+      <w:r>
+        <w:t xml:space="preserve"> on both an Ubuntu 18.04 VM and on the desktop in the MOONS verification lab where this software will be used in production.</w:t>
+      </w:r>
+    </w:p>
+    <w:p>
+      <w:pPr>
+        <w:pStyle w:val="Heading2"/>
+      </w:pPr>
+      <w:r>
+        <w:t>Assumptions made</w:t>
+      </w:r>
+    </w:p>
+    <w:p>
+      <w:pPr>
+        <w:pStyle w:val="Heading3"/>
+      </w:pPr>
+      <w:r>
+        <w:t>Points lie on the plane of the calibration grid</w:t>
+      </w:r>
+    </w:p>
+    <w:p>
+      <w:r>
+        <w:t>The conversion from points in a lens and keystone corrected image returns coordinates on the plane of the keystone correction grid</w:t>
+      </w:r>
+      <w:r>
+        <w:t>, so some scaling would be needed if imaged points to be positioned are not on the plane</w:t>
+      </w:r>
+      <w:r>
+        <w:t>.</w:t>
+      </w:r>
+    </w:p>
+    <w:p>
+      <w:r>
+        <w:t>We know that as the MOONS FPU’s move, their endpoints actually move along the surface of a 4 meter radius sphere, so this assumption is broken in our use case. However, as we are only interested in the relative locations of two points over an area that’s centimetres across, this effect is believed to be negligible.</w:t>
+      </w:r>
+    </w:p>
+    <w:p>
+      <w:pPr>
+        <w:pStyle w:val="Heading3"/>
+      </w:pPr>
       <w:r>
         <w:lastRenderedPageBreak/>
-        <w:t>separately, and using either a dots image, chessboard image, or an array of the grids coordinates. A correct_image method was also added, along with an enum for indicating to the correction methods which of the correction steps should be performed.</w:t>
+        <w:t>Calibration grids are rectilinear</w:t>
+      </w:r>
+    </w:p>
+    <w:p>
+      <w:r>
+        <w:t>OpenCV performs its lens distortion calculations assuming the grids provided are meant to be made of straight lines, and correct</w:t>
+      </w:r>
+      <w:r>
+        <w:t>s</w:t>
+      </w:r>
+      <w:r>
+        <w:t xml:space="preserve"> them to this state. If the imaged grids are curved or distorted through other means the calibration will be inaccurate.</w:t>
+      </w:r>
+    </w:p>
+    <w:p>
+      <w:pPr>
+        <w:pStyle w:val="Heading3"/>
+      </w:pPr>
+      <w:r>
+        <w:t>The camera won’t change</w:t>
+      </w:r>
+    </w:p>
+    <w:p>
+      <w:r>
+        <w:t>If the lens of the camera is swapped, or it’s moved/rotated relative to the plane used as a reference for real world measurements, then any corrections made on new images with a calibration from images taken before those changes happened will be invalid.</w:t>
+      </w:r>
+    </w:p>
+    <w:p>
+      <w:r>
+        <w:t>This also means that images from one camera shouldn’t be corrected with a configuration made with images from another.</w:t>
+      </w:r>
+    </w:p>
+    <w:p>
+      <w:pPr>
+        <w:pStyle w:val="Heading3"/>
+      </w:pPr>
+      <w:r>
+        <w:t>OpenCV can detect the grid</w:t>
+      </w:r>
+    </w:p>
+    <w:p>
+      <w:r>
+        <w:t>When an image is passed to the Config’s “populate*()” methods, the config can only be built if OpenCV’s chessboard or dot grid detection methods are able to find their grid in the image. If it can’t complete, then the methods will return False, but this must be taken into account when using the software.</w:t>
       </w:r>
     </w:p>
     <w:p>
@@ -943,86 +2590,274 @@
         <w:pStyle w:val="Heading2"/>
       </w:pPr>
       <w:r>
-        <w:t>Determining the best configuration</w:t>
-      </w:r>
-    </w:p>
-    <w:p>
-      <w:r>
-        <w:t>To determine the accuracy of a configuration</w:t>
-      </w:r>
-      <w:r>
-        <w:t xml:space="preserve"> we need a set of points in distorted image space and their expected calibration plane coordinates. The initial configuration I tested used the mocked chessboard to calibrate lens distortion, and the distcor_01 dot grid to calibrate the homography.</w:t>
-      </w:r>
-    </w:p>
-    <w:p>
-      <w:r>
-        <w:t>The points being tested were the grid corners, points at the approximate middles of each grid edge, and the center. To determine these accurately, I ran a dot detector on distcor_01 and filtered the points by the approximate coordinates obtained by manual inspection. As the dot grid has 0.5mm spacing between rows and columns, it was a simple process to determine their positions on the grid in real world units (even if it took me far too long to realise the off-by-one error in my calculations that threw off the accuracy for a long time).</w:t>
-      </w:r>
-    </w:p>
-    <w:p>
-      <w:r>
-        <w:t>Once the off by one error was fixed, a</w:t>
-      </w:r>
-      <w:r>
-        <w:t>cross those 9 points, the average deviation from expectation was 8 microns, with a maximum of 25 microns.</w:t>
-      </w:r>
-    </w:p>
-    <w:p>
-      <w:r>
-        <w:t>While quite accurate, the range for acceptable maximum deviation was set at 20 microns, and ideally significantly less than that. It also seemed inelegant to be using the mocked chessboard image to produce our calibrations, due to the required time it would take to produce such an image.</w:t>
-      </w:r>
-    </w:p>
-    <w:p>
-      <w:r>
-        <w:t>So I tried Config’s made with various other combinations of images, including a new set of chessboard calibration images that were taken, with various image adjustments. For these, I used the points from the chessboard grid image as inputs and calculated the expectations based on the grid size. Unfortunately, none of these combinations had accuracy as good as the mocked chessboard and distcor_01 combo.</w:t>
-      </w:r>
-      <w:r>
-        <w:t xml:space="preserve"> </w:t>
-      </w:r>
-    </w:p>
-    <w:p>
-      <w:r>
-        <w:t xml:space="preserve">Following a discussion with Steven, we came up with another approach. </w:t>
-      </w:r>
-      <w:r>
-        <w:t xml:space="preserve">If we undo the lens distortion on discor_01 using the lens distortion from a chessboard image, we can then detect the grid in the dots image. We can also detect the points in the undistorted distcor_01, and apply the lens correction on them. Then, for each point in the original image, we can find the location in the grid data structure that it should occupy by finding the location that most closely matches its distortion corrected value. We could then try to determine </w:t>
-      </w:r>
-      <w:r>
-        <w:t>a more</w:t>
-      </w:r>
-      <w:r>
-        <w:t xml:space="preserve"> accurate distortion correction using the grid in the original image.</w:t>
-      </w:r>
-    </w:p>
-    <w:p>
-      <w:r>
-        <w:t xml:space="preserve">While the process of searching 19,720 times through 19,720 points is quite a slow one, taking 6 minutes to run on my laptop, it works, producing the grid data structure for the original distorted dot grid image. Unfortunately, once OpenCV’s calibrateCamera function was called with this grid it would consume all available memory and still not have completed after 20 minutes (16GB RAM, i7-6700HQ processor running at 3.1GHz). However, by creating a sparse grid that only contained every other row and column, it can complete in </w:t>
-      </w:r>
-      <w:r>
-        <w:t xml:space="preserve">less than a minute consuming only 2GB of </w:t>
-      </w:r>
-      <w:r>
-        <w:t>RAM</w:t>
-      </w:r>
-      <w:r>
-        <w:t>.</w:t>
-      </w:r>
-    </w:p>
-    <w:p>
-      <w:r>
-        <w:t xml:space="preserve">Using this sparse grid derived lens distortion, and the grid corners for the homography transform, an average distortion of 7 microns, with maximum of 19 microns was achieved. By switching the homography to be determined with all points in the dot grid, this would be improved to a 3 micron average and 18 micron maximum. It should be noted though that despite its improvements in this situation, not all configurations are improved by using all points for the homography, so it was made </w:t>
-      </w:r>
-      <w:r>
-        <w:t xml:space="preserve">into </w:t>
-      </w:r>
-      <w:r>
-        <w:t>an argument for</w:t>
-      </w:r>
-      <w:r>
-        <w:t xml:space="preserve"> the</w:t>
-      </w:r>
-      <w:r>
-        <w:t xml:space="preserve"> homography property population methods.</w:t>
+        <w:t>Repository structure</w:t>
+      </w:r>
+    </w:p>
+    <w:p>
+      <w:pPr>
+        <w:pStyle w:val="ListParagraph"/>
+        <w:numPr>
+          <w:ilvl w:val="0"/>
+          <w:numId w:val="3"/>
+        </w:numPr>
+      </w:pPr>
+      <w:r>
+        <w:t>camera_calibration/</w:t>
+      </w:r>
+    </w:p>
+    <w:p>
+      <w:pPr>
+        <w:pStyle w:val="ListParagraph"/>
+        <w:numPr>
+          <w:ilvl w:val="1"/>
+          <w:numId w:val="3"/>
+        </w:numPr>
+      </w:pPr>
+      <w:r>
+        <w:t>The calibration package</w:t>
+      </w:r>
+    </w:p>
+    <w:p>
+      <w:pPr>
+        <w:pStyle w:val="ListParagraph"/>
+        <w:numPr>
+          <w:ilvl w:val="1"/>
+          <w:numId w:val="3"/>
+        </w:numPr>
+      </w:pPr>
+      <w:r>
+        <w:t>__init__.py</w:t>
+      </w:r>
+    </w:p>
+    <w:p>
+      <w:pPr>
+        <w:pStyle w:val="ListParagraph"/>
+        <w:numPr>
+          <w:ilvl w:val="2"/>
+          <w:numId w:val="3"/>
+        </w:numPr>
+      </w:pPr>
+      <w:r>
+        <w:t>Exposes the required classes and functions from configuration and correction modules for use from the top level of the package.</w:t>
+      </w:r>
+      <w:bookmarkStart w:id="7" w:name="_GoBack"/>
+      <w:bookmarkEnd w:id="7"/>
+    </w:p>
+    <w:p>
+      <w:pPr>
+        <w:pStyle w:val="ListParagraph"/>
+        <w:numPr>
+          <w:ilvl w:val="1"/>
+          <w:numId w:val="3"/>
+        </w:numPr>
+      </w:pPr>
+      <w:r>
+        <w:t>__version__.py</w:t>
+      </w:r>
+    </w:p>
+    <w:p>
+      <w:pPr>
+        <w:pStyle w:val="ListParagraph"/>
+        <w:numPr>
+          <w:ilvl w:val="2"/>
+          <w:numId w:val="3"/>
+        </w:numPr>
+      </w:pPr>
+      <w:r>
+        <w:t>Stores the packages version numbers</w:t>
+      </w:r>
+    </w:p>
+    <w:p>
+      <w:pPr>
+        <w:pStyle w:val="ListParagraph"/>
+        <w:numPr>
+          <w:ilvl w:val="1"/>
+          <w:numId w:val="3"/>
+        </w:numPr>
+      </w:pPr>
+      <w:r>
+        <w:t>configuration.py</w:t>
+      </w:r>
+    </w:p>
+    <w:p>
+      <w:pPr>
+        <w:pStyle w:val="ListParagraph"/>
+        <w:numPr>
+          <w:ilvl w:val="2"/>
+          <w:numId w:val="3"/>
+        </w:numPr>
+      </w:pPr>
+      <w:r>
+        <w:t>Contains the Config and Corner classes</w:t>
+      </w:r>
+    </w:p>
+    <w:p>
+      <w:pPr>
+        <w:pStyle w:val="ListParagraph"/>
+        <w:numPr>
+          <w:ilvl w:val="1"/>
+          <w:numId w:val="3"/>
+        </w:numPr>
+      </w:pPr>
+      <w:r>
+        <w:t>correction.py</w:t>
+      </w:r>
+    </w:p>
+    <w:p>
+      <w:pPr>
+        <w:pStyle w:val="ListParagraph"/>
+        <w:numPr>
+          <w:ilvl w:val="2"/>
+          <w:numId w:val="3"/>
+        </w:numPr>
+      </w:pPr>
+      <w:r>
+        <w:t xml:space="preserve">Contains the methods for performing corrections, and the Correction level enum class. </w:t>
+      </w:r>
+    </w:p>
+    <w:p>
+      <w:pPr>
+        <w:pStyle w:val="ListParagraph"/>
+        <w:numPr>
+          <w:ilvl w:val="0"/>
+          <w:numId w:val="3"/>
+        </w:numPr>
+      </w:pPr>
+      <w:r>
+        <w:t>example_scripts/</w:t>
+      </w:r>
+    </w:p>
+    <w:p>
+      <w:pPr>
+        <w:pStyle w:val="ListParagraph"/>
+        <w:numPr>
+          <w:ilvl w:val="1"/>
+          <w:numId w:val="3"/>
+        </w:numPr>
+      </w:pPr>
+      <w:r>
+        <w:t>Python scripts that demonstrate how to use the calibration package.</w:t>
+      </w:r>
+    </w:p>
+    <w:p>
+      <w:pPr>
+        <w:pStyle w:val="ListParagraph"/>
+        <w:numPr>
+          <w:ilvl w:val="1"/>
+          <w:numId w:val="3"/>
+        </w:numPr>
+      </w:pPr>
+      <w:r>
+        <w:t>calibrate_chessboard.py</w:t>
+      </w:r>
+    </w:p>
+    <w:p>
+      <w:pPr>
+        <w:pStyle w:val="ListParagraph"/>
+        <w:numPr>
+          <w:ilvl w:val="2"/>
+          <w:numId w:val="3"/>
+        </w:numPr>
+      </w:pPr>
+      <w:r>
+        <w:t>Builds a configuration from a chessboard image and saves corrected copies of it’s calibration image</w:t>
+      </w:r>
+    </w:p>
+    <w:p>
+      <w:pPr>
+        <w:pStyle w:val="ListParagraph"/>
+        <w:numPr>
+          <w:ilvl w:val="1"/>
+          <w:numId w:val="3"/>
+        </w:numPr>
+      </w:pPr>
+      <w:r>
+        <w:t>store_precise_calibration.py</w:t>
+      </w:r>
+    </w:p>
+    <w:p>
+      <w:pPr>
+        <w:pStyle w:val="ListParagraph"/>
+        <w:numPr>
+          <w:ilvl w:val="2"/>
+          <w:numId w:val="3"/>
+        </w:numPr>
+      </w:pPr>
+      <w:r>
+        <w:t>Builds the high precision calibration configuration detailed in the next section and saves it to file.</w:t>
+      </w:r>
+    </w:p>
+    <w:p>
+      <w:pPr>
+        <w:pStyle w:val="ListParagraph"/>
+        <w:numPr>
+          <w:ilvl w:val="1"/>
+          <w:numId w:val="3"/>
+        </w:numPr>
+      </w:pPr>
+      <w:r>
+        <w:t>analyse_precise_calibration.py</w:t>
+      </w:r>
+    </w:p>
+    <w:p>
+      <w:pPr>
+        <w:pStyle w:val="ListParagraph"/>
+        <w:numPr>
+          <w:ilvl w:val="2"/>
+          <w:numId w:val="3"/>
+        </w:numPr>
+      </w:pPr>
+      <w:r>
+        <w:t>Loads the config generated by the previous script and generates accuracy information about it, including a histogram and heatmap of the deviation for each point in the dot grid.</w:t>
+      </w:r>
+    </w:p>
+    <w:p>
+      <w:pPr>
+        <w:pStyle w:val="ListParagraph"/>
+        <w:numPr>
+          <w:ilvl w:val="0"/>
+          <w:numId w:val="3"/>
+        </w:numPr>
+      </w:pPr>
+      <w:r>
+        <w:t>sample_images/</w:t>
+      </w:r>
+    </w:p>
+    <w:p>
+      <w:pPr>
+        <w:pStyle w:val="ListParagraph"/>
+        <w:numPr>
+          <w:ilvl w:val="1"/>
+          <w:numId w:val="3"/>
+        </w:numPr>
+      </w:pPr>
+      <w:r>
+        <w:t>Images of the calibration grids referenced in the repository’s tests and sample scripts. Descriptions of each are given in the directory’s README.</w:t>
+      </w:r>
+    </w:p>
+    <w:p>
+      <w:pPr>
+        <w:pStyle w:val="ListParagraph"/>
+        <w:numPr>
+          <w:ilvl w:val="0"/>
+          <w:numId w:val="3"/>
+        </w:numPr>
+      </w:pPr>
+      <w:r>
+        <w:t>tests/</w:t>
+      </w:r>
+    </w:p>
+    <w:p>
+      <w:pPr>
+        <w:pStyle w:val="ListParagraph"/>
+        <w:numPr>
+          <w:ilvl w:val="1"/>
+          <w:numId w:val="3"/>
+        </w:numPr>
+      </w:pPr>
+      <w:r>
+        <w:lastRenderedPageBreak/>
+        <w:t>A python package containging test functions for the camera_calibration package. These are run with the ‘pytest’ command from the repository’s root directory.</w:t>
       </w:r>
     </w:p>
     <w:p>
@@ -1035,15 +2870,238 @@
           <w:docGrid w:linePitch="360"/>
         </w:sectPr>
       </w:pPr>
+    </w:p>
+    <w:p>
+      <w:r>
+        <w:br w:type="page"/>
+      </w:r>
+    </w:p>
+    <w:p>
+      <w:pPr>
+        <w:pStyle w:val="Heading1"/>
+      </w:pPr>
+      <w:bookmarkStart w:id="8" w:name="_Toc5286154"/>
       <w:r>
         <w:lastRenderedPageBreak/>
-        <w:t>To determine the best images to use in this setup, I set up a script to try calibrations using all available dot grid images, in both full grid and corner only homography modes. The best configuration produced used image distcor_04, with an average deviation of 1.1 microns, and maximum deviation of 10.2 microns.</w:t>
-      </w:r>
-    </w:p>
-    <w:p>
-      <w:pPr>
-        <w:pStyle w:val="Heading2"/>
-      </w:pPr>
+        <w:t>Determining the best configuration</w:t>
+      </w:r>
+      <w:bookmarkEnd w:id="8"/>
+    </w:p>
+    <w:p>
+      <w:r>
+        <w:t>To determine the accuracy of a configuration</w:t>
+      </w:r>
+      <w:r>
+        <w:t xml:space="preserve"> we need a set of points in distorted image space and their expected calibration plane coordinates. The initial configuration I tested used the mocked chessboard to calibrate lens distortion, and the distcor_01 dot grid to calibrate the homography.</w:t>
+      </w:r>
+    </w:p>
+    <w:p>
+      <w:r>
+        <w:t>The points being tested were the grid corners, points at the approximate middles of each grid edge, and the center. To determine these accurately, I ran a dot detector on distcor_01 and filtered the points by the</w:t>
+      </w:r>
+      <w:r>
+        <w:t>ir</w:t>
+      </w:r>
+      <w:r>
+        <w:t xml:space="preserve"> approximate coordinates </w:t>
+      </w:r>
+      <w:r>
+        <w:t>determined by hovering the mouse over them in an image editor</w:t>
+      </w:r>
+      <w:r>
+        <w:t>. As the dot grid has 0.5mm spacing between rows and columns, it was a simple process to determine their positions on the grid in real world units.</w:t>
+      </w:r>
+      <w:r>
+        <w:t xml:space="preserve"> A</w:t>
+      </w:r>
+      <w:r>
+        <w:t xml:space="preserve">cross those 9 </w:t>
+      </w:r>
+      <w:r>
+        <w:t xml:space="preserve">reference </w:t>
+      </w:r>
+      <w:r>
+        <w:t>points, the average deviation from expectation was 8 microns, with a maximum</w:t>
+      </w:r>
+      <w:r>
+        <w:t xml:space="preserve"> deviation for a single point</w:t>
+      </w:r>
+      <w:r>
+        <w:t xml:space="preserve"> of 25 microns</w:t>
+      </w:r>
+      <w:r>
+        <w:rPr>
+          <w:rStyle w:val="FootnoteReference"/>
+        </w:rPr>
+        <w:footnoteReference w:id="5"/>
+      </w:r>
+      <w:r>
+        <w:t>.</w:t>
+      </w:r>
+    </w:p>
+    <w:p>
+      <w:r>
+        <w:t>While quite accurate, the range for acceptable maximum deviation was set at 20 microns, and ideally significantly less than that. It also seemed inelegant to be using the mocked chessboard image to produce our calibrations, due to the required time it would take to produce such an image.</w:t>
+      </w:r>
+    </w:p>
+    <w:p>
+      <w:r>
+        <w:t>So I tried Config’s made with various other combinations of images, including a new set of chessboard calibration images that were taken, with various image adjustments. For these, I used the points from the chessboard grid image as inputs and calculated the expectations based on the grid size. Unfortunately, none of these combinations had accuracy as good as the mocked chessboard and distcor_01 combo</w:t>
+      </w:r>
+      <w:r>
+        <w:rPr>
+          <w:rStyle w:val="FootnoteReference"/>
+        </w:rPr>
+        <w:footnoteReference w:id="6"/>
+      </w:r>
+      <w:r>
+        <w:t>.</w:t>
+      </w:r>
+      <w:r>
+        <w:t xml:space="preserve"> </w:t>
+      </w:r>
+    </w:p>
+    <w:p>
+      <w:r>
+        <w:t>Following a discussion with Steven, we came up with another approach.</w:t>
+      </w:r>
+      <w:r>
+        <w:t xml:space="preserve"> </w:t>
+      </w:r>
+      <w:r>
+        <w:t xml:space="preserve">If we undo the lens distortion on discor_01 using the lens distortion from a chessboard image, we can then detect the grid in the dots image. We can also detect the points in the undistorted distcor_01, and apply the lens correction on them. Then, for each point in the original image, we can find the location in the grid data structure that it should occupy by finding the location that most closely matches its distortion corrected value. We could then try to determine </w:t>
+      </w:r>
+      <w:r>
+        <w:t>a more</w:t>
+      </w:r>
+      <w:r>
+        <w:t xml:space="preserve"> accurate distortion correction using the grid in the original image.</w:t>
+      </w:r>
+      <w:r>
+        <w:t xml:space="preserve"> This has potential for improvement as the dot grids we are using are etched onto glass plates with micron accuracy, while the chessboard images are made with a regular inkjet printer. Even if they were done at high resolution 600DPI, we’d be using a dot spacing 42 microns, giving a higher variability to the location of the grids points</w:t>
+      </w:r>
+      <w:r>
+        <w:t xml:space="preserve"> compared to the glass plates</w:t>
+      </w:r>
+      <w:r>
+        <w:t>.</w:t>
+      </w:r>
+    </w:p>
+    <w:p>
+      <w:r>
+        <w:t>While the process of searching 19,720 times through 19,720 points is quite a slow one, taking 6 minutes to run on my laptop</w:t>
+      </w:r>
+      <w:r>
+        <w:rPr>
+          <w:rStyle w:val="FootnoteReference"/>
+        </w:rPr>
+        <w:footnoteReference w:id="7"/>
+      </w:r>
+      <w:r>
+        <w:t xml:space="preserve">, it works, producing the grid data structure for the original distorted dot grid image. Unfortunately, once OpenCV’s calibrateCamera function was called with this grid it would consume all available memory and still not have completed after 20 minutes. However, by creating a sparse </w:t>
+      </w:r>
+      <w:r>
+        <w:t xml:space="preserve">copy of the </w:t>
+      </w:r>
+      <w:r>
+        <w:t>grid that only contained every other row and column, it c</w:t>
+      </w:r>
+      <w:r>
+        <w:t>ould</w:t>
+      </w:r>
+      <w:r>
+        <w:t xml:space="preserve"> complete</w:t>
+      </w:r>
+      <w:r>
+        <w:t xml:space="preserve"> this call</w:t>
+      </w:r>
+      <w:r>
+        <w:t xml:space="preserve"> in </w:t>
+      </w:r>
+      <w:r>
+        <w:t xml:space="preserve">less than a minute consuming only 2GB of </w:t>
+      </w:r>
+      <w:r>
+        <w:t>RAM</w:t>
+      </w:r>
+      <w:r>
+        <w:t>.</w:t>
+      </w:r>
+    </w:p>
+    <w:p>
+      <w:r>
+        <w:t xml:space="preserve">Using this sparse grid derived lens distortion, an average </w:t>
+      </w:r>
+      <w:r>
+        <w:t>deviation</w:t>
+      </w:r>
+      <w:r>
+        <w:t xml:space="preserve"> of 7 microns, with maximum of 19 microns was achieved. By switching the homography to be determined with all points in the dot grid</w:t>
+      </w:r>
+      <w:r>
+        <w:t xml:space="preserve"> instead of just the corners</w:t>
+      </w:r>
+      <w:r>
+        <w:t xml:space="preserve">, this would be improved to a 3 micron average and 18 micron maximum. It should be noted though that despite its improvements in this situation, not all </w:t>
+      </w:r>
+      <w:r>
+        <w:lastRenderedPageBreak/>
+        <w:t xml:space="preserve">configurations are improved by using all points for the homography, so it was made </w:t>
+      </w:r>
+      <w:r>
+        <w:t xml:space="preserve">into </w:t>
+      </w:r>
+      <w:r>
+        <w:t>an argument for</w:t>
+      </w:r>
+      <w:r>
+        <w:t xml:space="preserve"> the</w:t>
+      </w:r>
+      <w:r>
+        <w:t xml:space="preserve"> homography property population methods.</w:t>
+      </w:r>
+    </w:p>
+    <w:p>
+      <w:pPr>
+        <w:sectPr>
+          <w:type w:val="continuous"/>
+          <w:pgSz w:w="11906" w:h="16838"/>
+          <w:pgMar w:top="1440" w:right="1440" w:bottom="1440" w:left="1440" w:header="708" w:footer="708" w:gutter="0"/>
+          <w:cols w:space="708"/>
+          <w:docGrid w:linePitch="360"/>
+        </w:sectPr>
+      </w:pPr>
+      <w:r>
+        <w:t>To determine the best images</w:t>
+      </w:r>
+      <w:r>
+        <w:t xml:space="preserve"> and homograph setting</w:t>
+      </w:r>
+      <w:r>
+        <w:t xml:space="preserve"> to use, I </w:t>
+      </w:r>
+      <w:r>
+        <w:t>wrote a</w:t>
+      </w:r>
+      <w:r>
+        <w:t xml:space="preserve"> script to try calibrations using all available dot grid images, in both full grid and corner only homography modes. The best configuration produced used image distcor_04, with an average deviation of 1.1 microns, and maximum deviation of 10.2 microns</w:t>
+      </w:r>
+      <w:r>
+        <w:rPr>
+          <w:rStyle w:val="FootnoteReference"/>
+        </w:rPr>
+        <w:footnoteReference w:id="8"/>
+      </w:r>
+      <w:r>
+        <w:t>.</w:t>
+      </w:r>
+    </w:p>
+    <w:p>
+      <w:pPr>
+        <w:pStyle w:val="Heading1"/>
+      </w:pPr>
+      <w:bookmarkStart w:id="9" w:name="_Ref5279586"/>
+      <w:bookmarkStart w:id="10" w:name="_Toc5286155"/>
       <w:r>
         <w:lastRenderedPageBreak/>
         <w:t>A</w:t>
@@ -1060,6 +3118,8 @@
       <w:r>
         <w:t>: Calibration Configuration Accuracies</w:t>
       </w:r>
+      <w:bookmarkEnd w:id="9"/>
+      <w:bookmarkEnd w:id="10"/>
     </w:p>
     <w:tbl>
       <w:tblPr>
@@ -2077,19 +4137,7 @@
               <w:rPr>
                 <w:b w:val="0"/>
               </w:rPr>
-              <w:t>Distcor_0</w:t>
-            </w:r>
-            <w:r>
-              <w:rPr>
-                <w:b w:val="0"/>
-              </w:rPr>
-              <w:t>2</w:t>
-            </w:r>
-            <w:r>
-              <w:rPr>
-                <w:b w:val="0"/>
-              </w:rPr>
-              <w:t xml:space="preserve"> dot grid</w:t>
+              <w:t>Distcor_02 dot grid</w:t>
             </w:r>
           </w:p>
         </w:tc>
@@ -2163,19 +4211,7 @@
               <w:rPr>
                 <w:b w:val="0"/>
               </w:rPr>
-              <w:t>Distcor_</w:t>
-            </w:r>
-            <w:r>
-              <w:rPr>
-                <w:b w:val="0"/>
-              </w:rPr>
-              <w:t>02</w:t>
-            </w:r>
-            <w:r>
-              <w:rPr>
-                <w:b w:val="0"/>
-              </w:rPr>
-              <w:t xml:space="preserve"> dot grid</w:t>
+              <w:t>Distcor_02 dot grid</w:t>
             </w:r>
           </w:p>
         </w:tc>
@@ -2249,19 +4285,7 @@
               <w:rPr>
                 <w:b w:val="0"/>
               </w:rPr>
-              <w:t>Distcor_</w:t>
-            </w:r>
-            <w:r>
-              <w:rPr>
-                <w:b w:val="0"/>
-              </w:rPr>
-              <w:t>03</w:t>
-            </w:r>
-            <w:r>
-              <w:rPr>
-                <w:b w:val="0"/>
-              </w:rPr>
-              <w:t xml:space="preserve"> dot grid</w:t>
+              <w:t>Distcor_03 dot grid</w:t>
             </w:r>
           </w:p>
         </w:tc>
@@ -2335,19 +4359,7 @@
               <w:rPr>
                 <w:b w:val="0"/>
               </w:rPr>
-              <w:t>Distcor_</w:t>
-            </w:r>
-            <w:r>
-              <w:rPr>
-                <w:b w:val="0"/>
-              </w:rPr>
-              <w:t>03</w:t>
-            </w:r>
-            <w:r>
-              <w:rPr>
-                <w:b w:val="0"/>
-              </w:rPr>
-              <w:t xml:space="preserve"> dot grid</w:t>
+              <w:t>Distcor_03 dot grid</w:t>
             </w:r>
           </w:p>
         </w:tc>
@@ -2421,19 +4433,7 @@
               <w:rPr>
                 <w:b w:val="0"/>
               </w:rPr>
-              <w:t>Distcor_</w:t>
-            </w:r>
-            <w:r>
-              <w:rPr>
-                <w:b w:val="0"/>
-              </w:rPr>
-              <w:t>04</w:t>
-            </w:r>
-            <w:r>
-              <w:rPr>
-                <w:b w:val="0"/>
-              </w:rPr>
-              <w:t xml:space="preserve"> dot grid</w:t>
+              <w:t>Distcor_04 dot grid</w:t>
             </w:r>
           </w:p>
         </w:tc>
@@ -2507,19 +4507,7 @@
               <w:rPr>
                 <w:b w:val="0"/>
               </w:rPr>
-              <w:t>Distcor_</w:t>
-            </w:r>
-            <w:r>
-              <w:rPr>
-                <w:b w:val="0"/>
-              </w:rPr>
-              <w:t>04</w:t>
-            </w:r>
-            <w:r>
-              <w:rPr>
-                <w:b w:val="0"/>
-              </w:rPr>
-              <w:t xml:space="preserve"> dot grid</w:t>
+              <w:t>Distcor_04 dot grid</w:t>
             </w:r>
           </w:p>
         </w:tc>
@@ -2598,19 +4586,7 @@
               <w:rPr>
                 <w:b w:val="0"/>
               </w:rPr>
-              <w:t>Distcor_</w:t>
-            </w:r>
-            <w:r>
-              <w:rPr>
-                <w:b w:val="0"/>
-              </w:rPr>
-              <w:t>05</w:t>
-            </w:r>
-            <w:r>
-              <w:rPr>
-                <w:b w:val="0"/>
-              </w:rPr>
-              <w:t xml:space="preserve"> dot grid</w:t>
+              <w:t>Distcor_05 dot grid</w:t>
             </w:r>
           </w:p>
         </w:tc>
@@ -2684,19 +4660,8 @@
               <w:rPr>
                 <w:b w:val="0"/>
               </w:rPr>
-              <w:t>Distcor_</w:t>
-            </w:r>
-            <w:r>
-              <w:rPr>
-                <w:b w:val="0"/>
-              </w:rPr>
-              <w:t>05</w:t>
-            </w:r>
-            <w:r>
-              <w:rPr>
-                <w:b w:val="0"/>
-              </w:rPr>
-              <w:t xml:space="preserve"> dot grid</w:t>
+              <w:lastRenderedPageBreak/>
+              <w:t>Distcor_05 dot grid</w:t>
             </w:r>
           </w:p>
         </w:tc>
@@ -2770,20 +4735,7 @@
               <w:rPr>
                 <w:b w:val="0"/>
               </w:rPr>
-              <w:lastRenderedPageBreak/>
-              <w:t>Distcor_</w:t>
-            </w:r>
-            <w:r>
-              <w:rPr>
-                <w:b w:val="0"/>
-              </w:rPr>
-              <w:t>06</w:t>
-            </w:r>
-            <w:r>
-              <w:rPr>
-                <w:b w:val="0"/>
-              </w:rPr>
-              <w:t xml:space="preserve"> dot grid</w:t>
+              <w:t>Distcor_06 dot grid</w:t>
             </w:r>
           </w:p>
         </w:tc>
@@ -2857,19 +4809,7 @@
               <w:rPr>
                 <w:b w:val="0"/>
               </w:rPr>
-              <w:t>Distcor_</w:t>
-            </w:r>
-            <w:r>
-              <w:rPr>
-                <w:b w:val="0"/>
-              </w:rPr>
-              <w:t>06</w:t>
-            </w:r>
-            <w:r>
-              <w:rPr>
-                <w:b w:val="0"/>
-              </w:rPr>
-              <w:t xml:space="preserve"> dot grid</w:t>
+              <w:t>Distcor_06 dot grid</w:t>
             </w:r>
           </w:p>
         </w:tc>
@@ -2943,19 +4883,7 @@
               <w:rPr>
                 <w:b w:val="0"/>
               </w:rPr>
-              <w:t>Distcor_</w:t>
-            </w:r>
-            <w:r>
-              <w:rPr>
-                <w:b w:val="0"/>
-              </w:rPr>
-              <w:t>07</w:t>
-            </w:r>
-            <w:r>
-              <w:rPr>
-                <w:b w:val="0"/>
-              </w:rPr>
-              <w:t xml:space="preserve"> dot grid</w:t>
+              <w:t>Distcor_07 dot grid</w:t>
             </w:r>
           </w:p>
         </w:tc>
@@ -3029,19 +4957,7 @@
               <w:rPr>
                 <w:b w:val="0"/>
               </w:rPr>
-              <w:t>Distcor_</w:t>
-            </w:r>
-            <w:r>
-              <w:rPr>
-                <w:b w:val="0"/>
-              </w:rPr>
-              <w:t>07</w:t>
-            </w:r>
-            <w:r>
-              <w:rPr>
-                <w:b w:val="0"/>
-              </w:rPr>
-              <w:t xml:space="preserve"> dot grid</w:t>
+              <w:t>Distcor_07 dot grid</w:t>
             </w:r>
           </w:p>
         </w:tc>
@@ -3115,19 +5031,7 @@
               <w:rPr>
                 <w:b w:val="0"/>
               </w:rPr>
-              <w:t>Distcor_</w:t>
-            </w:r>
-            <w:r>
-              <w:rPr>
-                <w:b w:val="0"/>
-              </w:rPr>
-              <w:t>08</w:t>
-            </w:r>
-            <w:r>
-              <w:rPr>
-                <w:b w:val="0"/>
-              </w:rPr>
-              <w:t xml:space="preserve"> dot grid</w:t>
+              <w:t>Distcor_08 dot grid</w:t>
             </w:r>
           </w:p>
         </w:tc>
@@ -3201,19 +5105,7 @@
               <w:rPr>
                 <w:b w:val="0"/>
               </w:rPr>
-              <w:t>Distcor_</w:t>
-            </w:r>
-            <w:r>
-              <w:rPr>
-                <w:b w:val="0"/>
-              </w:rPr>
-              <w:t>08</w:t>
-            </w:r>
-            <w:r>
-              <w:rPr>
-                <w:b w:val="0"/>
-              </w:rPr>
-              <w:t xml:space="preserve"> dot grid</w:t>
+              <w:t>Distcor_08 dot grid</w:t>
             </w:r>
           </w:p>
         </w:tc>
@@ -3287,19 +5179,7 @@
               <w:rPr>
                 <w:b w:val="0"/>
               </w:rPr>
-              <w:t>Distcor_</w:t>
-            </w:r>
-            <w:r>
-              <w:rPr>
-                <w:b w:val="0"/>
-              </w:rPr>
-              <w:t>09</w:t>
-            </w:r>
-            <w:r>
-              <w:rPr>
-                <w:b w:val="0"/>
-              </w:rPr>
-              <w:t xml:space="preserve"> dot grid</w:t>
+              <w:t>Distcor_09 dot grid</w:t>
             </w:r>
           </w:p>
         </w:tc>
@@ -3373,19 +5253,7 @@
               <w:rPr>
                 <w:b w:val="0"/>
               </w:rPr>
-              <w:t>Distcor_</w:t>
-            </w:r>
-            <w:r>
-              <w:rPr>
-                <w:b w:val="0"/>
-              </w:rPr>
-              <w:t>09</w:t>
-            </w:r>
-            <w:r>
-              <w:rPr>
-                <w:b w:val="0"/>
-              </w:rPr>
-              <w:t xml:space="preserve"> dot grid</w:t>
+              <w:t>Distcor_09 dot grid</w:t>
             </w:r>
           </w:p>
         </w:tc>
@@ -3459,19 +5327,7 @@
               <w:rPr>
                 <w:b w:val="0"/>
               </w:rPr>
-              <w:t>Distcor_</w:t>
-            </w:r>
-            <w:r>
-              <w:rPr>
-                <w:b w:val="0"/>
-              </w:rPr>
-              <w:t>10</w:t>
-            </w:r>
-            <w:r>
-              <w:rPr>
-                <w:b w:val="0"/>
-              </w:rPr>
-              <w:t xml:space="preserve"> dot grid</w:t>
+              <w:t>Distcor_10 dot grid</w:t>
             </w:r>
           </w:p>
         </w:tc>
@@ -3545,19 +5401,7 @@
               <w:rPr>
                 <w:b w:val="0"/>
               </w:rPr>
-              <w:t>Distcor_</w:t>
-            </w:r>
-            <w:r>
-              <w:rPr>
-                <w:b w:val="0"/>
-              </w:rPr>
-              <w:t>10</w:t>
-            </w:r>
-            <w:r>
-              <w:rPr>
-                <w:b w:val="0"/>
-              </w:rPr>
-              <w:t xml:space="preserve"> dot grid</w:t>
+              <w:t>Distcor_10 dot grid</w:t>
             </w:r>
           </w:p>
         </w:tc>
@@ -3631,19 +5475,7 @@
               <w:rPr>
                 <w:b w:val="0"/>
               </w:rPr>
-              <w:t>Distcor_</w:t>
-            </w:r>
-            <w:r>
-              <w:rPr>
-                <w:b w:val="0"/>
-              </w:rPr>
-              <w:t>1</w:t>
-            </w:r>
-            <w:r>
-              <w:rPr>
-                <w:b w:val="0"/>
-              </w:rPr>
-              <w:t>1 dot grid</w:t>
+              <w:t>Distcor_11 dot grid</w:t>
             </w:r>
           </w:p>
         </w:tc>
@@ -3717,19 +5549,7 @@
               <w:rPr>
                 <w:b w:val="0"/>
               </w:rPr>
-              <w:t>Distcor_</w:t>
-            </w:r>
-            <w:r>
-              <w:rPr>
-                <w:b w:val="0"/>
-              </w:rPr>
-              <w:t>1</w:t>
-            </w:r>
-            <w:r>
-              <w:rPr>
-                <w:b w:val="0"/>
-              </w:rPr>
-              <w:t>1 dot grid</w:t>
+              <w:t>Distcor_11 dot grid</w:t>
             </w:r>
           </w:p>
         </w:tc>
@@ -3788,6 +5608,17 @@
       </w:tr>
     </w:tbl>
     <w:p/>
+    <w:p>
+      <w:r>
+        <w:t>Deviation being defined as the hypotenuse of a right angled triangle, where the differences in x and y axis</w:t>
+      </w:r>
+      <w:r>
+        <w:t xml:space="preserve"> </w:t>
+      </w:r>
+      <w:r>
+        <w:t>values for the calculated and expected points are the remaining sides</w:t>
+      </w:r>
+    </w:p>
     <w:p>
       <w:r>
         <w:br w:type="page"/>
@@ -3806,12 +5637,16 @@
     </w:p>
     <w:p>
       <w:pPr>
-        <w:pStyle w:val="Heading2"/>
-      </w:pPr>
+        <w:pStyle w:val="Heading1"/>
+      </w:pPr>
+      <w:bookmarkStart w:id="11" w:name="_Ref5280980"/>
+      <w:bookmarkStart w:id="12" w:name="_Toc5286156"/>
       <w:r>
         <w:lastRenderedPageBreak/>
         <w:t>Appendix B: Highest accuracy configuration values</w:t>
       </w:r>
+      <w:bookmarkEnd w:id="11"/>
+      <w:bookmarkEnd w:id="12"/>
     </w:p>
     <w:p>
       <w:r>
@@ -3823,8 +5658,6 @@
       <w:r>
         <w:t>classes from the camera_calibration package, as well as numpy’s array and float32.</w:t>
       </w:r>
-      <w:bookmarkStart w:id="0" w:name="_GoBack"/>
-      <w:bookmarkEnd w:id="0"/>
     </w:p>
     <w:p>
       <w:r>
@@ -5369,6 +7202,648 @@
         </mc:AlternateContent>
       </w:r>
     </w:p>
+    <w:p>
+      <w:r>
+        <w:br w:type="page"/>
+      </w:r>
+    </w:p>
+    <w:p>
+      <w:pPr>
+        <w:pStyle w:val="Heading1"/>
+      </w:pPr>
+      <w:bookmarkStart w:id="13" w:name="_Ref5277431"/>
+      <w:bookmarkStart w:id="14" w:name="_Toc5286157"/>
+      <w:r>
+        <w:lastRenderedPageBreak/>
+        <w:t>Appendix C: Distcor dot grid compatible blob detector setup</w:t>
+      </w:r>
+      <w:bookmarkEnd w:id="13"/>
+      <w:bookmarkEnd w:id="14"/>
+    </w:p>
+    <w:p>
+      <w:r>
+        <w:t>With the image corrections to remove dirt on the grid, the following blob detector parameters can locate all dots in a distcor dot grid image:</w:t>
+      </w:r>
+    </w:p>
+    <w:p>
+      <w:r>
+        <w:rPr>
+          <w:rFonts w:ascii="Courier New" w:hAnsi="Courier New" w:cs="Courier New"/>
+          <w:noProof/>
+          <w:sz w:val="20"/>
+          <w:lang w:eastAsia="en-GB"/>
+        </w:rPr>
+        <mc:AlternateContent>
+          <mc:Choice Requires="wps">
+            <w:drawing>
+              <wp:inline distT="0" distB="0" distL="0" distR="0" wp14:anchorId="5380D70A" wp14:editId="10C68D93">
+                <wp:extent cx="5724525" cy="1404620"/>
+                <wp:effectExtent l="0" t="0" r="28575" b="27305"/>
+                <wp:docPr id="4" name="Text Box 2"/>
+                <wp:cNvGraphicFramePr>
+                  <a:graphicFrameLocks xmlns:a="http://schemas.openxmlformats.org/drawingml/2006/main"/>
+                </wp:cNvGraphicFramePr>
+                <a:graphic xmlns:a="http://schemas.openxmlformats.org/drawingml/2006/main">
+                  <a:graphicData uri="http://schemas.microsoft.com/office/word/2010/wordprocessingShape">
+                    <wps:wsp>
+                      <wps:cNvSpPr txBox="1">
+                        <a:spLocks noChangeArrowheads="1"/>
+                      </wps:cNvSpPr>
+                      <wps:spPr bwMode="auto">
+                        <a:xfrm>
+                          <a:off x="0" y="0"/>
+                          <a:ext cx="5724525" cy="1404620"/>
+                        </a:xfrm>
+                        <a:prstGeom prst="rect">
+                          <a:avLst/>
+                        </a:prstGeom>
+                        <a:solidFill>
+                          <a:srgbClr val="FFFFFF"/>
+                        </a:solidFill>
+                        <a:ln w="9525">
+                          <a:solidFill>
+                            <a:srgbClr val="000000"/>
+                          </a:solidFill>
+                          <a:miter lim="800000"/>
+                          <a:headEnd/>
+                          <a:tailEnd/>
+                        </a:ln>
+                      </wps:spPr>
+                      <wps:txbx>
+                        <w:txbxContent>
+                          <w:p>
+                            <w:pPr>
+                              <w:shd w:val="clear" w:color="auto" w:fill="FFFFFF"/>
+                              <w:tabs>
+                                <w:tab w:val="left" w:pos="916"/>
+                                <w:tab w:val="left" w:pos="1832"/>
+                                <w:tab w:val="left" w:pos="2748"/>
+                                <w:tab w:val="left" w:pos="3664"/>
+                                <w:tab w:val="left" w:pos="4580"/>
+                                <w:tab w:val="left" w:pos="5496"/>
+                                <w:tab w:val="left" w:pos="6412"/>
+                                <w:tab w:val="left" w:pos="7328"/>
+                                <w:tab w:val="left" w:pos="8244"/>
+                                <w:tab w:val="left" w:pos="9160"/>
+                                <w:tab w:val="left" w:pos="10076"/>
+                                <w:tab w:val="left" w:pos="10992"/>
+                                <w:tab w:val="left" w:pos="11908"/>
+                                <w:tab w:val="left" w:pos="12824"/>
+                                <w:tab w:val="left" w:pos="13740"/>
+                                <w:tab w:val="left" w:pos="14656"/>
+                              </w:tabs>
+                              <w:spacing w:after="0" w:line="240" w:lineRule="auto"/>
+                              <w:rPr>
+                                <w:rFonts w:ascii="Courier New" w:eastAsia="Times New Roman" w:hAnsi="Courier New" w:cs="Courier New"/>
+                                <w:color w:val="000000"/>
+                                <w:sz w:val="18"/>
+                                <w:szCs w:val="18"/>
+                                <w:lang w:eastAsia="en-GB"/>
+                              </w:rPr>
+                            </w:pPr>
+                            <w:r>
+                              <w:rPr>
+                                <w:rFonts w:ascii="Courier New" w:eastAsia="Times New Roman" w:hAnsi="Courier New" w:cs="Courier New"/>
+                                <w:color w:val="000000"/>
+                                <w:sz w:val="18"/>
+                                <w:szCs w:val="18"/>
+                                <w:lang w:eastAsia="en-GB"/>
+                              </w:rPr>
+                              <w:t>params = cv.SimpleBlobDetector_Params()</w:t>
+                            </w:r>
+                            <w:r>
+                              <w:rPr>
+                                <w:rFonts w:ascii="Courier New" w:eastAsia="Times New Roman" w:hAnsi="Courier New" w:cs="Courier New"/>
+                                <w:color w:val="000000"/>
+                                <w:sz w:val="18"/>
+                                <w:szCs w:val="18"/>
+                                <w:lang w:eastAsia="en-GB"/>
+                              </w:rPr>
+                              <w:br/>
+                              <w:t xml:space="preserve">params.minArea = </w:t>
+                            </w:r>
+                            <w:r>
+                              <w:rPr>
+                                <w:rFonts w:ascii="Courier New" w:eastAsia="Times New Roman" w:hAnsi="Courier New" w:cs="Courier New"/>
+                                <w:color w:val="0000FF"/>
+                                <w:sz w:val="18"/>
+                                <w:szCs w:val="18"/>
+                                <w:lang w:eastAsia="en-GB"/>
+                              </w:rPr>
+                              <w:t>50</w:t>
+                            </w:r>
+                            <w:r>
+                              <w:rPr>
+                                <w:rFonts w:ascii="Courier New" w:eastAsia="Times New Roman" w:hAnsi="Courier New" w:cs="Courier New"/>
+                                <w:color w:val="0000FF"/>
+                                <w:sz w:val="18"/>
+                                <w:szCs w:val="18"/>
+                                <w:lang w:eastAsia="en-GB"/>
+                              </w:rPr>
+                              <w:br/>
+                            </w:r>
+                            <w:r>
+                              <w:rPr>
+                                <w:rFonts w:ascii="Courier New" w:eastAsia="Times New Roman" w:hAnsi="Courier New" w:cs="Courier New"/>
+                                <w:color w:val="000000"/>
+                                <w:sz w:val="18"/>
+                                <w:szCs w:val="18"/>
+                                <w:lang w:eastAsia="en-GB"/>
+                              </w:rPr>
+                              <w:t xml:space="preserve">params.maxArea = </w:t>
+                            </w:r>
+                            <w:r>
+                              <w:rPr>
+                                <w:rFonts w:ascii="Courier New" w:eastAsia="Times New Roman" w:hAnsi="Courier New" w:cs="Courier New"/>
+                                <w:color w:val="0000FF"/>
+                                <w:sz w:val="18"/>
+                                <w:szCs w:val="18"/>
+                                <w:lang w:eastAsia="en-GB"/>
+                              </w:rPr>
+                              <w:t>1000</w:t>
+                            </w:r>
+                            <w:r>
+                              <w:rPr>
+                                <w:rFonts w:ascii="Courier New" w:eastAsia="Times New Roman" w:hAnsi="Courier New" w:cs="Courier New"/>
+                                <w:color w:val="0000FF"/>
+                                <w:sz w:val="18"/>
+                                <w:szCs w:val="18"/>
+                                <w:lang w:eastAsia="en-GB"/>
+                              </w:rPr>
+                              <w:br/>
+                            </w:r>
+                            <w:r>
+                              <w:rPr>
+                                <w:rFonts w:ascii="Courier New" w:eastAsia="Times New Roman" w:hAnsi="Courier New" w:cs="Courier New"/>
+                                <w:color w:val="000000"/>
+                                <w:sz w:val="18"/>
+                                <w:szCs w:val="18"/>
+                                <w:lang w:eastAsia="en-GB"/>
+                              </w:rPr>
+                              <w:t xml:space="preserve">params.filterByArea = </w:t>
+                            </w:r>
+                            <w:r>
+                              <w:rPr>
+                                <w:rFonts w:ascii="Courier New" w:eastAsia="Times New Roman" w:hAnsi="Courier New" w:cs="Courier New"/>
+                                <w:b/>
+                                <w:bCs/>
+                                <w:color w:val="000080"/>
+                                <w:sz w:val="18"/>
+                                <w:szCs w:val="18"/>
+                                <w:lang w:eastAsia="en-GB"/>
+                              </w:rPr>
+                              <w:t>True</w:t>
+                            </w:r>
+                            <w:r>
+                              <w:rPr>
+                                <w:rFonts w:ascii="Courier New" w:eastAsia="Times New Roman" w:hAnsi="Courier New" w:cs="Courier New"/>
+                                <w:b/>
+                                <w:bCs/>
+                                <w:color w:val="000080"/>
+                                <w:sz w:val="18"/>
+                                <w:szCs w:val="18"/>
+                                <w:lang w:eastAsia="en-GB"/>
+                              </w:rPr>
+                              <w:br/>
+                            </w:r>
+                            <w:r>
+                              <w:rPr>
+                                <w:rFonts w:ascii="Courier New" w:eastAsia="Times New Roman" w:hAnsi="Courier New" w:cs="Courier New"/>
+                                <w:color w:val="000000"/>
+                                <w:sz w:val="18"/>
+                                <w:szCs w:val="18"/>
+                                <w:lang w:eastAsia="en-GB"/>
+                              </w:rPr>
+                              <w:t xml:space="preserve">params.minCircularity = </w:t>
+                            </w:r>
+                            <w:r>
+                              <w:rPr>
+                                <w:rFonts w:ascii="Courier New" w:eastAsia="Times New Roman" w:hAnsi="Courier New" w:cs="Courier New"/>
+                                <w:color w:val="0000FF"/>
+                                <w:sz w:val="18"/>
+                                <w:szCs w:val="18"/>
+                                <w:lang w:eastAsia="en-GB"/>
+                              </w:rPr>
+                              <w:t>0.2</w:t>
+                            </w:r>
+                            <w:r>
+                              <w:rPr>
+                                <w:rFonts w:ascii="Courier New" w:eastAsia="Times New Roman" w:hAnsi="Courier New" w:cs="Courier New"/>
+                                <w:color w:val="0000FF"/>
+                                <w:sz w:val="18"/>
+                                <w:szCs w:val="18"/>
+                                <w:lang w:eastAsia="en-GB"/>
+                              </w:rPr>
+                              <w:br/>
+                            </w:r>
+                            <w:r>
+                              <w:rPr>
+                                <w:rFonts w:ascii="Courier New" w:eastAsia="Times New Roman" w:hAnsi="Courier New" w:cs="Courier New"/>
+                                <w:color w:val="000000"/>
+                                <w:sz w:val="18"/>
+                                <w:szCs w:val="18"/>
+                                <w:lang w:eastAsia="en-GB"/>
+                              </w:rPr>
+                              <w:t xml:space="preserve">params.filterByCircularity = </w:t>
+                            </w:r>
+                            <w:r>
+                              <w:rPr>
+                                <w:rFonts w:ascii="Courier New" w:eastAsia="Times New Roman" w:hAnsi="Courier New" w:cs="Courier New"/>
+                                <w:b/>
+                                <w:bCs/>
+                                <w:color w:val="000080"/>
+                                <w:sz w:val="18"/>
+                                <w:szCs w:val="18"/>
+                                <w:lang w:eastAsia="en-GB"/>
+                              </w:rPr>
+                              <w:t>True</w:t>
+                            </w:r>
+                            <w:r>
+                              <w:rPr>
+                                <w:rFonts w:ascii="Courier New" w:eastAsia="Times New Roman" w:hAnsi="Courier New" w:cs="Courier New"/>
+                                <w:b/>
+                                <w:bCs/>
+                                <w:color w:val="000080"/>
+                                <w:sz w:val="18"/>
+                                <w:szCs w:val="18"/>
+                                <w:lang w:eastAsia="en-GB"/>
+                              </w:rPr>
+                              <w:br/>
+                            </w:r>
+                            <w:r>
+                              <w:rPr>
+                                <w:rFonts w:ascii="Courier New" w:eastAsia="Times New Roman" w:hAnsi="Courier New" w:cs="Courier New"/>
+                                <w:color w:val="000000"/>
+                                <w:sz w:val="18"/>
+                                <w:szCs w:val="18"/>
+                                <w:lang w:eastAsia="en-GB"/>
+                              </w:rPr>
+                              <w:t xml:space="preserve">params.blobColor = </w:t>
+                            </w:r>
+                            <w:r>
+                              <w:rPr>
+                                <w:rFonts w:ascii="Courier New" w:eastAsia="Times New Roman" w:hAnsi="Courier New" w:cs="Courier New"/>
+                                <w:color w:val="0000FF"/>
+                                <w:sz w:val="18"/>
+                                <w:szCs w:val="18"/>
+                                <w:lang w:eastAsia="en-GB"/>
+                              </w:rPr>
+                              <w:t>0</w:t>
+                            </w:r>
+                            <w:r>
+                              <w:rPr>
+                                <w:rFonts w:ascii="Courier New" w:eastAsia="Times New Roman" w:hAnsi="Courier New" w:cs="Courier New"/>
+                                <w:color w:val="0000FF"/>
+                                <w:sz w:val="18"/>
+                                <w:szCs w:val="18"/>
+                                <w:lang w:eastAsia="en-GB"/>
+                              </w:rPr>
+                              <w:br/>
+                            </w:r>
+                            <w:r>
+                              <w:rPr>
+                                <w:rFonts w:ascii="Courier New" w:eastAsia="Times New Roman" w:hAnsi="Courier New" w:cs="Courier New"/>
+                                <w:color w:val="000000"/>
+                                <w:sz w:val="18"/>
+                                <w:szCs w:val="18"/>
+                                <w:lang w:eastAsia="en-GB"/>
+                              </w:rPr>
+                              <w:t xml:space="preserve">params.filterByColor = </w:t>
+                            </w:r>
+                            <w:r>
+                              <w:rPr>
+                                <w:rFonts w:ascii="Courier New" w:eastAsia="Times New Roman" w:hAnsi="Courier New" w:cs="Courier New"/>
+                                <w:b/>
+                                <w:bCs/>
+                                <w:color w:val="000080"/>
+                                <w:sz w:val="18"/>
+                                <w:szCs w:val="18"/>
+                                <w:lang w:eastAsia="en-GB"/>
+                              </w:rPr>
+                              <w:t>True</w:t>
+                            </w:r>
+                            <w:r>
+                              <w:rPr>
+                                <w:rFonts w:ascii="Courier New" w:eastAsia="Times New Roman" w:hAnsi="Courier New" w:cs="Courier New"/>
+                                <w:b/>
+                                <w:bCs/>
+                                <w:color w:val="000080"/>
+                                <w:sz w:val="18"/>
+                                <w:szCs w:val="18"/>
+                                <w:lang w:eastAsia="en-GB"/>
+                              </w:rPr>
+                              <w:br/>
+                            </w:r>
+                            <w:r>
+                              <w:rPr>
+                                <w:rFonts w:ascii="Courier New" w:eastAsia="Times New Roman" w:hAnsi="Courier New" w:cs="Courier New"/>
+                                <w:color w:val="000000"/>
+                                <w:sz w:val="18"/>
+                                <w:szCs w:val="18"/>
+                                <w:lang w:eastAsia="en-GB"/>
+                              </w:rPr>
+                              <w:t>dot_detector = cv.SimpleBlobDetector_create(params)</w:t>
+                            </w:r>
+                          </w:p>
+                        </w:txbxContent>
+                      </wps:txbx>
+                      <wps:bodyPr rot="0" vert="horz" wrap="square" lIns="91440" tIns="45720" rIns="91440" bIns="45720" anchor="t" anchorCtr="0">
+                        <a:spAutoFit/>
+                      </wps:bodyPr>
+                    </wps:wsp>
+                  </a:graphicData>
+                </a:graphic>
+              </wp:inline>
+            </w:drawing>
+          </mc:Choice>
+          <mc:Fallback>
+            <w:pict>
+              <v:shape w14:anchorId="5380D70A" id="_x0000_s1027" type="#_x0000_t202" style="width:450.75pt;height:110.6pt;visibility:visible;mso-wrap-style:square;mso-left-percent:-10001;mso-top-percent:-10001;mso-position-horizontal:absolute;mso-position-horizontal-relative:char;mso-position-vertical:absolute;mso-position-vertical-relative:line;mso-left-percent:-10001;mso-top-percent:-10001;v-text-anchor:top" o:gfxdata="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">
+                <v:textbox style="mso-fit-shape-to-text:t">
+                  <w:txbxContent>
+                    <w:p>
+                      <w:pPr>
+                        <w:shd w:val="clear" w:color="auto" w:fill="FFFFFF"/>
+                        <w:tabs>
+                          <w:tab w:val="left" w:pos="916"/>
+                          <w:tab w:val="left" w:pos="1832"/>
+                          <w:tab w:val="left" w:pos="2748"/>
+                          <w:tab w:val="left" w:pos="3664"/>
+                          <w:tab w:val="left" w:pos="4580"/>
+                          <w:tab w:val="left" w:pos="5496"/>
+                          <w:tab w:val="left" w:pos="6412"/>
+                          <w:tab w:val="left" w:pos="7328"/>
+                          <w:tab w:val="left" w:pos="8244"/>
+                          <w:tab w:val="left" w:pos="9160"/>
+                          <w:tab w:val="left" w:pos="10076"/>
+                          <w:tab w:val="left" w:pos="10992"/>
+                          <w:tab w:val="left" w:pos="11908"/>
+                          <w:tab w:val="left" w:pos="12824"/>
+                          <w:tab w:val="left" w:pos="13740"/>
+                          <w:tab w:val="left" w:pos="14656"/>
+                        </w:tabs>
+                        <w:spacing w:after="0" w:line="240" w:lineRule="auto"/>
+                        <w:rPr>
+                          <w:rFonts w:ascii="Courier New" w:eastAsia="Times New Roman" w:hAnsi="Courier New" w:cs="Courier New"/>
+                          <w:color w:val="000000"/>
+                          <w:sz w:val="18"/>
+                          <w:szCs w:val="18"/>
+                          <w:lang w:eastAsia="en-GB"/>
+                        </w:rPr>
+                      </w:pPr>
+                      <w:r>
+                        <w:rPr>
+                          <w:rFonts w:ascii="Courier New" w:eastAsia="Times New Roman" w:hAnsi="Courier New" w:cs="Courier New"/>
+                          <w:color w:val="000000"/>
+                          <w:sz w:val="18"/>
+                          <w:szCs w:val="18"/>
+                          <w:lang w:eastAsia="en-GB"/>
+                        </w:rPr>
+                        <w:t>params = cv.SimpleBlobDetector_Params()</w:t>
+                      </w:r>
+                      <w:r>
+                        <w:rPr>
+                          <w:rFonts w:ascii="Courier New" w:eastAsia="Times New Roman" w:hAnsi="Courier New" w:cs="Courier New"/>
+                          <w:color w:val="000000"/>
+                          <w:sz w:val="18"/>
+                          <w:szCs w:val="18"/>
+                          <w:lang w:eastAsia="en-GB"/>
+                        </w:rPr>
+                        <w:br/>
+                        <w:t xml:space="preserve">params.minArea = </w:t>
+                      </w:r>
+                      <w:r>
+                        <w:rPr>
+                          <w:rFonts w:ascii="Courier New" w:eastAsia="Times New Roman" w:hAnsi="Courier New" w:cs="Courier New"/>
+                          <w:color w:val="0000FF"/>
+                          <w:sz w:val="18"/>
+                          <w:szCs w:val="18"/>
+                          <w:lang w:eastAsia="en-GB"/>
+                        </w:rPr>
+                        <w:t>50</w:t>
+                      </w:r>
+                      <w:r>
+                        <w:rPr>
+                          <w:rFonts w:ascii="Courier New" w:eastAsia="Times New Roman" w:hAnsi="Courier New" w:cs="Courier New"/>
+                          <w:color w:val="0000FF"/>
+                          <w:sz w:val="18"/>
+                          <w:szCs w:val="18"/>
+                          <w:lang w:eastAsia="en-GB"/>
+                        </w:rPr>
+                        <w:br/>
+                      </w:r>
+                      <w:r>
+                        <w:rPr>
+                          <w:rFonts w:ascii="Courier New" w:eastAsia="Times New Roman" w:hAnsi="Courier New" w:cs="Courier New"/>
+                          <w:color w:val="000000"/>
+                          <w:sz w:val="18"/>
+                          <w:szCs w:val="18"/>
+                          <w:lang w:eastAsia="en-GB"/>
+                        </w:rPr>
+                        <w:t xml:space="preserve">params.maxArea = </w:t>
+                      </w:r>
+                      <w:r>
+                        <w:rPr>
+                          <w:rFonts w:ascii="Courier New" w:eastAsia="Times New Roman" w:hAnsi="Courier New" w:cs="Courier New"/>
+                          <w:color w:val="0000FF"/>
+                          <w:sz w:val="18"/>
+                          <w:szCs w:val="18"/>
+                          <w:lang w:eastAsia="en-GB"/>
+                        </w:rPr>
+                        <w:t>1000</w:t>
+                      </w:r>
+                      <w:r>
+                        <w:rPr>
+                          <w:rFonts w:ascii="Courier New" w:eastAsia="Times New Roman" w:hAnsi="Courier New" w:cs="Courier New"/>
+                          <w:color w:val="0000FF"/>
+                          <w:sz w:val="18"/>
+                          <w:szCs w:val="18"/>
+                          <w:lang w:eastAsia="en-GB"/>
+                        </w:rPr>
+                        <w:br/>
+                      </w:r>
+                      <w:r>
+                        <w:rPr>
+                          <w:rFonts w:ascii="Courier New" w:eastAsia="Times New Roman" w:hAnsi="Courier New" w:cs="Courier New"/>
+                          <w:color w:val="000000"/>
+                          <w:sz w:val="18"/>
+                          <w:szCs w:val="18"/>
+                          <w:lang w:eastAsia="en-GB"/>
+                        </w:rPr>
+                        <w:t xml:space="preserve">params.filterByArea = </w:t>
+                      </w:r>
+                      <w:r>
+                        <w:rPr>
+                          <w:rFonts w:ascii="Courier New" w:eastAsia="Times New Roman" w:hAnsi="Courier New" w:cs="Courier New"/>
+                          <w:b/>
+                          <w:bCs/>
+                          <w:color w:val="000080"/>
+                          <w:sz w:val="18"/>
+                          <w:szCs w:val="18"/>
+                          <w:lang w:eastAsia="en-GB"/>
+                        </w:rPr>
+                        <w:t>True</w:t>
+                      </w:r>
+                      <w:r>
+                        <w:rPr>
+                          <w:rFonts w:ascii="Courier New" w:eastAsia="Times New Roman" w:hAnsi="Courier New" w:cs="Courier New"/>
+                          <w:b/>
+                          <w:bCs/>
+                          <w:color w:val="000080"/>
+                          <w:sz w:val="18"/>
+                          <w:szCs w:val="18"/>
+                          <w:lang w:eastAsia="en-GB"/>
+                        </w:rPr>
+                        <w:br/>
+                      </w:r>
+                      <w:r>
+                        <w:rPr>
+                          <w:rFonts w:ascii="Courier New" w:eastAsia="Times New Roman" w:hAnsi="Courier New" w:cs="Courier New"/>
+                          <w:color w:val="000000"/>
+                          <w:sz w:val="18"/>
+                          <w:szCs w:val="18"/>
+                          <w:lang w:eastAsia="en-GB"/>
+                        </w:rPr>
+                        <w:t xml:space="preserve">params.minCircularity = </w:t>
+                      </w:r>
+                      <w:r>
+                        <w:rPr>
+                          <w:rFonts w:ascii="Courier New" w:eastAsia="Times New Roman" w:hAnsi="Courier New" w:cs="Courier New"/>
+                          <w:color w:val="0000FF"/>
+                          <w:sz w:val="18"/>
+                          <w:szCs w:val="18"/>
+                          <w:lang w:eastAsia="en-GB"/>
+                        </w:rPr>
+                        <w:t>0.2</w:t>
+                      </w:r>
+                      <w:r>
+                        <w:rPr>
+                          <w:rFonts w:ascii="Courier New" w:eastAsia="Times New Roman" w:hAnsi="Courier New" w:cs="Courier New"/>
+                          <w:color w:val="0000FF"/>
+                          <w:sz w:val="18"/>
+                          <w:szCs w:val="18"/>
+                          <w:lang w:eastAsia="en-GB"/>
+                        </w:rPr>
+                        <w:br/>
+                      </w:r>
+                      <w:r>
+                        <w:rPr>
+                          <w:rFonts w:ascii="Courier New" w:eastAsia="Times New Roman" w:hAnsi="Courier New" w:cs="Courier New"/>
+                          <w:color w:val="000000"/>
+                          <w:sz w:val="18"/>
+                          <w:szCs w:val="18"/>
+                          <w:lang w:eastAsia="en-GB"/>
+                        </w:rPr>
+                        <w:t xml:space="preserve">params.filterByCircularity = </w:t>
+                      </w:r>
+                      <w:r>
+                        <w:rPr>
+                          <w:rFonts w:ascii="Courier New" w:eastAsia="Times New Roman" w:hAnsi="Courier New" w:cs="Courier New"/>
+                          <w:b/>
+                          <w:bCs/>
+                          <w:color w:val="000080"/>
+                          <w:sz w:val="18"/>
+                          <w:szCs w:val="18"/>
+                          <w:lang w:eastAsia="en-GB"/>
+                        </w:rPr>
+                        <w:t>True</w:t>
+                      </w:r>
+                      <w:r>
+                        <w:rPr>
+                          <w:rFonts w:ascii="Courier New" w:eastAsia="Times New Roman" w:hAnsi="Courier New" w:cs="Courier New"/>
+                          <w:b/>
+                          <w:bCs/>
+                          <w:color w:val="000080"/>
+                          <w:sz w:val="18"/>
+                          <w:szCs w:val="18"/>
+                          <w:lang w:eastAsia="en-GB"/>
+                        </w:rPr>
+                        <w:br/>
+                      </w:r>
+                      <w:r>
+                        <w:rPr>
+                          <w:rFonts w:ascii="Courier New" w:eastAsia="Times New Roman" w:hAnsi="Courier New" w:cs="Courier New"/>
+                          <w:color w:val="000000"/>
+                          <w:sz w:val="18"/>
+                          <w:szCs w:val="18"/>
+                          <w:lang w:eastAsia="en-GB"/>
+                        </w:rPr>
+                        <w:t xml:space="preserve">params.blobColor = </w:t>
+                      </w:r>
+                      <w:r>
+                        <w:rPr>
+                          <w:rFonts w:ascii="Courier New" w:eastAsia="Times New Roman" w:hAnsi="Courier New" w:cs="Courier New"/>
+                          <w:color w:val="0000FF"/>
+                          <w:sz w:val="18"/>
+                          <w:szCs w:val="18"/>
+                          <w:lang w:eastAsia="en-GB"/>
+                        </w:rPr>
+                        <w:t>0</w:t>
+                      </w:r>
+                      <w:r>
+                        <w:rPr>
+                          <w:rFonts w:ascii="Courier New" w:eastAsia="Times New Roman" w:hAnsi="Courier New" w:cs="Courier New"/>
+                          <w:color w:val="0000FF"/>
+                          <w:sz w:val="18"/>
+                          <w:szCs w:val="18"/>
+                          <w:lang w:eastAsia="en-GB"/>
+                        </w:rPr>
+                        <w:br/>
+                      </w:r>
+                      <w:r>
+                        <w:rPr>
+                          <w:rFonts w:ascii="Courier New" w:eastAsia="Times New Roman" w:hAnsi="Courier New" w:cs="Courier New"/>
+                          <w:color w:val="000000"/>
+                          <w:sz w:val="18"/>
+                          <w:szCs w:val="18"/>
+                          <w:lang w:eastAsia="en-GB"/>
+                        </w:rPr>
+                        <w:t xml:space="preserve">params.filterByColor = </w:t>
+                      </w:r>
+                      <w:r>
+                        <w:rPr>
+                          <w:rFonts w:ascii="Courier New" w:eastAsia="Times New Roman" w:hAnsi="Courier New" w:cs="Courier New"/>
+                          <w:b/>
+                          <w:bCs/>
+                          <w:color w:val="000080"/>
+                          <w:sz w:val="18"/>
+                          <w:szCs w:val="18"/>
+                          <w:lang w:eastAsia="en-GB"/>
+                        </w:rPr>
+                        <w:t>True</w:t>
+                      </w:r>
+                      <w:r>
+                        <w:rPr>
+                          <w:rFonts w:ascii="Courier New" w:eastAsia="Times New Roman" w:hAnsi="Courier New" w:cs="Courier New"/>
+                          <w:b/>
+                          <w:bCs/>
+                          <w:color w:val="000080"/>
+                          <w:sz w:val="18"/>
+                          <w:szCs w:val="18"/>
+                          <w:lang w:eastAsia="en-GB"/>
+                        </w:rPr>
+                        <w:br/>
+                      </w:r>
+                      <w:r>
+                        <w:rPr>
+                          <w:rFonts w:ascii="Courier New" w:eastAsia="Times New Roman" w:hAnsi="Courier New" w:cs="Courier New"/>
+                          <w:color w:val="000000"/>
+                          <w:sz w:val="18"/>
+                          <w:szCs w:val="18"/>
+                          <w:lang w:eastAsia="en-GB"/>
+                        </w:rPr>
+                        <w:t>dot_detector = cv.SimpleBlobDetector_create(params)</w:t>
+                      </w:r>
+                    </w:p>
+                  </w:txbxContent>
+                </v:textbox>
+                <w10:anchorlock/>
+              </v:shape>
+            </w:pict>
+          </mc:Fallback>
+        </mc:AlternateContent>
+      </w:r>
+    </w:p>
     <w:sectPr>
       <w:type w:val="continuous"/>
       <w:pgSz w:w="11906" w:h="16838"/>
@@ -5378,6 +7853,325 @@
     </w:sectPr>
   </w:body>
 </w:document>
+</file>
+
+<file path=word/endnotes.xml><?xml version="1.0" encoding="utf-8"?>
+<w:endnotes xmlns:wpc="http://schemas.microsoft.com/office/word/2010/wordprocessingCanvas" xmlns:cx="http://schemas.microsoft.com/office/drawing/2014/chartex" xmlns:cx1="http://schemas.microsoft.com/office/drawing/2015/9/8/chartex" xmlns:mc="http://schemas.openxmlformats.org/markup-compatibility/2006" xmlns:o="urn:schemas-microsoft-com:office:office" xmlns:r="http://schemas.openxmlformats.org/officeDocument/2006/relationships" xmlns:m="http://schemas.openxmlformats.org/officeDocument/2006/math" xmlns:v="urn:schemas-microsoft-com:vml" xmlns:wp14="http://schemas.microsoft.com/office/word/2010/wordprocessingDrawing" xmlns:wp="http://schemas.openxmlformats.org/drawingml/2006/wordprocessingDrawing" xmlns:w10="urn:schemas-microsoft-com:office:word" xmlns:w="http://schemas.openxmlformats.org/wordprocessingml/2006/main" xmlns:w14="http://schemas.microsoft.com/office/word/2010/wordml" xmlns:w15="http://schemas.microsoft.com/office/word/2012/wordml" xmlns:w16se="http://schemas.microsoft.com/office/word/2015/wordml/symex" xmlns:wpg="http://schemas.microsoft.com/office/word/2010/wordprocessingGroup" xmlns:wpi="http://schemas.microsoft.com/office/word/2010/wordprocessingInk" xmlns:wne="http://schemas.microsoft.com/office/word/2006/wordml" xmlns:wps="http://schemas.microsoft.com/office/word/2010/wordprocessingShape" mc:Ignorable="w14 w15 w16se wp14">
+  <w:endnote w:type="separator" w:id="-1">
+    <w:p>
+      <w:pPr>
+        <w:spacing w:after="0" w:line="240" w:lineRule="auto"/>
+      </w:pPr>
+      <w:r>
+        <w:separator/>
+      </w:r>
+    </w:p>
+  </w:endnote>
+  <w:endnote w:type="continuationSeparator" w:id="0">
+    <w:p>
+      <w:pPr>
+        <w:spacing w:after="0" w:line="240" w:lineRule="auto"/>
+      </w:pPr>
+      <w:r>
+        <w:continuationSeparator/>
+      </w:r>
+    </w:p>
+  </w:endnote>
+</w:endnotes>
+</file>
+
+<file path=word/footer1.xml><?xml version="1.0" encoding="utf-8"?>
+<w:ftr xmlns:wpc="http://schemas.microsoft.com/office/word/2010/wordprocessingCanvas" xmlns:cx="http://schemas.microsoft.com/office/drawing/2014/chartex" xmlns:cx1="http://schemas.microsoft.com/office/drawing/2015/9/8/chartex" xmlns:mc="http://schemas.openxmlformats.org/markup-compatibility/2006" xmlns:o="urn:schemas-microsoft-com:office:office" xmlns:r="http://schemas.openxmlformats.org/officeDocument/2006/relationships" xmlns:m="http://schemas.openxmlformats.org/officeDocument/2006/math" xmlns:v="urn:schemas-microsoft-com:vml" xmlns:wp14="http://schemas.microsoft.com/office/word/2010/wordprocessingDrawing" xmlns:wp="http://schemas.openxmlformats.org/drawingml/2006/wordprocessingDrawing" xmlns:w10="urn:schemas-microsoft-com:office:word" xmlns:w="http://schemas.openxmlformats.org/wordprocessingml/2006/main" xmlns:w14="http://schemas.microsoft.com/office/word/2010/wordml" xmlns:w15="http://schemas.microsoft.com/office/word/2012/wordml" xmlns:w16se="http://schemas.microsoft.com/office/word/2015/wordml/symex" xmlns:wpg="http://schemas.microsoft.com/office/word/2010/wordprocessingGroup" xmlns:wpi="http://schemas.microsoft.com/office/word/2010/wordprocessingInk" xmlns:wne="http://schemas.microsoft.com/office/word/2006/wordml" xmlns:wps="http://schemas.microsoft.com/office/word/2010/wordprocessingShape" mc:Ignorable="w14 w15 w16se wp14">
+  <w:p>
+    <w:pPr>
+      <w:pStyle w:val="Footer"/>
+      <w:jc w:val="center"/>
+      <w:rPr>
+        <w:caps/>
+        <w:noProof/>
+        <w:color w:val="5B9BD5" w:themeColor="accent1"/>
+      </w:rPr>
+    </w:pPr>
+    <w:r>
+      <w:rPr>
+        <w:caps/>
+        <w:color w:val="5B9BD5" w:themeColor="accent1"/>
+      </w:rPr>
+      <w:fldChar w:fldCharType="begin"/>
+    </w:r>
+    <w:r>
+      <w:rPr>
+        <w:caps/>
+        <w:color w:val="5B9BD5" w:themeColor="accent1"/>
+      </w:rPr>
+      <w:instrText xml:space="preserve"> PAGE   \* MERGEFORMAT </w:instrText>
+    </w:r>
+    <w:r>
+      <w:rPr>
+        <w:caps/>
+        <w:color w:val="5B9BD5" w:themeColor="accent1"/>
+      </w:rPr>
+      <w:fldChar w:fldCharType="separate"/>
+    </w:r>
+    <w:r>
+      <w:rPr>
+        <w:caps/>
+        <w:noProof/>
+        <w:color w:val="5B9BD5" w:themeColor="accent1"/>
+      </w:rPr>
+      <w:t>11</w:t>
+    </w:r>
+    <w:r>
+      <w:rPr>
+        <w:caps/>
+        <w:noProof/>
+        <w:color w:val="5B9BD5" w:themeColor="accent1"/>
+      </w:rPr>
+      <w:fldChar w:fldCharType="end"/>
+    </w:r>
+  </w:p>
+  <w:p>
+    <w:pPr>
+      <w:pStyle w:val="Footer"/>
+    </w:pPr>
+  </w:p>
+</w:ftr>
+</file>
+
+<file path=word/footnotes.xml><?xml version="1.0" encoding="utf-8"?>
+<w:footnotes xmlns:wpc="http://schemas.microsoft.com/office/word/2010/wordprocessingCanvas" xmlns:cx="http://schemas.microsoft.com/office/drawing/2014/chartex" xmlns:cx1="http://schemas.microsoft.com/office/drawing/2015/9/8/chartex" xmlns:mc="http://schemas.openxmlformats.org/markup-compatibility/2006" xmlns:o="urn:schemas-microsoft-com:office:office" xmlns:r="http://schemas.openxmlformats.org/officeDocument/2006/relationships" xmlns:m="http://schemas.openxmlformats.org/officeDocument/2006/math" xmlns:v="urn:schemas-microsoft-com:vml" xmlns:wp14="http://schemas.microsoft.com/office/word/2010/wordprocessingDrawing" xmlns:wp="http://schemas.openxmlformats.org/drawingml/2006/wordprocessingDrawing" xmlns:w10="urn:schemas-microsoft-com:office:word" xmlns:w="http://schemas.openxmlformats.org/wordprocessingml/2006/main" xmlns:w14="http://schemas.microsoft.com/office/word/2010/wordml" xmlns:w15="http://schemas.microsoft.com/office/word/2012/wordml" xmlns:w16se="http://schemas.microsoft.com/office/word/2015/wordml/symex" xmlns:wpg="http://schemas.microsoft.com/office/word/2010/wordprocessingGroup" xmlns:wpi="http://schemas.microsoft.com/office/word/2010/wordprocessingInk" xmlns:wne="http://schemas.microsoft.com/office/word/2006/wordml" xmlns:wps="http://schemas.microsoft.com/office/word/2010/wordprocessingShape" mc:Ignorable="w14 w15 w16se wp14">
+  <w:footnote w:type="separator" w:id="-1">
+    <w:p>
+      <w:pPr>
+        <w:spacing w:after="0" w:line="240" w:lineRule="auto"/>
+      </w:pPr>
+      <w:r>
+        <w:separator/>
+      </w:r>
+    </w:p>
+  </w:footnote>
+  <w:footnote w:type="continuationSeparator" w:id="0">
+    <w:p>
+      <w:pPr>
+        <w:spacing w:after="0" w:line="240" w:lineRule="auto"/>
+      </w:pPr>
+      <w:r>
+        <w:continuationSeparator/>
+      </w:r>
+    </w:p>
+  </w:footnote>
+  <w:footnote w:id="1">
+    <w:p>
+      <w:pPr>
+        <w:pStyle w:val="FootnoteText"/>
+      </w:pPr>
+      <w:r>
+        <w:rPr>
+          <w:rStyle w:val="FootnoteReference"/>
+        </w:rPr>
+        <w:footnoteRef/>
+      </w:r>
+      <w:r>
+        <w:t xml:space="preserve"> See the document VLT-TRE-MON-14620-1018 – FPU Verification Requirements</w:t>
+      </w:r>
+    </w:p>
+  </w:footnote>
+  <w:footnote w:id="2">
+    <w:p>
+      <w:pPr>
+        <w:pStyle w:val="FootnoteText"/>
+      </w:pPr>
+      <w:r>
+        <w:rPr>
+          <w:rStyle w:val="FootnoteReference"/>
+        </w:rPr>
+        <w:footnoteRef/>
+      </w:r>
+      <w:r>
+        <w:t xml:space="preserve"> </w:t>
+      </w:r>
+      <w:hyperlink r:id="rId1" w:history="1">
+        <w:r>
+          <w:rPr>
+            <w:rStyle w:val="Hyperlink"/>
+          </w:rPr>
+          <w:t>https://opencv.org/</w:t>
+        </w:r>
+      </w:hyperlink>
+    </w:p>
+  </w:footnote>
+  <w:footnote w:id="3">
+    <w:p>
+      <w:pPr>
+        <w:pStyle w:val="FootnoteText"/>
+      </w:pPr>
+      <w:r>
+        <w:rPr>
+          <w:rStyle w:val="FootnoteReference"/>
+        </w:rPr>
+        <w:footnoteRef/>
+      </w:r>
+      <w:r>
+        <w:t xml:space="preserve"> </w:t>
+      </w:r>
+      <w:hyperlink r:id="rId2" w:history="1">
+        <w:r>
+          <w:rPr>
+            <w:rStyle w:val="Hyperlink"/>
+          </w:rPr>
+          <w:t>https://pypi.org/project/opencv-python/</w:t>
+        </w:r>
+      </w:hyperlink>
+    </w:p>
+  </w:footnote>
+  <w:footnote w:id="4">
+    <w:p>
+      <w:pPr>
+        <w:pStyle w:val="FootnoteText"/>
+      </w:pPr>
+      <w:r>
+        <w:rPr>
+          <w:rStyle w:val="FootnoteReference"/>
+        </w:rPr>
+        <w:footnoteRef/>
+      </w:r>
+      <w:r>
+        <w:t xml:space="preserve"> </w:t>
+      </w:r>
+      <w:r>
+        <w:fldChar w:fldCharType="begin"/>
+      </w:r>
+      <w:r>
+        <w:instrText xml:space="preserve"> REF _Ref5277431 \h </w:instrText>
+      </w:r>
+      <w:r>
+        <w:fldChar w:fldCharType="separate"/>
+      </w:r>
+      <w:r>
+        <w:t>Appendix C: Distcor dot grid compatible blob detector setup</w:t>
+      </w:r>
+      <w:r>
+        <w:fldChar w:fldCharType="end"/>
+      </w:r>
+    </w:p>
+  </w:footnote>
+  <w:footnote w:id="5">
+    <w:p>
+      <w:pPr>
+        <w:pStyle w:val="FootnoteText"/>
+      </w:pPr>
+      <w:r>
+        <w:rPr>
+          <w:rStyle w:val="FootnoteReference"/>
+        </w:rPr>
+        <w:footnoteRef/>
+      </w:r>
+      <w:r>
+        <w:t xml:space="preserve"> Deviation being defined as the hypotenuse of a right angled triangle, where the differences in x and y axis values for the calculated and expected points are the remaining sides.</w:t>
+      </w:r>
+    </w:p>
+  </w:footnote>
+  <w:footnote w:id="6">
+    <w:p>
+      <w:pPr>
+        <w:pStyle w:val="FootnoteText"/>
+      </w:pPr>
+      <w:r>
+        <w:rPr>
+          <w:rStyle w:val="FootnoteReference"/>
+        </w:rPr>
+        <w:footnoteRef/>
+      </w:r>
+      <w:r>
+        <w:t xml:space="preserve"> Full listings of configurations and accuracies are in </w:t>
+      </w:r>
+      <w:r>
+        <w:fldChar w:fldCharType="begin"/>
+      </w:r>
+      <w:r>
+        <w:instrText xml:space="preserve"> REF _Ref5279586 \h </w:instrText>
+      </w:r>
+      <w:r>
+        <w:fldChar w:fldCharType="separate"/>
+      </w:r>
+      <w:r>
+        <w:t>Appendix A: Calibration Configuration Accuracies</w:t>
+      </w:r>
+      <w:r>
+        <w:fldChar w:fldCharType="end"/>
+      </w:r>
+    </w:p>
+  </w:footnote>
+  <w:footnote w:id="7">
+    <w:p>
+      <w:pPr>
+        <w:pStyle w:val="FootnoteText"/>
+      </w:pPr>
+      <w:r>
+        <w:rPr>
+          <w:rStyle w:val="FootnoteReference"/>
+        </w:rPr>
+        <w:footnoteRef/>
+      </w:r>
+      <w:r>
+        <w:t xml:space="preserve"> Running Windows 10 with 16GB RAM and an i7-6700HQ @ 3.1GHz</w:t>
+      </w:r>
+    </w:p>
+  </w:footnote>
+  <w:footnote w:id="8">
+    <w:p>
+      <w:pPr>
+        <w:pStyle w:val="FootnoteText"/>
+      </w:pPr>
+      <w:r>
+        <w:rPr>
+          <w:rStyle w:val="FootnoteReference"/>
+        </w:rPr>
+        <w:footnoteRef/>
+      </w:r>
+      <w:r>
+        <w:t xml:space="preserve"> The values for this config are listed in </w:t>
+      </w:r>
+      <w:r>
+        <w:fldChar w:fldCharType="begin"/>
+      </w:r>
+      <w:r>
+        <w:instrText xml:space="preserve"> REF _Ref5280980 \h </w:instrText>
+      </w:r>
+      <w:r>
+        <w:fldChar w:fldCharType="separate"/>
+      </w:r>
+      <w:r>
+        <w:t>Appendix B: Highest accuracy configuration values</w:t>
+      </w:r>
+      <w:r>
+        <w:fldChar w:fldCharType="end"/>
+      </w:r>
+      <w:r>
+        <w:t>.</w:t>
+      </w:r>
+    </w:p>
+    <w:p>
+      <w:pPr>
+        <w:pStyle w:val="FootnoteText"/>
+      </w:pPr>
+      <w:r>
+        <w:t xml:space="preserve">Additionally, a script to generate this config exists on the repo at </w:t>
+      </w:r>
+      <w:hyperlink r:id="rId3" w:history="1">
+        <w:r>
+          <w:rPr>
+            <w:rStyle w:val="Hyperlink"/>
+          </w:rPr>
+          <w:t>https://github.com/ukatc/camera-calibration/blob/develop/example_scripts/store_precise_calibration.py</w:t>
+        </w:r>
+      </w:hyperlink>
+      <w:r>
+        <w:t xml:space="preserve"> </w:t>
+      </w:r>
+    </w:p>
+  </w:footnote>
+</w:footnotes>
 </file>
 
 <file path=word/numbering.xml><?xml version="1.0" encoding="utf-8"?>
@@ -5606,11 +8400,127 @@
       </w:rPr>
     </w:lvl>
   </w:abstractNum>
+  <w:abstractNum w:abstractNumId="2" w15:restartNumberingAfterBreak="0">
+    <w:nsid w:val="5CDC3781"/>
+    <w:multiLevelType w:val="hybridMultilevel"/>
+    <w:tmpl w:val="30069DE4"/>
+    <w:lvl w:ilvl="0" w:tplc="08090001">
+      <w:start w:val="1"/>
+      <w:numFmt w:val="bullet"/>
+      <w:lvlText w:val=""/>
+      <w:lvlJc w:val="left"/>
+      <w:pPr>
+        <w:ind w:left="720" w:hanging="360"/>
+      </w:pPr>
+      <w:rPr>
+        <w:rFonts w:ascii="Symbol" w:hAnsi="Symbol" w:hint="default"/>
+      </w:rPr>
+    </w:lvl>
+    <w:lvl w:ilvl="1" w:tplc="08090003">
+      <w:start w:val="1"/>
+      <w:numFmt w:val="bullet"/>
+      <w:lvlText w:val="o"/>
+      <w:lvlJc w:val="left"/>
+      <w:pPr>
+        <w:ind w:left="1440" w:hanging="360"/>
+      </w:pPr>
+      <w:rPr>
+        <w:rFonts w:ascii="Courier New" w:hAnsi="Courier New" w:cs="Courier New" w:hint="default"/>
+      </w:rPr>
+    </w:lvl>
+    <w:lvl w:ilvl="2" w:tplc="08090005">
+      <w:start w:val="1"/>
+      <w:numFmt w:val="bullet"/>
+      <w:lvlText w:val=""/>
+      <w:lvlJc w:val="left"/>
+      <w:pPr>
+        <w:ind w:left="2160" w:hanging="360"/>
+      </w:pPr>
+      <w:rPr>
+        <w:rFonts w:ascii="Wingdings" w:hAnsi="Wingdings" w:hint="default"/>
+      </w:rPr>
+    </w:lvl>
+    <w:lvl w:ilvl="3" w:tplc="08090001" w:tentative="1">
+      <w:start w:val="1"/>
+      <w:numFmt w:val="bullet"/>
+      <w:lvlText w:val=""/>
+      <w:lvlJc w:val="left"/>
+      <w:pPr>
+        <w:ind w:left="2880" w:hanging="360"/>
+      </w:pPr>
+      <w:rPr>
+        <w:rFonts w:ascii="Symbol" w:hAnsi="Symbol" w:hint="default"/>
+      </w:rPr>
+    </w:lvl>
+    <w:lvl w:ilvl="4" w:tplc="08090003" w:tentative="1">
+      <w:start w:val="1"/>
+      <w:numFmt w:val="bullet"/>
+      <w:lvlText w:val="o"/>
+      <w:lvlJc w:val="left"/>
+      <w:pPr>
+        <w:ind w:left="3600" w:hanging="360"/>
+      </w:pPr>
+      <w:rPr>
+        <w:rFonts w:ascii="Courier New" w:hAnsi="Courier New" w:cs="Courier New" w:hint="default"/>
+      </w:rPr>
+    </w:lvl>
+    <w:lvl w:ilvl="5" w:tplc="08090005" w:tentative="1">
+      <w:start w:val="1"/>
+      <w:numFmt w:val="bullet"/>
+      <w:lvlText w:val=""/>
+      <w:lvlJc w:val="left"/>
+      <w:pPr>
+        <w:ind w:left="4320" w:hanging="360"/>
+      </w:pPr>
+      <w:rPr>
+        <w:rFonts w:ascii="Wingdings" w:hAnsi="Wingdings" w:hint="default"/>
+      </w:rPr>
+    </w:lvl>
+    <w:lvl w:ilvl="6" w:tplc="08090001" w:tentative="1">
+      <w:start w:val="1"/>
+      <w:numFmt w:val="bullet"/>
+      <w:lvlText w:val=""/>
+      <w:lvlJc w:val="left"/>
+      <w:pPr>
+        <w:ind w:left="5040" w:hanging="360"/>
+      </w:pPr>
+      <w:rPr>
+        <w:rFonts w:ascii="Symbol" w:hAnsi="Symbol" w:hint="default"/>
+      </w:rPr>
+    </w:lvl>
+    <w:lvl w:ilvl="7" w:tplc="08090003" w:tentative="1">
+      <w:start w:val="1"/>
+      <w:numFmt w:val="bullet"/>
+      <w:lvlText w:val="o"/>
+      <w:lvlJc w:val="left"/>
+      <w:pPr>
+        <w:ind w:left="5760" w:hanging="360"/>
+      </w:pPr>
+      <w:rPr>
+        <w:rFonts w:ascii="Courier New" w:hAnsi="Courier New" w:cs="Courier New" w:hint="default"/>
+      </w:rPr>
+    </w:lvl>
+    <w:lvl w:ilvl="8" w:tplc="08090005" w:tentative="1">
+      <w:start w:val="1"/>
+      <w:numFmt w:val="bullet"/>
+      <w:lvlText w:val=""/>
+      <w:lvlJc w:val="left"/>
+      <w:pPr>
+        <w:ind w:left="6480" w:hanging="360"/>
+      </w:pPr>
+      <w:rPr>
+        <w:rFonts w:ascii="Wingdings" w:hAnsi="Wingdings" w:hint="default"/>
+      </w:rPr>
+    </w:lvl>
+  </w:abstractNum>
   <w:num w:numId="1">
     <w:abstractNumId w:val="1"/>
   </w:num>
   <w:num w:numId="2">
     <w:abstractNumId w:val="0"/>
+  </w:num>
+  <w:num w:numId="3">
+    <w:abstractNumId w:val="2"/>
   </w:num>
 </w:numbering>
 </file>
@@ -6077,6 +8987,7 @@
   <w:style w:type="character" w:default="1" w:styleId="DefaultParagraphFont">
     <w:name w:val="Default Paragraph Font"/>
     <w:uiPriority w:val="1"/>
+    <w:semiHidden/>
     <w:unhideWhenUsed/>
   </w:style>
   <w:style w:type="table" w:default="1" w:styleId="TableNormal">
@@ -6272,6 +9183,299 @@
       <w:rFonts w:ascii="Calibri" w:hAnsi="Calibri"/>
       <w:szCs w:val="21"/>
     </w:rPr>
+  </w:style>
+  <w:style w:type="paragraph" w:styleId="NoSpacing">
+    <w:name w:val="No Spacing"/>
+    <w:link w:val="NoSpacingChar"/>
+    <w:uiPriority w:val="1"/>
+    <w:qFormat/>
+    <w:rsid w:val="001F3630"/>
+    <w:pPr>
+      <w:spacing w:after="0" w:line="240" w:lineRule="auto"/>
+    </w:pPr>
+    <w:rPr>
+      <w:rFonts w:eastAsiaTheme="minorEastAsia"/>
+      <w:lang w:val="en-US"/>
+    </w:rPr>
+  </w:style>
+  <w:style w:type="character" w:customStyle="1" w:styleId="NoSpacingChar">
+    <w:name w:val="No Spacing Char"/>
+    <w:basedOn w:val="DefaultParagraphFont"/>
+    <w:link w:val="NoSpacing"/>
+    <w:uiPriority w:val="1"/>
+    <w:rsid w:val="001F3630"/>
+    <w:rPr>
+      <w:rFonts w:eastAsiaTheme="minorEastAsia"/>
+      <w:lang w:val="en-US"/>
+    </w:rPr>
+  </w:style>
+  <w:style w:type="paragraph" w:styleId="HTMLPreformatted">
+    <w:name w:val="HTML Preformatted"/>
+    <w:basedOn w:val="Normal"/>
+    <w:link w:val="HTMLPreformattedChar"/>
+    <w:uiPriority w:val="99"/>
+    <w:semiHidden/>
+    <w:unhideWhenUsed/>
+    <w:rsid w:val="00242D5A"/>
+    <w:pPr>
+      <w:tabs>
+        <w:tab w:val="left" w:pos="916"/>
+        <w:tab w:val="left" w:pos="1832"/>
+        <w:tab w:val="left" w:pos="2748"/>
+        <w:tab w:val="left" w:pos="3664"/>
+        <w:tab w:val="left" w:pos="4580"/>
+        <w:tab w:val="left" w:pos="5496"/>
+        <w:tab w:val="left" w:pos="6412"/>
+        <w:tab w:val="left" w:pos="7328"/>
+        <w:tab w:val="left" w:pos="8244"/>
+        <w:tab w:val="left" w:pos="9160"/>
+        <w:tab w:val="left" w:pos="10076"/>
+        <w:tab w:val="left" w:pos="10992"/>
+        <w:tab w:val="left" w:pos="11908"/>
+        <w:tab w:val="left" w:pos="12824"/>
+        <w:tab w:val="left" w:pos="13740"/>
+        <w:tab w:val="left" w:pos="14656"/>
+      </w:tabs>
+      <w:spacing w:after="0" w:line="240" w:lineRule="auto"/>
+    </w:pPr>
+    <w:rPr>
+      <w:rFonts w:ascii="Courier New" w:eastAsia="Times New Roman" w:hAnsi="Courier New" w:cs="Courier New"/>
+      <w:sz w:val="20"/>
+      <w:szCs w:val="20"/>
+      <w:lang w:eastAsia="en-GB"/>
+    </w:rPr>
+  </w:style>
+  <w:style w:type="character" w:customStyle="1" w:styleId="HTMLPreformattedChar">
+    <w:name w:val="HTML Preformatted Char"/>
+    <w:basedOn w:val="DefaultParagraphFont"/>
+    <w:link w:val="HTMLPreformatted"/>
+    <w:uiPriority w:val="99"/>
+    <w:semiHidden/>
+    <w:rsid w:val="00242D5A"/>
+    <w:rPr>
+      <w:rFonts w:ascii="Courier New" w:eastAsia="Times New Roman" w:hAnsi="Courier New" w:cs="Courier New"/>
+      <w:sz w:val="20"/>
+      <w:szCs w:val="20"/>
+      <w:lang w:eastAsia="en-GB"/>
+    </w:rPr>
+  </w:style>
+  <w:style w:type="paragraph" w:styleId="FootnoteText">
+    <w:name w:val="footnote text"/>
+    <w:basedOn w:val="Normal"/>
+    <w:link w:val="FootnoteTextChar"/>
+    <w:uiPriority w:val="99"/>
+    <w:unhideWhenUsed/>
+    <w:rsid w:val="0010509F"/>
+    <w:pPr>
+      <w:spacing w:after="0" w:line="240" w:lineRule="auto"/>
+    </w:pPr>
+    <w:rPr>
+      <w:sz w:val="20"/>
+      <w:szCs w:val="20"/>
+    </w:rPr>
+  </w:style>
+  <w:style w:type="character" w:customStyle="1" w:styleId="FootnoteTextChar">
+    <w:name w:val="Footnote Text Char"/>
+    <w:basedOn w:val="DefaultParagraphFont"/>
+    <w:link w:val="FootnoteText"/>
+    <w:uiPriority w:val="99"/>
+    <w:rsid w:val="0010509F"/>
+    <w:rPr>
+      <w:sz w:val="20"/>
+      <w:szCs w:val="20"/>
+    </w:rPr>
+  </w:style>
+  <w:style w:type="character" w:styleId="FootnoteReference">
+    <w:name w:val="footnote reference"/>
+    <w:basedOn w:val="DefaultParagraphFont"/>
+    <w:uiPriority w:val="99"/>
+    <w:semiHidden/>
+    <w:unhideWhenUsed/>
+    <w:rsid w:val="0010509F"/>
+    <w:rPr>
+      <w:vertAlign w:val="superscript"/>
+    </w:rPr>
+  </w:style>
+  <w:style w:type="character" w:styleId="Hyperlink">
+    <w:name w:val="Hyperlink"/>
+    <w:basedOn w:val="DefaultParagraphFont"/>
+    <w:uiPriority w:val="99"/>
+    <w:unhideWhenUsed/>
+    <w:rsid w:val="0010509F"/>
+    <w:rPr>
+      <w:color w:val="0000FF"/>
+      <w:u w:val="single"/>
+    </w:rPr>
+  </w:style>
+  <w:style w:type="paragraph" w:styleId="EndnoteText">
+    <w:name w:val="endnote text"/>
+    <w:basedOn w:val="Normal"/>
+    <w:link w:val="EndnoteTextChar"/>
+    <w:uiPriority w:val="99"/>
+    <w:semiHidden/>
+    <w:unhideWhenUsed/>
+    <w:rsid w:val="0006388C"/>
+    <w:pPr>
+      <w:spacing w:after="0" w:line="240" w:lineRule="auto"/>
+    </w:pPr>
+    <w:rPr>
+      <w:sz w:val="20"/>
+      <w:szCs w:val="20"/>
+    </w:rPr>
+  </w:style>
+  <w:style w:type="character" w:customStyle="1" w:styleId="EndnoteTextChar">
+    <w:name w:val="Endnote Text Char"/>
+    <w:basedOn w:val="DefaultParagraphFont"/>
+    <w:link w:val="EndnoteText"/>
+    <w:uiPriority w:val="99"/>
+    <w:semiHidden/>
+    <w:rsid w:val="0006388C"/>
+    <w:rPr>
+      <w:sz w:val="20"/>
+      <w:szCs w:val="20"/>
+    </w:rPr>
+  </w:style>
+  <w:style w:type="character" w:styleId="EndnoteReference">
+    <w:name w:val="endnote reference"/>
+    <w:basedOn w:val="DefaultParagraphFont"/>
+    <w:uiPriority w:val="99"/>
+    <w:semiHidden/>
+    <w:unhideWhenUsed/>
+    <w:rsid w:val="0006388C"/>
+    <w:rPr>
+      <w:vertAlign w:val="superscript"/>
+    </w:rPr>
+  </w:style>
+  <w:style w:type="paragraph" w:styleId="Title">
+    <w:name w:val="Title"/>
+    <w:basedOn w:val="Normal"/>
+    <w:next w:val="Normal"/>
+    <w:link w:val="TitleChar"/>
+    <w:uiPriority w:val="10"/>
+    <w:qFormat/>
+    <w:rsid w:val="00775479"/>
+    <w:pPr>
+      <w:spacing w:after="0" w:line="240" w:lineRule="auto"/>
+      <w:contextualSpacing/>
+    </w:pPr>
+    <w:rPr>
+      <w:rFonts w:asciiTheme="majorHAnsi" w:eastAsiaTheme="majorEastAsia" w:hAnsiTheme="majorHAnsi" w:cstheme="majorBidi"/>
+      <w:spacing w:val="-10"/>
+      <w:kern w:val="28"/>
+      <w:sz w:val="56"/>
+      <w:szCs w:val="56"/>
+    </w:rPr>
+  </w:style>
+  <w:style w:type="character" w:customStyle="1" w:styleId="TitleChar">
+    <w:name w:val="Title Char"/>
+    <w:basedOn w:val="DefaultParagraphFont"/>
+    <w:link w:val="Title"/>
+    <w:uiPriority w:val="10"/>
+    <w:rsid w:val="00775479"/>
+    <w:rPr>
+      <w:rFonts w:asciiTheme="majorHAnsi" w:eastAsiaTheme="majorEastAsia" w:hAnsiTheme="majorHAnsi" w:cstheme="majorBidi"/>
+      <w:spacing w:val="-10"/>
+      <w:kern w:val="28"/>
+      <w:sz w:val="56"/>
+      <w:szCs w:val="56"/>
+    </w:rPr>
+  </w:style>
+  <w:style w:type="paragraph" w:styleId="TOCHeading">
+    <w:name w:val="TOC Heading"/>
+    <w:basedOn w:val="Heading1"/>
+    <w:next w:val="Normal"/>
+    <w:uiPriority w:val="39"/>
+    <w:unhideWhenUsed/>
+    <w:qFormat/>
+    <w:rsid w:val="00775479"/>
+    <w:pPr>
+      <w:outlineLvl w:val="9"/>
+    </w:pPr>
+    <w:rPr>
+      <w:lang w:val="en-US"/>
+    </w:rPr>
+  </w:style>
+  <w:style w:type="paragraph" w:styleId="TOC2">
+    <w:name w:val="toc 2"/>
+    <w:basedOn w:val="Normal"/>
+    <w:next w:val="Normal"/>
+    <w:autoRedefine/>
+    <w:uiPriority w:val="39"/>
+    <w:unhideWhenUsed/>
+    <w:rsid w:val="00775479"/>
+    <w:pPr>
+      <w:spacing w:after="100"/>
+      <w:ind w:left="220"/>
+    </w:pPr>
+  </w:style>
+  <w:style w:type="paragraph" w:styleId="TOC3">
+    <w:name w:val="toc 3"/>
+    <w:basedOn w:val="Normal"/>
+    <w:next w:val="Normal"/>
+    <w:autoRedefine/>
+    <w:uiPriority w:val="39"/>
+    <w:unhideWhenUsed/>
+    <w:rsid w:val="00775479"/>
+    <w:pPr>
+      <w:spacing w:after="100"/>
+      <w:ind w:left="440"/>
+    </w:pPr>
+  </w:style>
+  <w:style w:type="paragraph" w:styleId="Header">
+    <w:name w:val="header"/>
+    <w:basedOn w:val="Normal"/>
+    <w:link w:val="HeaderChar"/>
+    <w:uiPriority w:val="99"/>
+    <w:unhideWhenUsed/>
+    <w:rsid w:val="00775479"/>
+    <w:pPr>
+      <w:tabs>
+        <w:tab w:val="center" w:pos="4513"/>
+        <w:tab w:val="right" w:pos="9026"/>
+      </w:tabs>
+      <w:spacing w:after="0" w:line="240" w:lineRule="auto"/>
+    </w:pPr>
+  </w:style>
+  <w:style w:type="character" w:customStyle="1" w:styleId="HeaderChar">
+    <w:name w:val="Header Char"/>
+    <w:basedOn w:val="DefaultParagraphFont"/>
+    <w:link w:val="Header"/>
+    <w:uiPriority w:val="99"/>
+    <w:rsid w:val="00775479"/>
+  </w:style>
+  <w:style w:type="paragraph" w:styleId="Footer">
+    <w:name w:val="footer"/>
+    <w:basedOn w:val="Normal"/>
+    <w:link w:val="FooterChar"/>
+    <w:uiPriority w:val="99"/>
+    <w:unhideWhenUsed/>
+    <w:rsid w:val="00775479"/>
+    <w:pPr>
+      <w:tabs>
+        <w:tab w:val="center" w:pos="4513"/>
+        <w:tab w:val="right" w:pos="9026"/>
+      </w:tabs>
+      <w:spacing w:after="0" w:line="240" w:lineRule="auto"/>
+    </w:pPr>
+  </w:style>
+  <w:style w:type="character" w:customStyle="1" w:styleId="FooterChar">
+    <w:name w:val="Footer Char"/>
+    <w:basedOn w:val="DefaultParagraphFont"/>
+    <w:link w:val="Footer"/>
+    <w:uiPriority w:val="99"/>
+    <w:rsid w:val="00775479"/>
+  </w:style>
+  <w:style w:type="paragraph" w:styleId="TOC1">
+    <w:name w:val="toc 1"/>
+    <w:basedOn w:val="Normal"/>
+    <w:next w:val="Normal"/>
+    <w:autoRedefine/>
+    <w:uiPriority w:val="39"/>
+    <w:unhideWhenUsed/>
+    <w:rsid w:val="004C24A4"/>
+    <w:pPr>
+      <w:spacing w:after="100"/>
+    </w:pPr>
   </w:style>
 </w:styles>
 </file>
@@ -6542,7 +9746,7 @@
 </file>
 
 <file path=customXml/itemProps1.xml><?xml version="1.0" encoding="utf-8"?>
-<ds:datastoreItem xmlns:ds="http://schemas.openxmlformats.org/officeDocument/2006/customXml" ds:itemID="{99BA2128-0D48-426D-9285-EF37BF335B37}">
+<ds:datastoreItem xmlns:ds="http://schemas.openxmlformats.org/officeDocument/2006/customXml" ds:itemID="{9AC64E25-6B0A-4CB2-93B4-377E627AEAA6}">
   <ds:schemaRefs>
     <ds:schemaRef ds:uri="http://schemas.openxmlformats.org/officeDocument/2006/bibliography"/>
   </ds:schemaRefs>

</xml_diff>

<commit_message>
Update report to version 0.3
</commit_message>
<xml_diff>
--- a/Developing the calibration package and configuration.docx
+++ b/Developing the calibration package and configuration.docx
@@ -33,11 +33,6 @@
       </w:pPr>
     </w:p>
     <w:p>
-      <w:pPr>
-        <w:rPr>
-          <w:lang w:val="en-US"/>
-        </w:rPr>
-      </w:pPr>
       <w:r>
         <w:rPr>
           <w:lang w:val="en-US"/>
@@ -60,7 +55,13 @@
         <w:rPr>
           <w:lang w:val="en-US"/>
         </w:rPr>
-        <w:t>0.2</w:t>
+        <w:t>0.</w:t>
+      </w:r>
+      <w:r>
+        <w:rPr>
+          <w:lang w:val="en-US"/>
+        </w:rPr>
+        <w:t>3</w:t>
       </w:r>
     </w:p>
     <w:p>
@@ -91,7 +92,7 @@
         <w:rPr>
           <w:lang w:val="en-US"/>
         </w:rPr>
-        <w:t>5</w:t>
+        <w:t>8</w:t>
       </w:r>
       <w:r>
         <w:rPr>
@@ -165,7 +166,7 @@
       <w:pPr>
         <w:pStyle w:val="Heading1"/>
       </w:pPr>
-      <w:bookmarkStart w:id="0" w:name="_Toc5286147"/>
+      <w:bookmarkStart w:id="0" w:name="_Toc5634444"/>
       <w:r>
         <w:lastRenderedPageBreak/>
         <w:t>Change Record</w:t>
@@ -327,6 +328,63 @@
           <w:p>
             <w:r>
               <w:t>Add extra sections, references and clarifications.</w:t>
+            </w:r>
+          </w:p>
+        </w:tc>
+      </w:tr>
+      <w:tr>
+        <w:tc>
+          <w:tcPr>
+            <w:tcW w:w="846" w:type="dxa"/>
+          </w:tcPr>
+          <w:p>
+            <w:r>
+              <w:t>0.3</w:t>
+            </w:r>
+          </w:p>
+        </w:tc>
+        <w:tc>
+          <w:tcPr>
+            <w:tcW w:w="1701" w:type="dxa"/>
+          </w:tcPr>
+          <w:p>
+            <w:r>
+              <w:t>8</w:t>
+            </w:r>
+            <w:r>
+              <w:rPr>
+                <w:vertAlign w:val="superscript"/>
+              </w:rPr>
+              <w:t>th</w:t>
+            </w:r>
+            <w:r>
+              <w:t xml:space="preserve"> April 2019</w:t>
+            </w:r>
+          </w:p>
+        </w:tc>
+        <w:tc>
+          <w:tcPr>
+            <w:tcW w:w="1843" w:type="dxa"/>
+          </w:tcPr>
+          <w:p>
+            <w:r>
+              <w:t>Introduction, Assumptions made</w:t>
+            </w:r>
+            <w:r>
+              <w:t>, Further analysis</w:t>
+            </w:r>
+          </w:p>
+        </w:tc>
+        <w:tc>
+          <w:tcPr>
+            <w:tcW w:w="4626" w:type="dxa"/>
+          </w:tcPr>
+          <w:p>
+            <w:r>
+              <w:t>Expand on python language and package version dependencies. Add extra details on the movement range of the MOONS FPUs.</w:t>
+            </w:r>
+            <w:r>
+              <w:t xml:space="preserve"> Add further analysis of the best configuration</w:t>
             </w:r>
           </w:p>
         </w:tc>
@@ -384,7 +442,9 @@
               <w:tab w:val="right" w:leader="dot" w:pos="9016"/>
             </w:tabs>
             <w:rPr>
+              <w:rFonts w:eastAsiaTheme="minorEastAsia"/>
               <w:noProof/>
+              <w:lang w:eastAsia="en-GB"/>
             </w:rPr>
           </w:pPr>
           <w:r>
@@ -411,7 +471,7 @@
             </w:rPr>
             <w:fldChar w:fldCharType="separate"/>
           </w:r>
-          <w:hyperlink w:anchor="_Toc5286147" w:history="1">
+          <w:hyperlink w:anchor="_Toc5634444" w:history="1">
             <w:r>
               <w:rPr>
                 <w:rStyle w:val="Hyperlink"/>
@@ -438,7 +498,7 @@
                 <w:noProof/>
                 <w:webHidden/>
               </w:rPr>
-              <w:instrText xml:space="preserve"> PAGEREF _Toc5286147 \h </w:instrText>
+              <w:instrText xml:space="preserve"> PAGEREF _Toc5634444 \h </w:instrText>
             </w:r>
             <w:r>
               <w:rPr>
@@ -476,10 +536,12 @@
               <w:tab w:val="right" w:leader="dot" w:pos="9016"/>
             </w:tabs>
             <w:rPr>
+              <w:rFonts w:eastAsiaTheme="minorEastAsia"/>
               <w:noProof/>
+              <w:lang w:eastAsia="en-GB"/>
             </w:rPr>
           </w:pPr>
-          <w:hyperlink w:anchor="_Toc5286148" w:history="1">
+          <w:hyperlink w:anchor="_Toc5634445" w:history="1">
             <w:r>
               <w:rPr>
                 <w:rStyle w:val="Hyperlink"/>
@@ -506,7 +568,7 @@
                 <w:noProof/>
                 <w:webHidden/>
               </w:rPr>
-              <w:instrText xml:space="preserve"> PAGEREF _Toc5286148 \h </w:instrText>
+              <w:instrText xml:space="preserve"> PAGEREF _Toc5634445 \h </w:instrText>
             </w:r>
             <w:r>
               <w:rPr>
@@ -544,10 +606,12 @@
               <w:tab w:val="right" w:leader="dot" w:pos="9016"/>
             </w:tabs>
             <w:rPr>
+              <w:rFonts w:eastAsiaTheme="minorEastAsia"/>
               <w:noProof/>
+              <w:lang w:eastAsia="en-GB"/>
             </w:rPr>
           </w:pPr>
-          <w:hyperlink w:anchor="_Toc5286149" w:history="1">
+          <w:hyperlink w:anchor="_Toc5634446" w:history="1">
             <w:r>
               <w:rPr>
                 <w:rStyle w:val="Hyperlink"/>
@@ -574,7 +638,7 @@
                 <w:noProof/>
                 <w:webHidden/>
               </w:rPr>
-              <w:instrText xml:space="preserve"> PAGEREF _Toc5286149 \h </w:instrText>
+              <w:instrText xml:space="preserve"> PAGEREF _Toc5634446 \h </w:instrText>
             </w:r>
             <w:r>
               <w:rPr>
@@ -617,7 +681,7 @@
               <w:lang w:eastAsia="en-GB"/>
             </w:rPr>
           </w:pPr>
-          <w:hyperlink w:anchor="_Toc5286150" w:history="1">
+          <w:hyperlink w:anchor="_Toc5634447" w:history="1">
             <w:r>
               <w:rPr>
                 <w:rStyle w:val="Hyperlink"/>
@@ -644,7 +708,7 @@
                 <w:noProof/>
                 <w:webHidden/>
               </w:rPr>
-              <w:instrText xml:space="preserve"> PAGEREF _Toc5286150 \h </w:instrText>
+              <w:instrText xml:space="preserve"> PAGEREF _Toc5634447 \h </w:instrText>
             </w:r>
             <w:r>
               <w:rPr>
@@ -687,7 +751,7 @@
               <w:lang w:eastAsia="en-GB"/>
             </w:rPr>
           </w:pPr>
-          <w:hyperlink w:anchor="_Toc5286151" w:history="1">
+          <w:hyperlink w:anchor="_Toc5634448" w:history="1">
             <w:r>
               <w:rPr>
                 <w:rStyle w:val="Hyperlink"/>
@@ -714,7 +778,7 @@
                 <w:noProof/>
                 <w:webHidden/>
               </w:rPr>
-              <w:instrText xml:space="preserve"> PAGEREF _Toc5286151 \h </w:instrText>
+              <w:instrText xml:space="preserve"> PAGEREF _Toc5634448 \h </w:instrText>
             </w:r>
             <w:r>
               <w:rPr>
@@ -757,7 +821,7 @@
               <w:lang w:eastAsia="en-GB"/>
             </w:rPr>
           </w:pPr>
-          <w:hyperlink w:anchor="_Toc5286152" w:history="1">
+          <w:hyperlink w:anchor="_Toc5634449" w:history="1">
             <w:r>
               <w:rPr>
                 <w:rStyle w:val="Hyperlink"/>
@@ -784,7 +848,7 @@
                 <w:noProof/>
                 <w:webHidden/>
               </w:rPr>
-              <w:instrText xml:space="preserve"> PAGEREF _Toc5286152 \h </w:instrText>
+              <w:instrText xml:space="preserve"> PAGEREF _Toc5634449 \h </w:instrText>
             </w:r>
             <w:r>
               <w:rPr>
@@ -822,16 +886,18 @@
               <w:tab w:val="right" w:leader="dot" w:pos="9016"/>
             </w:tabs>
             <w:rPr>
+              <w:rFonts w:eastAsiaTheme="minorEastAsia"/>
               <w:noProof/>
+              <w:lang w:eastAsia="en-GB"/>
             </w:rPr>
           </w:pPr>
-          <w:hyperlink w:anchor="_Toc5286153" w:history="1">
+          <w:hyperlink w:anchor="_Toc5634450" w:history="1">
             <w:r>
               <w:rPr>
                 <w:rStyle w:val="Hyperlink"/>
                 <w:noProof/>
               </w:rPr>
-              <w:t>Creating the camera_calibration package</w:t>
+              <w:t>The camera_calibration package</w:t>
             </w:r>
             <w:r>
               <w:rPr>
@@ -852,7 +918,7 @@
                 <w:noProof/>
                 <w:webHidden/>
               </w:rPr>
-              <w:instrText xml:space="preserve"> PAGEREF _Toc5286153 \h </w:instrText>
+              <w:instrText xml:space="preserve"> PAGEREF _Toc5634450 \h </w:instrText>
             </w:r>
             <w:r>
               <w:rPr>
@@ -873,6 +939,636 @@
                 <w:webHidden/>
               </w:rPr>
               <w:t>9</w:t>
+            </w:r>
+            <w:r>
+              <w:rPr>
+                <w:noProof/>
+                <w:webHidden/>
+              </w:rPr>
+              <w:fldChar w:fldCharType="end"/>
+            </w:r>
+          </w:hyperlink>
+        </w:p>
+        <w:p>
+          <w:pPr>
+            <w:pStyle w:val="TOC2"/>
+            <w:tabs>
+              <w:tab w:val="right" w:leader="dot" w:pos="9016"/>
+            </w:tabs>
+            <w:rPr>
+              <w:rFonts w:eastAsiaTheme="minorEastAsia"/>
+              <w:noProof/>
+              <w:lang w:eastAsia="en-GB"/>
+            </w:rPr>
+          </w:pPr>
+          <w:hyperlink w:anchor="_Toc5634451" w:history="1">
+            <w:r>
+              <w:rPr>
+                <w:rStyle w:val="Hyperlink"/>
+                <w:noProof/>
+              </w:rPr>
+              <w:t>Creation</w:t>
+            </w:r>
+            <w:r>
+              <w:rPr>
+                <w:noProof/>
+                <w:webHidden/>
+              </w:rPr>
+              <w:tab/>
+            </w:r>
+            <w:r>
+              <w:rPr>
+                <w:noProof/>
+                <w:webHidden/>
+              </w:rPr>
+              <w:fldChar w:fldCharType="begin"/>
+            </w:r>
+            <w:r>
+              <w:rPr>
+                <w:noProof/>
+                <w:webHidden/>
+              </w:rPr>
+              <w:instrText xml:space="preserve"> PAGEREF _Toc5634451 \h </w:instrText>
+            </w:r>
+            <w:r>
+              <w:rPr>
+                <w:noProof/>
+                <w:webHidden/>
+              </w:rPr>
+            </w:r>
+            <w:r>
+              <w:rPr>
+                <w:noProof/>
+                <w:webHidden/>
+              </w:rPr>
+              <w:fldChar w:fldCharType="separate"/>
+            </w:r>
+            <w:r>
+              <w:rPr>
+                <w:noProof/>
+                <w:webHidden/>
+              </w:rPr>
+              <w:t>9</w:t>
+            </w:r>
+            <w:r>
+              <w:rPr>
+                <w:noProof/>
+                <w:webHidden/>
+              </w:rPr>
+              <w:fldChar w:fldCharType="end"/>
+            </w:r>
+          </w:hyperlink>
+        </w:p>
+        <w:p>
+          <w:pPr>
+            <w:pStyle w:val="TOC2"/>
+            <w:tabs>
+              <w:tab w:val="right" w:leader="dot" w:pos="9016"/>
+            </w:tabs>
+            <w:rPr>
+              <w:rFonts w:eastAsiaTheme="minorEastAsia"/>
+              <w:noProof/>
+              <w:lang w:eastAsia="en-GB"/>
+            </w:rPr>
+          </w:pPr>
+          <w:hyperlink w:anchor="_Toc5634452" w:history="1">
+            <w:r>
+              <w:rPr>
+                <w:rStyle w:val="Hyperlink"/>
+                <w:noProof/>
+              </w:rPr>
+              <w:t>Testing</w:t>
+            </w:r>
+            <w:r>
+              <w:rPr>
+                <w:noProof/>
+                <w:webHidden/>
+              </w:rPr>
+              <w:tab/>
+            </w:r>
+            <w:r>
+              <w:rPr>
+                <w:noProof/>
+                <w:webHidden/>
+              </w:rPr>
+              <w:fldChar w:fldCharType="begin"/>
+            </w:r>
+            <w:r>
+              <w:rPr>
+                <w:noProof/>
+                <w:webHidden/>
+              </w:rPr>
+              <w:instrText xml:space="preserve"> PAGEREF _Toc5634452 \h </w:instrText>
+            </w:r>
+            <w:r>
+              <w:rPr>
+                <w:noProof/>
+                <w:webHidden/>
+              </w:rPr>
+            </w:r>
+            <w:r>
+              <w:rPr>
+                <w:noProof/>
+                <w:webHidden/>
+              </w:rPr>
+              <w:fldChar w:fldCharType="separate"/>
+            </w:r>
+            <w:r>
+              <w:rPr>
+                <w:noProof/>
+                <w:webHidden/>
+              </w:rPr>
+              <w:t>9</w:t>
+            </w:r>
+            <w:r>
+              <w:rPr>
+                <w:noProof/>
+                <w:webHidden/>
+              </w:rPr>
+              <w:fldChar w:fldCharType="end"/>
+            </w:r>
+          </w:hyperlink>
+        </w:p>
+        <w:p>
+          <w:pPr>
+            <w:pStyle w:val="TOC2"/>
+            <w:tabs>
+              <w:tab w:val="right" w:leader="dot" w:pos="9016"/>
+            </w:tabs>
+            <w:rPr>
+              <w:rFonts w:eastAsiaTheme="minorEastAsia"/>
+              <w:noProof/>
+              <w:lang w:eastAsia="en-GB"/>
+            </w:rPr>
+          </w:pPr>
+          <w:hyperlink w:anchor="_Toc5634453" w:history="1">
+            <w:r>
+              <w:rPr>
+                <w:rStyle w:val="Hyperlink"/>
+                <w:noProof/>
+              </w:rPr>
+              <w:t>Assumptions made</w:t>
+            </w:r>
+            <w:r>
+              <w:rPr>
+                <w:noProof/>
+                <w:webHidden/>
+              </w:rPr>
+              <w:tab/>
+            </w:r>
+            <w:r>
+              <w:rPr>
+                <w:noProof/>
+                <w:webHidden/>
+              </w:rPr>
+              <w:fldChar w:fldCharType="begin"/>
+            </w:r>
+            <w:r>
+              <w:rPr>
+                <w:noProof/>
+                <w:webHidden/>
+              </w:rPr>
+              <w:instrText xml:space="preserve"> PAGEREF _Toc5634453 \h </w:instrText>
+            </w:r>
+            <w:r>
+              <w:rPr>
+                <w:noProof/>
+                <w:webHidden/>
+              </w:rPr>
+            </w:r>
+            <w:r>
+              <w:rPr>
+                <w:noProof/>
+                <w:webHidden/>
+              </w:rPr>
+              <w:fldChar w:fldCharType="separate"/>
+            </w:r>
+            <w:r>
+              <w:rPr>
+                <w:noProof/>
+                <w:webHidden/>
+              </w:rPr>
+              <w:t>9</w:t>
+            </w:r>
+            <w:r>
+              <w:rPr>
+                <w:noProof/>
+                <w:webHidden/>
+              </w:rPr>
+              <w:fldChar w:fldCharType="end"/>
+            </w:r>
+          </w:hyperlink>
+        </w:p>
+        <w:p>
+          <w:pPr>
+            <w:pStyle w:val="TOC3"/>
+            <w:tabs>
+              <w:tab w:val="right" w:leader="dot" w:pos="9016"/>
+            </w:tabs>
+            <w:rPr>
+              <w:rFonts w:eastAsiaTheme="minorEastAsia"/>
+              <w:noProof/>
+              <w:lang w:eastAsia="en-GB"/>
+            </w:rPr>
+          </w:pPr>
+          <w:hyperlink w:anchor="_Toc5634454" w:history="1">
+            <w:r>
+              <w:rPr>
+                <w:rStyle w:val="Hyperlink"/>
+                <w:noProof/>
+              </w:rPr>
+              <w:t>Points lie on the plane of the calibration grid</w:t>
+            </w:r>
+            <w:r>
+              <w:rPr>
+                <w:noProof/>
+                <w:webHidden/>
+              </w:rPr>
+              <w:tab/>
+            </w:r>
+            <w:r>
+              <w:rPr>
+                <w:noProof/>
+                <w:webHidden/>
+              </w:rPr>
+              <w:fldChar w:fldCharType="begin"/>
+            </w:r>
+            <w:r>
+              <w:rPr>
+                <w:noProof/>
+                <w:webHidden/>
+              </w:rPr>
+              <w:instrText xml:space="preserve"> PAGEREF _Toc5634454 \h </w:instrText>
+            </w:r>
+            <w:r>
+              <w:rPr>
+                <w:noProof/>
+                <w:webHidden/>
+              </w:rPr>
+            </w:r>
+            <w:r>
+              <w:rPr>
+                <w:noProof/>
+                <w:webHidden/>
+              </w:rPr>
+              <w:fldChar w:fldCharType="separate"/>
+            </w:r>
+            <w:r>
+              <w:rPr>
+                <w:noProof/>
+                <w:webHidden/>
+              </w:rPr>
+              <w:t>9</w:t>
+            </w:r>
+            <w:r>
+              <w:rPr>
+                <w:noProof/>
+                <w:webHidden/>
+              </w:rPr>
+              <w:fldChar w:fldCharType="end"/>
+            </w:r>
+          </w:hyperlink>
+        </w:p>
+        <w:p>
+          <w:pPr>
+            <w:pStyle w:val="TOC3"/>
+            <w:tabs>
+              <w:tab w:val="right" w:leader="dot" w:pos="9016"/>
+            </w:tabs>
+            <w:rPr>
+              <w:rFonts w:eastAsiaTheme="minorEastAsia"/>
+              <w:noProof/>
+              <w:lang w:eastAsia="en-GB"/>
+            </w:rPr>
+          </w:pPr>
+          <w:hyperlink w:anchor="_Toc5634455" w:history="1">
+            <w:r>
+              <w:rPr>
+                <w:rStyle w:val="Hyperlink"/>
+                <w:noProof/>
+              </w:rPr>
+              <w:t>Calibration grids are rectilinear</w:t>
+            </w:r>
+            <w:r>
+              <w:rPr>
+                <w:noProof/>
+                <w:webHidden/>
+              </w:rPr>
+              <w:tab/>
+            </w:r>
+            <w:r>
+              <w:rPr>
+                <w:noProof/>
+                <w:webHidden/>
+              </w:rPr>
+              <w:fldChar w:fldCharType="begin"/>
+            </w:r>
+            <w:r>
+              <w:rPr>
+                <w:noProof/>
+                <w:webHidden/>
+              </w:rPr>
+              <w:instrText xml:space="preserve"> PAGEREF _Toc5634455 \h </w:instrText>
+            </w:r>
+            <w:r>
+              <w:rPr>
+                <w:noProof/>
+                <w:webHidden/>
+              </w:rPr>
+            </w:r>
+            <w:r>
+              <w:rPr>
+                <w:noProof/>
+                <w:webHidden/>
+              </w:rPr>
+              <w:fldChar w:fldCharType="separate"/>
+            </w:r>
+            <w:r>
+              <w:rPr>
+                <w:noProof/>
+                <w:webHidden/>
+              </w:rPr>
+              <w:t>10</w:t>
+            </w:r>
+            <w:r>
+              <w:rPr>
+                <w:noProof/>
+                <w:webHidden/>
+              </w:rPr>
+              <w:fldChar w:fldCharType="end"/>
+            </w:r>
+          </w:hyperlink>
+        </w:p>
+        <w:p>
+          <w:pPr>
+            <w:pStyle w:val="TOC3"/>
+            <w:tabs>
+              <w:tab w:val="right" w:leader="dot" w:pos="9016"/>
+            </w:tabs>
+            <w:rPr>
+              <w:rFonts w:eastAsiaTheme="minorEastAsia"/>
+              <w:noProof/>
+              <w:lang w:eastAsia="en-GB"/>
+            </w:rPr>
+          </w:pPr>
+          <w:hyperlink w:anchor="_Toc5634456" w:history="1">
+            <w:r>
+              <w:rPr>
+                <w:rStyle w:val="Hyperlink"/>
+                <w:noProof/>
+              </w:rPr>
+              <w:t>The camera won’t change</w:t>
+            </w:r>
+            <w:r>
+              <w:rPr>
+                <w:noProof/>
+                <w:webHidden/>
+              </w:rPr>
+              <w:tab/>
+            </w:r>
+            <w:r>
+              <w:rPr>
+                <w:noProof/>
+                <w:webHidden/>
+              </w:rPr>
+              <w:fldChar w:fldCharType="begin"/>
+            </w:r>
+            <w:r>
+              <w:rPr>
+                <w:noProof/>
+                <w:webHidden/>
+              </w:rPr>
+              <w:instrText xml:space="preserve"> PAGEREF _Toc5634456 \h </w:instrText>
+            </w:r>
+            <w:r>
+              <w:rPr>
+                <w:noProof/>
+                <w:webHidden/>
+              </w:rPr>
+            </w:r>
+            <w:r>
+              <w:rPr>
+                <w:noProof/>
+                <w:webHidden/>
+              </w:rPr>
+              <w:fldChar w:fldCharType="separate"/>
+            </w:r>
+            <w:r>
+              <w:rPr>
+                <w:noProof/>
+                <w:webHidden/>
+              </w:rPr>
+              <w:t>10</w:t>
+            </w:r>
+            <w:r>
+              <w:rPr>
+                <w:noProof/>
+                <w:webHidden/>
+              </w:rPr>
+              <w:fldChar w:fldCharType="end"/>
+            </w:r>
+          </w:hyperlink>
+        </w:p>
+        <w:p>
+          <w:pPr>
+            <w:pStyle w:val="TOC3"/>
+            <w:tabs>
+              <w:tab w:val="right" w:leader="dot" w:pos="9016"/>
+            </w:tabs>
+            <w:rPr>
+              <w:rFonts w:eastAsiaTheme="minorEastAsia"/>
+              <w:noProof/>
+              <w:lang w:eastAsia="en-GB"/>
+            </w:rPr>
+          </w:pPr>
+          <w:hyperlink w:anchor="_Toc5634457" w:history="1">
+            <w:r>
+              <w:rPr>
+                <w:rStyle w:val="Hyperlink"/>
+                <w:noProof/>
+              </w:rPr>
+              <w:t>OpenCV can detect the grid</w:t>
+            </w:r>
+            <w:r>
+              <w:rPr>
+                <w:noProof/>
+                <w:webHidden/>
+              </w:rPr>
+              <w:tab/>
+            </w:r>
+            <w:r>
+              <w:rPr>
+                <w:noProof/>
+                <w:webHidden/>
+              </w:rPr>
+              <w:fldChar w:fldCharType="begin"/>
+            </w:r>
+            <w:r>
+              <w:rPr>
+                <w:noProof/>
+                <w:webHidden/>
+              </w:rPr>
+              <w:instrText xml:space="preserve"> PAGEREF _Toc5634457 \h </w:instrText>
+            </w:r>
+            <w:r>
+              <w:rPr>
+                <w:noProof/>
+                <w:webHidden/>
+              </w:rPr>
+            </w:r>
+            <w:r>
+              <w:rPr>
+                <w:noProof/>
+                <w:webHidden/>
+              </w:rPr>
+              <w:fldChar w:fldCharType="separate"/>
+            </w:r>
+            <w:r>
+              <w:rPr>
+                <w:noProof/>
+                <w:webHidden/>
+              </w:rPr>
+              <w:t>10</w:t>
+            </w:r>
+            <w:r>
+              <w:rPr>
+                <w:noProof/>
+                <w:webHidden/>
+              </w:rPr>
+              <w:fldChar w:fldCharType="end"/>
+            </w:r>
+          </w:hyperlink>
+        </w:p>
+        <w:p>
+          <w:pPr>
+            <w:pStyle w:val="TOC3"/>
+            <w:tabs>
+              <w:tab w:val="right" w:leader="dot" w:pos="9016"/>
+            </w:tabs>
+            <w:rPr>
+              <w:rFonts w:eastAsiaTheme="minorEastAsia"/>
+              <w:noProof/>
+              <w:lang w:eastAsia="en-GB"/>
+            </w:rPr>
+          </w:pPr>
+          <w:hyperlink w:anchor="_Toc5634458" w:history="1">
+            <w:r>
+              <w:rPr>
+                <w:rStyle w:val="Hyperlink"/>
+                <w:noProof/>
+              </w:rPr>
+              <w:t>Dependency availability</w:t>
+            </w:r>
+            <w:r>
+              <w:rPr>
+                <w:noProof/>
+                <w:webHidden/>
+              </w:rPr>
+              <w:tab/>
+            </w:r>
+            <w:r>
+              <w:rPr>
+                <w:noProof/>
+                <w:webHidden/>
+              </w:rPr>
+              <w:fldChar w:fldCharType="begin"/>
+            </w:r>
+            <w:r>
+              <w:rPr>
+                <w:noProof/>
+                <w:webHidden/>
+              </w:rPr>
+              <w:instrText xml:space="preserve"> PAGEREF _Toc5634458 \h </w:instrText>
+            </w:r>
+            <w:r>
+              <w:rPr>
+                <w:noProof/>
+                <w:webHidden/>
+              </w:rPr>
+            </w:r>
+            <w:r>
+              <w:rPr>
+                <w:noProof/>
+                <w:webHidden/>
+              </w:rPr>
+              <w:fldChar w:fldCharType="separate"/>
+            </w:r>
+            <w:r>
+              <w:rPr>
+                <w:noProof/>
+                <w:webHidden/>
+              </w:rPr>
+              <w:t>10</w:t>
+            </w:r>
+            <w:r>
+              <w:rPr>
+                <w:noProof/>
+                <w:webHidden/>
+              </w:rPr>
+              <w:fldChar w:fldCharType="end"/>
+            </w:r>
+          </w:hyperlink>
+        </w:p>
+        <w:p>
+          <w:pPr>
+            <w:pStyle w:val="TOC2"/>
+            <w:tabs>
+              <w:tab w:val="right" w:leader="dot" w:pos="9016"/>
+            </w:tabs>
+            <w:rPr>
+              <w:rFonts w:eastAsiaTheme="minorEastAsia"/>
+              <w:noProof/>
+              <w:lang w:eastAsia="en-GB"/>
+            </w:rPr>
+          </w:pPr>
+          <w:hyperlink w:anchor="_Toc5634459" w:history="1">
+            <w:r>
+              <w:rPr>
+                <w:rStyle w:val="Hyperlink"/>
+                <w:noProof/>
+              </w:rPr>
+              <w:t>Repository structure</w:t>
+            </w:r>
+            <w:r>
+              <w:rPr>
+                <w:noProof/>
+                <w:webHidden/>
+              </w:rPr>
+              <w:tab/>
+            </w:r>
+            <w:r>
+              <w:rPr>
+                <w:noProof/>
+                <w:webHidden/>
+              </w:rPr>
+              <w:fldChar w:fldCharType="begin"/>
+            </w:r>
+            <w:r>
+              <w:rPr>
+                <w:noProof/>
+                <w:webHidden/>
+              </w:rPr>
+              <w:instrText xml:space="preserve"> PAGEREF _Toc5634459 \h </w:instrText>
+            </w:r>
+            <w:r>
+              <w:rPr>
+                <w:noProof/>
+                <w:webHidden/>
+              </w:rPr>
+            </w:r>
+            <w:r>
+              <w:rPr>
+                <w:noProof/>
+                <w:webHidden/>
+              </w:rPr>
+              <w:fldChar w:fldCharType="separate"/>
+            </w:r>
+            <w:r>
+              <w:rPr>
+                <w:noProof/>
+                <w:webHidden/>
+              </w:rPr>
+              <w:t>10</w:t>
             </w:r>
             <w:r>
               <w:rPr>
@@ -890,10 +1586,12 @@
               <w:tab w:val="right" w:leader="dot" w:pos="9016"/>
             </w:tabs>
             <w:rPr>
+              <w:rFonts w:eastAsiaTheme="minorEastAsia"/>
               <w:noProof/>
+              <w:lang w:eastAsia="en-GB"/>
             </w:rPr>
           </w:pPr>
-          <w:hyperlink w:anchor="_Toc5286154" w:history="1">
+          <w:hyperlink w:anchor="_Toc5634460" w:history="1">
             <w:r>
               <w:rPr>
                 <w:rStyle w:val="Hyperlink"/>
@@ -920,7 +1618,7 @@
                 <w:noProof/>
                 <w:webHidden/>
               </w:rPr>
-              <w:instrText xml:space="preserve"> PAGEREF _Toc5286154 \h </w:instrText>
+              <w:instrText xml:space="preserve"> PAGEREF _Toc5634460 \h </w:instrText>
             </w:r>
             <w:r>
               <w:rPr>
@@ -940,7 +1638,77 @@
                 <w:noProof/>
                 <w:webHidden/>
               </w:rPr>
-              <w:t>10</w:t>
+              <w:t>12</w:t>
+            </w:r>
+            <w:r>
+              <w:rPr>
+                <w:noProof/>
+                <w:webHidden/>
+              </w:rPr>
+              <w:fldChar w:fldCharType="end"/>
+            </w:r>
+          </w:hyperlink>
+        </w:p>
+        <w:p>
+          <w:pPr>
+            <w:pStyle w:val="TOC2"/>
+            <w:tabs>
+              <w:tab w:val="right" w:leader="dot" w:pos="9016"/>
+            </w:tabs>
+            <w:rPr>
+              <w:rFonts w:eastAsiaTheme="minorEastAsia"/>
+              <w:noProof/>
+              <w:lang w:eastAsia="en-GB"/>
+            </w:rPr>
+          </w:pPr>
+          <w:hyperlink w:anchor="_Toc5634461" w:history="1">
+            <w:r>
+              <w:rPr>
+                <w:rStyle w:val="Hyperlink"/>
+                <w:noProof/>
+              </w:rPr>
+              <w:t>Further analysis</w:t>
+            </w:r>
+            <w:r>
+              <w:rPr>
+                <w:noProof/>
+                <w:webHidden/>
+              </w:rPr>
+              <w:tab/>
+            </w:r>
+            <w:r>
+              <w:rPr>
+                <w:noProof/>
+                <w:webHidden/>
+              </w:rPr>
+              <w:fldChar w:fldCharType="begin"/>
+            </w:r>
+            <w:r>
+              <w:rPr>
+                <w:noProof/>
+                <w:webHidden/>
+              </w:rPr>
+              <w:instrText xml:space="preserve"> PAGEREF _Toc5634461 \h </w:instrText>
+            </w:r>
+            <w:r>
+              <w:rPr>
+                <w:noProof/>
+                <w:webHidden/>
+              </w:rPr>
+            </w:r>
+            <w:r>
+              <w:rPr>
+                <w:noProof/>
+                <w:webHidden/>
+              </w:rPr>
+              <w:fldChar w:fldCharType="separate"/>
+            </w:r>
+            <w:r>
+              <w:rPr>
+                <w:noProof/>
+                <w:webHidden/>
+              </w:rPr>
+              <w:t>13</w:t>
             </w:r>
             <w:r>
               <w:rPr>
@@ -958,10 +1726,12 @@
               <w:tab w:val="right" w:leader="dot" w:pos="9016"/>
             </w:tabs>
             <w:rPr>
+              <w:rFonts w:eastAsiaTheme="minorEastAsia"/>
               <w:noProof/>
+              <w:lang w:eastAsia="en-GB"/>
             </w:rPr>
           </w:pPr>
-          <w:hyperlink w:anchor="_Toc5286155" w:history="1">
+          <w:hyperlink w:anchor="_Toc5634462" w:history="1">
             <w:r>
               <w:rPr>
                 <w:rStyle w:val="Hyperlink"/>
@@ -988,7 +1758,7 @@
                 <w:noProof/>
                 <w:webHidden/>
               </w:rPr>
-              <w:instrText xml:space="preserve"> PAGEREF _Toc5286155 \h </w:instrText>
+              <w:instrText xml:space="preserve"> PAGEREF _Toc5634462 \h </w:instrText>
             </w:r>
             <w:r>
               <w:rPr>
@@ -1008,7 +1778,7 @@
                 <w:noProof/>
                 <w:webHidden/>
               </w:rPr>
-              <w:t>12</w:t>
+              <w:t>15</w:t>
             </w:r>
             <w:r>
               <w:rPr>
@@ -1026,10 +1796,12 @@
               <w:tab w:val="right" w:leader="dot" w:pos="9016"/>
             </w:tabs>
             <w:rPr>
+              <w:rFonts w:eastAsiaTheme="minorEastAsia"/>
               <w:noProof/>
+              <w:lang w:eastAsia="en-GB"/>
             </w:rPr>
           </w:pPr>
-          <w:hyperlink w:anchor="_Toc5286156" w:history="1">
+          <w:hyperlink w:anchor="_Toc5634463" w:history="1">
             <w:r>
               <w:rPr>
                 <w:rStyle w:val="Hyperlink"/>
@@ -1056,7 +1828,7 @@
                 <w:noProof/>
                 <w:webHidden/>
               </w:rPr>
-              <w:instrText xml:space="preserve"> PAGEREF _Toc5286156 \h </w:instrText>
+              <w:instrText xml:space="preserve"> PAGEREF _Toc5634463 \h </w:instrText>
             </w:r>
             <w:r>
               <w:rPr>
@@ -1076,7 +1848,7 @@
                 <w:noProof/>
                 <w:webHidden/>
               </w:rPr>
-              <w:t>14</w:t>
+              <w:t>17</w:t>
             </w:r>
             <w:r>
               <w:rPr>
@@ -1094,10 +1866,12 @@
               <w:tab w:val="right" w:leader="dot" w:pos="9016"/>
             </w:tabs>
             <w:rPr>
+              <w:rFonts w:eastAsiaTheme="minorEastAsia"/>
               <w:noProof/>
+              <w:lang w:eastAsia="en-GB"/>
             </w:rPr>
           </w:pPr>
-          <w:hyperlink w:anchor="_Toc5286157" w:history="1">
+          <w:hyperlink w:anchor="_Toc5634464" w:history="1">
             <w:r>
               <w:rPr>
                 <w:rStyle w:val="Hyperlink"/>
@@ -1124,7 +1898,7 @@
                 <w:noProof/>
                 <w:webHidden/>
               </w:rPr>
-              <w:instrText xml:space="preserve"> PAGEREF _Toc5286157 \h </w:instrText>
+              <w:instrText xml:space="preserve"> PAGEREF _Toc5634464 \h </w:instrText>
             </w:r>
             <w:r>
               <w:rPr>
@@ -1144,7 +1918,7 @@
                 <w:noProof/>
                 <w:webHidden/>
               </w:rPr>
-              <w:t>15</w:t>
+              <w:t>18</w:t>
             </w:r>
             <w:r>
               <w:rPr>
@@ -1184,7 +1958,7 @@
       <w:pPr>
         <w:pStyle w:val="Heading1"/>
       </w:pPr>
-      <w:bookmarkStart w:id="1" w:name="_Toc5286148"/>
+      <w:bookmarkStart w:id="1" w:name="_Toc5634445"/>
       <w:r>
         <w:lastRenderedPageBreak/>
         <w:t>Introduction</w:t>
@@ -1313,6 +2087,9 @@
       </w:r>
       <w:r>
         <w:t xml:space="preserve"> too</w:t>
+      </w:r>
+      <w:r>
+        <w:t>, but should also run in Python 3 to be usable in future projects</w:t>
       </w:r>
       <w:r>
         <w:t>.</w:t>
@@ -1338,7 +2115,7 @@
       <w:pPr>
         <w:pStyle w:val="Heading1"/>
       </w:pPr>
-      <w:bookmarkStart w:id="2" w:name="_Toc5286149"/>
+      <w:bookmarkStart w:id="2" w:name="_Toc5634446"/>
       <w:r>
         <w:lastRenderedPageBreak/>
         <w:t>Learning the undistortion process</w:t>
@@ -1349,7 +2126,7 @@
       <w:pPr>
         <w:pStyle w:val="Heading2"/>
       </w:pPr>
-      <w:bookmarkStart w:id="3" w:name="_Toc5286150"/>
+      <w:bookmarkStart w:id="3" w:name="_Toc5634447"/>
       <w:r>
         <w:t>Lens distortion</w:t>
       </w:r>
@@ -1427,6 +2204,7 @@
     <w:p>
       <w:pPr>
         <w:pStyle w:val="Caption"/>
+        <w:jc w:val="center"/>
       </w:pPr>
       <w:r>
         <w:t xml:space="preserve">Figure </w:t>
@@ -1701,6 +2479,7 @@
         <w:pStyle w:val="Caption"/>
         <w:jc w:val="center"/>
       </w:pPr>
+      <w:bookmarkStart w:id="4" w:name="_Ref5633055"/>
       <w:r>
         <w:t xml:space="preserve">Figure </w:t>
       </w:r>
@@ -1734,6 +2513,7 @@
         </w:rPr>
         <w:fldChar w:fldCharType="end"/>
       </w:r>
+      <w:bookmarkEnd w:id="4"/>
       <w:r>
         <w:t>: Joined blobs in discor_01</w:t>
       </w:r>
@@ -1959,6 +2739,7 @@
     <w:p>
       <w:pPr>
         <w:pStyle w:val="Caption"/>
+        <w:jc w:val="center"/>
       </w:pPr>
       <w:r>
         <w:t xml:space="preserve">Figure </w:t>
@@ -2009,11 +2790,11 @@
       <w:pPr>
         <w:pStyle w:val="Heading2"/>
       </w:pPr>
-      <w:bookmarkStart w:id="4" w:name="_Toc5286151"/>
+      <w:bookmarkStart w:id="5" w:name="_Toc5634448"/>
       <w:r>
         <w:t>Keystone correction</w:t>
       </w:r>
-      <w:bookmarkEnd w:id="4"/>
+      <w:bookmarkEnd w:id="5"/>
     </w:p>
     <w:p>
       <w:r>
@@ -2084,6 +2865,7 @@
     <w:p>
       <w:pPr>
         <w:pStyle w:val="Caption"/>
+        <w:jc w:val="center"/>
       </w:pPr>
       <w:r>
         <w:t xml:space="preserve">Figure </w:t>
@@ -2213,6 +2995,7 @@
     <w:p>
       <w:pPr>
         <w:pStyle w:val="Caption"/>
+        <w:jc w:val="center"/>
       </w:pPr>
       <w:r>
         <w:t xml:space="preserve">Figure </w:t>
@@ -2258,11 +3041,11 @@
       <w:pPr>
         <w:pStyle w:val="Heading2"/>
       </w:pPr>
-      <w:bookmarkStart w:id="5" w:name="_Toc5286152"/>
+      <w:bookmarkStart w:id="6" w:name="_Toc5634449"/>
       <w:r>
         <w:t>Real world coordinates</w:t>
       </w:r>
-      <w:bookmarkEnd w:id="5"/>
+      <w:bookmarkEnd w:id="6"/>
     </w:p>
     <w:p>
       <w:r>
@@ -2286,7 +3069,7 @@
       <w:pPr>
         <w:pStyle w:val="Heading1"/>
       </w:pPr>
-      <w:bookmarkStart w:id="6" w:name="_Toc5286153"/>
+      <w:bookmarkStart w:id="7" w:name="_Toc5634450"/>
       <w:r>
         <w:lastRenderedPageBreak/>
         <w:t>T</w:t>
@@ -2294,7 +3077,7 @@
       <w:r>
         <w:t>he camera_calibration package</w:t>
       </w:r>
-      <w:bookmarkEnd w:id="6"/>
+      <w:bookmarkEnd w:id="7"/>
     </w:p>
     <w:p>
       <w:r>
@@ -2308,9 +3091,11 @@
       <w:pPr>
         <w:pStyle w:val="Heading2"/>
       </w:pPr>
+      <w:bookmarkStart w:id="8" w:name="_Toc5634451"/>
       <w:r>
         <w:t>Creation</w:t>
       </w:r>
+      <w:bookmarkEnd w:id="8"/>
     </w:p>
     <w:p>
       <w:r>
@@ -2473,9 +3258,11 @@
       <w:pPr>
         <w:pStyle w:val="Heading2"/>
       </w:pPr>
+      <w:bookmarkStart w:id="9" w:name="_Toc5634452"/>
       <w:r>
         <w:t>Testing</w:t>
       </w:r>
+      <w:bookmarkEnd w:id="9"/>
     </w:p>
     <w:p>
       <w:r>
@@ -2506,17 +3293,21 @@
       <w:pPr>
         <w:pStyle w:val="Heading2"/>
       </w:pPr>
+      <w:bookmarkStart w:id="10" w:name="_Toc5634453"/>
       <w:r>
         <w:t>Assumptions made</w:t>
       </w:r>
+      <w:bookmarkEnd w:id="10"/>
     </w:p>
     <w:p>
       <w:pPr>
         <w:pStyle w:val="Heading3"/>
       </w:pPr>
+      <w:bookmarkStart w:id="11" w:name="_Toc5634454"/>
       <w:r>
         <w:t>Points lie on the plane of the calibration grid</w:t>
       </w:r>
+      <w:bookmarkEnd w:id="11"/>
     </w:p>
     <w:p>
       <w:r>
@@ -2531,17 +3322,49 @@
     </w:p>
     <w:p>
       <w:r>
-        <w:t>We know that as the MOONS FPU’s move, their endpoints actually move along the surface of a 4 meter radius sphere, so this assumption is broken in our use case. However, as we are only interested in the relative locations of two points over an area that’s centimetres across, this effect is believed to be negligible.</w:t>
+        <w:t>We know that as the MOONS FPU’s move, their endpoints actually move along the surface of a 4 meter radius sphere, so this assumption is broken in our use case. However,</w:t>
+      </w:r>
+      <w:r>
+        <w:t xml:space="preserve"> when calibrated</w:t>
+      </w:r>
+      <w:r>
+        <w:t xml:space="preserve"> </w:t>
+      </w:r>
+      <w:r>
+        <w:t>they can move within a circular zone up to 5cm in diameter</w:t>
+      </w:r>
+      <w:r>
+        <w:t xml:space="preserve"> on that spheres surface</w:t>
+      </w:r>
+      <w:r>
+        <w:t>,</w:t>
+      </w:r>
+      <w:r>
+        <w:t xml:space="preserve"> so</w:t>
+      </w:r>
+      <w:r>
+        <w:t xml:space="preserve"> each positioner would deviate from the flat surface vertically by about 0.5mm, which makes a difference of about 5 microns to the apparent location of the positioner on the flat plane. The effect is negligible because </w:t>
+      </w:r>
+      <w:r>
+        <w:lastRenderedPageBreak/>
+        <w:t>we are calibrating the positions using small relative differences between their demanded location and measured location</w:t>
+      </w:r>
+      <w:r>
+        <w:t>, so this software will still meet the needs of MOONS</w:t>
+      </w:r>
+      <w:r>
+        <w:t>.</w:t>
       </w:r>
     </w:p>
     <w:p>
       <w:pPr>
         <w:pStyle w:val="Heading3"/>
       </w:pPr>
-      <w:r>
-        <w:lastRenderedPageBreak/>
+      <w:bookmarkStart w:id="12" w:name="_Toc5634455"/>
+      <w:r>
         <w:t>Calibration grids are rectilinear</w:t>
       </w:r>
+      <w:bookmarkEnd w:id="12"/>
     </w:p>
     <w:p>
       <w:r>
@@ -2558,9 +3381,11 @@
       <w:pPr>
         <w:pStyle w:val="Heading3"/>
       </w:pPr>
+      <w:bookmarkStart w:id="13" w:name="_Toc5634456"/>
       <w:r>
         <w:t>The camera won’t change</w:t>
       </w:r>
+      <w:bookmarkEnd w:id="13"/>
     </w:p>
     <w:p>
       <w:r>
@@ -2576,9 +3401,11 @@
       <w:pPr>
         <w:pStyle w:val="Heading3"/>
       </w:pPr>
+      <w:bookmarkStart w:id="14" w:name="_Toc5634457"/>
       <w:r>
         <w:t>OpenCV can detect the grid</w:t>
       </w:r>
+      <w:bookmarkEnd w:id="14"/>
     </w:p>
     <w:p>
       <w:r>
@@ -2587,11 +3414,55 @@
     </w:p>
     <w:p>
       <w:pPr>
+        <w:pStyle w:val="Heading3"/>
+      </w:pPr>
+      <w:bookmarkStart w:id="15" w:name="_Toc5634458"/>
+      <w:r>
+        <w:t>Dependency availability</w:t>
+      </w:r>
+      <w:bookmarkEnd w:id="15"/>
+    </w:p>
+    <w:p>
+      <w:r>
+        <w:t>The package will not work without it’s dependencies available in the python environment being used, including the as of writing</w:t>
+      </w:r>
+      <w:r>
+        <w:t xml:space="preserve"> latest</w:t>
+      </w:r>
+      <w:r>
+        <w:t xml:space="preserve"> release of opencv-python</w:t>
+      </w:r>
+      <w:r>
+        <w:t>, 4.0.0.21</w:t>
+      </w:r>
+      <w:r>
+        <w:t xml:space="preserve">. </w:t>
+      </w:r>
+      <w:r>
+        <w:t>The dependencies</w:t>
+      </w:r>
+      <w:r>
+        <w:t xml:space="preserve"> required to run the package are all listed in setup.py, so will be installed alongside the package when </w:t>
+      </w:r>
+      <w:r>
+        <w:t>added</w:t>
+      </w:r>
+      <w:r>
+        <w:t xml:space="preserve"> with pip. They are also listed along with the required dev tools in requirements.txt</w:t>
+      </w:r>
+      <w:r>
+        <w:t xml:space="preserve"> so should be easy to install to a dev environment. Instructions for installing via both of these methods are included in the package’s README.md file to help ensure the requirements are always met.</w:t>
+      </w:r>
+    </w:p>
+    <w:p>
+      <w:pPr>
         <w:pStyle w:val="Heading2"/>
       </w:pPr>
+      <w:bookmarkStart w:id="16" w:name="_Toc5634459"/>
       <w:r>
         <w:t>Repository structure</w:t>
       </w:r>
+      <w:bookmarkEnd w:id="16"/>
     </w:p>
     <w:p>
       <w:pPr>
@@ -2640,8 +3511,6 @@
       <w:r>
         <w:t>Exposes the required classes and functions from configuration and correction modules for use from the top level of the package.</w:t>
       </w:r>
-      <w:bookmarkStart w:id="7" w:name="_GoBack"/>
-      <w:bookmarkEnd w:id="7"/>
     </w:p>
     <w:p>
       <w:pPr>
@@ -2784,6 +3653,7 @@
         </w:numPr>
       </w:pPr>
       <w:r>
+        <w:lastRenderedPageBreak/>
         <w:t>Builds the high precision calibration configuration detailed in the next section and saves it to file.</w:t>
       </w:r>
     </w:p>
@@ -2856,7 +3726,6 @@
         </w:numPr>
       </w:pPr>
       <w:r>
-        <w:lastRenderedPageBreak/>
         <w:t>A python package containging test functions for the camera_calibration package. These are run with the ‘pytest’ command from the repository’s root directory.</w:t>
       </w:r>
     </w:p>
@@ -2880,12 +3749,12 @@
       <w:pPr>
         <w:pStyle w:val="Heading1"/>
       </w:pPr>
-      <w:bookmarkStart w:id="8" w:name="_Toc5286154"/>
+      <w:bookmarkStart w:id="17" w:name="_Toc5634460"/>
       <w:r>
         <w:lastRenderedPageBreak/>
         <w:t>Determining the best configuration</w:t>
       </w:r>
-      <w:bookmarkEnd w:id="8"/>
+      <w:bookmarkEnd w:id="17"/>
     </w:p>
     <w:p>
       <w:r>
@@ -3062,7 +3931,282 @@
       </w:r>
     </w:p>
     <w:p>
-      <w:pPr>
+      <w:r>
+        <w:t>To determine the best images</w:t>
+      </w:r>
+      <w:r>
+        <w:t xml:space="preserve"> and homograph setting</w:t>
+      </w:r>
+      <w:r>
+        <w:t xml:space="preserve"> to use, I </w:t>
+      </w:r>
+      <w:r>
+        <w:t>wrote a</w:t>
+      </w:r>
+      <w:r>
+        <w:t xml:space="preserve"> script to try calibrations using all available dot grid images, in both full grid and corner only homography modes. The best configuration produced used image distcor_04, with an average deviation of 1.1 microns, and maximum deviation of 10.2 microns</w:t>
+      </w:r>
+      <w:r>
+        <w:rPr>
+          <w:rStyle w:val="FootnoteReference"/>
+        </w:rPr>
+        <w:footnoteReference w:id="8"/>
+      </w:r>
+      <w:r>
+        <w:t>.</w:t>
+      </w:r>
+    </w:p>
+    <w:p>
+      <w:pPr>
+        <w:pStyle w:val="Heading2"/>
+      </w:pPr>
+      <w:bookmarkStart w:id="18" w:name="_Toc5634461"/>
+      <w:r>
+        <w:t xml:space="preserve">Further </w:t>
+      </w:r>
+      <w:r>
+        <w:t>a</w:t>
+      </w:r>
+      <w:r>
+        <w:t>nalysis</w:t>
+      </w:r>
+      <w:bookmarkEnd w:id="18"/>
+    </w:p>
+    <w:p>
+      <w:r>
+        <w:t>With this high accuracy configuration produced, I developed a script to further investigate its accuracy. For instance, if there is a pattern or spread to the inaccuracies that could potentially lead to further improvement.</w:t>
+      </w:r>
+    </w:p>
+    <w:p>
+      <w:r>
+        <w:t xml:space="preserve">As we already know it to be accurate to within a tolerance of 11 microns for </w:t>
+      </w:r>
+      <w:r>
+        <w:t xml:space="preserve">all </w:t>
+      </w:r>
+      <w:r>
+        <w:t>points, I wrote a script that would locate and correct the points in the distcor_04 image, and compare them to  the nearest point on a 0.5mm grid</w:t>
+      </w:r>
+      <w:r>
+        <w:t>, calculating a histogram and heatmap of the deviations</w:t>
+      </w:r>
+      <w:r>
+        <w:rPr>
+          <w:rStyle w:val="FootnoteReference"/>
+        </w:rPr>
+        <w:footnoteReference w:id="9"/>
+      </w:r>
+      <w:r>
+        <w:t>.</w:t>
+      </w:r>
+    </w:p>
+    <w:p>
+      <w:pPr>
+        <w:keepNext/>
+      </w:pPr>
+      <w:r>
+        <w:rPr>
+          <w:noProof/>
+          <w:lang w:eastAsia="en-GB"/>
+        </w:rPr>
+        <w:drawing>
+          <wp:inline distT="0" distB="0" distL="0" distR="0" wp14:anchorId="654CD004" wp14:editId="233D7D3B">
+            <wp:extent cx="5731510" cy="2748915"/>
+            <wp:effectExtent l="0" t="0" r="2540" b="0"/>
+            <wp:docPr id="9" name="Picture 9"/>
+            <wp:cNvGraphicFramePr>
+              <a:graphicFrameLocks xmlns:a="http://schemas.openxmlformats.org/drawingml/2006/main" noChangeAspect="1"/>
+            </wp:cNvGraphicFramePr>
+            <a:graphic xmlns:a="http://schemas.openxmlformats.org/drawingml/2006/main">
+              <a:graphicData uri="http://schemas.openxmlformats.org/drawingml/2006/picture">
+                <pic:pic xmlns:pic="http://schemas.openxmlformats.org/drawingml/2006/picture">
+                  <pic:nvPicPr>
+                    <pic:cNvPr id="1" name=""/>
+                    <pic:cNvPicPr/>
+                  </pic:nvPicPr>
+                  <pic:blipFill>
+                    <a:blip r:embed="rId16"/>
+                    <a:stretch>
+                      <a:fillRect/>
+                    </a:stretch>
+                  </pic:blipFill>
+                  <pic:spPr>
+                    <a:xfrm>
+                      <a:off x="0" y="0"/>
+                      <a:ext cx="5731510" cy="2748915"/>
+                    </a:xfrm>
+                    <a:prstGeom prst="rect">
+                      <a:avLst/>
+                    </a:prstGeom>
+                  </pic:spPr>
+                </pic:pic>
+              </a:graphicData>
+            </a:graphic>
+          </wp:inline>
+        </w:drawing>
+      </w:r>
+    </w:p>
+    <w:p>
+      <w:pPr>
+        <w:pStyle w:val="Caption"/>
+        <w:jc w:val="center"/>
+      </w:pPr>
+      <w:r>
+        <w:t xml:space="preserve">Figure </w:t>
+      </w:r>
+      <w:fldSimple w:instr=" SEQ Figure \* ARABIC ">
+        <w:r>
+          <w:rPr>
+            <w:noProof/>
+          </w:rPr>
+          <w:t>7</w:t>
+        </w:r>
+      </w:fldSimple>
+      <w:r>
+        <w:t>: Histogram of deviations for grid points in Distcor_04 corrected with the high accuracy calibration configuration</w:t>
+      </w:r>
+    </w:p>
+    <w:p>
+      <w:r>
+        <w:t>As would be expected from the low average, the majority of points have low deviations, with</w:t>
+      </w:r>
+      <w:r>
+        <w:t xml:space="preserve"> more than half being accurate</w:t>
+      </w:r>
+      <w:r>
+        <w:t xml:space="preserve"> </w:t>
+      </w:r>
+      <w:r>
+        <w:t xml:space="preserve">to less than a micron, and </w:t>
+      </w:r>
+      <w:r>
+        <w:t>very few having high values.</w:t>
+      </w:r>
+    </w:p>
+    <w:p>
+      <w:pPr>
+        <w:keepNext/>
+        <w:jc w:val="center"/>
+      </w:pPr>
+      <w:r>
+        <w:rPr>
+          <w:noProof/>
+          <w:lang w:eastAsia="en-GB"/>
+        </w:rPr>
+        <w:lastRenderedPageBreak/>
+        <w:drawing>
+          <wp:inline distT="0" distB="0" distL="0" distR="0" wp14:anchorId="2714040F" wp14:editId="511B692B">
+            <wp:extent cx="4860000" cy="3315600"/>
+            <wp:effectExtent l="0" t="0" r="0" b="0"/>
+            <wp:docPr id="10" name="Picture 10"/>
+            <wp:cNvGraphicFramePr>
+              <a:graphicFrameLocks xmlns:a="http://schemas.openxmlformats.org/drawingml/2006/main" noChangeAspect="1"/>
+            </wp:cNvGraphicFramePr>
+            <a:graphic xmlns:a="http://schemas.openxmlformats.org/drawingml/2006/main">
+              <a:graphicData uri="http://schemas.openxmlformats.org/drawingml/2006/picture">
+                <pic:pic xmlns:pic="http://schemas.openxmlformats.org/drawingml/2006/picture">
+                  <pic:nvPicPr>
+                    <pic:cNvPr id="10" name="heatmap.bmp"/>
+                    <pic:cNvPicPr/>
+                  </pic:nvPicPr>
+                  <pic:blipFill>
+                    <a:blip r:embed="rId17">
+                      <a:extLst>
+                        <a:ext uri="{28A0092B-C50C-407E-A947-70E740481C1C}">
+                          <a14:useLocalDpi xmlns:a14="http://schemas.microsoft.com/office/drawing/2010/main" val="0"/>
+                        </a:ext>
+                      </a:extLst>
+                    </a:blip>
+                    <a:stretch>
+                      <a:fillRect/>
+                    </a:stretch>
+                  </pic:blipFill>
+                  <pic:spPr>
+                    <a:xfrm>
+                      <a:off x="0" y="0"/>
+                      <a:ext cx="4860000" cy="3315600"/>
+                    </a:xfrm>
+                    <a:prstGeom prst="rect">
+                      <a:avLst/>
+                    </a:prstGeom>
+                  </pic:spPr>
+                </pic:pic>
+              </a:graphicData>
+            </a:graphic>
+          </wp:inline>
+        </w:drawing>
+      </w:r>
+    </w:p>
+    <w:p>
+      <w:pPr>
+        <w:pStyle w:val="Caption"/>
+        <w:jc w:val="center"/>
+      </w:pPr>
+      <w:r>
+        <w:t xml:space="preserve">Figure </w:t>
+      </w:r>
+      <w:fldSimple w:instr=" SEQ Figure \* ARABIC ">
+        <w:r>
+          <w:rPr>
+            <w:noProof/>
+          </w:rPr>
+          <w:t>8</w:t>
+        </w:r>
+      </w:fldSimple>
+      <w:r>
+        <w:t xml:space="preserve">: Heatmap of deviation in corrected </w:t>
+      </w:r>
+      <w:r>
+        <w:rPr>
+          <w:noProof/>
+        </w:rPr>
+        <w:t>location across the Distcor_04 grid. Brighter red means higher deviation.</w:t>
+      </w:r>
+    </w:p>
+    <w:p>
+      <w:r>
+        <w:t xml:space="preserve">The heatmap image is also encouraging, as there doesn’t appear to be a strong gradient or grouping </w:t>
+      </w:r>
+      <w:r>
+        <w:t xml:space="preserve">of high brightness pixels </w:t>
+      </w:r>
+      <w:r>
+        <w:t xml:space="preserve">in the image that might suggest an error in the correction. Of interest are the small hotspots with the brightest pixels. Near the center of the right side of the image, two vertically adjacent pixels are both much brighter than their surroundings. Taking their pixel coordinates and looking at the original grid, they line up with the conjoined blobs shown in </w:t>
+      </w:r>
+      <w:r>
+        <w:fldChar w:fldCharType="begin"/>
+      </w:r>
+      <w:r>
+        <w:instrText xml:space="preserve"> REF _Ref5633055 \h </w:instrText>
+      </w:r>
+      <w:r>
+        <w:fldChar w:fldCharType="separate"/>
+      </w:r>
+      <w:r>
+        <w:t xml:space="preserve">Figure </w:t>
+      </w:r>
+      <w:r>
+        <w:rPr>
+          <w:noProof/>
+        </w:rPr>
+        <w:t>2</w:t>
+      </w:r>
+      <w:r>
+        <w:fldChar w:fldCharType="end"/>
+      </w:r>
+      <w:r>
+        <w:t xml:space="preserve"> that were manually edited apart. Other </w:t>
+      </w:r>
+      <w:r>
+        <w:t>dirt</w:t>
+      </w:r>
+      <w:r>
+        <w:t xml:space="preserve"> can also be found when referencing hot pixel locations with the original image</w:t>
+      </w:r>
+    </w:p>
+    <w:p>
+      <w:pPr>
+        <w:keepNext/>
         <w:sectPr>
           <w:type w:val="continuous"/>
           <w:pgSz w:w="11906" w:h="16838"/>
@@ -3071,37 +4215,322 @@
           <w:docGrid w:linePitch="360"/>
         </w:sectPr>
       </w:pPr>
-      <w:r>
-        <w:t>To determine the best images</w:t>
-      </w:r>
-      <w:r>
-        <w:t xml:space="preserve"> and homograph setting</w:t>
-      </w:r>
-      <w:r>
-        <w:t xml:space="preserve"> to use, I </w:t>
-      </w:r>
-      <w:r>
-        <w:t>wrote a</w:t>
-      </w:r>
-      <w:r>
-        <w:t xml:space="preserve"> script to try calibrations using all available dot grid images, in both full grid and corner only homography modes. The best configuration produced used image distcor_04, with an average deviation of 1.1 microns, and maximum deviation of 10.2 microns</w:t>
-      </w:r>
-      <w:r>
-        <w:rPr>
-          <w:rStyle w:val="FootnoteReference"/>
-        </w:rPr>
-        <w:footnoteReference w:id="8"/>
-      </w:r>
-      <w:r>
-        <w:t>.</w:t>
-      </w:r>
+    </w:p>
+    <w:p>
+      <w:pPr>
+        <w:keepNext/>
+        <w:jc w:val="center"/>
+      </w:pPr>
+      <w:r>
+        <w:drawing>
+          <wp:inline distT="0" distB="0" distL="0" distR="0" wp14:anchorId="76096D53" wp14:editId="62B3FD70">
+            <wp:extent cx="638264" cy="457264"/>
+            <wp:effectExtent l="0" t="0" r="9525" b="0"/>
+            <wp:docPr id="11" name="Picture 11"/>
+            <wp:cNvGraphicFramePr>
+              <a:graphicFrameLocks xmlns:a="http://schemas.openxmlformats.org/drawingml/2006/main" noChangeAspect="1"/>
+            </wp:cNvGraphicFramePr>
+            <a:graphic xmlns:a="http://schemas.openxmlformats.org/drawingml/2006/main">
+              <a:graphicData uri="http://schemas.openxmlformats.org/drawingml/2006/picture">
+                <pic:pic xmlns:pic="http://schemas.openxmlformats.org/drawingml/2006/picture">
+                  <pic:nvPicPr>
+                    <pic:cNvPr id="1" name=""/>
+                    <pic:cNvPicPr/>
+                  </pic:nvPicPr>
+                  <pic:blipFill>
+                    <a:blip r:embed="rId18"/>
+                    <a:stretch>
+                      <a:fillRect/>
+                    </a:stretch>
+                  </pic:blipFill>
+                  <pic:spPr>
+                    <a:xfrm>
+                      <a:off x="0" y="0"/>
+                      <a:ext cx="638264" cy="457264"/>
+                    </a:xfrm>
+                    <a:prstGeom prst="rect">
+                      <a:avLst/>
+                    </a:prstGeom>
+                  </pic:spPr>
+                </pic:pic>
+              </a:graphicData>
+            </a:graphic>
+          </wp:inline>
+        </w:drawing>
+      </w:r>
+    </w:p>
+    <w:p>
+      <w:pPr>
+        <w:pStyle w:val="Caption"/>
+        <w:jc w:val="center"/>
+      </w:pPr>
+      <w:r>
+        <w:t xml:space="preserve">Figure </w:t>
+      </w:r>
+      <w:fldSimple w:instr=" SEQ Figure \* ARABIC ">
+        <w:r>
+          <w:rPr>
+            <w:noProof/>
+          </w:rPr>
+          <w:t>9</w:t>
+        </w:r>
+      </w:fldSimple>
+      <w:r>
+        <w:t>: The dot corresponding to the near center hot pixel</w:t>
+      </w:r>
+    </w:p>
+    <w:p>
+      <w:pPr>
+        <w:keepNext/>
+        <w:jc w:val="center"/>
+      </w:pPr>
+      <w:r>
+        <w:drawing>
+          <wp:inline distT="0" distB="0" distL="0" distR="0" wp14:anchorId="4DD39BA9" wp14:editId="4A077531">
+            <wp:extent cx="581106" cy="590632"/>
+            <wp:effectExtent l="0" t="0" r="9525" b="0"/>
+            <wp:docPr id="12" name="Picture 12"/>
+            <wp:cNvGraphicFramePr>
+              <a:graphicFrameLocks xmlns:a="http://schemas.openxmlformats.org/drawingml/2006/main" noChangeAspect="1"/>
+            </wp:cNvGraphicFramePr>
+            <a:graphic xmlns:a="http://schemas.openxmlformats.org/drawingml/2006/main">
+              <a:graphicData uri="http://schemas.openxmlformats.org/drawingml/2006/picture">
+                <pic:pic xmlns:pic="http://schemas.openxmlformats.org/drawingml/2006/picture">
+                  <pic:nvPicPr>
+                    <pic:cNvPr id="1" name=""/>
+                    <pic:cNvPicPr/>
+                  </pic:nvPicPr>
+                  <pic:blipFill>
+                    <a:blip r:embed="rId19"/>
+                    <a:stretch>
+                      <a:fillRect/>
+                    </a:stretch>
+                  </pic:blipFill>
+                  <pic:spPr>
+                    <a:xfrm>
+                      <a:off x="0" y="0"/>
+                      <a:ext cx="581106" cy="590632"/>
+                    </a:xfrm>
+                    <a:prstGeom prst="rect">
+                      <a:avLst/>
+                    </a:prstGeom>
+                  </pic:spPr>
+                </pic:pic>
+              </a:graphicData>
+            </a:graphic>
+          </wp:inline>
+        </w:drawing>
+      </w:r>
+    </w:p>
+    <w:p>
+      <w:pPr>
+        <w:pStyle w:val="Caption"/>
+        <w:jc w:val="center"/>
+      </w:pPr>
+      <w:r>
+        <w:t xml:space="preserve">Figure </w:t>
+      </w:r>
+      <w:fldSimple w:instr=" SEQ Figure \* ARABIC ">
+        <w:r>
+          <w:rPr>
+            <w:noProof/>
+          </w:rPr>
+          <w:t>10</w:t>
+        </w:r>
+      </w:fldSimple>
+      <w:r>
+        <w:t>: The central dot is the hot pixel a short diagonal distance from the top left corner</w:t>
+      </w:r>
+    </w:p>
+    <w:p>
+      <w:pPr>
+        <w:keepNext/>
+        <w:jc w:val="center"/>
+      </w:pPr>
+      <w:r>
+        <w:drawing>
+          <wp:inline distT="0" distB="0" distL="0" distR="0" wp14:anchorId="55E95B54" wp14:editId="74617DC7">
+            <wp:extent cx="828791" cy="590632"/>
+            <wp:effectExtent l="0" t="0" r="9525" b="0"/>
+            <wp:docPr id="13" name="Picture 13"/>
+            <wp:cNvGraphicFramePr>
+              <a:graphicFrameLocks xmlns:a="http://schemas.openxmlformats.org/drawingml/2006/main" noChangeAspect="1"/>
+            </wp:cNvGraphicFramePr>
+            <a:graphic xmlns:a="http://schemas.openxmlformats.org/drawingml/2006/main">
+              <a:graphicData uri="http://schemas.openxmlformats.org/drawingml/2006/picture">
+                <pic:pic xmlns:pic="http://schemas.openxmlformats.org/drawingml/2006/picture">
+                  <pic:nvPicPr>
+                    <pic:cNvPr id="1" name=""/>
+                    <pic:cNvPicPr/>
+                  </pic:nvPicPr>
+                  <pic:blipFill>
+                    <a:blip r:embed="rId20"/>
+                    <a:stretch>
+                      <a:fillRect/>
+                    </a:stretch>
+                  </pic:blipFill>
+                  <pic:spPr>
+                    <a:xfrm>
+                      <a:off x="0" y="0"/>
+                      <a:ext cx="828791" cy="590632"/>
+                    </a:xfrm>
+                    <a:prstGeom prst="rect">
+                      <a:avLst/>
+                    </a:prstGeom>
+                  </pic:spPr>
+                </pic:pic>
+              </a:graphicData>
+            </a:graphic>
+          </wp:inline>
+        </w:drawing>
+      </w:r>
+    </w:p>
+    <w:p>
+      <w:pPr>
+        <w:pStyle w:val="Caption"/>
+        <w:jc w:val="center"/>
+      </w:pPr>
+      <w:r>
+        <w:t xml:space="preserve">Figure </w:t>
+      </w:r>
+      <w:fldSimple w:instr=" SEQ Figure \* ARABIC ">
+        <w:r>
+          <w:rPr>
+            <w:noProof/>
+          </w:rPr>
+          <w:t>11</w:t>
+        </w:r>
+      </w:fldSimple>
+      <w:r>
+        <w:t xml:space="preserve">: The dots for a group of hot pixels near the </w:t>
+      </w:r>
+      <w:r>
+        <w:t>center of the top left quadrant</w:t>
+      </w:r>
+    </w:p>
+    <w:p>
+      <w:pPr>
+        <w:sectPr>
+          <w:type w:val="continuous"/>
+          <w:pgSz w:w="11906" w:h="16838"/>
+          <w:pgMar w:top="1440" w:right="1440" w:bottom="1440" w:left="1440" w:header="708" w:footer="708" w:gutter="0"/>
+          <w:cols w:num="3" w:space="708"/>
+          <w:docGrid w:linePitch="360"/>
+        </w:sectPr>
+      </w:pPr>
+    </w:p>
+    <w:p>
+      <w:pPr>
+        <w:sectPr>
+          <w:type w:val="continuous"/>
+          <w:pgSz w:w="11906" w:h="16838"/>
+          <w:pgMar w:top="1440" w:right="1440" w:bottom="1440" w:left="1440" w:header="708" w:footer="708" w:gutter="0"/>
+          <w:cols w:space="708"/>
+          <w:docGrid w:linePitch="360"/>
+        </w:sectPr>
+      </w:pPr>
+      <w:r>
+        <w:t xml:space="preserve">Given that many of the extreme deviations appear to line up with physical artifacts in the image, and the near uniformity of the rest of the heatmap, </w:t>
+      </w:r>
+      <w:r>
+        <w:t>it seems</w:t>
+      </w:r>
+      <w:r>
+        <w:t xml:space="preserve"> that most of the extreme </w:t>
+      </w:r>
+      <w:r>
+        <w:t>deviations</w:t>
+      </w:r>
+      <w:r>
+        <w:t xml:space="preserve"> (which it should be noted are still incredibly small at &lt; 11 microns) are due to errors in </w:t>
+      </w:r>
+      <w:r>
+        <w:t>point detection</w:t>
+      </w:r>
+      <w:r>
+        <w:t xml:space="preserve"> due to dust</w:t>
+      </w:r>
+      <w:r>
+        <w:t>, and not in the calibration/correction steps. It is</w:t>
+      </w:r>
+      <w:r>
+        <w:t xml:space="preserve"> </w:t>
+      </w:r>
+      <w:r>
+        <w:t xml:space="preserve">easily </w:t>
+      </w:r>
+      <w:r>
+        <w:t xml:space="preserve">conceivable that producing a new image of the dot grid under cleaner conditions could generate a configuration </w:t>
+      </w:r>
+      <w:r>
+        <w:t>with reduced maximum deviation</w:t>
+      </w:r>
+      <w:r>
+        <w:t xml:space="preserve"> when analysing its</w:t>
+      </w:r>
+      <w:r>
+        <w:t xml:space="preserve"> source image</w:t>
+      </w:r>
+      <w:r>
+        <w:t xml:space="preserve">. </w:t>
+      </w:r>
+      <w:r>
+        <w:t>However</w:t>
+      </w:r>
+      <w:r>
+        <w:t>, as the</w:t>
+      </w:r>
+      <w:r>
+        <w:t xml:space="preserve"> points with</w:t>
+      </w:r>
+      <w:r>
+        <w:t xml:space="preserve"> low deviation vastly outnumber those with high deviation, I</w:t>
+      </w:r>
+      <w:r>
+        <w:t xml:space="preserve"> believe</w:t>
+      </w:r>
+      <w:r>
+        <w:t xml:space="preserve"> </w:t>
+      </w:r>
+      <w:r>
+        <w:t>the larger</w:t>
+      </w:r>
+      <w:r>
+        <w:t xml:space="preserve"> errors are not greatly influencing OpenCV’s</w:t>
+      </w:r>
+      <w:r>
+        <w:t xml:space="preserve"> internal </w:t>
+      </w:r>
+      <w:r>
+        <w:t>optimiser</w:t>
+      </w:r>
+      <w:r>
+        <w:t xml:space="preserve"> functions</w:t>
+      </w:r>
+      <w:r>
+        <w:t>, and that while the maximum deviation may drop,</w:t>
+      </w:r>
+      <w:r>
+        <w:t xml:space="preserve"> I suspect</w:t>
+      </w:r>
+      <w:r>
+        <w:t xml:space="preserve"> </w:t>
+      </w:r>
+      <w:r>
+        <w:t>any improvement</w:t>
+      </w:r>
+      <w:r>
+        <w:t xml:space="preserve"> in the average deviation would be minimal.</w:t>
+      </w:r>
+      <w:bookmarkStart w:id="19" w:name="_GoBack"/>
+      <w:bookmarkEnd w:id="19"/>
     </w:p>
     <w:p>
       <w:pPr>
         <w:pStyle w:val="Heading1"/>
       </w:pPr>
-      <w:bookmarkStart w:id="9" w:name="_Ref5279586"/>
-      <w:bookmarkStart w:id="10" w:name="_Toc5286155"/>
+      <w:bookmarkStart w:id="20" w:name="_Ref5279586"/>
+      <w:bookmarkStart w:id="21" w:name="_Toc5634462"/>
       <w:r>
         <w:lastRenderedPageBreak/>
         <w:t>A</w:t>
@@ -3118,8 +4547,8 @@
       <w:r>
         <w:t>: Calibration Configuration Accuracies</w:t>
       </w:r>
-      <w:bookmarkEnd w:id="9"/>
-      <w:bookmarkEnd w:id="10"/>
+      <w:bookmarkEnd w:id="20"/>
+      <w:bookmarkEnd w:id="21"/>
     </w:p>
     <w:tbl>
       <w:tblPr>
@@ -5639,14 +7068,14 @@
       <w:pPr>
         <w:pStyle w:val="Heading1"/>
       </w:pPr>
-      <w:bookmarkStart w:id="11" w:name="_Ref5280980"/>
-      <w:bookmarkStart w:id="12" w:name="_Toc5286156"/>
+      <w:bookmarkStart w:id="22" w:name="_Ref5280980"/>
+      <w:bookmarkStart w:id="23" w:name="_Toc5634463"/>
       <w:r>
         <w:lastRenderedPageBreak/>
         <w:t>Appendix B: Highest accuracy configuration values</w:t>
       </w:r>
-      <w:bookmarkEnd w:id="11"/>
-      <w:bookmarkEnd w:id="12"/>
+      <w:bookmarkEnd w:id="22"/>
+      <w:bookmarkEnd w:id="23"/>
     </w:p>
     <w:p>
       <w:r>
@@ -7211,14 +8640,14 @@
       <w:pPr>
         <w:pStyle w:val="Heading1"/>
       </w:pPr>
-      <w:bookmarkStart w:id="13" w:name="_Ref5277431"/>
-      <w:bookmarkStart w:id="14" w:name="_Toc5286157"/>
+      <w:bookmarkStart w:id="24" w:name="_Ref5277431"/>
+      <w:bookmarkStart w:id="25" w:name="_Toc5634464"/>
       <w:r>
         <w:lastRenderedPageBreak/>
         <w:t>Appendix C: Distcor dot grid compatible blob detector setup</w:t>
       </w:r>
-      <w:bookmarkEnd w:id="13"/>
-      <w:bookmarkEnd w:id="14"/>
+      <w:bookmarkEnd w:id="24"/>
+      <w:bookmarkEnd w:id="25"/>
     </w:p>
     <w:p>
       <w:r>
@@ -7919,7 +9348,7 @@
         <w:noProof/>
         <w:color w:val="5B9BD5" w:themeColor="accent1"/>
       </w:rPr>
-      <w:t>11</w:t>
+      <w:t>14</w:t>
     </w:r>
     <w:r>
       <w:rPr>
@@ -8168,6 +9597,25 @@
       </w:hyperlink>
       <w:r>
         <w:t xml:space="preserve"> </w:t>
+      </w:r>
+    </w:p>
+  </w:footnote>
+  <w:footnote w:id="9">
+    <w:p>
+      <w:pPr>
+        <w:pStyle w:val="FootnoteText"/>
+      </w:pPr>
+      <w:r>
+        <w:rPr>
+          <w:rStyle w:val="FootnoteReference"/>
+        </w:rPr>
+        <w:footnoteRef/>
+      </w:r>
+      <w:r>
+        <w:t xml:space="preserve"> This script can be found in the repo under example_scripts/analyse_</w:t>
+      </w:r>
+      <w:r>
+        <w:t>precise_calibration.py</w:t>
       </w:r>
     </w:p>
   </w:footnote>
@@ -8987,7 +10435,6 @@
   <w:style w:type="character" w:default="1" w:styleId="DefaultParagraphFont">
     <w:name w:val="Default Paragraph Font"/>
     <w:uiPriority w:val="1"/>
-    <w:semiHidden/>
     <w:unhideWhenUsed/>
   </w:style>
   <w:style w:type="table" w:default="1" w:styleId="TableNormal">
@@ -9746,7 +11193,7 @@
 </file>
 
 <file path=customXml/itemProps1.xml><?xml version="1.0" encoding="utf-8"?>
-<ds:datastoreItem xmlns:ds="http://schemas.openxmlformats.org/officeDocument/2006/customXml" ds:itemID="{9AC64E25-6B0A-4CB2-93B4-377E627AEAA6}">
+<ds:datastoreItem xmlns:ds="http://schemas.openxmlformats.org/officeDocument/2006/customXml" ds:itemID="{2298EE83-0057-4747-AC8A-FB767867004F}">
   <ds:schemaRefs>
     <ds:schemaRef ds:uri="http://schemas.openxmlformats.org/officeDocument/2006/bibliography"/>
   </ds:schemaRefs>

</xml_diff>

<commit_message>
Update report to version 0.4
</commit_message>
<xml_diff>
--- a/Developing the calibration package and configuration.docx
+++ b/Developing the calibration package and configuration.docx
@@ -61,51 +61,7 @@
         <w:rPr>
           <w:lang w:val="en-US"/>
         </w:rPr>
-        <w:t>3</w:t>
-      </w:r>
-    </w:p>
-    <w:p>
-      <w:pPr>
-        <w:rPr>
-          <w:lang w:val="en-US"/>
-        </w:rPr>
-      </w:pPr>
-      <w:r>
-        <w:rPr>
-          <w:lang w:val="en-US"/>
-        </w:rPr>
-        <w:t>Date:</w:t>
-      </w:r>
-      <w:r>
-        <w:rPr>
-          <w:lang w:val="en-US"/>
-        </w:rPr>
-        <w:tab/>
-      </w:r>
-      <w:r>
-        <w:rPr>
-          <w:lang w:val="en-US"/>
-        </w:rPr>
-        <w:tab/>
-      </w:r>
-      <w:r>
-        <w:rPr>
-          <w:lang w:val="en-US"/>
-        </w:rPr>
-        <w:t>8</w:t>
-      </w:r>
-      <w:r>
-        <w:rPr>
-          <w:vertAlign w:val="superscript"/>
-          <w:lang w:val="en-US"/>
-        </w:rPr>
-        <w:t>th</w:t>
-      </w:r>
-      <w:r>
-        <w:rPr>
-          <w:lang w:val="en-US"/>
-        </w:rPr>
-        <w:t xml:space="preserve"> April 2019</w:t>
+        <w:t>4</w:t>
       </w:r>
     </w:p>
     <w:p>
@@ -121,6 +77,43 @@
           <w:docGrid w:linePitch="360"/>
         </w:sectPr>
       </w:pPr>
+      <w:r>
+        <w:rPr>
+          <w:lang w:val="en-US"/>
+        </w:rPr>
+        <w:t>Date:</w:t>
+      </w:r>
+      <w:r>
+        <w:rPr>
+          <w:lang w:val="en-US"/>
+        </w:rPr>
+        <w:tab/>
+      </w:r>
+      <w:r>
+        <w:rPr>
+          <w:lang w:val="en-US"/>
+        </w:rPr>
+        <w:tab/>
+      </w:r>
+      <w:r>
+        <w:rPr>
+          <w:lang w:val="en-US"/>
+        </w:rPr>
+        <w:t>29</w:t>
+      </w:r>
+      <w:r>
+        <w:rPr>
+          <w:vertAlign w:val="superscript"/>
+          <w:lang w:val="en-US"/>
+        </w:rPr>
+        <w:t>th</w:t>
+      </w:r>
+      <w:r>
+        <w:rPr>
+          <w:lang w:val="en-US"/>
+        </w:rPr>
+        <w:t xml:space="preserve"> April 2019</w:t>
+      </w:r>
     </w:p>
     <w:p>
       <w:pPr>
@@ -385,6 +378,69 @@
             </w:r>
             <w:r>
               <w:t xml:space="preserve"> Add further analysis of the best configuration</w:t>
+            </w:r>
+          </w:p>
+        </w:tc>
+      </w:tr>
+      <w:tr>
+        <w:tc>
+          <w:tcPr>
+            <w:tcW w:w="846" w:type="dxa"/>
+          </w:tcPr>
+          <w:p>
+            <w:r>
+              <w:t>0.4</w:t>
+            </w:r>
+          </w:p>
+        </w:tc>
+        <w:tc>
+          <w:tcPr>
+            <w:tcW w:w="1701" w:type="dxa"/>
+          </w:tcPr>
+          <w:p>
+            <w:r>
+              <w:t>29</w:t>
+            </w:r>
+            <w:r>
+              <w:rPr>
+                <w:vertAlign w:val="superscript"/>
+              </w:rPr>
+              <w:t>th</w:t>
+            </w:r>
+            <w:r>
+              <w:t xml:space="preserve"> April 2019</w:t>
+            </w:r>
+          </w:p>
+        </w:tc>
+        <w:tc>
+          <w:tcPr>
+            <w:tcW w:w="1843" w:type="dxa"/>
+          </w:tcPr>
+          <w:p>
+            <w:r>
+              <w:t>Keystone correction, Assumptions, Determining the best configuration</w:t>
+            </w:r>
+          </w:p>
+        </w:tc>
+        <w:tc>
+          <w:tcPr>
+            <w:tcW w:w="4626" w:type="dxa"/>
+          </w:tcPr>
+          <w:p>
+            <w:r>
+              <w:t xml:space="preserve">Grammar </w:t>
+            </w:r>
+            <w:r>
+              <w:t>corrections</w:t>
+            </w:r>
+            <w:r>
+              <w:t xml:space="preserve">. </w:t>
+            </w:r>
+            <w:r>
+              <w:t>Correct</w:t>
+            </w:r>
+            <w:r>
+              <w:t xml:space="preserve"> inaccurate statements in assumptions. Add high accuracy config generation flowchart.</w:t>
             </w:r>
           </w:p>
         </w:tc>
@@ -2924,7 +2980,13 @@
         <w:t xml:space="preserve"> or information</w:t>
       </w:r>
       <w:r>
-        <w:t xml:space="preserve">, I determine which side of the </w:t>
+        <w:t xml:space="preserve">, I </w:t>
+      </w:r>
+      <w:r>
+        <w:t xml:space="preserve">added code to </w:t>
+      </w:r>
+      <w:r>
+        <w:t xml:space="preserve">determine which side of the </w:t>
       </w:r>
       <w:r>
         <w:t>parallellogram</w:t>
@@ -3322,85 +3384,79 @@
     </w:p>
     <w:p>
       <w:r>
-        <w:t>We know that as the MOONS FPU’s move, their endpoints actually move along the surface of a 4 meter radius sphere, so this assumption is broken in our use case. However,</w:t>
-      </w:r>
-      <w:r>
-        <w:t xml:space="preserve"> when calibrated</w:t>
-      </w:r>
-      <w:r>
-        <w:t xml:space="preserve"> </w:t>
-      </w:r>
-      <w:r>
-        <w:t>they can move within a circular zone up to 5cm in diameter</w:t>
-      </w:r>
-      <w:r>
-        <w:t xml:space="preserve"> on that spheres surface</w:t>
-      </w:r>
-      <w:r>
-        <w:t>,</w:t>
-      </w:r>
-      <w:r>
-        <w:t xml:space="preserve"> so</w:t>
-      </w:r>
-      <w:r>
-        <w:t xml:space="preserve"> each positioner would deviate from the flat surface vertically by about 0.5mm, which makes a difference of about 5 microns to the apparent location of the positioner on the flat plane. The effect is negligible because </w:t>
-      </w:r>
+        <w:t xml:space="preserve">We know that as the MOONS FPU’s move, their endpoints actually move along the surface of a 4 meter radius sphere, </w:t>
+      </w:r>
+      <w:r>
+        <w:t>within a circular zone up to 5cm in diameter</w:t>
+      </w:r>
+      <w:r>
+        <w:t>. As a result,</w:t>
+      </w:r>
+      <w:r>
+        <w:t xml:space="preserve"> each positioner would deviate from the flat surface vertically by about 0.5mm, </w:t>
+      </w:r>
+      <w:r>
+        <w:t>making</w:t>
+      </w:r>
+      <w:r>
+        <w:t xml:space="preserve"> a difference of about 5 microns to the apparent location of the positioner on the flat plane. </w:t>
+      </w:r>
+      <w:r>
+        <w:t>However, this deviation can be externally characterised and rectified</w:t>
+      </w:r>
+      <w:r>
+        <w:t>, so this software will still meet the needs of MOONS</w:t>
+      </w:r>
+      <w:r>
+        <w:t>.</w:t>
+      </w:r>
+    </w:p>
+    <w:p>
+      <w:pPr>
+        <w:pStyle w:val="Heading3"/>
+      </w:pPr>
+      <w:bookmarkStart w:id="12" w:name="_Toc5634455"/>
       <w:r>
         <w:lastRenderedPageBreak/>
-        <w:t>we are calibrating the positions using small relative differences between their demanded location and measured location</w:t>
-      </w:r>
-      <w:r>
-        <w:t>, so this software will still meet the needs of MOONS</w:t>
-      </w:r>
-      <w:r>
-        <w:t>.</w:t>
+        <w:t>Calibration grids are rectilinear</w:t>
+      </w:r>
+      <w:bookmarkEnd w:id="12"/>
+    </w:p>
+    <w:p>
+      <w:r>
+        <w:t>OpenCV performs its lens distortion calculations assuming the grids provided are meant to be made of straight lines, and correct</w:t>
+      </w:r>
+      <w:r>
+        <w:t>s</w:t>
+      </w:r>
+      <w:r>
+        <w:t xml:space="preserve"> them to this state. If the imaged grids are curved or distorted through other means the calibration will be inaccurate.</w:t>
       </w:r>
     </w:p>
     <w:p>
       <w:pPr>
         <w:pStyle w:val="Heading3"/>
       </w:pPr>
-      <w:bookmarkStart w:id="12" w:name="_Toc5634455"/>
-      <w:r>
-        <w:t>Calibration grids are rectilinear</w:t>
-      </w:r>
-      <w:bookmarkEnd w:id="12"/>
-    </w:p>
-    <w:p>
-      <w:r>
-        <w:t>OpenCV performs its lens distortion calculations assuming the grids provided are meant to be made of straight lines, and correct</w:t>
-      </w:r>
-      <w:r>
-        <w:t>s</w:t>
-      </w:r>
-      <w:r>
-        <w:t xml:space="preserve"> them to this state. If the imaged grids are curved or distorted through other means the calibration will be inaccurate.</w:t>
+      <w:bookmarkStart w:id="13" w:name="_Toc5634456"/>
+      <w:r>
+        <w:t>The camera won’t change</w:t>
+      </w:r>
+      <w:bookmarkEnd w:id="13"/>
+    </w:p>
+    <w:p>
+      <w:r>
+        <w:t>If the lens of the camera is swapped, or it’s moved/rotated relative to the plane used as a reference for real world measurements, then any corrections made on new images with a calibration from images taken before those changes happened will be invalid.</w:t>
+      </w:r>
+    </w:p>
+    <w:p>
+      <w:r>
+        <w:t>This also means that images from one camera shouldn’t be corrected with a configuration made with images from another.</w:t>
       </w:r>
     </w:p>
     <w:p>
       <w:pPr>
         <w:pStyle w:val="Heading3"/>
       </w:pPr>
-      <w:bookmarkStart w:id="13" w:name="_Toc5634456"/>
-      <w:r>
-        <w:t>The camera won’t change</w:t>
-      </w:r>
-      <w:bookmarkEnd w:id="13"/>
-    </w:p>
-    <w:p>
-      <w:r>
-        <w:t>If the lens of the camera is swapped, or it’s moved/rotated relative to the plane used as a reference for real world measurements, then any corrections made on new images with a calibration from images taken before those changes happened will be invalid.</w:t>
-      </w:r>
-    </w:p>
-    <w:p>
-      <w:r>
-        <w:t>This also means that images from one camera shouldn’t be corrected with a configuration made with images from another.</w:t>
-      </w:r>
-    </w:p>
-    <w:p>
-      <w:pPr>
-        <w:pStyle w:val="Heading3"/>
-      </w:pPr>
       <w:bookmarkStart w:id="14" w:name="_Toc5634457"/>
       <w:r>
         <w:t>OpenCV can detect the grid</w:t>
@@ -3409,60 +3465,24 @@
     </w:p>
     <w:p>
       <w:r>
-        <w:t>When an image is passed to the Config’s “populate*()” methods, the config can only be built if OpenCV’s chessboard or dot grid detection methods are able to find their grid in the image. If it can’t complete, then the methods will return False, but this must be taken into account when using the software.</w:t>
-      </w:r>
-    </w:p>
-    <w:p>
-      <w:pPr>
-        <w:pStyle w:val="Heading3"/>
-      </w:pPr>
-      <w:bookmarkStart w:id="15" w:name="_Toc5634458"/>
-      <w:r>
-        <w:t>Dependency availability</w:t>
+        <w:t xml:space="preserve">When an image is passed to the Config’s “populate*()” methods, the config can only be built if OpenCV’s chessboard or dot grid detection methods are able to find their grid in the image. If it can’t complete, then the methods will return False, </w:t>
+      </w:r>
+      <w:r>
+        <w:t>which</w:t>
+      </w:r>
+      <w:r>
+        <w:t xml:space="preserve"> must be taken into account when using the software.</w:t>
+      </w:r>
+    </w:p>
+    <w:p>
+      <w:pPr>
+        <w:pStyle w:val="Heading2"/>
+      </w:pPr>
+      <w:bookmarkStart w:id="15" w:name="_Toc5634459"/>
+      <w:r>
+        <w:t>Repository structure</w:t>
       </w:r>
       <w:bookmarkEnd w:id="15"/>
-    </w:p>
-    <w:p>
-      <w:r>
-        <w:t>The package will not work without it’s dependencies available in the python environment being used, including the as of writing</w:t>
-      </w:r>
-      <w:r>
-        <w:t xml:space="preserve"> latest</w:t>
-      </w:r>
-      <w:r>
-        <w:t xml:space="preserve"> release of opencv-python</w:t>
-      </w:r>
-      <w:r>
-        <w:t>, 4.0.0.21</w:t>
-      </w:r>
-      <w:r>
-        <w:t xml:space="preserve">. </w:t>
-      </w:r>
-      <w:r>
-        <w:t>The dependencies</w:t>
-      </w:r>
-      <w:r>
-        <w:t xml:space="preserve"> required to run the package are all listed in setup.py, so will be installed alongside the package when </w:t>
-      </w:r>
-      <w:r>
-        <w:t>added</w:t>
-      </w:r>
-      <w:r>
-        <w:t xml:space="preserve"> with pip. They are also listed along with the required dev tools in requirements.txt</w:t>
-      </w:r>
-      <w:r>
-        <w:t xml:space="preserve"> so should be easy to install to a dev environment. Instructions for installing via both of these methods are included in the package’s README.md file to help ensure the requirements are always met.</w:t>
-      </w:r>
-    </w:p>
-    <w:p>
-      <w:pPr>
-        <w:pStyle w:val="Heading2"/>
-      </w:pPr>
-      <w:bookmarkStart w:id="16" w:name="_Toc5634459"/>
-      <w:r>
-        <w:t>Repository structure</w:t>
-      </w:r>
-      <w:bookmarkEnd w:id="16"/>
     </w:p>
     <w:p>
       <w:pPr>
@@ -3653,7 +3673,6 @@
         </w:numPr>
       </w:pPr>
       <w:r>
-        <w:lastRenderedPageBreak/>
         <w:t>Builds the high precision calibration configuration detailed in the next section and saves it to file.</w:t>
       </w:r>
     </w:p>
@@ -3726,6 +3745,7 @@
         </w:numPr>
       </w:pPr>
       <w:r>
+        <w:lastRenderedPageBreak/>
         <w:t>A python package containging test functions for the camera_calibration package. These are run with the ‘pytest’ command from the repository’s root directory.</w:t>
       </w:r>
     </w:p>
@@ -3749,12 +3769,12 @@
       <w:pPr>
         <w:pStyle w:val="Heading1"/>
       </w:pPr>
-      <w:bookmarkStart w:id="17" w:name="_Toc5634460"/>
+      <w:bookmarkStart w:id="16" w:name="_Toc5634460"/>
       <w:r>
         <w:lastRenderedPageBreak/>
         <w:t>Determining the best configuration</w:t>
       </w:r>
-      <w:bookmarkEnd w:id="17"/>
+      <w:bookmarkEnd w:id="16"/>
     </w:p>
     <w:p>
       <w:r>
@@ -3807,6 +3827,8 @@
       <w:r>
         <w:t>.</w:t>
       </w:r>
+      <w:bookmarkStart w:id="17" w:name="_GoBack"/>
+      <w:bookmarkEnd w:id="17"/>
     </w:p>
     <w:p>
       <w:r>
@@ -3826,35 +3848,1858 @@
       <w:r>
         <w:t>.</w:t>
       </w:r>
+    </w:p>
+    <w:p>
+      <w:pPr>
+        <w:keepNext/>
+      </w:pPr>
+      <w:r>
+        <w:t>Following a discussion with Steven, we came up with another a</w:t>
+      </w:r>
+      <w:r>
+        <w:t xml:space="preserve">pproach. </w:t>
+      </w:r>
+      <w:r>
+        <w:t xml:space="preserve">If we undo the lens distortion on discor_01 using the lens distortion from a chessboard image, we can then detect the grid in the dots image. We can also detect the points in the undistorted distcor_01, and apply the lens correction on them. Then, for each point in the original image, we can find the location in the grid data structure that it should occupy by finding the location that most closely matches its distortion corrected value. We could then try to determine </w:t>
+      </w:r>
+      <w:r>
+        <w:t>a more</w:t>
+      </w:r>
+      <w:r>
+        <w:t xml:space="preserve"> accurate distortion correction using the grid in the original image.</w:t>
+      </w:r>
+      <w:r>
+        <w:t xml:space="preserve"> This has potential for improvement as the dot grids we are using are etched onto glass plates with micron accuracy, while the chessboard images are made with </w:t>
+      </w:r>
+      <w:r>
+        <w:t>a</w:t>
+      </w:r>
       <w:r>
         <w:t xml:space="preserve"> </w:t>
       </w:r>
-    </w:p>
-    <w:p>
-      <w:r>
-        <w:t>Following a discussion with Steven, we came up with another approach.</w:t>
-      </w:r>
-      <w:r>
+      <w:r>
+        <w:t xml:space="preserve">regular </w:t>
+      </w:r>
+      <w:r>
+        <w:t>inkjet printer. Even if they were done at high resolution 600DPI, we’d be using a dot spacing 42 microns, giving a higher variability to the location of the grids points</w:t>
+      </w:r>
+      <w:r>
+        <w:t xml:space="preserve"> compared to the glass plates</w:t>
+      </w:r>
+      <w:r>
+        <w:t>.</w:t>
+      </w:r>
+      <w:r>
+        <w:rPr>
+          <w:noProof/>
+          <w:lang w:eastAsia="en-GB"/>
+        </w:rPr>
         <w:t xml:space="preserve"> </w:t>
       </w:r>
-      <w:r>
-        <w:t xml:space="preserve">If we undo the lens distortion on discor_01 using the lens distortion from a chessboard image, we can then detect the grid in the dots image. We can also detect the points in the undistorted distcor_01, and apply the lens correction on them. Then, for each point in the original image, we can find the location in the grid data structure that it should occupy by finding the location that most closely matches its distortion corrected value. We could then try to determine </w:t>
-      </w:r>
-      <w:r>
-        <w:t>a more</w:t>
-      </w:r>
-      <w:r>
-        <w:t xml:space="preserve"> accurate distortion correction using the grid in the original image.</w:t>
-      </w:r>
-      <w:r>
-        <w:t xml:space="preserve"> This has potential for improvement as the dot grids we are using are etched onto glass plates with micron accuracy, while the chessboard images are made with a regular inkjet printer. Even if they were done at high resolution 600DPI, we’d be using a dot spacing 42 microns, giving a higher variability to the location of the grids points</w:t>
-      </w:r>
-      <w:r>
-        <w:t xml:space="preserve"> compared to the glass plates</w:t>
-      </w:r>
-      <w:r>
-        <w:t>.</w:t>
-      </w:r>
+    </w:p>
+    <w:p>
+      <w:r>
+        <w:br w:type="page"/>
+      </w:r>
+    </w:p>
+    <w:p>
+      <w:pPr>
+        <w:keepNext/>
+      </w:pPr>
+      <w:r>
+        <w:rPr>
+          <w:noProof/>
+          <w:lang w:eastAsia="en-GB"/>
+        </w:rPr>
+        <w:lastRenderedPageBreak/>
+        <mc:AlternateContent>
+          <mc:Choice Requires="wpc">
+            <w:drawing>
+              <wp:inline distT="0" distB="0" distL="0" distR="0" wp14:anchorId="4BF618AE" wp14:editId="6DE3CFB3">
+                <wp:extent cx="5667375" cy="8084820"/>
+                <wp:effectExtent l="0" t="0" r="0" b="0"/>
+                <wp:docPr id="8" name="Canvas 8"/>
+                <wp:cNvGraphicFramePr>
+                  <a:graphicFrameLocks xmlns:a="http://schemas.openxmlformats.org/drawingml/2006/main" noChangeAspect="1"/>
+                </wp:cNvGraphicFramePr>
+                <a:graphic xmlns:a="http://schemas.openxmlformats.org/drawingml/2006/main">
+                  <a:graphicData uri="http://schemas.microsoft.com/office/word/2010/wordprocessingCanvas">
+                    <wpc:wpc>
+                      <wpc:bg/>
+                      <wpc:whole/>
+                      <wps:wsp>
+                        <wps:cNvPr id="16" name="Flowchart: Process 16"/>
+                        <wps:cNvSpPr/>
+                        <wps:spPr>
+                          <a:xfrm>
+                            <a:off x="56003" y="855149"/>
+                            <a:ext cx="1371599" cy="306900"/>
+                          </a:xfrm>
+                          <a:prstGeom prst="flowChartProcess">
+                            <a:avLst/>
+                          </a:prstGeom>
+                        </wps:spPr>
+                        <wps:style>
+                          <a:lnRef idx="2">
+                            <a:schemeClr val="accent1">
+                              <a:shade val="50000"/>
+                            </a:schemeClr>
+                          </a:lnRef>
+                          <a:fillRef idx="1">
+                            <a:schemeClr val="accent1"/>
+                          </a:fillRef>
+                          <a:effectRef idx="0">
+                            <a:schemeClr val="accent1"/>
+                          </a:effectRef>
+                          <a:fontRef idx="minor">
+                            <a:schemeClr val="lt1"/>
+                          </a:fontRef>
+                        </wps:style>
+                        <wps:txbx>
+                          <w:txbxContent>
+                            <w:p>
+                              <w:pPr>
+                                <w:jc w:val="center"/>
+                              </w:pPr>
+                              <w:r>
+                                <w:t>Config generation</w:t>
+                              </w:r>
+                            </w:p>
+                          </w:txbxContent>
+                        </wps:txbx>
+                        <wps:bodyPr rot="0" spcFirstLastPara="0" vertOverflow="overflow" horzOverflow="overflow" vert="horz" wrap="square" lIns="91440" tIns="45720" rIns="91440" bIns="45720" numCol="1" spcCol="0" rtlCol="0" fromWordArt="0" anchor="ctr" anchorCtr="0" forceAA="0" compatLnSpc="1">
+                          <a:prstTxWarp prst="textNoShape">
+                            <a:avLst/>
+                          </a:prstTxWarp>
+                          <a:noAutofit/>
+                        </wps:bodyPr>
+                      </wps:wsp>
+                      <wps:wsp>
+                        <wps:cNvPr id="20" name="Flowchart: Data 20"/>
+                        <wps:cNvSpPr/>
+                        <wps:spPr>
+                          <a:xfrm>
+                            <a:off x="312224" y="35999"/>
+                            <a:ext cx="1076325" cy="476250"/>
+                          </a:xfrm>
+                          <a:prstGeom prst="flowChartInputOutput">
+                            <a:avLst/>
+                          </a:prstGeom>
+                        </wps:spPr>
+                        <wps:style>
+                          <a:lnRef idx="2">
+                            <a:schemeClr val="dk1"/>
+                          </a:lnRef>
+                          <a:fillRef idx="1">
+                            <a:schemeClr val="lt1"/>
+                          </a:fillRef>
+                          <a:effectRef idx="0">
+                            <a:schemeClr val="dk1"/>
+                          </a:effectRef>
+                          <a:fontRef idx="minor">
+                            <a:schemeClr val="dk1"/>
+                          </a:fontRef>
+                        </wps:style>
+                        <wps:txbx>
+                          <w:txbxContent>
+                            <w:p>
+                              <w:pPr>
+                                <w:jc w:val="center"/>
+                              </w:pPr>
+                              <w:r>
+                                <w:t>Chess image</w:t>
+                              </w:r>
+                            </w:p>
+                          </w:txbxContent>
+                        </wps:txbx>
+                        <wps:bodyPr rot="0" spcFirstLastPara="0" vertOverflow="overflow" horzOverflow="overflow" vert="horz" wrap="square" lIns="91440" tIns="45720" rIns="91440" bIns="45720" numCol="1" spcCol="0" rtlCol="0" fromWordArt="0" anchor="ctr" anchorCtr="0" forceAA="0" compatLnSpc="1">
+                          <a:prstTxWarp prst="textNoShape">
+                            <a:avLst/>
+                          </a:prstTxWarp>
+                          <a:noAutofit/>
+                        </wps:bodyPr>
+                      </wps:wsp>
+                      <wps:wsp>
+                        <wps:cNvPr id="21" name="Flowchart: Data 21"/>
+                        <wps:cNvSpPr/>
+                        <wps:spPr>
+                          <a:xfrm>
+                            <a:off x="1321874" y="1912424"/>
+                            <a:ext cx="1076325" cy="495300"/>
+                          </a:xfrm>
+                          <a:prstGeom prst="flowChartInputOutput">
+                            <a:avLst/>
+                          </a:prstGeom>
+                        </wps:spPr>
+                        <wps:style>
+                          <a:lnRef idx="2">
+                            <a:schemeClr val="dk1"/>
+                          </a:lnRef>
+                          <a:fillRef idx="1">
+                            <a:schemeClr val="lt1"/>
+                          </a:fillRef>
+                          <a:effectRef idx="0">
+                            <a:schemeClr val="dk1"/>
+                          </a:effectRef>
+                          <a:fontRef idx="minor">
+                            <a:schemeClr val="dk1"/>
+                          </a:fontRef>
+                        </wps:style>
+                        <wps:txbx>
+                          <w:txbxContent>
+                            <w:p>
+                              <w:pPr>
+                                <w:jc w:val="center"/>
+                              </w:pPr>
+                              <w:r>
+                                <w:t>Dots image</w:t>
+                              </w:r>
+                            </w:p>
+                          </w:txbxContent>
+                        </wps:txbx>
+                        <wps:bodyPr rot="0" spcFirstLastPara="0" vertOverflow="overflow" horzOverflow="overflow" vert="horz" wrap="square" lIns="91440" tIns="45720" rIns="91440" bIns="45720" numCol="1" spcCol="0" rtlCol="0" fromWordArt="0" anchor="ctr" anchorCtr="0" forceAA="0" compatLnSpc="1">
+                          <a:prstTxWarp prst="textNoShape">
+                            <a:avLst/>
+                          </a:prstTxWarp>
+                          <a:noAutofit/>
+                        </wps:bodyPr>
+                      </wps:wsp>
+                      <wps:wsp>
+                        <wps:cNvPr id="22" name="Flowchart: Data 22"/>
+                        <wps:cNvSpPr/>
+                        <wps:spPr>
+                          <a:xfrm>
+                            <a:off x="35999" y="1512373"/>
+                            <a:ext cx="1247775" cy="476250"/>
+                          </a:xfrm>
+                          <a:prstGeom prst="flowChartInputOutput">
+                            <a:avLst/>
+                          </a:prstGeom>
+                        </wps:spPr>
+                        <wps:style>
+                          <a:lnRef idx="2">
+                            <a:schemeClr val="accent2">
+                              <a:shade val="50000"/>
+                            </a:schemeClr>
+                          </a:lnRef>
+                          <a:fillRef idx="1">
+                            <a:schemeClr val="accent2"/>
+                          </a:fillRef>
+                          <a:effectRef idx="0">
+                            <a:schemeClr val="accent2"/>
+                          </a:effectRef>
+                          <a:fontRef idx="minor">
+                            <a:schemeClr val="lt1"/>
+                          </a:fontRef>
+                        </wps:style>
+                        <wps:txbx>
+                          <w:txbxContent>
+                            <w:p>
+                              <w:pPr>
+                                <w:jc w:val="center"/>
+                              </w:pPr>
+                              <w:r>
+                                <w:t>Approx. config</w:t>
+                              </w:r>
+                            </w:p>
+                          </w:txbxContent>
+                        </wps:txbx>
+                        <wps:bodyPr rot="0" spcFirstLastPara="0" vertOverflow="overflow" horzOverflow="overflow" vert="horz" wrap="square" lIns="91440" tIns="45720" rIns="91440" bIns="45720" numCol="1" spcCol="0" rtlCol="0" fromWordArt="0" anchor="ctr" anchorCtr="0" forceAA="0" compatLnSpc="1">
+                          <a:prstTxWarp prst="textNoShape">
+                            <a:avLst/>
+                          </a:prstTxWarp>
+                          <a:noAutofit/>
+                        </wps:bodyPr>
+                      </wps:wsp>
+                      <wps:wsp>
+                        <wps:cNvPr id="23" name="Elbow Connector 23"/>
+                        <wps:cNvCnPr>
+                          <a:stCxn id="16" idx="2"/>
+                          <a:endCxn id="22" idx="1"/>
+                        </wps:cNvCnPr>
+                        <wps:spPr>
+                          <a:xfrm rot="5400000">
+                            <a:off x="525683" y="1296253"/>
+                            <a:ext cx="350324" cy="81916"/>
+                          </a:xfrm>
+                          <a:prstGeom prst="bentConnector3">
+                            <a:avLst/>
+                          </a:prstGeom>
+                          <a:ln>
+                            <a:tailEnd type="triangle"/>
+                          </a:ln>
+                        </wps:spPr>
+                        <wps:style>
+                          <a:lnRef idx="1">
+                            <a:schemeClr val="accent1"/>
+                          </a:lnRef>
+                          <a:fillRef idx="0">
+                            <a:schemeClr val="accent1"/>
+                          </a:fillRef>
+                          <a:effectRef idx="0">
+                            <a:schemeClr val="accent1"/>
+                          </a:effectRef>
+                          <a:fontRef idx="minor">
+                            <a:schemeClr val="tx1"/>
+                          </a:fontRef>
+                        </wps:style>
+                        <wps:bodyPr/>
+                      </wps:wsp>
+                      <wps:wsp>
+                        <wps:cNvPr id="24" name="Elbow Connector 24"/>
+                        <wps:cNvCnPr>
+                          <a:stCxn id="20" idx="4"/>
+                          <a:endCxn id="16" idx="0"/>
+                        </wps:cNvCnPr>
+                        <wps:spPr>
+                          <a:xfrm rot="5400000">
+                            <a:off x="624645" y="629407"/>
+                            <a:ext cx="342900" cy="108584"/>
+                          </a:xfrm>
+                          <a:prstGeom prst="bentConnector3">
+                            <a:avLst/>
+                          </a:prstGeom>
+                          <a:ln>
+                            <a:tailEnd type="triangle"/>
+                          </a:ln>
+                        </wps:spPr>
+                        <wps:style>
+                          <a:lnRef idx="1">
+                            <a:schemeClr val="accent1"/>
+                          </a:lnRef>
+                          <a:fillRef idx="0">
+                            <a:schemeClr val="accent1"/>
+                          </a:fillRef>
+                          <a:effectRef idx="0">
+                            <a:schemeClr val="accent1"/>
+                          </a:effectRef>
+                          <a:fontRef idx="minor">
+                            <a:schemeClr val="tx1"/>
+                          </a:fontRef>
+                        </wps:style>
+                        <wps:bodyPr/>
+                      </wps:wsp>
+                      <wps:wsp>
+                        <wps:cNvPr id="25" name="Flowchart: Data 25"/>
+                        <wps:cNvSpPr/>
+                        <wps:spPr>
+                          <a:xfrm>
+                            <a:off x="1427602" y="3236399"/>
+                            <a:ext cx="1323973" cy="657225"/>
+                          </a:xfrm>
+                          <a:prstGeom prst="flowChartInputOutput">
+                            <a:avLst/>
+                          </a:prstGeom>
+                        </wps:spPr>
+                        <wps:style>
+                          <a:lnRef idx="2">
+                            <a:schemeClr val="accent2">
+                              <a:shade val="50000"/>
+                            </a:schemeClr>
+                          </a:lnRef>
+                          <a:fillRef idx="1">
+                            <a:schemeClr val="accent2"/>
+                          </a:fillRef>
+                          <a:effectRef idx="0">
+                            <a:schemeClr val="accent2"/>
+                          </a:effectRef>
+                          <a:fontRef idx="minor">
+                            <a:schemeClr val="lt1"/>
+                          </a:fontRef>
+                        </wps:style>
+                        <wps:txbx>
+                          <w:txbxContent>
+                            <w:p>
+                              <w:pPr>
+                                <w:jc w:val="center"/>
+                              </w:pPr>
+                              <w:r>
+                                <w:t>Lens corrected dot image</w:t>
+                              </w:r>
+                            </w:p>
+                          </w:txbxContent>
+                        </wps:txbx>
+                        <wps:bodyPr rot="0" spcFirstLastPara="0" vertOverflow="overflow" horzOverflow="overflow" vert="horz" wrap="square" lIns="91440" tIns="45720" rIns="91440" bIns="45720" numCol="1" spcCol="0" rtlCol="0" fromWordArt="0" anchor="ctr" anchorCtr="0" forceAA="0" compatLnSpc="1">
+                          <a:prstTxWarp prst="textNoShape">
+                            <a:avLst/>
+                          </a:prstTxWarp>
+                          <a:noAutofit/>
+                        </wps:bodyPr>
+                      </wps:wsp>
+                      <wps:wsp>
+                        <wps:cNvPr id="27" name="Flowchart: Process 27"/>
+                        <wps:cNvSpPr/>
+                        <wps:spPr>
+                          <a:xfrm>
+                            <a:off x="55049" y="3388799"/>
+                            <a:ext cx="1076325" cy="287851"/>
+                          </a:xfrm>
+                          <a:prstGeom prst="flowChartProcess">
+                            <a:avLst/>
+                          </a:prstGeom>
+                        </wps:spPr>
+                        <wps:style>
+                          <a:lnRef idx="2">
+                            <a:schemeClr val="accent1">
+                              <a:shade val="50000"/>
+                            </a:schemeClr>
+                          </a:lnRef>
+                          <a:fillRef idx="1">
+                            <a:schemeClr val="accent1"/>
+                          </a:fillRef>
+                          <a:effectRef idx="0">
+                            <a:schemeClr val="accent1"/>
+                          </a:effectRef>
+                          <a:fontRef idx="minor">
+                            <a:schemeClr val="lt1"/>
+                          </a:fontRef>
+                        </wps:style>
+                        <wps:txbx>
+                          <w:txbxContent>
+                            <w:p>
+                              <w:pPr>
+                                <w:jc w:val="center"/>
+                              </w:pPr>
+                              <w:r>
+                                <w:t>Lens correction</w:t>
+                              </w:r>
+                            </w:p>
+                          </w:txbxContent>
+                        </wps:txbx>
+                        <wps:bodyPr rot="0" spcFirstLastPara="0" vertOverflow="overflow" horzOverflow="overflow" vert="horz" wrap="square" lIns="91440" tIns="45720" rIns="91440" bIns="45720" numCol="1" spcCol="0" rtlCol="0" fromWordArt="0" anchor="ctr" anchorCtr="0" forceAA="0" compatLnSpc="1">
+                          <a:prstTxWarp prst="textNoShape">
+                            <a:avLst/>
+                          </a:prstTxWarp>
+                          <a:noAutofit/>
+                        </wps:bodyPr>
+                      </wps:wsp>
+                      <wps:wsp>
+                        <wps:cNvPr id="28" name="Elbow Connector 28"/>
+                        <wps:cNvCnPr>
+                          <a:stCxn id="22" idx="4"/>
+                          <a:endCxn id="27" idx="0"/>
+                        </wps:cNvCnPr>
+                        <wps:spPr>
+                          <a:xfrm rot="5400000">
+                            <a:off x="-73538" y="2655374"/>
+                            <a:ext cx="1400176" cy="66675"/>
+                          </a:xfrm>
+                          <a:prstGeom prst="bentConnector3">
+                            <a:avLst>
+                              <a:gd name="adj1" fmla="val 50000"/>
+                            </a:avLst>
+                          </a:prstGeom>
+                          <a:ln>
+                            <a:tailEnd type="triangle"/>
+                          </a:ln>
+                        </wps:spPr>
+                        <wps:style>
+                          <a:lnRef idx="1">
+                            <a:schemeClr val="accent1"/>
+                          </a:lnRef>
+                          <a:fillRef idx="0">
+                            <a:schemeClr val="accent1"/>
+                          </a:fillRef>
+                          <a:effectRef idx="0">
+                            <a:schemeClr val="accent1"/>
+                          </a:effectRef>
+                          <a:fontRef idx="minor">
+                            <a:schemeClr val="tx1"/>
+                          </a:fontRef>
+                        </wps:style>
+                        <wps:bodyPr/>
+                      </wps:wsp>
+                      <wps:wsp>
+                        <wps:cNvPr id="29" name="Elbow Connector 29"/>
+                        <wps:cNvCnPr>
+                          <a:stCxn id="27" idx="3"/>
+                          <a:endCxn id="25" idx="2"/>
+                        </wps:cNvCnPr>
+                        <wps:spPr>
+                          <a:xfrm>
+                            <a:off x="1131374" y="3532725"/>
+                            <a:ext cx="428625" cy="32287"/>
+                          </a:xfrm>
+                          <a:prstGeom prst="bentConnector3">
+                            <a:avLst>
+                              <a:gd name="adj1" fmla="val 50000"/>
+                            </a:avLst>
+                          </a:prstGeom>
+                          <a:ln>
+                            <a:tailEnd type="triangle"/>
+                          </a:ln>
+                        </wps:spPr>
+                        <wps:style>
+                          <a:lnRef idx="1">
+                            <a:schemeClr val="accent1"/>
+                          </a:lnRef>
+                          <a:fillRef idx="0">
+                            <a:schemeClr val="accent1"/>
+                          </a:fillRef>
+                          <a:effectRef idx="0">
+                            <a:schemeClr val="accent1"/>
+                          </a:effectRef>
+                          <a:fontRef idx="minor">
+                            <a:schemeClr val="tx1"/>
+                          </a:fontRef>
+                        </wps:style>
+                        <wps:bodyPr/>
+                      </wps:wsp>
+                      <wps:wsp>
+                        <wps:cNvPr id="30" name="Flowchart: Process 30"/>
+                        <wps:cNvSpPr/>
+                        <wps:spPr>
+                          <a:xfrm>
+                            <a:off x="1256151" y="4169850"/>
+                            <a:ext cx="1104900" cy="523874"/>
+                          </a:xfrm>
+                          <a:prstGeom prst="flowChartProcess">
+                            <a:avLst/>
+                          </a:prstGeom>
+                        </wps:spPr>
+                        <wps:style>
+                          <a:lnRef idx="2">
+                            <a:schemeClr val="accent1">
+                              <a:shade val="50000"/>
+                            </a:schemeClr>
+                          </a:lnRef>
+                          <a:fillRef idx="1">
+                            <a:schemeClr val="accent1"/>
+                          </a:fillRef>
+                          <a:effectRef idx="0">
+                            <a:schemeClr val="accent1"/>
+                          </a:effectRef>
+                          <a:fontRef idx="minor">
+                            <a:schemeClr val="lt1"/>
+                          </a:fontRef>
+                        </wps:style>
+                        <wps:txbx>
+                          <w:txbxContent>
+                            <w:p>
+                              <w:pPr>
+                                <w:jc w:val="center"/>
+                              </w:pPr>
+                              <w:r>
+                                <w:t>OpenCV grid detection</w:t>
+                              </w:r>
+                            </w:p>
+                          </w:txbxContent>
+                        </wps:txbx>
+                        <wps:bodyPr rot="0" spcFirstLastPara="0" vertOverflow="overflow" horzOverflow="overflow" vert="horz" wrap="square" lIns="91440" tIns="45720" rIns="91440" bIns="45720" numCol="1" spcCol="0" rtlCol="0" fromWordArt="0" anchor="ctr" anchorCtr="0" forceAA="0" compatLnSpc="1">
+                          <a:prstTxWarp prst="textNoShape">
+                            <a:avLst/>
+                          </a:prstTxWarp>
+                          <a:noAutofit/>
+                        </wps:bodyPr>
+                      </wps:wsp>
+                      <wps:wsp>
+                        <wps:cNvPr id="31" name="Elbow Connector 31"/>
+                        <wps:cNvCnPr>
+                          <a:stCxn id="21" idx="4"/>
+                          <a:endCxn id="27" idx="0"/>
+                        </wps:cNvCnPr>
+                        <wps:spPr>
+                          <a:xfrm rot="5400000">
+                            <a:off x="736088" y="2264849"/>
+                            <a:ext cx="981075" cy="1266825"/>
+                          </a:xfrm>
+                          <a:prstGeom prst="bentConnector3">
+                            <a:avLst>
+                              <a:gd name="adj1" fmla="val 50000"/>
+                            </a:avLst>
+                          </a:prstGeom>
+                          <a:ln>
+                            <a:tailEnd type="triangle"/>
+                          </a:ln>
+                        </wps:spPr>
+                        <wps:style>
+                          <a:lnRef idx="1">
+                            <a:schemeClr val="accent1"/>
+                          </a:lnRef>
+                          <a:fillRef idx="0">
+                            <a:schemeClr val="accent1"/>
+                          </a:fillRef>
+                          <a:effectRef idx="0">
+                            <a:schemeClr val="accent1"/>
+                          </a:effectRef>
+                          <a:fontRef idx="minor">
+                            <a:schemeClr val="tx1"/>
+                          </a:fontRef>
+                        </wps:style>
+                        <wps:bodyPr/>
+                      </wps:wsp>
+                      <wps:wsp>
+                        <wps:cNvPr id="193" name="Elbow Connector 193"/>
+                        <wps:cNvCnPr>
+                          <a:stCxn id="25" idx="4"/>
+                          <a:endCxn id="30" idx="0"/>
+                        </wps:cNvCnPr>
+                        <wps:spPr>
+                          <a:xfrm rot="5400000">
+                            <a:off x="1810982" y="3891243"/>
+                            <a:ext cx="276226" cy="280988"/>
+                          </a:xfrm>
+                          <a:prstGeom prst="bentConnector3">
+                            <a:avLst>
+                              <a:gd name="adj1" fmla="val 50000"/>
+                            </a:avLst>
+                          </a:prstGeom>
+                          <a:ln>
+                            <a:tailEnd type="triangle"/>
+                          </a:ln>
+                        </wps:spPr>
+                        <wps:style>
+                          <a:lnRef idx="1">
+                            <a:schemeClr val="accent1"/>
+                          </a:lnRef>
+                          <a:fillRef idx="0">
+                            <a:schemeClr val="accent1"/>
+                          </a:fillRef>
+                          <a:effectRef idx="0">
+                            <a:schemeClr val="accent1"/>
+                          </a:effectRef>
+                          <a:fontRef idx="minor">
+                            <a:schemeClr val="tx1"/>
+                          </a:fontRef>
+                        </wps:style>
+                        <wps:bodyPr/>
+                      </wps:wsp>
+                      <wps:wsp>
+                        <wps:cNvPr id="194" name="Flowchart: Data 194"/>
+                        <wps:cNvSpPr/>
+                        <wps:spPr>
+                          <a:xfrm>
+                            <a:off x="517964" y="4981575"/>
+                            <a:ext cx="2181225" cy="628650"/>
+                          </a:xfrm>
+                          <a:prstGeom prst="flowChartInputOutput">
+                            <a:avLst/>
+                          </a:prstGeom>
+                        </wps:spPr>
+                        <wps:style>
+                          <a:lnRef idx="2">
+                            <a:schemeClr val="accent2">
+                              <a:shade val="50000"/>
+                            </a:schemeClr>
+                          </a:lnRef>
+                          <a:fillRef idx="1">
+                            <a:schemeClr val="accent2"/>
+                          </a:fillRef>
+                          <a:effectRef idx="0">
+                            <a:schemeClr val="accent2"/>
+                          </a:effectRef>
+                          <a:fontRef idx="minor">
+                            <a:schemeClr val="lt1"/>
+                          </a:fontRef>
+                        </wps:style>
+                        <wps:txbx>
+                          <w:txbxContent>
+                            <w:p>
+                              <w:pPr>
+                                <w:jc w:val="center"/>
+                              </w:pPr>
+                              <w:r>
+                                <w:t>Approx. lens corrected dot grid data structure</w:t>
+                              </w:r>
+                            </w:p>
+                          </w:txbxContent>
+                        </wps:txbx>
+                        <wps:bodyPr rot="0" spcFirstLastPara="0" vertOverflow="overflow" horzOverflow="overflow" vert="horz" wrap="square" lIns="91440" tIns="45720" rIns="91440" bIns="45720" numCol="1" spcCol="0" rtlCol="0" fromWordArt="0" anchor="ctr" anchorCtr="0" forceAA="0" compatLnSpc="1">
+                          <a:prstTxWarp prst="textNoShape">
+                            <a:avLst/>
+                          </a:prstTxWarp>
+                          <a:noAutofit/>
+                        </wps:bodyPr>
+                      </wps:wsp>
+                      <wps:wsp>
+                        <wps:cNvPr id="195" name="Elbow Connector 195"/>
+                        <wps:cNvCnPr>
+                          <a:stCxn id="30" idx="2"/>
+                          <a:endCxn id="194" idx="1"/>
+                        </wps:cNvCnPr>
+                        <wps:spPr>
+                          <a:xfrm rot="5400000">
+                            <a:off x="1564664" y="4737637"/>
+                            <a:ext cx="287851" cy="200024"/>
+                          </a:xfrm>
+                          <a:prstGeom prst="bentConnector3">
+                            <a:avLst>
+                              <a:gd name="adj1" fmla="val 50000"/>
+                            </a:avLst>
+                          </a:prstGeom>
+                          <a:ln>
+                            <a:tailEnd type="triangle"/>
+                          </a:ln>
+                        </wps:spPr>
+                        <wps:style>
+                          <a:lnRef idx="1">
+                            <a:schemeClr val="accent1"/>
+                          </a:lnRef>
+                          <a:fillRef idx="0">
+                            <a:schemeClr val="accent1"/>
+                          </a:fillRef>
+                          <a:effectRef idx="0">
+                            <a:schemeClr val="accent1"/>
+                          </a:effectRef>
+                          <a:fontRef idx="minor">
+                            <a:schemeClr val="tx1"/>
+                          </a:fontRef>
+                        </wps:style>
+                        <wps:bodyPr/>
+                      </wps:wsp>
+                      <wps:wsp>
+                        <wps:cNvPr id="196" name="Flowchart: Process 196"/>
+                        <wps:cNvSpPr/>
+                        <wps:spPr>
+                          <a:xfrm>
+                            <a:off x="2788725" y="5467350"/>
+                            <a:ext cx="1123950" cy="342900"/>
+                          </a:xfrm>
+                          <a:prstGeom prst="flowChartProcess">
+                            <a:avLst/>
+                          </a:prstGeom>
+                        </wps:spPr>
+                        <wps:style>
+                          <a:lnRef idx="2">
+                            <a:schemeClr val="accent1">
+                              <a:shade val="50000"/>
+                            </a:schemeClr>
+                          </a:lnRef>
+                          <a:fillRef idx="1">
+                            <a:schemeClr val="accent1"/>
+                          </a:fillRef>
+                          <a:effectRef idx="0">
+                            <a:schemeClr val="accent1"/>
+                          </a:effectRef>
+                          <a:fontRef idx="minor">
+                            <a:schemeClr val="lt1"/>
+                          </a:fontRef>
+                        </wps:style>
+                        <wps:txbx>
+                          <w:txbxContent>
+                            <w:p>
+                              <w:pPr>
+                                <w:jc w:val="center"/>
+                              </w:pPr>
+                              <w:r>
+                                <w:t>Grid mapping</w:t>
+                              </w:r>
+                            </w:p>
+                          </w:txbxContent>
+                        </wps:txbx>
+                        <wps:bodyPr rot="0" spcFirstLastPara="0" vertOverflow="overflow" horzOverflow="overflow" vert="horz" wrap="square" lIns="91440" tIns="45720" rIns="91440" bIns="45720" numCol="1" spcCol="0" rtlCol="0" fromWordArt="0" anchor="ctr" anchorCtr="0" forceAA="0" compatLnSpc="1">
+                          <a:prstTxWarp prst="textNoShape">
+                            <a:avLst/>
+                          </a:prstTxWarp>
+                          <a:noAutofit/>
+                        </wps:bodyPr>
+                      </wps:wsp>
+                      <wps:wsp>
+                        <wps:cNvPr id="197" name="Flowchart: Process 197"/>
+                        <wps:cNvSpPr/>
+                        <wps:spPr>
+                          <a:xfrm>
+                            <a:off x="2979224" y="2628900"/>
+                            <a:ext cx="1028700" cy="304800"/>
+                          </a:xfrm>
+                          <a:prstGeom prst="flowChartProcess">
+                            <a:avLst/>
+                          </a:prstGeom>
+                        </wps:spPr>
+                        <wps:style>
+                          <a:lnRef idx="2">
+                            <a:schemeClr val="accent1">
+                              <a:shade val="50000"/>
+                            </a:schemeClr>
+                          </a:lnRef>
+                          <a:fillRef idx="1">
+                            <a:schemeClr val="accent1"/>
+                          </a:fillRef>
+                          <a:effectRef idx="0">
+                            <a:schemeClr val="accent1"/>
+                          </a:effectRef>
+                          <a:fontRef idx="minor">
+                            <a:schemeClr val="lt1"/>
+                          </a:fontRef>
+                        </wps:style>
+                        <wps:txbx>
+                          <w:txbxContent>
+                            <w:p>
+                              <w:pPr>
+                                <w:jc w:val="center"/>
+                              </w:pPr>
+                              <w:r>
+                                <w:t>Dot detection</w:t>
+                              </w:r>
+                            </w:p>
+                          </w:txbxContent>
+                        </wps:txbx>
+                        <wps:bodyPr rot="0" spcFirstLastPara="0" vertOverflow="overflow" horzOverflow="overflow" vert="horz" wrap="square" lIns="91440" tIns="45720" rIns="91440" bIns="45720" numCol="1" spcCol="0" rtlCol="0" fromWordArt="0" anchor="ctr" anchorCtr="0" forceAA="0" compatLnSpc="1">
+                          <a:prstTxWarp prst="textNoShape">
+                            <a:avLst/>
+                          </a:prstTxWarp>
+                          <a:noAutofit/>
+                        </wps:bodyPr>
+                      </wps:wsp>
+                      <wps:wsp>
+                        <wps:cNvPr id="198" name="Flowchart: Data 198"/>
+                        <wps:cNvSpPr/>
+                        <wps:spPr>
+                          <a:xfrm>
+                            <a:off x="2751575" y="3455474"/>
+                            <a:ext cx="1609725" cy="266700"/>
+                          </a:xfrm>
+                          <a:prstGeom prst="flowChartInputOutput">
+                            <a:avLst/>
+                          </a:prstGeom>
+                        </wps:spPr>
+                        <wps:style>
+                          <a:lnRef idx="2">
+                            <a:schemeClr val="accent2">
+                              <a:shade val="50000"/>
+                            </a:schemeClr>
+                          </a:lnRef>
+                          <a:fillRef idx="1">
+                            <a:schemeClr val="accent2"/>
+                          </a:fillRef>
+                          <a:effectRef idx="0">
+                            <a:schemeClr val="accent2"/>
+                          </a:effectRef>
+                          <a:fontRef idx="minor">
+                            <a:schemeClr val="lt1"/>
+                          </a:fontRef>
+                        </wps:style>
+                        <wps:txbx>
+                          <w:txbxContent>
+                            <w:p>
+                              <w:pPr>
+                                <w:jc w:val="center"/>
+                              </w:pPr>
+                              <w:r>
+                                <w:t>Dot locations</w:t>
+                              </w:r>
+                            </w:p>
+                          </w:txbxContent>
+                        </wps:txbx>
+                        <wps:bodyPr rot="0" spcFirstLastPara="0" vertOverflow="overflow" horzOverflow="overflow" vert="horz" wrap="square" lIns="91440" tIns="45720" rIns="91440" bIns="45720" numCol="1" spcCol="0" rtlCol="0" fromWordArt="0" anchor="ctr" anchorCtr="0" forceAA="0" compatLnSpc="1">
+                          <a:prstTxWarp prst="textNoShape">
+                            <a:avLst/>
+                          </a:prstTxWarp>
+                          <a:noAutofit/>
+                        </wps:bodyPr>
+                      </wps:wsp>
+                      <wps:wsp>
+                        <wps:cNvPr id="199" name="Elbow Connector 199"/>
+                        <wps:cNvCnPr>
+                          <a:stCxn id="21" idx="4"/>
+                          <a:endCxn id="197" idx="0"/>
+                        </wps:cNvCnPr>
+                        <wps:spPr>
+                          <a:xfrm rot="16200000" flipH="1">
+                            <a:off x="2566217" y="1701543"/>
+                            <a:ext cx="221176" cy="1633537"/>
+                          </a:xfrm>
+                          <a:prstGeom prst="bentConnector3">
+                            <a:avLst>
+                              <a:gd name="adj1" fmla="val 50000"/>
+                            </a:avLst>
+                          </a:prstGeom>
+                          <a:ln>
+                            <a:tailEnd type="triangle"/>
+                          </a:ln>
+                        </wps:spPr>
+                        <wps:style>
+                          <a:lnRef idx="1">
+                            <a:schemeClr val="accent1"/>
+                          </a:lnRef>
+                          <a:fillRef idx="0">
+                            <a:schemeClr val="accent1"/>
+                          </a:fillRef>
+                          <a:effectRef idx="0">
+                            <a:schemeClr val="accent1"/>
+                          </a:effectRef>
+                          <a:fontRef idx="minor">
+                            <a:schemeClr val="tx1"/>
+                          </a:fontRef>
+                        </wps:style>
+                        <wps:bodyPr/>
+                      </wps:wsp>
+                      <wps:wsp>
+                        <wps:cNvPr id="200" name="Elbow Connector 200"/>
+                        <wps:cNvCnPr>
+                          <a:stCxn id="197" idx="2"/>
+                          <a:endCxn id="198" idx="1"/>
+                        </wps:cNvCnPr>
+                        <wps:spPr>
+                          <a:xfrm rot="16200000" flipH="1">
+                            <a:off x="3264119" y="3163155"/>
+                            <a:ext cx="521774" cy="62864"/>
+                          </a:xfrm>
+                          <a:prstGeom prst="bentConnector3">
+                            <a:avLst>
+                              <a:gd name="adj1" fmla="val 50000"/>
+                            </a:avLst>
+                          </a:prstGeom>
+                          <a:ln>
+                            <a:tailEnd type="triangle"/>
+                          </a:ln>
+                        </wps:spPr>
+                        <wps:style>
+                          <a:lnRef idx="1">
+                            <a:schemeClr val="accent1"/>
+                          </a:lnRef>
+                          <a:fillRef idx="0">
+                            <a:schemeClr val="accent1"/>
+                          </a:fillRef>
+                          <a:effectRef idx="0">
+                            <a:schemeClr val="accent1"/>
+                          </a:effectRef>
+                          <a:fontRef idx="minor">
+                            <a:schemeClr val="tx1"/>
+                          </a:fontRef>
+                        </wps:style>
+                        <wps:bodyPr/>
+                      </wps:wsp>
+                      <wps:wsp>
+                        <wps:cNvPr id="42" name="Flowchart: Process 42"/>
+                        <wps:cNvSpPr/>
+                        <wps:spPr>
+                          <a:xfrm>
+                            <a:off x="4226024" y="3780450"/>
+                            <a:ext cx="1076325" cy="287655"/>
+                          </a:xfrm>
+                          <a:prstGeom prst="flowChartProcess">
+                            <a:avLst/>
+                          </a:prstGeom>
+                        </wps:spPr>
+                        <wps:style>
+                          <a:lnRef idx="2">
+                            <a:schemeClr val="accent1">
+                              <a:shade val="50000"/>
+                            </a:schemeClr>
+                          </a:lnRef>
+                          <a:fillRef idx="1">
+                            <a:schemeClr val="accent1"/>
+                          </a:fillRef>
+                          <a:effectRef idx="0">
+                            <a:schemeClr val="accent1"/>
+                          </a:effectRef>
+                          <a:fontRef idx="minor">
+                            <a:schemeClr val="lt1"/>
+                          </a:fontRef>
+                        </wps:style>
+                        <wps:txbx>
+                          <w:txbxContent>
+                            <w:p>
+                              <w:pPr>
+                                <w:jc w:val="center"/>
+                                <w:rPr>
+                                  <w:sz w:val="24"/>
+                                  <w:szCs w:val="24"/>
+                                </w:rPr>
+                              </w:pPr>
+                              <w:r>
+                                <w:t>Lens correction</w:t>
+                              </w:r>
+                            </w:p>
+                          </w:txbxContent>
+                        </wps:txbx>
+                        <wps:bodyPr rot="0" spcFirstLastPara="0" vert="horz" wrap="square" lIns="91440" tIns="45720" rIns="91440" bIns="45720" numCol="1" spcCol="0" rtlCol="0" fromWordArt="0" anchor="ctr" anchorCtr="0" forceAA="0" compatLnSpc="1">
+                          <a:prstTxWarp prst="textNoShape">
+                            <a:avLst/>
+                          </a:prstTxWarp>
+                          <a:noAutofit/>
+                        </wps:bodyPr>
+                      </wps:wsp>
+                      <wps:wsp>
+                        <wps:cNvPr id="201" name="Elbow Connector 201"/>
+                        <wps:cNvCnPr>
+                          <a:stCxn id="198" idx="5"/>
+                          <a:endCxn id="42" idx="0"/>
+                        </wps:cNvCnPr>
+                        <wps:spPr>
+                          <a:xfrm>
+                            <a:off x="4200328" y="3588824"/>
+                            <a:ext cx="563859" cy="191626"/>
+                          </a:xfrm>
+                          <a:prstGeom prst="bentConnector2">
+                            <a:avLst/>
+                          </a:prstGeom>
+                          <a:ln>
+                            <a:tailEnd type="triangle"/>
+                          </a:ln>
+                        </wps:spPr>
+                        <wps:style>
+                          <a:lnRef idx="1">
+                            <a:schemeClr val="accent1"/>
+                          </a:lnRef>
+                          <a:fillRef idx="0">
+                            <a:schemeClr val="accent1"/>
+                          </a:fillRef>
+                          <a:effectRef idx="0">
+                            <a:schemeClr val="accent1"/>
+                          </a:effectRef>
+                          <a:fontRef idx="minor">
+                            <a:schemeClr val="tx1"/>
+                          </a:fontRef>
+                        </wps:style>
+                        <wps:bodyPr/>
+                      </wps:wsp>
+                      <wps:wsp>
+                        <wps:cNvPr id="202" name="Elbow Connector 202"/>
+                        <wps:cNvCnPr>
+                          <a:stCxn id="22" idx="5"/>
+                          <a:endCxn id="42" idx="0"/>
+                        </wps:cNvCnPr>
+                        <wps:spPr>
+                          <a:xfrm>
+                            <a:off x="1158997" y="1750498"/>
+                            <a:ext cx="3605190" cy="2029952"/>
+                          </a:xfrm>
+                          <a:prstGeom prst="bentConnector2">
+                            <a:avLst/>
+                          </a:prstGeom>
+                          <a:ln>
+                            <a:tailEnd type="triangle"/>
+                          </a:ln>
+                        </wps:spPr>
+                        <wps:style>
+                          <a:lnRef idx="1">
+                            <a:schemeClr val="accent1"/>
+                          </a:lnRef>
+                          <a:fillRef idx="0">
+                            <a:schemeClr val="accent1"/>
+                          </a:fillRef>
+                          <a:effectRef idx="0">
+                            <a:schemeClr val="accent1"/>
+                          </a:effectRef>
+                          <a:fontRef idx="minor">
+                            <a:schemeClr val="tx1"/>
+                          </a:fontRef>
+                        </wps:style>
+                        <wps:bodyPr/>
+                      </wps:wsp>
+                      <wps:wsp>
+                        <wps:cNvPr id="203" name="Flowchart: Data 203"/>
+                        <wps:cNvSpPr/>
+                        <wps:spPr>
+                          <a:xfrm>
+                            <a:off x="3712649" y="4505326"/>
+                            <a:ext cx="1819275" cy="438149"/>
+                          </a:xfrm>
+                          <a:prstGeom prst="flowChartInputOutput">
+                            <a:avLst/>
+                          </a:prstGeom>
+                        </wps:spPr>
+                        <wps:style>
+                          <a:lnRef idx="2">
+                            <a:schemeClr val="accent2">
+                              <a:shade val="50000"/>
+                            </a:schemeClr>
+                          </a:lnRef>
+                          <a:fillRef idx="1">
+                            <a:schemeClr val="accent2"/>
+                          </a:fillRef>
+                          <a:effectRef idx="0">
+                            <a:schemeClr val="accent2"/>
+                          </a:effectRef>
+                          <a:fontRef idx="minor">
+                            <a:schemeClr val="lt1"/>
+                          </a:fontRef>
+                        </wps:style>
+                        <wps:txbx>
+                          <w:txbxContent>
+                            <w:p>
+                              <w:pPr>
+                                <w:jc w:val="center"/>
+                              </w:pPr>
+                              <w:r>
+                                <w:t>Lens corrected dot locations</w:t>
+                              </w:r>
+                            </w:p>
+                          </w:txbxContent>
+                        </wps:txbx>
+                        <wps:bodyPr rot="0" spcFirstLastPara="0" vertOverflow="overflow" horzOverflow="overflow" vert="horz" wrap="square" lIns="91440" tIns="45720" rIns="91440" bIns="45720" numCol="1" spcCol="0" rtlCol="0" fromWordArt="0" anchor="ctr" anchorCtr="0" forceAA="0" compatLnSpc="1">
+                          <a:prstTxWarp prst="textNoShape">
+                            <a:avLst/>
+                          </a:prstTxWarp>
+                          <a:noAutofit/>
+                        </wps:bodyPr>
+                      </wps:wsp>
+                      <wps:wsp>
+                        <wps:cNvPr id="204" name="Elbow Connector 204"/>
+                        <wps:cNvCnPr>
+                          <a:stCxn id="42" idx="2"/>
+                          <a:endCxn id="203" idx="1"/>
+                        </wps:cNvCnPr>
+                        <wps:spPr>
+                          <a:xfrm rot="5400000">
+                            <a:off x="4474627" y="4215765"/>
+                            <a:ext cx="437221" cy="141900"/>
+                          </a:xfrm>
+                          <a:prstGeom prst="bentConnector3">
+                            <a:avLst/>
+                          </a:prstGeom>
+                          <a:ln>
+                            <a:tailEnd type="triangle"/>
+                          </a:ln>
+                        </wps:spPr>
+                        <wps:style>
+                          <a:lnRef idx="1">
+                            <a:schemeClr val="accent1"/>
+                          </a:lnRef>
+                          <a:fillRef idx="0">
+                            <a:schemeClr val="accent1"/>
+                          </a:fillRef>
+                          <a:effectRef idx="0">
+                            <a:schemeClr val="accent1"/>
+                          </a:effectRef>
+                          <a:fontRef idx="minor">
+                            <a:schemeClr val="tx1"/>
+                          </a:fontRef>
+                        </wps:style>
+                        <wps:bodyPr/>
+                      </wps:wsp>
+                      <wps:wsp>
+                        <wps:cNvPr id="205" name="Elbow Connector 205"/>
+                        <wps:cNvCnPr>
+                          <a:stCxn id="194" idx="5"/>
+                          <a:endCxn id="196" idx="0"/>
+                        </wps:cNvCnPr>
+                        <wps:spPr>
+                          <a:xfrm>
+                            <a:off x="2481067" y="5295900"/>
+                            <a:ext cx="869633" cy="171450"/>
+                          </a:xfrm>
+                          <a:prstGeom prst="bentConnector2">
+                            <a:avLst/>
+                          </a:prstGeom>
+                          <a:ln>
+                            <a:tailEnd type="triangle"/>
+                          </a:ln>
+                        </wps:spPr>
+                        <wps:style>
+                          <a:lnRef idx="1">
+                            <a:schemeClr val="accent1"/>
+                          </a:lnRef>
+                          <a:fillRef idx="0">
+                            <a:schemeClr val="accent1"/>
+                          </a:fillRef>
+                          <a:effectRef idx="0">
+                            <a:schemeClr val="accent1"/>
+                          </a:effectRef>
+                          <a:fontRef idx="minor">
+                            <a:schemeClr val="tx1"/>
+                          </a:fontRef>
+                        </wps:style>
+                        <wps:bodyPr/>
+                      </wps:wsp>
+                      <wps:wsp>
+                        <wps:cNvPr id="206" name="Elbow Connector 206"/>
+                        <wps:cNvCnPr>
+                          <a:stCxn id="203" idx="4"/>
+                          <a:endCxn id="196" idx="0"/>
+                        </wps:cNvCnPr>
+                        <wps:spPr>
+                          <a:xfrm rot="5400000">
+                            <a:off x="3724557" y="4569619"/>
+                            <a:ext cx="523875" cy="1271587"/>
+                          </a:xfrm>
+                          <a:prstGeom prst="bentConnector3">
+                            <a:avLst/>
+                          </a:prstGeom>
+                          <a:ln>
+                            <a:tailEnd type="triangle"/>
+                          </a:ln>
+                        </wps:spPr>
+                        <wps:style>
+                          <a:lnRef idx="1">
+                            <a:schemeClr val="accent1"/>
+                          </a:lnRef>
+                          <a:fillRef idx="0">
+                            <a:schemeClr val="accent1"/>
+                          </a:fillRef>
+                          <a:effectRef idx="0">
+                            <a:schemeClr val="accent1"/>
+                          </a:effectRef>
+                          <a:fontRef idx="minor">
+                            <a:schemeClr val="tx1"/>
+                          </a:fontRef>
+                        </wps:style>
+                        <wps:bodyPr/>
+                      </wps:wsp>
+                      <wps:wsp>
+                        <wps:cNvPr id="207" name="Elbow Connector 207"/>
+                        <wps:cNvCnPr>
+                          <a:stCxn id="198" idx="4"/>
+                          <a:endCxn id="196" idx="0"/>
+                        </wps:cNvCnPr>
+                        <wps:spPr>
+                          <a:xfrm rot="5400000">
+                            <a:off x="2580981" y="4491893"/>
+                            <a:ext cx="1745176" cy="205738"/>
+                          </a:xfrm>
+                          <a:prstGeom prst="bentConnector3">
+                            <a:avLst/>
+                          </a:prstGeom>
+                          <a:ln>
+                            <a:tailEnd type="triangle"/>
+                          </a:ln>
+                        </wps:spPr>
+                        <wps:style>
+                          <a:lnRef idx="1">
+                            <a:schemeClr val="accent1"/>
+                          </a:lnRef>
+                          <a:fillRef idx="0">
+                            <a:schemeClr val="accent1"/>
+                          </a:fillRef>
+                          <a:effectRef idx="0">
+                            <a:schemeClr val="accent1"/>
+                          </a:effectRef>
+                          <a:fontRef idx="minor">
+                            <a:schemeClr val="tx1"/>
+                          </a:fontRef>
+                        </wps:style>
+                        <wps:bodyPr/>
+                      </wps:wsp>
+                      <wps:wsp>
+                        <wps:cNvPr id="50" name="Flowchart: Data 50"/>
+                        <wps:cNvSpPr/>
+                        <wps:spPr>
+                          <a:xfrm>
+                            <a:off x="2159099" y="6095026"/>
+                            <a:ext cx="2181225" cy="486749"/>
+                          </a:xfrm>
+                          <a:prstGeom prst="flowChartInputOutput">
+                            <a:avLst/>
+                          </a:prstGeom>
+                        </wps:spPr>
+                        <wps:style>
+                          <a:lnRef idx="2">
+                            <a:schemeClr val="accent2">
+                              <a:shade val="50000"/>
+                            </a:schemeClr>
+                          </a:lnRef>
+                          <a:fillRef idx="1">
+                            <a:schemeClr val="accent2"/>
+                          </a:fillRef>
+                          <a:effectRef idx="0">
+                            <a:schemeClr val="accent2"/>
+                          </a:effectRef>
+                          <a:fontRef idx="minor">
+                            <a:schemeClr val="lt1"/>
+                          </a:fontRef>
+                        </wps:style>
+                        <wps:txbx>
+                          <w:txbxContent>
+                            <w:p>
+                              <w:pPr>
+                                <w:jc w:val="center"/>
+                                <w:rPr>
+                                  <w:sz w:val="24"/>
+                                  <w:szCs w:val="24"/>
+                                </w:rPr>
+                              </w:pPr>
+                              <w:r>
+                                <w:t>Fully distorted dot grid data structure</w:t>
+                              </w:r>
+                            </w:p>
+                          </w:txbxContent>
+                        </wps:txbx>
+                        <wps:bodyPr rot="0" spcFirstLastPara="0" vert="horz" wrap="square" lIns="91440" tIns="45720" rIns="91440" bIns="45720" numCol="1" spcCol="0" rtlCol="0" fromWordArt="0" anchor="ctr" anchorCtr="0" forceAA="0" compatLnSpc="1">
+                          <a:prstTxWarp prst="textNoShape">
+                            <a:avLst/>
+                          </a:prstTxWarp>
+                          <a:noAutofit/>
+                        </wps:bodyPr>
+                      </wps:wsp>
+                      <wps:wsp>
+                        <wps:cNvPr id="208" name="Elbow Connector 208"/>
+                        <wps:cNvCnPr>
+                          <a:stCxn id="196" idx="2"/>
+                          <a:endCxn id="50" idx="1"/>
+                        </wps:cNvCnPr>
+                        <wps:spPr>
+                          <a:xfrm rot="5400000">
+                            <a:off x="3157818" y="5902144"/>
+                            <a:ext cx="284776" cy="100988"/>
+                          </a:xfrm>
+                          <a:prstGeom prst="bentConnector3">
+                            <a:avLst/>
+                          </a:prstGeom>
+                          <a:ln>
+                            <a:tailEnd type="triangle"/>
+                          </a:ln>
+                        </wps:spPr>
+                        <wps:style>
+                          <a:lnRef idx="1">
+                            <a:schemeClr val="accent1"/>
+                          </a:lnRef>
+                          <a:fillRef idx="0">
+                            <a:schemeClr val="accent1"/>
+                          </a:fillRef>
+                          <a:effectRef idx="0">
+                            <a:schemeClr val="accent1"/>
+                          </a:effectRef>
+                          <a:fontRef idx="minor">
+                            <a:schemeClr val="tx1"/>
+                          </a:fontRef>
+                        </wps:style>
+                        <wps:bodyPr/>
+                      </wps:wsp>
+                      <wps:wsp>
+                        <wps:cNvPr id="52" name="Flowchart: Process 52"/>
+                        <wps:cNvSpPr/>
+                        <wps:spPr>
+                          <a:xfrm>
+                            <a:off x="2740124" y="6866550"/>
+                            <a:ext cx="1370965" cy="306705"/>
+                          </a:xfrm>
+                          <a:prstGeom prst="flowChartProcess">
+                            <a:avLst/>
+                          </a:prstGeom>
+                        </wps:spPr>
+                        <wps:style>
+                          <a:lnRef idx="2">
+                            <a:schemeClr val="accent1">
+                              <a:shade val="50000"/>
+                            </a:schemeClr>
+                          </a:lnRef>
+                          <a:fillRef idx="1">
+                            <a:schemeClr val="accent1"/>
+                          </a:fillRef>
+                          <a:effectRef idx="0">
+                            <a:schemeClr val="accent1"/>
+                          </a:effectRef>
+                          <a:fontRef idx="minor">
+                            <a:schemeClr val="lt1"/>
+                          </a:fontRef>
+                        </wps:style>
+                        <wps:txbx>
+                          <w:txbxContent>
+                            <w:p>
+                              <w:pPr>
+                                <w:jc w:val="center"/>
+                                <w:rPr>
+                                  <w:sz w:val="24"/>
+                                  <w:szCs w:val="24"/>
+                                </w:rPr>
+                              </w:pPr>
+                              <w:r>
+                                <w:t>Config generation</w:t>
+                              </w:r>
+                            </w:p>
+                          </w:txbxContent>
+                        </wps:txbx>
+                        <wps:bodyPr rot="0" spcFirstLastPara="0" vert="horz" wrap="square" lIns="91440" tIns="45720" rIns="91440" bIns="45720" numCol="1" spcCol="0" rtlCol="0" fromWordArt="0" anchor="ctr" anchorCtr="0" forceAA="0" compatLnSpc="1">
+                          <a:prstTxWarp prst="textNoShape">
+                            <a:avLst/>
+                          </a:prstTxWarp>
+                          <a:noAutofit/>
+                        </wps:bodyPr>
+                      </wps:wsp>
+                      <wps:wsp>
+                        <wps:cNvPr id="209" name="Elbow Connector 209"/>
+                        <wps:cNvCnPr>
+                          <a:stCxn id="50" idx="4"/>
+                          <a:endCxn id="52" idx="0"/>
+                        </wps:cNvCnPr>
+                        <wps:spPr>
+                          <a:xfrm rot="16200000" flipH="1">
+                            <a:off x="3195272" y="6636214"/>
+                            <a:ext cx="284775" cy="175895"/>
+                          </a:xfrm>
+                          <a:prstGeom prst="bentConnector3">
+                            <a:avLst/>
+                          </a:prstGeom>
+                          <a:ln>
+                            <a:tailEnd type="triangle"/>
+                          </a:ln>
+                        </wps:spPr>
+                        <wps:style>
+                          <a:lnRef idx="1">
+                            <a:schemeClr val="accent1"/>
+                          </a:lnRef>
+                          <a:fillRef idx="0">
+                            <a:schemeClr val="accent1"/>
+                          </a:fillRef>
+                          <a:effectRef idx="0">
+                            <a:schemeClr val="accent1"/>
+                          </a:effectRef>
+                          <a:fontRef idx="minor">
+                            <a:schemeClr val="tx1"/>
+                          </a:fontRef>
+                        </wps:style>
+                        <wps:bodyPr/>
+                      </wps:wsp>
+                      <wps:wsp>
+                        <wps:cNvPr id="210" name="Flowchart: Data 210"/>
+                        <wps:cNvSpPr/>
+                        <wps:spPr>
+                          <a:xfrm>
+                            <a:off x="2664899" y="7419976"/>
+                            <a:ext cx="1762125" cy="495300"/>
+                          </a:xfrm>
+                          <a:prstGeom prst="flowChartInputOutput">
+                            <a:avLst/>
+                          </a:prstGeom>
+                        </wps:spPr>
+                        <wps:style>
+                          <a:lnRef idx="2">
+                            <a:schemeClr val="accent6">
+                              <a:shade val="50000"/>
+                            </a:schemeClr>
+                          </a:lnRef>
+                          <a:fillRef idx="1">
+                            <a:schemeClr val="accent6"/>
+                          </a:fillRef>
+                          <a:effectRef idx="0">
+                            <a:schemeClr val="accent6"/>
+                          </a:effectRef>
+                          <a:fontRef idx="minor">
+                            <a:schemeClr val="lt1"/>
+                          </a:fontRef>
+                        </wps:style>
+                        <wps:txbx>
+                          <w:txbxContent>
+                            <w:p>
+                              <w:pPr>
+                                <w:jc w:val="center"/>
+                              </w:pPr>
+                              <w:r>
+                                <w:t>High accuracy config</w:t>
+                              </w:r>
+                            </w:p>
+                          </w:txbxContent>
+                        </wps:txbx>
+                        <wps:bodyPr rot="0" spcFirstLastPara="0" vertOverflow="overflow" horzOverflow="overflow" vert="horz" wrap="square" lIns="91440" tIns="45720" rIns="91440" bIns="45720" numCol="1" spcCol="0" rtlCol="0" fromWordArt="0" anchor="ctr" anchorCtr="0" forceAA="0" compatLnSpc="1">
+                          <a:prstTxWarp prst="textNoShape">
+                            <a:avLst/>
+                          </a:prstTxWarp>
+                          <a:noAutofit/>
+                        </wps:bodyPr>
+                      </wps:wsp>
+                      <wps:wsp>
+                        <wps:cNvPr id="211" name="Elbow Connector 211"/>
+                        <wps:cNvCnPr>
+                          <a:stCxn id="52" idx="2"/>
+                          <a:endCxn id="210" idx="1"/>
+                        </wps:cNvCnPr>
+                        <wps:spPr>
+                          <a:xfrm rot="16200000" flipH="1">
+                            <a:off x="3362424" y="7236437"/>
+                            <a:ext cx="246721" cy="120355"/>
+                          </a:xfrm>
+                          <a:prstGeom prst="bentConnector3">
+                            <a:avLst/>
+                          </a:prstGeom>
+                          <a:ln>
+                            <a:tailEnd type="triangle"/>
+                          </a:ln>
+                        </wps:spPr>
+                        <wps:style>
+                          <a:lnRef idx="1">
+                            <a:schemeClr val="accent1"/>
+                          </a:lnRef>
+                          <a:fillRef idx="0">
+                            <a:schemeClr val="accent1"/>
+                          </a:fillRef>
+                          <a:effectRef idx="0">
+                            <a:schemeClr val="accent1"/>
+                          </a:effectRef>
+                          <a:fontRef idx="minor">
+                            <a:schemeClr val="tx1"/>
+                          </a:fontRef>
+                        </wps:style>
+                        <wps:bodyPr/>
+                      </wps:wsp>
+                    </wpc:wpc>
+                  </a:graphicData>
+                </a:graphic>
+              </wp:inline>
+            </w:drawing>
+          </mc:Choice>
+          <mc:Fallback>
+            <w:pict>
+              <v:group w14:anchorId="4BF618AE" id="Canvas 8" o:spid="_x0000_s1026" editas="canvas" style="width:446.25pt;height:636.6pt;mso-position-horizontal-relative:char;mso-position-vertical-relative:line" coordsize="56673,80848" o:gfxdata="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">
+                <v:shapetype id="_x0000_t75" coordsize="21600,21600" o:spt="75" o:preferrelative="t" path="m@4@5l@4@11@9@11@9@5xe" filled="f" stroked="f">
+                  <v:stroke joinstyle="miter"/>
+                  <v:formulas>
+                    <v:f eqn="if lineDrawn pixelLineWidth 0"/>
+                    <v:f eqn="sum @0 1 0"/>
+                    <v:f eqn="sum 0 0 @1"/>
+                    <v:f eqn="prod @2 1 2"/>
+                    <v:f eqn="prod @3 21600 pixelWidth"/>
+                    <v:f eqn="prod @3 21600 pixelHeight"/>
+                    <v:f eqn="sum @0 0 1"/>
+                    <v:f eqn="prod @6 1 2"/>
+                    <v:f eqn="prod @7 21600 pixelWidth"/>
+                    <v:f eqn="sum @8 21600 0"/>
+                    <v:f eqn="prod @7 21600 pixelHeight"/>
+                    <v:f eqn="sum @10 21600 0"/>
+                  </v:formulas>
+                  <v:path o:extrusionok="f" gradientshapeok="t" o:connecttype="rect"/>
+                  <o:lock v:ext="edit" aspectratio="t"/>
+                </v:shapetype>
+                <v:shape id="_x0000_s1027" type="#_x0000_t75" style="position:absolute;width:56673;height:80848;visibility:visible;mso-wrap-style:square">
+                  <v:fill o:detectmouseclick="t"/>
+                  <v:path o:connecttype="none"/>
+                </v:shape>
+                <v:shapetype id="_x0000_t109" coordsize="21600,21600" o:spt="109" path="m,l,21600r21600,l21600,xe">
+                  <v:stroke joinstyle="miter"/>
+                  <v:path gradientshapeok="t" o:connecttype="rect"/>
+                </v:shapetype>
+                <v:shape id="Flowchart: Process 16" o:spid="_x0000_s1028" type="#_x0000_t109" style="position:absolute;left:560;top:8551;width:13716;height:3069;visibility:visible;mso-wrap-style:square;v-text-anchor:middle" o:gfxdata="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" fillcolor="#5b9bd5 [3204]" strokecolor="#1f4d78 [1604]" strokeweight="1pt">
+                  <v:textbox>
+                    <w:txbxContent>
+                      <w:p>
+                        <w:pPr>
+                          <w:jc w:val="center"/>
+                        </w:pPr>
+                        <w:r>
+                          <w:t>Config generation</w:t>
+                        </w:r>
+                      </w:p>
+                    </w:txbxContent>
+                  </v:textbox>
+                </v:shape>
+                <v:shapetype id="_x0000_t111" coordsize="21600,21600" o:spt="111" path="m4321,l21600,,17204,21600,,21600xe">
+                  <v:stroke joinstyle="miter"/>
+                  <v:path gradientshapeok="t" o:connecttype="custom" o:connectlocs="12961,0;10800,0;2161,10800;8602,21600;10800,21600;19402,10800" textboxrect="4321,0,17204,21600"/>
+                </v:shapetype>
+                <v:shape id="Flowchart: Data 20" o:spid="_x0000_s1029" type="#_x0000_t111" style="position:absolute;left:3122;top:359;width:10763;height:4763;visibility:visible;mso-wrap-style:square;v-text-anchor:middle" o:gfxdata="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" fillcolor="white [3201]" strokecolor="black [3200]" strokeweight="1pt">
+                  <v:textbox>
+                    <w:txbxContent>
+                      <w:p>
+                        <w:pPr>
+                          <w:jc w:val="center"/>
+                        </w:pPr>
+                        <w:r>
+                          <w:t>Chess image</w:t>
+                        </w:r>
+                      </w:p>
+                    </w:txbxContent>
+                  </v:textbox>
+                </v:shape>
+                <v:shape id="Flowchart: Data 21" o:spid="_x0000_s1030" type="#_x0000_t111" style="position:absolute;left:13218;top:19124;width:10763;height:4953;visibility:visible;mso-wrap-style:square;v-text-anchor:middle" o:gfxdata="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" fillcolor="white [3201]" strokecolor="black [3200]" strokeweight="1pt">
+                  <v:textbox>
+                    <w:txbxContent>
+                      <w:p>
+                        <w:pPr>
+                          <w:jc w:val="center"/>
+                        </w:pPr>
+                        <w:r>
+                          <w:t>Dots image</w:t>
+                        </w:r>
+                      </w:p>
+                    </w:txbxContent>
+                  </v:textbox>
+                </v:shape>
+                <v:shape id="Flowchart: Data 22" o:spid="_x0000_s1031" type="#_x0000_t111" style="position:absolute;left:359;top:15123;width:12478;height:4763;visibility:visible;mso-wrap-style:square;v-text-anchor:middle" o:gfxdata="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" fillcolor="#ed7d31 [3205]" strokecolor="#823b0b [1605]" strokeweight="1pt">
+                  <v:textbox>
+                    <w:txbxContent>
+                      <w:p>
+                        <w:pPr>
+                          <w:jc w:val="center"/>
+                        </w:pPr>
+                        <w:r>
+                          <w:t>Approx. config</w:t>
+                        </w:r>
+                      </w:p>
+                    </w:txbxContent>
+                  </v:textbox>
+                </v:shape>
+                <v:shapetype id="_x0000_t34" coordsize="21600,21600" o:spt="34" o:oned="t" adj="10800" path="m,l@0,0@0,21600,21600,21600e" filled="f">
+                  <v:stroke joinstyle="miter"/>
+                  <v:formulas>
+                    <v:f eqn="val #0"/>
+                  </v:formulas>
+                  <v:path arrowok="t" fillok="f" o:connecttype="none"/>
+                  <v:handles>
+                    <v:h position="#0,center"/>
+                  </v:handles>
+                  <o:lock v:ext="edit" shapetype="t"/>
+                </v:shapetype>
+                <v:shape id="Elbow Connector 23" o:spid="_x0000_s1032" type="#_x0000_t34" style="position:absolute;left:5256;top:12962;width:3503;height:820;rotation:90;visibility:visible;mso-wrap-style:square" o:connectortype="elbow" o:gfxdata="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" strokecolor="#5b9bd5 [3204]" strokeweight=".5pt">
+                  <v:stroke endarrow="block"/>
+                </v:shape>
+                <v:shape id="Elbow Connector 24" o:spid="_x0000_s1033" type="#_x0000_t34" style="position:absolute;left:6246;top:6294;width:3429;height:1085;rotation:90;visibility:visible;mso-wrap-style:square" o:connectortype="elbow" o:gfxdata="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" strokecolor="#5b9bd5 [3204]" strokeweight=".5pt">
+                  <v:stroke endarrow="block"/>
+                </v:shape>
+                <v:shape id="Flowchart: Data 25" o:spid="_x0000_s1034" type="#_x0000_t111" style="position:absolute;left:14276;top:32363;width:13239;height:6573;visibility:visible;mso-wrap-style:square;v-text-anchor:middle" o:gfxdata="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" fillcolor="#ed7d31 [3205]" strokecolor="#823b0b [1605]" strokeweight="1pt">
+                  <v:textbox>
+                    <w:txbxContent>
+                      <w:p>
+                        <w:pPr>
+                          <w:jc w:val="center"/>
+                        </w:pPr>
+                        <w:r>
+                          <w:t>Lens corrected dot image</w:t>
+                        </w:r>
+                      </w:p>
+                    </w:txbxContent>
+                  </v:textbox>
+                </v:shape>
+                <v:shape id="Flowchart: Process 27" o:spid="_x0000_s1035" type="#_x0000_t109" style="position:absolute;left:550;top:33887;width:10763;height:2879;visibility:visible;mso-wrap-style:square;v-text-anchor:middle" o:gfxdata="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" fillcolor="#5b9bd5 [3204]" strokecolor="#1f4d78 [1604]" strokeweight="1pt">
+                  <v:textbox>
+                    <w:txbxContent>
+                      <w:p>
+                        <w:pPr>
+                          <w:jc w:val="center"/>
+                        </w:pPr>
+                        <w:r>
+                          <w:t>Lens correction</w:t>
+                        </w:r>
+                      </w:p>
+                    </w:txbxContent>
+                  </v:textbox>
+                </v:shape>
+                <v:shape id="Elbow Connector 28" o:spid="_x0000_s1036" type="#_x0000_t34" style="position:absolute;left:-736;top:26554;width:14002;height:666;rotation:90;visibility:visible;mso-wrap-style:square" o:connectortype="elbow" o:gfxdata="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" strokecolor="#5b9bd5 [3204]" strokeweight=".5pt">
+                  <v:stroke endarrow="block"/>
+                </v:shape>
+                <v:shape id="Elbow Connector 29" o:spid="_x0000_s1037" type="#_x0000_t34" style="position:absolute;left:11313;top:35327;width:4286;height:323;visibility:visible;mso-wrap-style:square" o:connectortype="elbow" o:gfxdata="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" strokecolor="#5b9bd5 [3204]" strokeweight=".5pt">
+                  <v:stroke endarrow="block"/>
+                </v:shape>
+                <v:shape id="Flowchart: Process 30" o:spid="_x0000_s1038" type="#_x0000_t109" style="position:absolute;left:12561;top:41698;width:11049;height:5239;visibility:visible;mso-wrap-style:square;v-text-anchor:middle" o:gfxdata="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" fillcolor="#5b9bd5 [3204]" strokecolor="#1f4d78 [1604]" strokeweight="1pt">
+                  <v:textbox>
+                    <w:txbxContent>
+                      <w:p>
+                        <w:pPr>
+                          <w:jc w:val="center"/>
+                        </w:pPr>
+                        <w:r>
+                          <w:t>OpenCV grid detection</w:t>
+                        </w:r>
+                      </w:p>
+                    </w:txbxContent>
+                  </v:textbox>
+                </v:shape>
+                <v:shape id="Elbow Connector 31" o:spid="_x0000_s1039" type="#_x0000_t34" style="position:absolute;left:7361;top:22648;width:9810;height:12668;rotation:90;visibility:visible;mso-wrap-style:square" o:connectortype="elbow" o:gfxdata="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" strokecolor="#5b9bd5 [3204]" strokeweight=".5pt">
+                  <v:stroke endarrow="block"/>
+                </v:shape>
+                <v:shape id="Elbow Connector 193" o:spid="_x0000_s1040" type="#_x0000_t34" style="position:absolute;left:18110;top:38912;width:2762;height:2809;rotation:90;visibility:visible;mso-wrap-style:square" o:connectortype="elbow" o:gfxdata="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" strokecolor="#5b9bd5 [3204]" strokeweight=".5pt">
+                  <v:stroke endarrow="block"/>
+                </v:shape>
+                <v:shape id="Flowchart: Data 194" o:spid="_x0000_s1041" type="#_x0000_t111" style="position:absolute;left:5179;top:49815;width:21812;height:6287;visibility:visible;mso-wrap-style:square;v-text-anchor:middle" o:gfxdata="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" fillcolor="#ed7d31 [3205]" strokecolor="#823b0b [1605]" strokeweight="1pt">
+                  <v:textbox>
+                    <w:txbxContent>
+                      <w:p>
+                        <w:pPr>
+                          <w:jc w:val="center"/>
+                        </w:pPr>
+                        <w:r>
+                          <w:t>Approx. lens corrected dot grid data structure</w:t>
+                        </w:r>
+                      </w:p>
+                    </w:txbxContent>
+                  </v:textbox>
+                </v:shape>
+                <v:shape id="Elbow Connector 195" o:spid="_x0000_s1042" type="#_x0000_t34" style="position:absolute;left:15647;top:47375;width:2878;height:2001;rotation:90;visibility:visible;mso-wrap-style:square" o:connectortype="elbow" o:gfxdata="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" strokecolor="#5b9bd5 [3204]" strokeweight=".5pt">
+                  <v:stroke endarrow="block"/>
+                </v:shape>
+                <v:shape id="Flowchart: Process 196" o:spid="_x0000_s1043" type="#_x0000_t109" style="position:absolute;left:27887;top:54673;width:11239;height:3429;visibility:visible;mso-wrap-style:square;v-text-anchor:middle" o:gfxdata="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" fillcolor="#5b9bd5 [3204]" strokecolor="#1f4d78 [1604]" strokeweight="1pt">
+                  <v:textbox>
+                    <w:txbxContent>
+                      <w:p>
+                        <w:pPr>
+                          <w:jc w:val="center"/>
+                        </w:pPr>
+                        <w:r>
+                          <w:t>Grid mapping</w:t>
+                        </w:r>
+                      </w:p>
+                    </w:txbxContent>
+                  </v:textbox>
+                </v:shape>
+                <v:shape id="Flowchart: Process 197" o:spid="_x0000_s1044" type="#_x0000_t109" style="position:absolute;left:29792;top:26289;width:10287;height:3048;visibility:visible;mso-wrap-style:square;v-text-anchor:middle" o:gfxdata="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" fillcolor="#5b9bd5 [3204]" strokecolor="#1f4d78 [1604]" strokeweight="1pt">
+                  <v:textbox>
+                    <w:txbxContent>
+                      <w:p>
+                        <w:pPr>
+                          <w:jc w:val="center"/>
+                        </w:pPr>
+                        <w:r>
+                          <w:t>Dot detection</w:t>
+                        </w:r>
+                      </w:p>
+                    </w:txbxContent>
+                  </v:textbox>
+                </v:shape>
+                <v:shape id="Flowchart: Data 198" o:spid="_x0000_s1045" type="#_x0000_t111" style="position:absolute;left:27515;top:34554;width:16098;height:2667;visibility:visible;mso-wrap-style:square;v-text-anchor:middle" o:gfxdata="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" fillcolor="#ed7d31 [3205]" strokecolor="#823b0b [1605]" strokeweight="1pt">
+                  <v:textbox>
+                    <w:txbxContent>
+                      <w:p>
+                        <w:pPr>
+                          <w:jc w:val="center"/>
+                        </w:pPr>
+                        <w:r>
+                          <w:t>Dot locations</w:t>
+                        </w:r>
+                      </w:p>
+                    </w:txbxContent>
+                  </v:textbox>
+                </v:shape>
+                <v:shape id="Elbow Connector 199" o:spid="_x0000_s1046" type="#_x0000_t34" style="position:absolute;left:25662;top:17015;width:2212;height:16335;rotation:90;flip:x;visibility:visible;mso-wrap-style:square" o:connectortype="elbow" o:gfxdata="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" strokecolor="#5b9bd5 [3204]" strokeweight=".5pt">
+                  <v:stroke endarrow="block"/>
+                </v:shape>
+                <v:shape id="Elbow Connector 200" o:spid="_x0000_s1047" type="#_x0000_t34" style="position:absolute;left:32641;top:31631;width:5217;height:629;rotation:90;flip:x;visibility:visible;mso-wrap-style:square" o:connectortype="elbow" o:gfxdata="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" strokecolor="#5b9bd5 [3204]" strokeweight=".5pt">
+                  <v:stroke endarrow="block"/>
+                </v:shape>
+                <v:shape id="Flowchart: Process 42" o:spid="_x0000_s1048" type="#_x0000_t109" style="position:absolute;left:42260;top:37804;width:10763;height:2877;visibility:visible;mso-wrap-style:square;v-text-anchor:middle" o:gfxdata="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" fillcolor="#5b9bd5 [3204]" strokecolor="#1f4d78 [1604]" strokeweight="1pt">
+                  <v:textbox>
+                    <w:txbxContent>
+                      <w:p>
+                        <w:pPr>
+                          <w:jc w:val="center"/>
+                          <w:rPr>
+                            <w:sz w:val="24"/>
+                            <w:szCs w:val="24"/>
+                          </w:rPr>
+                        </w:pPr>
+                        <w:r>
+                          <w:t>Lens correction</w:t>
+                        </w:r>
+                      </w:p>
+                    </w:txbxContent>
+                  </v:textbox>
+                </v:shape>
+                <v:shapetype id="_x0000_t33" coordsize="21600,21600" o:spt="33" o:oned="t" path="m,l21600,r,21600e" filled="f">
+                  <v:stroke joinstyle="miter"/>
+                  <v:path arrowok="t" fillok="f" o:connecttype="none"/>
+                  <o:lock v:ext="edit" shapetype="t"/>
+                </v:shapetype>
+                <v:shape id="Elbow Connector 201" o:spid="_x0000_s1049" type="#_x0000_t33" style="position:absolute;left:42003;top:35888;width:5638;height:1916;visibility:visible;mso-wrap-style:square" o:connectortype="elbow" o:gfxdata="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" strokecolor="#5b9bd5 [3204]" strokeweight=".5pt">
+                  <v:stroke endarrow="block"/>
+                </v:shape>
+                <v:shape id="Elbow Connector 202" o:spid="_x0000_s1050" type="#_x0000_t33" style="position:absolute;left:11589;top:17504;width:36052;height:20300;visibility:visible;mso-wrap-style:square" o:connectortype="elbow" o:gfxdata="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" strokecolor="#5b9bd5 [3204]" strokeweight=".5pt">
+                  <v:stroke endarrow="block"/>
+                </v:shape>
+                <v:shape id="Flowchart: Data 203" o:spid="_x0000_s1051" type="#_x0000_t111" style="position:absolute;left:37126;top:45053;width:18193;height:4381;visibility:visible;mso-wrap-style:square;v-text-anchor:middle" o:gfxdata="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" fillcolor="#ed7d31 [3205]" strokecolor="#823b0b [1605]" strokeweight="1pt">
+                  <v:textbox>
+                    <w:txbxContent>
+                      <w:p>
+                        <w:pPr>
+                          <w:jc w:val="center"/>
+                        </w:pPr>
+                        <w:r>
+                          <w:t>Lens corrected dot locations</w:t>
+                        </w:r>
+                      </w:p>
+                    </w:txbxContent>
+                  </v:textbox>
+                </v:shape>
+                <v:shape id="Elbow Connector 204" o:spid="_x0000_s1052" type="#_x0000_t34" style="position:absolute;left:44746;top:42157;width:4372;height:1419;rotation:90;visibility:visible;mso-wrap-style:square" o:connectortype="elbow" o:gfxdata="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" strokecolor="#5b9bd5 [3204]" strokeweight=".5pt">
+                  <v:stroke endarrow="block"/>
+                </v:shape>
+                <v:shape id="Elbow Connector 205" o:spid="_x0000_s1053" type="#_x0000_t33" style="position:absolute;left:24810;top:52959;width:8697;height:1714;visibility:visible;mso-wrap-style:square" o:connectortype="elbow" o:gfxdata="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" strokecolor="#5b9bd5 [3204]" strokeweight=".5pt">
+                  <v:stroke endarrow="block"/>
+                </v:shape>
+                <v:shape id="Elbow Connector 206" o:spid="_x0000_s1054" type="#_x0000_t34" style="position:absolute;left:37245;top:45696;width:5239;height:12715;rotation:90;visibility:visible;mso-wrap-style:square" o:connectortype="elbow" o:gfxdata="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" strokecolor="#5b9bd5 [3204]" strokeweight=".5pt">
+                  <v:stroke endarrow="block"/>
+                </v:shape>
+                <v:shape id="Elbow Connector 207" o:spid="_x0000_s1055" type="#_x0000_t34" style="position:absolute;left:25810;top:44918;width:17452;height:2057;rotation:90;visibility:visible;mso-wrap-style:square" o:connectortype="elbow" o:gfxdata="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" strokecolor="#5b9bd5 [3204]" strokeweight=".5pt">
+                  <v:stroke endarrow="block"/>
+                </v:shape>
+                <v:shape id="Flowchart: Data 50" o:spid="_x0000_s1056" type="#_x0000_t111" style="position:absolute;left:21590;top:60950;width:21813;height:4867;visibility:visible;mso-wrap-style:square;v-text-anchor:middle" o:gfxdata="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" fillcolor="#ed7d31 [3205]" strokecolor="#823b0b [1605]" strokeweight="1pt">
+                  <v:textbox>
+                    <w:txbxContent>
+                      <w:p>
+                        <w:pPr>
+                          <w:jc w:val="center"/>
+                          <w:rPr>
+                            <w:sz w:val="24"/>
+                            <w:szCs w:val="24"/>
+                          </w:rPr>
+                        </w:pPr>
+                        <w:r>
+                          <w:t>Fully distorted dot grid data structure</w:t>
+                        </w:r>
+                      </w:p>
+                    </w:txbxContent>
+                  </v:textbox>
+                </v:shape>
+                <v:shape id="Elbow Connector 208" o:spid="_x0000_s1057" type="#_x0000_t34" style="position:absolute;left:31578;top:59021;width:2848;height:1010;rotation:90;visibility:visible;mso-wrap-style:square" o:connectortype="elbow" o:gfxdata="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" strokecolor="#5b9bd5 [3204]" strokeweight=".5pt">
+                  <v:stroke endarrow="block"/>
+                </v:shape>
+                <v:shape id="Flowchart: Process 52" o:spid="_x0000_s1058" type="#_x0000_t109" style="position:absolute;left:27401;top:68665;width:13709;height:3067;visibility:visible;mso-wrap-style:square;v-text-anchor:middle" o:gfxdata="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" fillcolor="#5b9bd5 [3204]" strokecolor="#1f4d78 [1604]" strokeweight="1pt">
+                  <v:textbox>
+                    <w:txbxContent>
+                      <w:p>
+                        <w:pPr>
+                          <w:jc w:val="center"/>
+                          <w:rPr>
+                            <w:sz w:val="24"/>
+                            <w:szCs w:val="24"/>
+                          </w:rPr>
+                        </w:pPr>
+                        <w:r>
+                          <w:t>Config generation</w:t>
+                        </w:r>
+                      </w:p>
+                    </w:txbxContent>
+                  </v:textbox>
+                </v:shape>
+                <v:shape id="Elbow Connector 209" o:spid="_x0000_s1059" type="#_x0000_t34" style="position:absolute;left:31953;top:66361;width:2848;height:1759;rotation:90;flip:x;visibility:visible;mso-wrap-style:square" o:connectortype="elbow" o:gfxdata="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" strokecolor="#5b9bd5 [3204]" strokeweight=".5pt">
+                  <v:stroke endarrow="block"/>
+                </v:shape>
+                <v:shape id="Flowchart: Data 210" o:spid="_x0000_s1060" type="#_x0000_t111" style="position:absolute;left:26648;top:74199;width:17622;height:4953;visibility:visible;mso-wrap-style:square;v-text-anchor:middle" o:gfxdata="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" fillcolor="#70ad47 [3209]" strokecolor="#375623 [1609]" strokeweight="1pt">
+                  <v:textbox>
+                    <w:txbxContent>
+                      <w:p>
+                        <w:pPr>
+                          <w:jc w:val="center"/>
+                        </w:pPr>
+                        <w:r>
+                          <w:t>High accuracy config</w:t>
+                        </w:r>
+                      </w:p>
+                    </w:txbxContent>
+                  </v:textbox>
+                </v:shape>
+                <v:shape id="Elbow Connector 211" o:spid="_x0000_s1061" type="#_x0000_t34" style="position:absolute;left:33624;top:72364;width:2467;height:1203;rotation:90;flip:x;visibility:visible;mso-wrap-style:square" o:connectortype="elbow" o:gfxdata="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" strokecolor="#5b9bd5 [3204]" strokeweight=".5pt">
+                  <v:stroke endarrow="block"/>
+                </v:shape>
+                <w10:anchorlock/>
+              </v:group>
+            </w:pict>
+          </mc:Fallback>
+        </mc:AlternateContent>
+      </w:r>
+    </w:p>
+    <w:p>
+      <w:pPr>
+        <w:pStyle w:val="Caption"/>
+        <w:jc w:val="center"/>
+      </w:pPr>
+      <w:r>
+        <w:t xml:space="preserve">Figure </w:t>
+      </w:r>
+      <w:r>
+        <w:fldChar w:fldCharType="begin"/>
+      </w:r>
+      <w:r>
+        <w:instrText xml:space="preserve"> SEQ Figure \* ARABIC </w:instrText>
+      </w:r>
+      <w:r>
+        <w:fldChar w:fldCharType="separate"/>
+      </w:r>
+      <w:r>
+        <w:rPr>
+          <w:noProof/>
+        </w:rPr>
+        <w:t>7</w:t>
+      </w:r>
+      <w:r>
+        <w:fldChar w:fldCharType="end"/>
+      </w:r>
+      <w:r>
+        <w:t>: Flowchart of the proposed process for producing higher accuracy configurations</w:t>
+      </w:r>
+    </w:p>
+    <w:p>
+      <w:pPr>
+        <w:keepNext/>
+      </w:pPr>
     </w:p>
     <w:p>
       <w:r>
@@ -3911,11 +5756,7 @@
         <w:t xml:space="preserve"> instead of just the corners</w:t>
       </w:r>
       <w:r>
-        <w:t xml:space="preserve">, this would be improved to a 3 micron average and 18 micron maximum. It should be noted though that despite its improvements in this situation, not all </w:t>
-      </w:r>
-      <w:r>
-        <w:lastRenderedPageBreak/>
-        <w:t xml:space="preserve">configurations are improved by using all points for the homography, so it was made </w:t>
+        <w:t xml:space="preserve">, this would be improved to a 3 micron average and 18 micron maximum. It should be noted though that despite its improvements in this situation, not all configurations are improved by using all points for the homography, so it was made </w:t>
       </w:r>
       <w:r>
         <w:t xml:space="preserve">into </w:t>
@@ -4009,6 +5850,7 @@
           <w:noProof/>
           <w:lang w:eastAsia="en-GB"/>
         </w:rPr>
+        <w:lastRenderedPageBreak/>
         <w:drawing>
           <wp:inline distT="0" distB="0" distL="0" distR="0" wp14:anchorId="654CD004" wp14:editId="233D7D3B">
             <wp:extent cx="5731510" cy="2748915"/>
@@ -4054,14 +5896,36 @@
       <w:r>
         <w:t xml:space="preserve">Figure </w:t>
       </w:r>
-      <w:fldSimple w:instr=" SEQ Figure \* ARABIC ">
-        <w:r>
-          <w:rPr>
-            <w:noProof/>
-          </w:rPr>
-          <w:t>7</w:t>
-        </w:r>
-      </w:fldSimple>
+      <w:r>
+        <w:rPr>
+          <w:noProof/>
+        </w:rPr>
+        <w:fldChar w:fldCharType="begin"/>
+      </w:r>
+      <w:r>
+        <w:rPr>
+          <w:noProof/>
+        </w:rPr>
+        <w:instrText xml:space="preserve"> SEQ Figure \* ARABIC </w:instrText>
+      </w:r>
+      <w:r>
+        <w:rPr>
+          <w:noProof/>
+        </w:rPr>
+        <w:fldChar w:fldCharType="separate"/>
+      </w:r>
+      <w:r>
+        <w:rPr>
+          <w:noProof/>
+        </w:rPr>
+        <w:t>8</w:t>
+      </w:r>
+      <w:r>
+        <w:rPr>
+          <w:noProof/>
+        </w:rPr>
+        <w:fldChar w:fldCharType="end"/>
+      </w:r>
       <w:r>
         <w:t>: Histogram of deviations for grid points in Distcor_04 corrected with the high accuracy calibration configuration</w:t>
       </w:r>
@@ -4093,7 +5957,6 @@
           <w:noProof/>
           <w:lang w:eastAsia="en-GB"/>
         </w:rPr>
-        <w:lastRenderedPageBreak/>
         <w:drawing>
           <wp:inline distT="0" distB="0" distL="0" distR="0" wp14:anchorId="2714040F" wp14:editId="511B692B">
             <wp:extent cx="4860000" cy="3315600"/>
@@ -4145,14 +6008,36 @@
       <w:r>
         <w:t xml:space="preserve">Figure </w:t>
       </w:r>
-      <w:fldSimple w:instr=" SEQ Figure \* ARABIC ">
-        <w:r>
-          <w:rPr>
-            <w:noProof/>
-          </w:rPr>
-          <w:t>8</w:t>
-        </w:r>
-      </w:fldSimple>
+      <w:r>
+        <w:rPr>
+          <w:noProof/>
+        </w:rPr>
+        <w:fldChar w:fldCharType="begin"/>
+      </w:r>
+      <w:r>
+        <w:rPr>
+          <w:noProof/>
+        </w:rPr>
+        <w:instrText xml:space="preserve"> SEQ Figure \* ARABIC </w:instrText>
+      </w:r>
+      <w:r>
+        <w:rPr>
+          <w:noProof/>
+        </w:rPr>
+        <w:fldChar w:fldCharType="separate"/>
+      </w:r>
+      <w:r>
+        <w:rPr>
+          <w:noProof/>
+        </w:rPr>
+        <w:t>9</w:t>
+      </w:r>
+      <w:r>
+        <w:rPr>
+          <w:noProof/>
+        </w:rPr>
+        <w:fldChar w:fldCharType="end"/>
+      </w:r>
       <w:r>
         <w:t xml:space="preserve">: Heatmap of deviation in corrected </w:t>
       </w:r>
@@ -4222,6 +6107,11 @@
         <w:jc w:val="center"/>
       </w:pPr>
       <w:r>
+        <w:rPr>
+          <w:noProof/>
+          <w:lang w:eastAsia="en-GB"/>
+        </w:rPr>
+        <w:lastRenderedPageBreak/>
         <w:drawing>
           <wp:inline distT="0" distB="0" distL="0" distR="0" wp14:anchorId="76096D53" wp14:editId="62B3FD70">
             <wp:extent cx="638264" cy="457264"/>
@@ -4267,14 +6157,36 @@
       <w:r>
         <w:t xml:space="preserve">Figure </w:t>
       </w:r>
-      <w:fldSimple w:instr=" SEQ Figure \* ARABIC ">
-        <w:r>
-          <w:rPr>
-            <w:noProof/>
-          </w:rPr>
-          <w:t>9</w:t>
-        </w:r>
-      </w:fldSimple>
+      <w:r>
+        <w:rPr>
+          <w:noProof/>
+        </w:rPr>
+        <w:fldChar w:fldCharType="begin"/>
+      </w:r>
+      <w:r>
+        <w:rPr>
+          <w:noProof/>
+        </w:rPr>
+        <w:instrText xml:space="preserve"> SEQ Figure \* ARABIC </w:instrText>
+      </w:r>
+      <w:r>
+        <w:rPr>
+          <w:noProof/>
+        </w:rPr>
+        <w:fldChar w:fldCharType="separate"/>
+      </w:r>
+      <w:r>
+        <w:rPr>
+          <w:noProof/>
+        </w:rPr>
+        <w:t>10</w:t>
+      </w:r>
+      <w:r>
+        <w:rPr>
+          <w:noProof/>
+        </w:rPr>
+        <w:fldChar w:fldCharType="end"/>
+      </w:r>
       <w:r>
         <w:t>: The dot corresponding to the near center hot pixel</w:t>
       </w:r>
@@ -4285,6 +6197,10 @@
         <w:jc w:val="center"/>
       </w:pPr>
       <w:r>
+        <w:rPr>
+          <w:noProof/>
+          <w:lang w:eastAsia="en-GB"/>
+        </w:rPr>
         <w:drawing>
           <wp:inline distT="0" distB="0" distL="0" distR="0" wp14:anchorId="4DD39BA9" wp14:editId="4A077531">
             <wp:extent cx="581106" cy="590632"/>
@@ -4330,14 +6246,36 @@
       <w:r>
         <w:t xml:space="preserve">Figure </w:t>
       </w:r>
-      <w:fldSimple w:instr=" SEQ Figure \* ARABIC ">
-        <w:r>
-          <w:rPr>
-            <w:noProof/>
-          </w:rPr>
-          <w:t>10</w:t>
-        </w:r>
-      </w:fldSimple>
+      <w:r>
+        <w:rPr>
+          <w:noProof/>
+        </w:rPr>
+        <w:fldChar w:fldCharType="begin"/>
+      </w:r>
+      <w:r>
+        <w:rPr>
+          <w:noProof/>
+        </w:rPr>
+        <w:instrText xml:space="preserve"> SEQ Figure \* ARABIC </w:instrText>
+      </w:r>
+      <w:r>
+        <w:rPr>
+          <w:noProof/>
+        </w:rPr>
+        <w:fldChar w:fldCharType="separate"/>
+      </w:r>
+      <w:r>
+        <w:rPr>
+          <w:noProof/>
+        </w:rPr>
+        <w:t>11</w:t>
+      </w:r>
+      <w:r>
+        <w:rPr>
+          <w:noProof/>
+        </w:rPr>
+        <w:fldChar w:fldCharType="end"/>
+      </w:r>
       <w:r>
         <w:t>: The central dot is the hot pixel a short diagonal distance from the top left corner</w:t>
       </w:r>
@@ -4348,6 +6286,10 @@
         <w:jc w:val="center"/>
       </w:pPr>
       <w:r>
+        <w:rPr>
+          <w:noProof/>
+          <w:lang w:eastAsia="en-GB"/>
+        </w:rPr>
         <w:drawing>
           <wp:inline distT="0" distB="0" distL="0" distR="0" wp14:anchorId="55E95B54" wp14:editId="74617DC7">
             <wp:extent cx="828791" cy="590632"/>
@@ -4393,14 +6335,36 @@
       <w:r>
         <w:t xml:space="preserve">Figure </w:t>
       </w:r>
-      <w:fldSimple w:instr=" SEQ Figure \* ARABIC ">
-        <w:r>
-          <w:rPr>
-            <w:noProof/>
-          </w:rPr>
-          <w:t>11</w:t>
-        </w:r>
-      </w:fldSimple>
+      <w:r>
+        <w:rPr>
+          <w:noProof/>
+        </w:rPr>
+        <w:fldChar w:fldCharType="begin"/>
+      </w:r>
+      <w:r>
+        <w:rPr>
+          <w:noProof/>
+        </w:rPr>
+        <w:instrText xml:space="preserve"> SEQ Figure \* ARABIC </w:instrText>
+      </w:r>
+      <w:r>
+        <w:rPr>
+          <w:noProof/>
+        </w:rPr>
+        <w:fldChar w:fldCharType="separate"/>
+      </w:r>
+      <w:r>
+        <w:rPr>
+          <w:noProof/>
+        </w:rPr>
+        <w:t>12</w:t>
+      </w:r>
+      <w:r>
+        <w:rPr>
+          <w:noProof/>
+        </w:rPr>
+        <w:fldChar w:fldCharType="end"/>
+      </w:r>
       <w:r>
         <w:t xml:space="preserve">: The dots for a group of hot pixels near the </w:t>
       </w:r>
@@ -4522,15 +6486,13 @@
       <w:r>
         <w:t xml:space="preserve"> in the average deviation would be minimal.</w:t>
       </w:r>
-      <w:bookmarkStart w:id="19" w:name="_GoBack"/>
-      <w:bookmarkEnd w:id="19"/>
     </w:p>
     <w:p>
       <w:pPr>
         <w:pStyle w:val="Heading1"/>
       </w:pPr>
-      <w:bookmarkStart w:id="20" w:name="_Ref5279586"/>
-      <w:bookmarkStart w:id="21" w:name="_Toc5634462"/>
+      <w:bookmarkStart w:id="19" w:name="_Ref5279586"/>
+      <w:bookmarkStart w:id="20" w:name="_Toc5634462"/>
       <w:r>
         <w:lastRenderedPageBreak/>
         <w:t>A</w:t>
@@ -4547,8 +6509,8 @@
       <w:r>
         <w:t>: Calibration Configuration Accuracies</w:t>
       </w:r>
+      <w:bookmarkEnd w:id="19"/>
       <w:bookmarkEnd w:id="20"/>
-      <w:bookmarkEnd w:id="21"/>
     </w:p>
     <w:tbl>
       <w:tblPr>
@@ -7068,14 +9030,14 @@
       <w:pPr>
         <w:pStyle w:val="Heading1"/>
       </w:pPr>
-      <w:bookmarkStart w:id="22" w:name="_Ref5280980"/>
-      <w:bookmarkStart w:id="23" w:name="_Toc5634463"/>
+      <w:bookmarkStart w:id="21" w:name="_Ref5280980"/>
+      <w:bookmarkStart w:id="22" w:name="_Toc5634463"/>
       <w:r>
         <w:lastRenderedPageBreak/>
         <w:t>Appendix B: Highest accuracy configuration values</w:t>
       </w:r>
+      <w:bookmarkEnd w:id="21"/>
       <w:bookmarkEnd w:id="22"/>
-      <w:bookmarkEnd w:id="23"/>
     </w:p>
     <w:p>
       <w:r>
@@ -7885,7 +9847,7 @@
                 <v:stroke joinstyle="miter"/>
                 <v:path gradientshapeok="t" o:connecttype="rect"/>
               </v:shapetype>
-              <v:shape id="Text Box 2" o:spid="_x0000_s1026" type="#_x0000_t202" style="width:450.75pt;height:110.6pt;visibility:visible;mso-wrap-style:square;mso-left-percent:-10001;mso-top-percent:-10001;mso-position-horizontal:absolute;mso-position-horizontal-relative:char;mso-position-vertical:absolute;mso-position-vertical-relative:line;mso-left-percent:-10001;mso-top-percent:-10001;v-text-anchor:top" o:gfxdata="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">
+              <v:shape id="Text Box 2" o:spid="_x0000_s1062" type="#_x0000_t202" style="width:450.75pt;height:110.6pt;visibility:visible;mso-wrap-style:square;mso-left-percent:-10001;mso-top-percent:-10001;mso-position-horizontal:absolute;mso-position-horizontal-relative:char;mso-position-vertical:absolute;mso-position-vertical-relative:line;mso-left-percent:-10001;mso-top-percent:-10001;v-text-anchor:top" o:gfxdata="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">
                 <v:textbox style="mso-fit-shape-to-text:t">
                   <w:txbxContent>
                     <w:p>
@@ -8640,14 +10602,14 @@
       <w:pPr>
         <w:pStyle w:val="Heading1"/>
       </w:pPr>
-      <w:bookmarkStart w:id="24" w:name="_Ref5277431"/>
-      <w:bookmarkStart w:id="25" w:name="_Toc5634464"/>
+      <w:bookmarkStart w:id="23" w:name="_Ref5277431"/>
+      <w:bookmarkStart w:id="24" w:name="_Toc5634464"/>
       <w:r>
         <w:lastRenderedPageBreak/>
         <w:t>Appendix C: Distcor dot grid compatible blob detector setup</w:t>
       </w:r>
+      <w:bookmarkEnd w:id="23"/>
       <w:bookmarkEnd w:id="24"/>
-      <w:bookmarkEnd w:id="25"/>
     </w:p>
     <w:p>
       <w:r>
@@ -8987,7 +10949,7 @@
           </mc:Choice>
           <mc:Fallback>
             <w:pict>
-              <v:shape w14:anchorId="5380D70A" id="_x0000_s1027" type="#_x0000_t202" style="width:450.75pt;height:110.6pt;visibility:visible;mso-wrap-style:square;mso-left-percent:-10001;mso-top-percent:-10001;mso-position-horizontal:absolute;mso-position-horizontal-relative:char;mso-position-vertical:absolute;mso-position-vertical-relative:line;mso-left-percent:-10001;mso-top-percent:-10001;v-text-anchor:top" o:gfxdata="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">
+              <v:shape w14:anchorId="5380D70A" id="_x0000_s1063" type="#_x0000_t202" style="width:450.75pt;height:110.6pt;visibility:visible;mso-wrap-style:square;mso-left-percent:-10001;mso-top-percent:-10001;mso-position-horizontal:absolute;mso-position-horizontal-relative:char;mso-position-vertical:absolute;mso-position-vertical-relative:line;mso-left-percent:-10001;mso-top-percent:-10001;v-text-anchor:top" o:gfxdata="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">
                 <v:textbox style="mso-fit-shape-to-text:t">
                   <w:txbxContent>
                     <w:p>
@@ -9348,7 +11310,7 @@
         <w:noProof/>
         <w:color w:val="5B9BD5" w:themeColor="accent1"/>
       </w:rPr>
-      <w:t>14</w:t>
+      <w:t>12</w:t>
     </w:r>
     <w:r>
       <w:rPr>
@@ -9612,10 +11574,7 @@
         <w:footnoteRef/>
       </w:r>
       <w:r>
-        <w:t xml:space="preserve"> This script can be found in the repo under example_scripts/analyse_</w:t>
-      </w:r>
-      <w:r>
-        <w:t>precise_calibration.py</w:t>
+        <w:t xml:space="preserve"> This script can be found in the repo under example_scripts/analyse_precise_calibration.py</w:t>
       </w:r>
     </w:p>
   </w:footnote>
@@ -10924,6 +12883,23 @@
       <w:spacing w:after="100"/>
     </w:pPr>
   </w:style>
+  <w:style w:type="paragraph" w:styleId="NormalWeb">
+    <w:name w:val="Normal (Web)"/>
+    <w:basedOn w:val="Normal"/>
+    <w:uiPriority w:val="99"/>
+    <w:semiHidden/>
+    <w:unhideWhenUsed/>
+    <w:rsid w:val="0098396D"/>
+    <w:pPr>
+      <w:spacing w:before="100" w:beforeAutospacing="1" w:after="100" w:afterAutospacing="1" w:line="240" w:lineRule="auto"/>
+    </w:pPr>
+    <w:rPr>
+      <w:rFonts w:ascii="Times New Roman" w:eastAsiaTheme="minorEastAsia" w:hAnsi="Times New Roman" w:cs="Times New Roman"/>
+      <w:sz w:val="24"/>
+      <w:szCs w:val="24"/>
+      <w:lang w:eastAsia="en-GB"/>
+    </w:rPr>
+  </w:style>
 </w:styles>
 </file>
 
@@ -11178,7 +13154,29 @@
       </a:bgFillStyleLst>
     </a:fmtScheme>
   </a:themeElements>
-  <a:objectDefaults/>
+  <a:objectDefaults>
+    <a:spDef>
+      <a:spPr/>
+      <a:bodyPr rtlCol="0" anchor="ctr"/>
+      <a:lstStyle/>
+      <a:style>
+        <a:lnRef idx="2">
+          <a:schemeClr val="accent1">
+            <a:shade val="50000"/>
+          </a:schemeClr>
+        </a:lnRef>
+        <a:fillRef idx="1">
+          <a:schemeClr val="accent1"/>
+        </a:fillRef>
+        <a:effectRef idx="0">
+          <a:schemeClr val="accent1"/>
+        </a:effectRef>
+        <a:fontRef idx="minor">
+          <a:schemeClr val="lt1"/>
+        </a:fontRef>
+      </a:style>
+    </a:spDef>
+  </a:objectDefaults>
   <a:extraClrSchemeLst/>
   <a:extLst>
     <a:ext uri="{05A4C25C-085E-4340-85A3-A5531E510DB2}">
@@ -11193,7 +13191,7 @@
 </file>
 
 <file path=customXml/itemProps1.xml><?xml version="1.0" encoding="utf-8"?>
-<ds:datastoreItem xmlns:ds="http://schemas.openxmlformats.org/officeDocument/2006/customXml" ds:itemID="{2298EE83-0057-4747-AC8A-FB767867004F}">
+<ds:datastoreItem xmlns:ds="http://schemas.openxmlformats.org/officeDocument/2006/customXml" ds:itemID="{51AD967D-5026-4D86-8A33-C720909F05E4}">
   <ds:schemaRefs>
     <ds:schemaRef ds:uri="http://schemas.openxmlformats.org/officeDocument/2006/bibliography"/>
   </ds:schemaRefs>

</xml_diff>

<commit_message>
Update report to version 1.0
</commit_message>
<xml_diff>
--- a/Developing the calibration package and configuration.docx
+++ b/Developing the calibration package and configuration.docx
@@ -55,13 +55,7 @@
         <w:rPr>
           <w:lang w:val="en-US"/>
         </w:rPr>
-        <w:t>0.</w:t>
-      </w:r>
-      <w:r>
-        <w:rPr>
-          <w:lang w:val="en-US"/>
-        </w:rPr>
-        <w:t>4</w:t>
+        <w:t>1.0</w:t>
       </w:r>
     </w:p>
     <w:p>
@@ -99,20 +93,26 @@
         <w:rPr>
           <w:lang w:val="en-US"/>
         </w:rPr>
-        <w:t>29</w:t>
+        <w:t>2</w:t>
       </w:r>
       <w:r>
         <w:rPr>
           <w:vertAlign w:val="superscript"/>
           <w:lang w:val="en-US"/>
         </w:rPr>
-        <w:t>th</w:t>
+        <w:t>nd</w:t>
       </w:r>
       <w:r>
         <w:rPr>
           <w:lang w:val="en-US"/>
         </w:rPr>
-        <w:t xml:space="preserve"> April 2019</w:t>
+        <w:t xml:space="preserve"> May</w:t>
+      </w:r>
+      <w:r>
+        <w:rPr>
+          <w:lang w:val="en-US"/>
+        </w:rPr>
+        <w:t xml:space="preserve"> 2019</w:t>
       </w:r>
     </w:p>
     <w:p>
@@ -159,7 +159,7 @@
       <w:pPr>
         <w:pStyle w:val="Heading1"/>
       </w:pPr>
-      <w:bookmarkStart w:id="0" w:name="_Toc5634444"/>
+      <w:bookmarkStart w:id="0" w:name="_Toc7701176"/>
       <w:r>
         <w:lastRenderedPageBreak/>
         <w:t>Change Record</w:t>
@@ -440,7 +440,88 @@
               <w:t>Correct</w:t>
             </w:r>
             <w:r>
-              <w:t xml:space="preserve"> inaccurate statements in assumptions. Add high accuracy config generation flowchart.</w:t>
+              <w:t xml:space="preserve"> inaccurate statements in assumptions. Add high accuracy </w:t>
+            </w:r>
+            <w:proofErr w:type="spellStart"/>
+            <w:r>
+              <w:t>config</w:t>
+            </w:r>
+            <w:proofErr w:type="spellEnd"/>
+            <w:r>
+              <w:t xml:space="preserve"> generation flowchart.</w:t>
+            </w:r>
+          </w:p>
+        </w:tc>
+      </w:tr>
+      <w:tr>
+        <w:tc>
+          <w:tcPr>
+            <w:tcW w:w="846" w:type="dxa"/>
+          </w:tcPr>
+          <w:p>
+            <w:r>
+              <w:t>1.0</w:t>
+            </w:r>
+          </w:p>
+        </w:tc>
+        <w:tc>
+          <w:tcPr>
+            <w:tcW w:w="1701" w:type="dxa"/>
+          </w:tcPr>
+          <w:p>
+            <w:r>
+              <w:t>2</w:t>
+            </w:r>
+            <w:r>
+              <w:rPr>
+                <w:vertAlign w:val="superscript"/>
+              </w:rPr>
+              <w:t>nd</w:t>
+            </w:r>
+            <w:r>
+              <w:t xml:space="preserve"> May 2019</w:t>
+            </w:r>
+          </w:p>
+        </w:tc>
+        <w:tc>
+          <w:tcPr>
+            <w:tcW w:w="1843" w:type="dxa"/>
+          </w:tcPr>
+          <w:p>
+            <w:r>
+              <w:t xml:space="preserve">Dependencies, </w:t>
+            </w:r>
+            <w:r>
+              <w:t>Determining the best configuration, Further analysis</w:t>
+            </w:r>
+          </w:p>
+        </w:tc>
+        <w:tc>
+          <w:tcPr>
+            <w:tcW w:w="4626" w:type="dxa"/>
+          </w:tcPr>
+          <w:p>
+            <w:r>
+              <w:t xml:space="preserve">Restore dependencies discussion. </w:t>
+            </w:r>
+            <w:r>
+              <w:t xml:space="preserve">Correct </w:t>
+            </w:r>
+            <w:proofErr w:type="spellStart"/>
+            <w:r>
+              <w:t>homography</w:t>
+            </w:r>
+            <w:proofErr w:type="spellEnd"/>
+            <w:r>
+              <w:t xml:space="preserve"> spelling. Add missing ‘optional’. Make </w:t>
+            </w:r>
+            <w:proofErr w:type="spellStart"/>
+            <w:r>
+              <w:t>heatmap</w:t>
+            </w:r>
+            <w:proofErr w:type="spellEnd"/>
+            <w:r>
+              <w:t xml:space="preserve"> image greyscale and add axis bar.</w:t>
             </w:r>
           </w:p>
         </w:tc>
@@ -488,7 +569,12 @@
             <w:pStyle w:val="TOCHeading"/>
           </w:pPr>
           <w:r>
-            <w:t>Contents</w:t>
+            <w:t>Content</w:t>
+          </w:r>
+          <w:bookmarkStart w:id="1" w:name="_GoBack"/>
+          <w:bookmarkEnd w:id="1"/>
+          <w:r>
+            <w:t>s</w:t>
           </w:r>
         </w:p>
         <w:p>
@@ -527,7 +613,7 @@
             </w:rPr>
             <w:fldChar w:fldCharType="separate"/>
           </w:r>
-          <w:hyperlink w:anchor="_Toc5634444" w:history="1">
+          <w:hyperlink w:anchor="_Toc7701176" w:history="1">
             <w:r>
               <w:rPr>
                 <w:rStyle w:val="Hyperlink"/>
@@ -554,7 +640,7 @@
                 <w:noProof/>
                 <w:webHidden/>
               </w:rPr>
-              <w:instrText xml:space="preserve"> PAGEREF _Toc5634444 \h </w:instrText>
+              <w:instrText xml:space="preserve"> PAGEREF _Toc7701176 \h </w:instrText>
             </w:r>
             <w:r>
               <w:rPr>
@@ -597,7 +683,7 @@
               <w:lang w:eastAsia="en-GB"/>
             </w:rPr>
           </w:pPr>
-          <w:hyperlink w:anchor="_Toc5634445" w:history="1">
+          <w:hyperlink w:anchor="_Toc7701177" w:history="1">
             <w:r>
               <w:rPr>
                 <w:rStyle w:val="Hyperlink"/>
@@ -624,7 +710,7 @@
                 <w:noProof/>
                 <w:webHidden/>
               </w:rPr>
-              <w:instrText xml:space="preserve"> PAGEREF _Toc5634445 \h </w:instrText>
+              <w:instrText xml:space="preserve"> PAGEREF _Toc7701177 \h </w:instrText>
             </w:r>
             <w:r>
               <w:rPr>
@@ -667,7 +753,7 @@
               <w:lang w:eastAsia="en-GB"/>
             </w:rPr>
           </w:pPr>
-          <w:hyperlink w:anchor="_Toc5634446" w:history="1">
+          <w:hyperlink w:anchor="_Toc7701178" w:history="1">
             <w:r>
               <w:rPr>
                 <w:rStyle w:val="Hyperlink"/>
@@ -694,7 +780,7 @@
                 <w:noProof/>
                 <w:webHidden/>
               </w:rPr>
-              <w:instrText xml:space="preserve"> PAGEREF _Toc5634446 \h </w:instrText>
+              <w:instrText xml:space="preserve"> PAGEREF _Toc7701178 \h </w:instrText>
             </w:r>
             <w:r>
               <w:rPr>
@@ -737,7 +823,7 @@
               <w:lang w:eastAsia="en-GB"/>
             </w:rPr>
           </w:pPr>
-          <w:hyperlink w:anchor="_Toc5634447" w:history="1">
+          <w:hyperlink w:anchor="_Toc7701179" w:history="1">
             <w:r>
               <w:rPr>
                 <w:rStyle w:val="Hyperlink"/>
@@ -764,7 +850,7 @@
                 <w:noProof/>
                 <w:webHidden/>
               </w:rPr>
-              <w:instrText xml:space="preserve"> PAGEREF _Toc5634447 \h </w:instrText>
+              <w:instrText xml:space="preserve"> PAGEREF _Toc7701179 \h </w:instrText>
             </w:r>
             <w:r>
               <w:rPr>
@@ -807,7 +893,7 @@
               <w:lang w:eastAsia="en-GB"/>
             </w:rPr>
           </w:pPr>
-          <w:hyperlink w:anchor="_Toc5634448" w:history="1">
+          <w:hyperlink w:anchor="_Toc7701180" w:history="1">
             <w:r>
               <w:rPr>
                 <w:rStyle w:val="Hyperlink"/>
@@ -834,7 +920,7 @@
                 <w:noProof/>
                 <w:webHidden/>
               </w:rPr>
-              <w:instrText xml:space="preserve"> PAGEREF _Toc5634448 \h </w:instrText>
+              <w:instrText xml:space="preserve"> PAGEREF _Toc7701180 \h </w:instrText>
             </w:r>
             <w:r>
               <w:rPr>
@@ -877,7 +963,7 @@
               <w:lang w:eastAsia="en-GB"/>
             </w:rPr>
           </w:pPr>
-          <w:hyperlink w:anchor="_Toc5634449" w:history="1">
+          <w:hyperlink w:anchor="_Toc7701181" w:history="1">
             <w:r>
               <w:rPr>
                 <w:rStyle w:val="Hyperlink"/>
@@ -904,7 +990,7 @@
                 <w:noProof/>
                 <w:webHidden/>
               </w:rPr>
-              <w:instrText xml:space="preserve"> PAGEREF _Toc5634449 \h </w:instrText>
+              <w:instrText xml:space="preserve"> PAGEREF _Toc7701181 \h </w:instrText>
             </w:r>
             <w:r>
               <w:rPr>
@@ -947,7 +1033,7 @@
               <w:lang w:eastAsia="en-GB"/>
             </w:rPr>
           </w:pPr>
-          <w:hyperlink w:anchor="_Toc5634450" w:history="1">
+          <w:hyperlink w:anchor="_Toc7701182" w:history="1">
             <w:r>
               <w:rPr>
                 <w:rStyle w:val="Hyperlink"/>
@@ -974,7 +1060,7 @@
                 <w:noProof/>
                 <w:webHidden/>
               </w:rPr>
-              <w:instrText xml:space="preserve"> PAGEREF _Toc5634450 \h </w:instrText>
+              <w:instrText xml:space="preserve"> PAGEREF _Toc7701182 \h </w:instrText>
             </w:r>
             <w:r>
               <w:rPr>
@@ -1017,7 +1103,7 @@
               <w:lang w:eastAsia="en-GB"/>
             </w:rPr>
           </w:pPr>
-          <w:hyperlink w:anchor="_Toc5634451" w:history="1">
+          <w:hyperlink w:anchor="_Toc7701183" w:history="1">
             <w:r>
               <w:rPr>
                 <w:rStyle w:val="Hyperlink"/>
@@ -1044,7 +1130,7 @@
                 <w:noProof/>
                 <w:webHidden/>
               </w:rPr>
-              <w:instrText xml:space="preserve"> PAGEREF _Toc5634451 \h </w:instrText>
+              <w:instrText xml:space="preserve"> PAGEREF _Toc7701183 \h </w:instrText>
             </w:r>
             <w:r>
               <w:rPr>
@@ -1087,7 +1173,7 @@
               <w:lang w:eastAsia="en-GB"/>
             </w:rPr>
           </w:pPr>
-          <w:hyperlink w:anchor="_Toc5634452" w:history="1">
+          <w:hyperlink w:anchor="_Toc7701184" w:history="1">
             <w:r>
               <w:rPr>
                 <w:rStyle w:val="Hyperlink"/>
@@ -1114,7 +1200,7 @@
                 <w:noProof/>
                 <w:webHidden/>
               </w:rPr>
-              <w:instrText xml:space="preserve"> PAGEREF _Toc5634452 \h </w:instrText>
+              <w:instrText xml:space="preserve"> PAGEREF _Toc7701184 \h </w:instrText>
             </w:r>
             <w:r>
               <w:rPr>
@@ -1157,12 +1243,82 @@
               <w:lang w:eastAsia="en-GB"/>
             </w:rPr>
           </w:pPr>
-          <w:hyperlink w:anchor="_Toc5634453" w:history="1">
+          <w:hyperlink w:anchor="_Toc7701185" w:history="1">
             <w:r>
               <w:rPr>
                 <w:rStyle w:val="Hyperlink"/>
                 <w:noProof/>
               </w:rPr>
+              <w:t>Dependencies</w:t>
+            </w:r>
+            <w:r>
+              <w:rPr>
+                <w:noProof/>
+                <w:webHidden/>
+              </w:rPr>
+              <w:tab/>
+            </w:r>
+            <w:r>
+              <w:rPr>
+                <w:noProof/>
+                <w:webHidden/>
+              </w:rPr>
+              <w:fldChar w:fldCharType="begin"/>
+            </w:r>
+            <w:r>
+              <w:rPr>
+                <w:noProof/>
+                <w:webHidden/>
+              </w:rPr>
+              <w:instrText xml:space="preserve"> PAGEREF _Toc7701185 \h </w:instrText>
+            </w:r>
+            <w:r>
+              <w:rPr>
+                <w:noProof/>
+                <w:webHidden/>
+              </w:rPr>
+            </w:r>
+            <w:r>
+              <w:rPr>
+                <w:noProof/>
+                <w:webHidden/>
+              </w:rPr>
+              <w:fldChar w:fldCharType="separate"/>
+            </w:r>
+            <w:r>
+              <w:rPr>
+                <w:noProof/>
+                <w:webHidden/>
+              </w:rPr>
+              <w:t>9</w:t>
+            </w:r>
+            <w:r>
+              <w:rPr>
+                <w:noProof/>
+                <w:webHidden/>
+              </w:rPr>
+              <w:fldChar w:fldCharType="end"/>
+            </w:r>
+          </w:hyperlink>
+        </w:p>
+        <w:p>
+          <w:pPr>
+            <w:pStyle w:val="TOC2"/>
+            <w:tabs>
+              <w:tab w:val="right" w:leader="dot" w:pos="9016"/>
+            </w:tabs>
+            <w:rPr>
+              <w:rFonts w:eastAsiaTheme="minorEastAsia"/>
+              <w:noProof/>
+              <w:lang w:eastAsia="en-GB"/>
+            </w:rPr>
+          </w:pPr>
+          <w:hyperlink w:anchor="_Toc7701186" w:history="1">
+            <w:r>
+              <w:rPr>
+                <w:rStyle w:val="Hyperlink"/>
+                <w:noProof/>
+              </w:rPr>
               <w:t>Assumptions made</w:t>
             </w:r>
             <w:r>
@@ -1184,7 +1340,7 @@
                 <w:noProof/>
                 <w:webHidden/>
               </w:rPr>
-              <w:instrText xml:space="preserve"> PAGEREF _Toc5634453 \h </w:instrText>
+              <w:instrText xml:space="preserve"> PAGEREF _Toc7701186 \h </w:instrText>
             </w:r>
             <w:r>
               <w:rPr>
@@ -1204,7 +1360,7 @@
                 <w:noProof/>
                 <w:webHidden/>
               </w:rPr>
-              <w:t>9</w:t>
+              <w:t>10</w:t>
             </w:r>
             <w:r>
               <w:rPr>
@@ -1227,7 +1383,7 @@
               <w:lang w:eastAsia="en-GB"/>
             </w:rPr>
           </w:pPr>
-          <w:hyperlink w:anchor="_Toc5634454" w:history="1">
+          <w:hyperlink w:anchor="_Toc7701187" w:history="1">
             <w:r>
               <w:rPr>
                 <w:rStyle w:val="Hyperlink"/>
@@ -1254,7 +1410,7 @@
                 <w:noProof/>
                 <w:webHidden/>
               </w:rPr>
-              <w:instrText xml:space="preserve"> PAGEREF _Toc5634454 \h </w:instrText>
+              <w:instrText xml:space="preserve"> PAGEREF _Toc7701187 \h </w:instrText>
             </w:r>
             <w:r>
               <w:rPr>
@@ -1274,7 +1430,7 @@
                 <w:noProof/>
                 <w:webHidden/>
               </w:rPr>
-              <w:t>9</w:t>
+              <w:t>10</w:t>
             </w:r>
             <w:r>
               <w:rPr>
@@ -1297,7 +1453,7 @@
               <w:lang w:eastAsia="en-GB"/>
             </w:rPr>
           </w:pPr>
-          <w:hyperlink w:anchor="_Toc5634455" w:history="1">
+          <w:hyperlink w:anchor="_Toc7701188" w:history="1">
             <w:r>
               <w:rPr>
                 <w:rStyle w:val="Hyperlink"/>
@@ -1324,7 +1480,7 @@
                 <w:noProof/>
                 <w:webHidden/>
               </w:rPr>
-              <w:instrText xml:space="preserve"> PAGEREF _Toc5634455 \h </w:instrText>
+              <w:instrText xml:space="preserve"> PAGEREF _Toc7701188 \h </w:instrText>
             </w:r>
             <w:r>
               <w:rPr>
@@ -1367,7 +1523,7 @@
               <w:lang w:eastAsia="en-GB"/>
             </w:rPr>
           </w:pPr>
-          <w:hyperlink w:anchor="_Toc5634456" w:history="1">
+          <w:hyperlink w:anchor="_Toc7701189" w:history="1">
             <w:r>
               <w:rPr>
                 <w:rStyle w:val="Hyperlink"/>
@@ -1394,7 +1550,7 @@
                 <w:noProof/>
                 <w:webHidden/>
               </w:rPr>
-              <w:instrText xml:space="preserve"> PAGEREF _Toc5634456 \h </w:instrText>
+              <w:instrText xml:space="preserve"> PAGEREF _Toc7701189 \h </w:instrText>
             </w:r>
             <w:r>
               <w:rPr>
@@ -1437,7 +1593,7 @@
               <w:lang w:eastAsia="en-GB"/>
             </w:rPr>
           </w:pPr>
-          <w:hyperlink w:anchor="_Toc5634457" w:history="1">
+          <w:hyperlink w:anchor="_Toc7701190" w:history="1">
             <w:r>
               <w:rPr>
                 <w:rStyle w:val="Hyperlink"/>
@@ -1464,77 +1620,7 @@
                 <w:noProof/>
                 <w:webHidden/>
               </w:rPr>
-              <w:instrText xml:space="preserve"> PAGEREF _Toc5634457 \h </w:instrText>
-            </w:r>
-            <w:r>
-              <w:rPr>
-                <w:noProof/>
-                <w:webHidden/>
-              </w:rPr>
-            </w:r>
-            <w:r>
-              <w:rPr>
-                <w:noProof/>
-                <w:webHidden/>
-              </w:rPr>
-              <w:fldChar w:fldCharType="separate"/>
-            </w:r>
-            <w:r>
-              <w:rPr>
-                <w:noProof/>
-                <w:webHidden/>
-              </w:rPr>
-              <w:t>10</w:t>
-            </w:r>
-            <w:r>
-              <w:rPr>
-                <w:noProof/>
-                <w:webHidden/>
-              </w:rPr>
-              <w:fldChar w:fldCharType="end"/>
-            </w:r>
-          </w:hyperlink>
-        </w:p>
-        <w:p>
-          <w:pPr>
-            <w:pStyle w:val="TOC3"/>
-            <w:tabs>
-              <w:tab w:val="right" w:leader="dot" w:pos="9016"/>
-            </w:tabs>
-            <w:rPr>
-              <w:rFonts w:eastAsiaTheme="minorEastAsia"/>
-              <w:noProof/>
-              <w:lang w:eastAsia="en-GB"/>
-            </w:rPr>
-          </w:pPr>
-          <w:hyperlink w:anchor="_Toc5634458" w:history="1">
-            <w:r>
-              <w:rPr>
-                <w:rStyle w:val="Hyperlink"/>
-                <w:noProof/>
-              </w:rPr>
-              <w:t>Dependency availability</w:t>
-            </w:r>
-            <w:r>
-              <w:rPr>
-                <w:noProof/>
-                <w:webHidden/>
-              </w:rPr>
-              <w:tab/>
-            </w:r>
-            <w:r>
-              <w:rPr>
-                <w:noProof/>
-                <w:webHidden/>
-              </w:rPr>
-              <w:fldChar w:fldCharType="begin"/>
-            </w:r>
-            <w:r>
-              <w:rPr>
-                <w:noProof/>
-                <w:webHidden/>
-              </w:rPr>
-              <w:instrText xml:space="preserve"> PAGEREF _Toc5634458 \h </w:instrText>
+              <w:instrText xml:space="preserve"> PAGEREF _Toc7701190 \h </w:instrText>
             </w:r>
             <w:r>
               <w:rPr>
@@ -1577,7 +1663,7 @@
               <w:lang w:eastAsia="en-GB"/>
             </w:rPr>
           </w:pPr>
-          <w:hyperlink w:anchor="_Toc5634459" w:history="1">
+          <w:hyperlink w:anchor="_Toc7701191" w:history="1">
             <w:r>
               <w:rPr>
                 <w:rStyle w:val="Hyperlink"/>
@@ -1604,7 +1690,7 @@
                 <w:noProof/>
                 <w:webHidden/>
               </w:rPr>
-              <w:instrText xml:space="preserve"> PAGEREF _Toc5634459 \h </w:instrText>
+              <w:instrText xml:space="preserve"> PAGEREF _Toc7701191 \h </w:instrText>
             </w:r>
             <w:r>
               <w:rPr>
@@ -1647,7 +1733,7 @@
               <w:lang w:eastAsia="en-GB"/>
             </w:rPr>
           </w:pPr>
-          <w:hyperlink w:anchor="_Toc5634460" w:history="1">
+          <w:hyperlink w:anchor="_Toc7701192" w:history="1">
             <w:r>
               <w:rPr>
                 <w:rStyle w:val="Hyperlink"/>
@@ -1674,7 +1760,7 @@
                 <w:noProof/>
                 <w:webHidden/>
               </w:rPr>
-              <w:instrText xml:space="preserve"> PAGEREF _Toc5634460 \h </w:instrText>
+              <w:instrText xml:space="preserve"> PAGEREF _Toc7701192 \h </w:instrText>
             </w:r>
             <w:r>
               <w:rPr>
@@ -1717,7 +1803,7 @@
               <w:lang w:eastAsia="en-GB"/>
             </w:rPr>
           </w:pPr>
-          <w:hyperlink w:anchor="_Toc5634461" w:history="1">
+          <w:hyperlink w:anchor="_Toc7701193" w:history="1">
             <w:r>
               <w:rPr>
                 <w:rStyle w:val="Hyperlink"/>
@@ -1744,7 +1830,7 @@
                 <w:noProof/>
                 <w:webHidden/>
               </w:rPr>
-              <w:instrText xml:space="preserve"> PAGEREF _Toc5634461 \h </w:instrText>
+              <w:instrText xml:space="preserve"> PAGEREF _Toc7701193 \h </w:instrText>
             </w:r>
             <w:r>
               <w:rPr>
@@ -1764,7 +1850,7 @@
                 <w:noProof/>
                 <w:webHidden/>
               </w:rPr>
-              <w:t>13</w:t>
+              <w:t>14</w:t>
             </w:r>
             <w:r>
               <w:rPr>
@@ -1787,7 +1873,7 @@
               <w:lang w:eastAsia="en-GB"/>
             </w:rPr>
           </w:pPr>
-          <w:hyperlink w:anchor="_Toc5634462" w:history="1">
+          <w:hyperlink w:anchor="_Toc7701194" w:history="1">
             <w:r>
               <w:rPr>
                 <w:rStyle w:val="Hyperlink"/>
@@ -1814,7 +1900,7 @@
                 <w:noProof/>
                 <w:webHidden/>
               </w:rPr>
-              <w:instrText xml:space="preserve"> PAGEREF _Toc5634462 \h </w:instrText>
+              <w:instrText xml:space="preserve"> PAGEREF _Toc7701194 \h </w:instrText>
             </w:r>
             <w:r>
               <w:rPr>
@@ -1834,7 +1920,7 @@
                 <w:noProof/>
                 <w:webHidden/>
               </w:rPr>
-              <w:t>15</w:t>
+              <w:t>17</w:t>
             </w:r>
             <w:r>
               <w:rPr>
@@ -1857,7 +1943,7 @@
               <w:lang w:eastAsia="en-GB"/>
             </w:rPr>
           </w:pPr>
-          <w:hyperlink w:anchor="_Toc5634463" w:history="1">
+          <w:hyperlink w:anchor="_Toc7701195" w:history="1">
             <w:r>
               <w:rPr>
                 <w:rStyle w:val="Hyperlink"/>
@@ -1884,7 +1970,7 @@
                 <w:noProof/>
                 <w:webHidden/>
               </w:rPr>
-              <w:instrText xml:space="preserve"> PAGEREF _Toc5634463 \h </w:instrText>
+              <w:instrText xml:space="preserve"> PAGEREF _Toc7701195 \h </w:instrText>
             </w:r>
             <w:r>
               <w:rPr>
@@ -1904,7 +1990,7 @@
                 <w:noProof/>
                 <w:webHidden/>
               </w:rPr>
-              <w:t>17</w:t>
+              <w:t>19</w:t>
             </w:r>
             <w:r>
               <w:rPr>
@@ -1927,7 +2013,7 @@
               <w:lang w:eastAsia="en-GB"/>
             </w:rPr>
           </w:pPr>
-          <w:hyperlink w:anchor="_Toc5634464" w:history="1">
+          <w:hyperlink w:anchor="_Toc7701196" w:history="1">
             <w:r>
               <w:rPr>
                 <w:rStyle w:val="Hyperlink"/>
@@ -1954,7 +2040,7 @@
                 <w:noProof/>
                 <w:webHidden/>
               </w:rPr>
-              <w:instrText xml:space="preserve"> PAGEREF _Toc5634464 \h </w:instrText>
+              <w:instrText xml:space="preserve"> PAGEREF _Toc7701196 \h </w:instrText>
             </w:r>
             <w:r>
               <w:rPr>
@@ -1974,7 +2060,7 @@
                 <w:noProof/>
                 <w:webHidden/>
               </w:rPr>
-              <w:t>18</w:t>
+              <w:t>20</w:t>
             </w:r>
             <w:r>
               <w:rPr>
@@ -2014,12 +2100,12 @@
       <w:pPr>
         <w:pStyle w:val="Heading1"/>
       </w:pPr>
-      <w:bookmarkStart w:id="1" w:name="_Toc5634445"/>
+      <w:bookmarkStart w:id="2" w:name="_Toc7701177"/>
       <w:r>
         <w:lastRenderedPageBreak/>
         <w:t>Introduction</w:t>
       </w:r>
-      <w:bookmarkEnd w:id="1"/>
+      <w:bookmarkEnd w:id="2"/>
     </w:p>
     <w:p>
       <w:r>
@@ -2171,22 +2257,30 @@
       <w:pPr>
         <w:pStyle w:val="Heading1"/>
       </w:pPr>
-      <w:bookmarkStart w:id="2" w:name="_Toc5634446"/>
+      <w:bookmarkStart w:id="3" w:name="_Toc7701178"/>
       <w:r>
         <w:lastRenderedPageBreak/>
-        <w:t>Learning the undistortion process</w:t>
-      </w:r>
-      <w:bookmarkEnd w:id="2"/>
+        <w:t xml:space="preserve">Learning the </w:t>
+      </w:r>
+      <w:proofErr w:type="spellStart"/>
+      <w:r>
+        <w:t>undistortion</w:t>
+      </w:r>
+      <w:proofErr w:type="spellEnd"/>
+      <w:r>
+        <w:t xml:space="preserve"> process</w:t>
+      </w:r>
+      <w:bookmarkEnd w:id="3"/>
     </w:p>
     <w:p>
       <w:pPr>
         <w:pStyle w:val="Heading2"/>
       </w:pPr>
-      <w:bookmarkStart w:id="3" w:name="_Toc5634447"/>
+      <w:bookmarkStart w:id="4" w:name="_Toc7701179"/>
       <w:r>
         <w:t>Lens distortion</w:t>
       </w:r>
-      <w:bookmarkEnd w:id="3"/>
+      <w:bookmarkEnd w:id="4"/>
     </w:p>
     <w:p>
       <w:r>
@@ -2202,7 +2296,15 @@
         <w:t xml:space="preserve"> calibration rigs</w:t>
       </w:r>
       <w:r>
-        <w:t xml:space="preserve"> camera is that of lens distortion. This can be seen in the raw image below as the straight lines of the dot grid bulge outwards from the center.</w:t>
+        <w:t xml:space="preserve"> camera is that of lens distortion. This can be seen in the raw image below as the straight lines of the dot grid bulge outwards from the </w:t>
+      </w:r>
+      <w:proofErr w:type="spellStart"/>
+      <w:r>
+        <w:t>center</w:t>
+      </w:r>
+      <w:proofErr w:type="spellEnd"/>
+      <w:r>
+        <w:t>.</w:t>
       </w:r>
     </w:p>
     <w:p>
@@ -2300,9 +2402,11 @@
       </w:r>
     </w:p>
     <w:p>
+      <w:proofErr w:type="spellStart"/>
       <w:r>
         <w:t>OpenCV</w:t>
       </w:r>
+      <w:proofErr w:type="spellEnd"/>
       <w:r>
         <w:t xml:space="preserve"> is an open source computer vision library that contains a large number of established and tested image</w:t>
       </w:r>
@@ -2328,7 +2432,15 @@
         <w:t xml:space="preserve"> </w:t>
       </w:r>
       <w:r>
-        <w:t xml:space="preserve">available on PyPI </w:t>
+        <w:t xml:space="preserve">available on </w:t>
+      </w:r>
+      <w:proofErr w:type="spellStart"/>
+      <w:r>
+        <w:t>PyPI</w:t>
+      </w:r>
+      <w:proofErr w:type="spellEnd"/>
+      <w:r>
+        <w:t xml:space="preserve"> </w:t>
       </w:r>
       <w:r>
         <w:t>that allow</w:t>
@@ -2364,10 +2476,23 @@
         <w:t xml:space="preserve"> </w:t>
       </w:r>
       <w:r>
-        <w:t>‘calibrateCamera’ and ‘</w:t>
-      </w:r>
-      <w:r>
-        <w:t>getOptimalNewCameraMatrix’</w:t>
+        <w:t>‘</w:t>
+      </w:r>
+      <w:proofErr w:type="spellStart"/>
+      <w:r>
+        <w:t>calibrateCamera</w:t>
+      </w:r>
+      <w:proofErr w:type="spellEnd"/>
+      <w:r>
+        <w:t>’ and ‘</w:t>
+      </w:r>
+      <w:proofErr w:type="spellStart"/>
+      <w:r>
+        <w:t>getOptimalNewCameraMatrix</w:t>
+      </w:r>
+      <w:proofErr w:type="spellEnd"/>
+      <w:r>
+        <w:t>’</w:t>
       </w:r>
       <w:r>
         <w:t xml:space="preserve">. These </w:t>
@@ -2392,9 +2517,11 @@
       <w:r>
         <w:t>‘</w:t>
       </w:r>
+      <w:proofErr w:type="spellStart"/>
       <w:r>
         <w:t>calibrateCamera</w:t>
       </w:r>
+      <w:proofErr w:type="spellEnd"/>
       <w:r>
         <w:t>’</w:t>
       </w:r>
@@ -2408,7 +2535,15 @@
         <w:t xml:space="preserve">a grid of points in </w:t>
       </w:r>
       <w:r>
-        <w:t>the image, so first we must detect this grid. Two functions exist in OpenCV for this purpose, one for detecting grids of dots, like the one</w:t>
+        <w:t xml:space="preserve">the image, so first we must detect this grid. Two functions exist in </w:t>
+      </w:r>
+      <w:proofErr w:type="spellStart"/>
+      <w:r>
+        <w:t>OpenCV</w:t>
+      </w:r>
+      <w:proofErr w:type="spellEnd"/>
+      <w:r>
+        <w:t xml:space="preserve"> for this purpose, one for detecting grids of dots, like the one</w:t>
       </w:r>
       <w:r>
         <w:t xml:space="preserve"> in distcor_01</w:t>
@@ -2419,7 +2554,23 @@
     </w:p>
     <w:p>
       <w:r>
-        <w:t>The simplest of these is the ‘findChessboardCorners’ which takes the image and the numbers of rows and columns in the grid. ‘findCirclesGrid’ also takes the image and grid size, but also flags describing the type of grid search to perform, a blob detector, and a configuration object. This need for the blob detector presents certain difficulties:</w:t>
+        <w:t>The simplest of these is the ‘</w:t>
+      </w:r>
+      <w:proofErr w:type="spellStart"/>
+      <w:r>
+        <w:t>findChessboardCorners</w:t>
+      </w:r>
+      <w:proofErr w:type="spellEnd"/>
+      <w:r>
+        <w:t>’ which takes the image and the numbers of rows and columns in the grid. ‘</w:t>
+      </w:r>
+      <w:proofErr w:type="spellStart"/>
+      <w:r>
+        <w:t>findCirclesGrid</w:t>
+      </w:r>
+      <w:proofErr w:type="spellEnd"/>
+      <w:r>
+        <w:t>’ also takes the image and grid size, but also flags describing the type of grid search to perform, a blob detector, and a configuration object. This need for the blob detector presents certain difficulties:</w:t>
       </w:r>
     </w:p>
     <w:p>
@@ -2464,7 +2615,15 @@
         <w:footnoteReference w:id="4"/>
       </w:r>
       <w:r>
-        <w:t>. By saving a copy of the image with the selected dots highlighted, the issue became clear. To the right of the image, two dots are joined together, and just above the center is an extra blob that was also being selected.</w:t>
+        <w:t xml:space="preserve">. By saving a copy of the image with the selected dots highlighted, the issue became clear. To the right of the image, two dots are joined together, and just above the </w:t>
+      </w:r>
+      <w:proofErr w:type="spellStart"/>
+      <w:r>
+        <w:t>center</w:t>
+      </w:r>
+      <w:proofErr w:type="spellEnd"/>
+      <w:r>
+        <w:t xml:space="preserve"> is an extra blob that was also being selected.</w:t>
       </w:r>
       <w:r>
         <w:t xml:space="preserve"> Presumably these are both due to specs of dirt or dust on the grid plate when the image was being taken.</w:t>
@@ -2535,7 +2694,7 @@
         <w:pStyle w:val="Caption"/>
         <w:jc w:val="center"/>
       </w:pPr>
-      <w:bookmarkStart w:id="4" w:name="_Ref5633055"/>
+      <w:bookmarkStart w:id="5" w:name="_Ref5633055"/>
       <w:r>
         <w:t xml:space="preserve">Figure </w:t>
       </w:r>
@@ -2569,7 +2728,7 @@
         </w:rPr>
         <w:fldChar w:fldCharType="end"/>
       </w:r>
-      <w:bookmarkEnd w:id="4"/>
+      <w:bookmarkEnd w:id="5"/>
       <w:r>
         <w:t>: Joined blobs in discor_01</w:t>
       </w:r>
@@ -2702,7 +2861,23 @@
     </w:p>
     <w:p>
       <w:r>
-        <w:t>While these changes meant the blob detector was able to locate every dot in the image, OpenCV’s grid detection algorithm was still not able to detect the grid, presumably due to some combination of the high number of dots, their density, and the severity of the lens distortion, as a point near the center of an edge may lie directly between the ends of the next row out.</w:t>
+        <w:t xml:space="preserve">While these changes meant the blob detector was able to locate every dot in the image, </w:t>
+      </w:r>
+      <w:proofErr w:type="spellStart"/>
+      <w:r>
+        <w:t>OpenCV’s</w:t>
+      </w:r>
+      <w:proofErr w:type="spellEnd"/>
+      <w:r>
+        <w:t xml:space="preserve"> grid detection algorithm was still not able to detect the grid, presumably due to some combination of the high number of dots, their density, and the severity of the lens distortion, as a point near the </w:t>
+      </w:r>
+      <w:proofErr w:type="spellStart"/>
+      <w:r>
+        <w:t>center</w:t>
+      </w:r>
+      <w:proofErr w:type="spellEnd"/>
+      <w:r>
+        <w:t xml:space="preserve"> of an edge may lie directly between the ends of the next row out.</w:t>
       </w:r>
     </w:p>
     <w:p>
@@ -2728,10 +2903,26 @@
         <w:t>.</w:t>
       </w:r>
       <w:r>
-        <w:t xml:space="preserve"> Instead, I decided to manufacture a chessboard image based on the dot grid, using the Inkscape vector graphics editor to draw quadrilaterals with corners that lined up with the approxi</w:t>
-      </w:r>
-      <w:r>
-        <w:t>mated center of every tenth dot.</w:t>
+        <w:t xml:space="preserve"> Instead, I decided to manufacture a chessboard image based on the dot grid, using the </w:t>
+      </w:r>
+      <w:proofErr w:type="spellStart"/>
+      <w:r>
+        <w:t>Inkscape</w:t>
+      </w:r>
+      <w:proofErr w:type="spellEnd"/>
+      <w:r>
+        <w:t xml:space="preserve"> vector graphics editor to draw quadrilaterals with corners that lined up with the approxi</w:t>
+      </w:r>
+      <w:r>
+        <w:t xml:space="preserve">mated </w:t>
+      </w:r>
+      <w:proofErr w:type="spellStart"/>
+      <w:r>
+        <w:t>center</w:t>
+      </w:r>
+      <w:proofErr w:type="spellEnd"/>
+      <w:r>
+        <w:t xml:space="preserve"> of every tenth dot.</w:t>
       </w:r>
     </w:p>
     <w:p>
@@ -2836,21 +3027,37 @@
     </w:p>
     <w:p>
       <w:r>
-        <w:t>Using this image in the ‘findChessboardCorners’ method was a success, allowing the lens distortion parameters to be calculated.</w:t>
-      </w:r>
-      <w:r>
-        <w:t xml:space="preserve"> As a test of the blob detector, the blob detector and ‘findCirclesGrid’ method were able to locate the grid in the original dots image if it was undistorted with the lens correction parameters.</w:t>
+        <w:t>Using this image in the ‘</w:t>
+      </w:r>
+      <w:proofErr w:type="spellStart"/>
+      <w:r>
+        <w:t>findChessboardCorners</w:t>
+      </w:r>
+      <w:proofErr w:type="spellEnd"/>
+      <w:r>
+        <w:t>’ method was a success, allowing the lens distortion parameters to be calculated.</w:t>
+      </w:r>
+      <w:r>
+        <w:t xml:space="preserve"> As a test of the blob detector, the blob detector and ‘</w:t>
+      </w:r>
+      <w:proofErr w:type="spellStart"/>
+      <w:r>
+        <w:t>findCirclesGrid</w:t>
+      </w:r>
+      <w:proofErr w:type="spellEnd"/>
+      <w:r>
+        <w:t>’ method were able to locate the grid in the original dots image if it was undistorted with the lens correction parameters.</w:t>
       </w:r>
     </w:p>
     <w:p>
       <w:pPr>
         <w:pStyle w:val="Heading2"/>
       </w:pPr>
-      <w:bookmarkStart w:id="5" w:name="_Toc5634448"/>
+      <w:bookmarkStart w:id="6" w:name="_Toc7701180"/>
       <w:r>
         <w:t>Keystone correction</w:t>
       </w:r>
-      <w:bookmarkEnd w:id="5"/>
+      <w:bookmarkEnd w:id="6"/>
     </w:p>
     <w:p>
       <w:r>
@@ -2862,7 +3069,15 @@
     </w:p>
     <w:p>
       <w:r>
-        <w:t>This can be corrected with a homography transformation, which can also correct for any rotation of the grid, ensuring that the corrected grid is both rectangular and aligned with the x/y axes of the image.</w:t>
+        <w:t xml:space="preserve">This can be corrected with a </w:t>
+      </w:r>
+      <w:proofErr w:type="spellStart"/>
+      <w:r>
+        <w:t>homography</w:t>
+      </w:r>
+      <w:proofErr w:type="spellEnd"/>
+      <w:r>
+        <w:t xml:space="preserve"> transformation, which can also correct for any rotation of the grid, ensuring that the corrected grid is both rectangular and aligned with the x/y axes of the image.</w:t>
       </w:r>
     </w:p>
     <w:p>
@@ -2970,8 +3185,29 @@
       </w:r>
     </w:p>
     <w:p>
-      <w:r>
-        <w:t>OpenCV’s ‘findHomography’ method requires a set of points in the image being provided to it, and their corresponding locations in the homography corrected image.</w:t>
+      <w:proofErr w:type="spellStart"/>
+      <w:r>
+        <w:t>OpenCV’s</w:t>
+      </w:r>
+      <w:proofErr w:type="spellEnd"/>
+      <w:r>
+        <w:t xml:space="preserve"> ‘</w:t>
+      </w:r>
+      <w:proofErr w:type="spellStart"/>
+      <w:r>
+        <w:t>findHomography</w:t>
+      </w:r>
+      <w:proofErr w:type="spellEnd"/>
+      <w:r>
+        <w:t xml:space="preserve">’ method requires a set of points in the image being provided to it, and their corresponding locations in the </w:t>
+      </w:r>
+      <w:proofErr w:type="spellStart"/>
+      <w:r>
+        <w:t>homography</w:t>
+      </w:r>
+      <w:proofErr w:type="spellEnd"/>
+      <w:r>
+        <w:t xml:space="preserve"> corrected image.</w:t>
       </w:r>
       <w:r>
         <w:t xml:space="preserve"> The points in the image can simply be the corners of the grid. To prevent any loss of scale</w:t>
@@ -2988,9 +3224,11 @@
       <w:r>
         <w:t xml:space="preserve">determine which side of the </w:t>
       </w:r>
+      <w:proofErr w:type="spellStart"/>
       <w:r>
         <w:t>parallellogram</w:t>
       </w:r>
+      <w:proofErr w:type="spellEnd"/>
       <w:r>
         <w:t xml:space="preserve"> has the most pixels per column or row, and use that to calculate the size of the </w:t>
       </w:r>
@@ -3093,7 +3331,15 @@
         <w:fldChar w:fldCharType="end"/>
       </w:r>
       <w:r>
-        <w:t>: Mocked chessboard with lens and homography corrections</w:t>
+        <w:t xml:space="preserve">: Mocked chessboard with lens and </w:t>
+      </w:r>
+      <w:proofErr w:type="spellStart"/>
+      <w:r>
+        <w:t>homography</w:t>
+      </w:r>
+      <w:proofErr w:type="spellEnd"/>
+      <w:r>
+        <w:t xml:space="preserve"> corrections</w:t>
       </w:r>
       <w:r>
         <w:t xml:space="preserve"> applied</w:t>
@@ -3103,11 +3349,11 @@
       <w:pPr>
         <w:pStyle w:val="Heading2"/>
       </w:pPr>
-      <w:bookmarkStart w:id="6" w:name="_Toc5634449"/>
+      <w:bookmarkStart w:id="7" w:name="_Toc7701181"/>
       <w:r>
         <w:t>Real world coordinates</w:t>
       </w:r>
-      <w:bookmarkEnd w:id="6"/>
+      <w:bookmarkEnd w:id="7"/>
     </w:p>
     <w:p>
       <w:r>
@@ -3131,15 +3377,23 @@
       <w:pPr>
         <w:pStyle w:val="Heading1"/>
       </w:pPr>
-      <w:bookmarkStart w:id="7" w:name="_Toc5634450"/>
+      <w:bookmarkStart w:id="8" w:name="_Toc7701182"/>
       <w:r>
         <w:lastRenderedPageBreak/>
         <w:t>T</w:t>
       </w:r>
       <w:r>
-        <w:t>he camera_calibration package</w:t>
-      </w:r>
-      <w:bookmarkEnd w:id="7"/>
+        <w:t xml:space="preserve">he </w:t>
+      </w:r>
+      <w:proofErr w:type="spellStart"/>
+      <w:r>
+        <w:t>camera_calibration</w:t>
+      </w:r>
+      <w:proofErr w:type="spellEnd"/>
+      <w:r>
+        <w:t xml:space="preserve"> package</w:t>
+      </w:r>
+      <w:bookmarkEnd w:id="8"/>
     </w:p>
     <w:p>
       <w:r>
@@ -3153,11 +3407,11 @@
       <w:pPr>
         <w:pStyle w:val="Heading2"/>
       </w:pPr>
-      <w:bookmarkStart w:id="8" w:name="_Toc5634451"/>
+      <w:bookmarkStart w:id="9" w:name="_Toc7701183"/>
       <w:r>
         <w:t>Creation</w:t>
       </w:r>
-      <w:bookmarkEnd w:id="8"/>
+      <w:bookmarkEnd w:id="9"/>
     </w:p>
     <w:p>
       <w:r>
@@ -3211,8 +3465,13 @@
           <w:numId w:val="2"/>
         </w:numPr>
       </w:pPr>
-      <w:r>
-        <w:t>Homography matrix</w:t>
+      <w:proofErr w:type="spellStart"/>
+      <w:r>
+        <w:t>Homography</w:t>
+      </w:r>
+      <w:proofErr w:type="spellEnd"/>
+      <w:r>
+        <w:t xml:space="preserve"> matrix</w:t>
       </w:r>
     </w:p>
     <w:p>
@@ -3241,10 +3500,31 @@
     </w:p>
     <w:p>
       <w:r>
-        <w:t>These were wrapped up into two classes, Corners and Config, which</w:t>
-      </w:r>
-      <w:r>
-        <w:t xml:space="preserve"> would be populated by a call to Config.generate() providing a chessboard image</w:t>
+        <w:t xml:space="preserve">These were wrapped up into two classes, Corners and </w:t>
+      </w:r>
+      <w:proofErr w:type="spellStart"/>
+      <w:r>
+        <w:t>Config</w:t>
+      </w:r>
+      <w:proofErr w:type="spellEnd"/>
+      <w:r>
+        <w:t>, which</w:t>
+      </w:r>
+      <w:r>
+        <w:t xml:space="preserve"> would be populated by a call to </w:t>
+      </w:r>
+      <w:proofErr w:type="spellStart"/>
+      <w:proofErr w:type="gramStart"/>
+      <w:r>
+        <w:t>Config.generate</w:t>
+      </w:r>
+      <w:proofErr w:type="spellEnd"/>
+      <w:r>
+        <w:t>(</w:t>
+      </w:r>
+      <w:proofErr w:type="gramEnd"/>
+      <w:r>
+        <w:t>) providing a chessboard image</w:t>
       </w:r>
       <w:r>
         <w:t xml:space="preserve"> to setup lens correction</w:t>
@@ -3253,7 +3533,15 @@
         <w:t xml:space="preserve">, </w:t>
       </w:r>
       <w:r>
-        <w:t>and a dot image for homography correction</w:t>
+        <w:t xml:space="preserve">and a dot image for </w:t>
+      </w:r>
+      <w:proofErr w:type="spellStart"/>
+      <w:r>
+        <w:t>homography</w:t>
+      </w:r>
+      <w:proofErr w:type="spellEnd"/>
+      <w:r>
+        <w:t xml:space="preserve"> correction</w:t>
       </w:r>
       <w:r>
         <w:t>. The classes</w:t>
@@ -3262,8 +3550,21 @@
         <w:t xml:space="preserve"> were provided in a package</w:t>
       </w:r>
       <w:r>
-        <w:t xml:space="preserve"> along with two methods, correct_point and correct_points</w:t>
-      </w:r>
+        <w:t xml:space="preserve"> along with two methods, </w:t>
+      </w:r>
+      <w:proofErr w:type="spellStart"/>
+      <w:r>
+        <w:t>correct_point</w:t>
+      </w:r>
+      <w:proofErr w:type="spellEnd"/>
+      <w:r>
+        <w:t xml:space="preserve"> and </w:t>
+      </w:r>
+      <w:proofErr w:type="spellStart"/>
+      <w:r>
+        <w:t>correct_points</w:t>
+      </w:r>
+      <w:proofErr w:type="spellEnd"/>
       <w:r>
         <w:t>, which</w:t>
       </w:r>
@@ -3277,7 +3578,15 @@
         <w:t xml:space="preserve"> one or many points </w:t>
       </w:r>
       <w:r>
-        <w:t>from the distorted image along with a Config object, and convert them to coordinates in the calibration grid.</w:t>
+        <w:t xml:space="preserve">from the distorted image along with a </w:t>
+      </w:r>
+      <w:proofErr w:type="spellStart"/>
+      <w:r>
+        <w:t>Config</w:t>
+      </w:r>
+      <w:proofErr w:type="spellEnd"/>
+      <w:r>
+        <w:t xml:space="preserve"> object, and convert them to coordinates in the calibration grid.</w:t>
       </w:r>
       <w:r>
         <w:t xml:space="preserve"> These classes and functions were then wrapped up into a package that could be installed via pip.</w:t>
@@ -3285,7 +3594,39 @@
     </w:p>
     <w:p>
       <w:r>
-        <w:t>To make the package usable in a wider variety of setups, the generate() method was replaced with a set of methods that could be used to populate the lens distortion and homography parameters separately, and using either a dots image, chessboard image, or an array of the grids coordinates. A correct_image method was also added, along with an enum for indicating to the correction methods which of the correction steps should be performed.</w:t>
+        <w:t xml:space="preserve">To make the package usable in a wider variety of setups, the </w:t>
+      </w:r>
+      <w:proofErr w:type="gramStart"/>
+      <w:r>
+        <w:t>generate(</w:t>
+      </w:r>
+      <w:proofErr w:type="gramEnd"/>
+      <w:r>
+        <w:t xml:space="preserve">) method was replaced with a set of methods that could be used to populate the lens distortion and </w:t>
+      </w:r>
+      <w:proofErr w:type="spellStart"/>
+      <w:r>
+        <w:t>homography</w:t>
+      </w:r>
+      <w:proofErr w:type="spellEnd"/>
+      <w:r>
+        <w:t xml:space="preserve"> parameters separately, and using either a dots image, chessboard image, or an array of the grids coordinates. A </w:t>
+      </w:r>
+      <w:proofErr w:type="spellStart"/>
+      <w:r>
+        <w:t>correct_image</w:t>
+      </w:r>
+      <w:proofErr w:type="spellEnd"/>
+      <w:r>
+        <w:t xml:space="preserve"> method was also added, along with an </w:t>
+      </w:r>
+      <w:proofErr w:type="spellStart"/>
+      <w:r>
+        <w:t>enum</w:t>
+      </w:r>
+      <w:proofErr w:type="spellEnd"/>
+      <w:r>
+        <w:t xml:space="preserve"> for indicating to the correction methods which of the correction steps should be performed.</w:t>
       </w:r>
     </w:p>
     <w:p>
@@ -3320,11 +3661,11 @@
       <w:pPr>
         <w:pStyle w:val="Heading2"/>
       </w:pPr>
-      <w:bookmarkStart w:id="9" w:name="_Toc5634452"/>
+      <w:bookmarkStart w:id="10" w:name="_Toc7701184"/>
       <w:r>
         <w:t>Testing</w:t>
       </w:r>
-      <w:bookmarkEnd w:id="9"/>
+      <w:bookmarkEnd w:id="10"/>
     </w:p>
     <w:p>
       <w:r>
@@ -3333,10 +3674,26 @@
     </w:p>
     <w:p>
       <w:r>
-        <w:t xml:space="preserve">These have been run on my development machine for all supported versions of python (2.7, 3.4, 3.5, 3.6, 3.7). In addition, I have verified it by </w:t>
-      </w:r>
-      <w:r>
-        <w:t xml:space="preserve">generating configs from, and </w:t>
+        <w:t xml:space="preserve">These have been run on my development machine for all supported versions of python (2.7, 3.4, 3.5, 3.6, </w:t>
+      </w:r>
+      <w:proofErr w:type="gramStart"/>
+      <w:r>
+        <w:t>3.7</w:t>
+      </w:r>
+      <w:proofErr w:type="gramEnd"/>
+      <w:r>
+        <w:t xml:space="preserve">). In addition, I have verified it by </w:t>
+      </w:r>
+      <w:r>
+        <w:t xml:space="preserve">generating </w:t>
+      </w:r>
+      <w:proofErr w:type="spellStart"/>
+      <w:r>
+        <w:t>configs</w:t>
+      </w:r>
+      <w:proofErr w:type="spellEnd"/>
+      <w:r>
+        <w:t xml:space="preserve"> from, and </w:t>
       </w:r>
       <w:r>
         <w:t>correcting</w:t>
@@ -3355,21 +3712,84 @@
       <w:pPr>
         <w:pStyle w:val="Heading2"/>
       </w:pPr>
-      <w:bookmarkStart w:id="10" w:name="_Toc5634453"/>
-      <w:r>
+      <w:bookmarkStart w:id="11" w:name="_Toc7701185"/>
+      <w:r>
+        <w:t>Dependencies</w:t>
+      </w:r>
+      <w:bookmarkEnd w:id="11"/>
+    </w:p>
+    <w:p>
+      <w:r>
+        <w:t xml:space="preserve">The packages dependencies are listed in </w:t>
+      </w:r>
+      <w:r>
+        <w:t xml:space="preserve">its setup.py file. This ensures that pip will install them too when </w:t>
+      </w:r>
+      <w:r>
+        <w:t xml:space="preserve">installing </w:t>
+      </w:r>
+      <w:r>
+        <w:t>the package.</w:t>
+      </w:r>
+      <w:r>
+        <w:t xml:space="preserve"> A</w:t>
+      </w:r>
+      <w:r>
+        <w:t xml:space="preserve">long with required development tools </w:t>
+      </w:r>
+      <w:r>
+        <w:t>(currently</w:t>
+      </w:r>
+      <w:r>
+        <w:t xml:space="preserve"> </w:t>
+      </w:r>
+      <w:proofErr w:type="spellStart"/>
+      <w:r>
+        <w:t>pytest</w:t>
+      </w:r>
+      <w:proofErr w:type="spellEnd"/>
+      <w:r>
+        <w:t xml:space="preserve"> and black</w:t>
+      </w:r>
+      <w:r>
+        <w:t>)</w:t>
+      </w:r>
+      <w:r>
+        <w:t xml:space="preserve">, </w:t>
+      </w:r>
+      <w:r>
+        <w:t xml:space="preserve">they </w:t>
+      </w:r>
+      <w:r>
+        <w:t>are also listed in the repositor</w:t>
+      </w:r>
+      <w:r>
+        <w:t>y’</w:t>
+      </w:r>
+      <w:r>
+        <w:t>s requirements.txt file to enable easy setup of the dev environment.</w:t>
+      </w:r>
+    </w:p>
+    <w:p>
+      <w:pPr>
+        <w:pStyle w:val="Heading2"/>
+      </w:pPr>
+      <w:bookmarkStart w:id="12" w:name="_Toc7701186"/>
+      <w:r>
+        <w:lastRenderedPageBreak/>
         <w:t>Assumptions made</w:t>
       </w:r>
-      <w:bookmarkEnd w:id="10"/>
+      <w:bookmarkEnd w:id="12"/>
     </w:p>
     <w:p>
       <w:pPr>
         <w:pStyle w:val="Heading3"/>
       </w:pPr>
-      <w:bookmarkStart w:id="11" w:name="_Toc5634454"/>
+      <w:bookmarkStart w:id="13" w:name="_Toc7701187"/>
       <w:r>
         <w:t>Points lie on the plane of the calibration grid</w:t>
       </w:r>
-      <w:bookmarkEnd w:id="11"/>
+      <w:bookmarkEnd w:id="13"/>
     </w:p>
     <w:p>
       <w:r>
@@ -3415,16 +3835,20 @@
       <w:pPr>
         <w:pStyle w:val="Heading3"/>
       </w:pPr>
-      <w:bookmarkStart w:id="12" w:name="_Toc5634455"/>
-      <w:r>
-        <w:lastRenderedPageBreak/>
+      <w:bookmarkStart w:id="14" w:name="_Toc7701188"/>
+      <w:r>
         <w:t>Calibration grids are rectilinear</w:t>
       </w:r>
-      <w:bookmarkEnd w:id="12"/>
+      <w:bookmarkEnd w:id="14"/>
     </w:p>
     <w:p>
-      <w:r>
-        <w:t>OpenCV performs its lens distortion calculations assuming the grids provided are meant to be made of straight lines, and correct</w:t>
+      <w:proofErr w:type="spellStart"/>
+      <w:r>
+        <w:t>OpenCV</w:t>
+      </w:r>
+      <w:proofErr w:type="spellEnd"/>
+      <w:r>
+        <w:t xml:space="preserve"> performs its lens distortion calculations assuming the grids provided are meant to be made of straight lines, and correct</w:t>
       </w:r>
       <w:r>
         <w:t>s</w:t>
@@ -3437,11 +3861,11 @@
       <w:pPr>
         <w:pStyle w:val="Heading3"/>
       </w:pPr>
-      <w:bookmarkStart w:id="13" w:name="_Toc5634456"/>
+      <w:bookmarkStart w:id="15" w:name="_Toc7701189"/>
       <w:r>
         <w:t>The camera won’t change</w:t>
       </w:r>
-      <w:bookmarkEnd w:id="13"/>
+      <w:bookmarkEnd w:id="15"/>
     </w:p>
     <w:p>
       <w:r>
@@ -3457,15 +3881,44 @@
       <w:pPr>
         <w:pStyle w:val="Heading3"/>
       </w:pPr>
-      <w:bookmarkStart w:id="14" w:name="_Toc5634457"/>
-      <w:r>
-        <w:t>OpenCV can detect the grid</w:t>
-      </w:r>
-      <w:bookmarkEnd w:id="14"/>
+      <w:bookmarkStart w:id="16" w:name="_Toc7701190"/>
+      <w:proofErr w:type="spellStart"/>
+      <w:r>
+        <w:t>OpenCV</w:t>
+      </w:r>
+      <w:proofErr w:type="spellEnd"/>
+      <w:r>
+        <w:t xml:space="preserve"> can detect the grid</w:t>
+      </w:r>
+      <w:bookmarkEnd w:id="16"/>
     </w:p>
     <w:p>
       <w:r>
-        <w:t xml:space="preserve">When an image is passed to the Config’s “populate*()” methods, the config can only be built if OpenCV’s chessboard or dot grid detection methods are able to find their grid in the image. If it can’t complete, then the methods will return False, </w:t>
+        <w:t xml:space="preserve">When an image is passed to the </w:t>
+      </w:r>
+      <w:proofErr w:type="spellStart"/>
+      <w:r>
+        <w:t>Config’s</w:t>
+      </w:r>
+      <w:proofErr w:type="spellEnd"/>
+      <w:r>
+        <w:t xml:space="preserve"> “populate*()” methods, the </w:t>
+      </w:r>
+      <w:proofErr w:type="spellStart"/>
+      <w:r>
+        <w:t>config</w:t>
+      </w:r>
+      <w:proofErr w:type="spellEnd"/>
+      <w:r>
+        <w:t xml:space="preserve"> can only be built if </w:t>
+      </w:r>
+      <w:proofErr w:type="spellStart"/>
+      <w:r>
+        <w:t>OpenCV’s</w:t>
+      </w:r>
+      <w:proofErr w:type="spellEnd"/>
+      <w:r>
+        <w:t xml:space="preserve"> chessboard or dot grid detection methods are able to find their grid in the image. If it can’t complete, then the methods will return False, </w:t>
       </w:r>
       <w:r>
         <w:t>which</w:t>
@@ -3478,11 +3931,11 @@
       <w:pPr>
         <w:pStyle w:val="Heading2"/>
       </w:pPr>
-      <w:bookmarkStart w:id="15" w:name="_Toc5634459"/>
+      <w:bookmarkStart w:id="17" w:name="_Toc7701191"/>
       <w:r>
         <w:t>Repository structure</w:t>
       </w:r>
-      <w:bookmarkEnd w:id="15"/>
+      <w:bookmarkEnd w:id="17"/>
     </w:p>
     <w:p>
       <w:pPr>
@@ -3492,8 +3945,13 @@
           <w:numId w:val="3"/>
         </w:numPr>
       </w:pPr>
-      <w:r>
-        <w:t>camera_calibration/</w:t>
+      <w:proofErr w:type="spellStart"/>
+      <w:r>
+        <w:t>camera_calibration</w:t>
+      </w:r>
+      <w:proofErr w:type="spellEnd"/>
+      <w:r>
+        <w:t>/</w:t>
       </w:r>
     </w:p>
     <w:p>
@@ -3577,7 +4035,15 @@
         </w:numPr>
       </w:pPr>
       <w:r>
-        <w:t>Contains the Config and Corner classes</w:t>
+        <w:t xml:space="preserve">Contains the </w:t>
+      </w:r>
+      <w:proofErr w:type="spellStart"/>
+      <w:r>
+        <w:t>Config</w:t>
+      </w:r>
+      <w:proofErr w:type="spellEnd"/>
+      <w:r>
+        <w:t xml:space="preserve"> and Corner classes</w:t>
       </w:r>
     </w:p>
     <w:p>
@@ -3601,7 +4067,15 @@
         </w:numPr>
       </w:pPr>
       <w:r>
-        <w:t xml:space="preserve">Contains the methods for performing corrections, and the Correction level enum class. </w:t>
+        <w:t xml:space="preserve">Contains the methods for performing corrections, and the Correction level </w:t>
+      </w:r>
+      <w:proofErr w:type="spellStart"/>
+      <w:r>
+        <w:t>enum</w:t>
+      </w:r>
+      <w:proofErr w:type="spellEnd"/>
+      <w:r>
+        <w:t xml:space="preserve"> class. </w:t>
       </w:r>
     </w:p>
     <w:p>
@@ -3612,8 +4086,13 @@
           <w:numId w:val="3"/>
         </w:numPr>
       </w:pPr>
-      <w:r>
-        <w:t>example_scripts/</w:t>
+      <w:proofErr w:type="spellStart"/>
+      <w:r>
+        <w:t>example_scripts</w:t>
+      </w:r>
+      <w:proofErr w:type="spellEnd"/>
+      <w:r>
+        <w:t>/</w:t>
       </w:r>
     </w:p>
     <w:p>
@@ -3649,7 +4128,15 @@
         </w:numPr>
       </w:pPr>
       <w:r>
-        <w:t>Builds a configuration from a chessboard image and saves corrected copies of it’s calibration image</w:t>
+        <w:t xml:space="preserve">Builds a configuration from a chessboard image and saves corrected copies of </w:t>
+      </w:r>
+      <w:proofErr w:type="spellStart"/>
+      <w:r>
+        <w:t>it’s</w:t>
+      </w:r>
+      <w:proofErr w:type="spellEnd"/>
+      <w:r>
+        <w:t xml:space="preserve"> calibration image</w:t>
       </w:r>
     </w:p>
     <w:p>
@@ -3661,6 +4148,7 @@
         </w:numPr>
       </w:pPr>
       <w:r>
+        <w:lastRenderedPageBreak/>
         <w:t>store_precise_calibration.py</w:t>
       </w:r>
     </w:p>
@@ -3697,7 +4185,23 @@
         </w:numPr>
       </w:pPr>
       <w:r>
-        <w:t>Loads the config generated by the previous script and generates accuracy information about it, including a histogram and heatmap of the deviation for each point in the dot grid.</w:t>
+        <w:t xml:space="preserve">Loads the </w:t>
+      </w:r>
+      <w:proofErr w:type="spellStart"/>
+      <w:r>
+        <w:t>config</w:t>
+      </w:r>
+      <w:proofErr w:type="spellEnd"/>
+      <w:r>
+        <w:t xml:space="preserve"> generated by the previous script and generates accuracy information about it, including a histogram and </w:t>
+      </w:r>
+      <w:proofErr w:type="spellStart"/>
+      <w:r>
+        <w:t>heatmap</w:t>
+      </w:r>
+      <w:proofErr w:type="spellEnd"/>
+      <w:r>
+        <w:t xml:space="preserve"> of the deviation for each point in the dot grid.</w:t>
       </w:r>
     </w:p>
     <w:p>
@@ -3708,8 +4212,13 @@
           <w:numId w:val="3"/>
         </w:numPr>
       </w:pPr>
-      <w:r>
-        <w:t>sample_images/</w:t>
+      <w:proofErr w:type="spellStart"/>
+      <w:r>
+        <w:t>sample_images</w:t>
+      </w:r>
+      <w:proofErr w:type="spellEnd"/>
+      <w:r>
+        <w:t>/</w:t>
       </w:r>
     </w:p>
     <w:p>
@@ -3745,8 +4254,31 @@
         </w:numPr>
       </w:pPr>
       <w:r>
-        <w:lastRenderedPageBreak/>
-        <w:t>A python package containging test functions for the camera_calibration package. These are run with the ‘pytest’ command from the repository’s root directory.</w:t>
+        <w:t xml:space="preserve">A python package </w:t>
+      </w:r>
+      <w:proofErr w:type="spellStart"/>
+      <w:r>
+        <w:t>containging</w:t>
+      </w:r>
+      <w:proofErr w:type="spellEnd"/>
+      <w:r>
+        <w:t xml:space="preserve"> test functions for the </w:t>
+      </w:r>
+      <w:proofErr w:type="spellStart"/>
+      <w:r>
+        <w:t>camera_calibration</w:t>
+      </w:r>
+      <w:proofErr w:type="spellEnd"/>
+      <w:r>
+        <w:t xml:space="preserve"> package. These are run with the ‘</w:t>
+      </w:r>
+      <w:proofErr w:type="spellStart"/>
+      <w:r>
+        <w:t>pytest</w:t>
+      </w:r>
+      <w:proofErr w:type="spellEnd"/>
+      <w:r>
+        <w:t>’ command from the repository’s root directory.</w:t>
       </w:r>
     </w:p>
     <w:p>
@@ -3769,24 +4301,40 @@
       <w:pPr>
         <w:pStyle w:val="Heading1"/>
       </w:pPr>
-      <w:bookmarkStart w:id="16" w:name="_Toc5634460"/>
+      <w:bookmarkStart w:id="18" w:name="_Toc7701192"/>
       <w:r>
         <w:lastRenderedPageBreak/>
         <w:t>Determining the best configuration</w:t>
       </w:r>
-      <w:bookmarkEnd w:id="16"/>
+      <w:bookmarkEnd w:id="18"/>
     </w:p>
     <w:p>
       <w:r>
         <w:t>To determine the accuracy of a configuration</w:t>
       </w:r>
       <w:r>
-        <w:t xml:space="preserve"> we need a set of points in distorted image space and their expected calibration plane coordinates. The initial configuration I tested used the mocked chessboard to calibrate lens distortion, and the distcor_01 dot grid to calibrate the homography.</w:t>
+        <w:t xml:space="preserve"> we need a set of points in distorted image space and their expected calibration plane coordinates. The initial configuration I tested used the mocked chessboard to calibrate lens distortion, and the distcor_01 dot grid to calibrate the </w:t>
+      </w:r>
+      <w:proofErr w:type="spellStart"/>
+      <w:r>
+        <w:t>homography</w:t>
+      </w:r>
+      <w:proofErr w:type="spellEnd"/>
+      <w:r>
+        <w:t>.</w:t>
       </w:r>
     </w:p>
     <w:p>
       <w:r>
-        <w:t>The points being tested were the grid corners, points at the approximate middles of each grid edge, and the center. To determine these accurately, I ran a dot detector on distcor_01 and filtered the points by the</w:t>
+        <w:t xml:space="preserve">The points being tested were the grid corners, points at the approximate middles of each grid edge, and the </w:t>
+      </w:r>
+      <w:proofErr w:type="spellStart"/>
+      <w:r>
+        <w:t>center</w:t>
+      </w:r>
+      <w:proofErr w:type="spellEnd"/>
+      <w:r>
+        <w:t>. To determine these accurately, I ran a dot detector on distcor_01 and filtered the points by the</w:t>
       </w:r>
       <w:r>
         <w:t>ir</w:t>
@@ -3827,8 +4375,6 @@
       <w:r>
         <w:t>.</w:t>
       </w:r>
-      <w:bookmarkStart w:id="17" w:name="_GoBack"/>
-      <w:bookmarkEnd w:id="17"/>
     </w:p>
     <w:p>
       <w:r>
@@ -3837,7 +4383,15 @@
     </w:p>
     <w:p>
       <w:r>
-        <w:t>So I tried Config’s made with various other combinations of images, including a new set of chessboard calibration images that were taken, with various image adjustments. For these, I used the points from the chessboard grid image as inputs and calculated the expectations based on the grid size. Unfortunately, none of these combinations had accuracy as good as the mocked chessboard and distcor_01 combo</w:t>
+        <w:t xml:space="preserve">So I tried </w:t>
+      </w:r>
+      <w:proofErr w:type="spellStart"/>
+      <w:r>
+        <w:t>Config’s</w:t>
+      </w:r>
+      <w:proofErr w:type="spellEnd"/>
+      <w:r>
+        <w:t xml:space="preserve"> made with various other combinations of images, including a new set of chessboard calibration images that were taken, with various image adjustments. For these, I used the points from the chessboard grid image as inputs and calculated the expectations based on the grid size. Unfortunately, none of these combinations had accuracy as good as the mocked chessboard and distcor_01 combo</w:t>
       </w:r>
       <w:r>
         <w:rPr>
@@ -3915,7 +4469,7 @@
         <mc:AlternateContent>
           <mc:Choice Requires="wpc">
             <w:drawing>
-              <wp:inline distT="0" distB="0" distL="0" distR="0" wp14:anchorId="4BF618AE" wp14:editId="6DE3CFB3">
+              <wp:inline distT="0" distB="0" distL="0" distR="0" wp14:anchorId="4BF618AE" wp14:editId="6E5C49D8">
                 <wp:extent cx="5667375" cy="8084820"/>
                 <wp:effectExtent l="0" t="0" r="0" b="0"/>
                 <wp:docPr id="8" name="Canvas 8"/>
@@ -3961,8 +4515,13 @@
                               <w:pPr>
                                 <w:jc w:val="center"/>
                               </w:pPr>
+                              <w:proofErr w:type="spellStart"/>
                               <w:r>
-                                <w:t>Config generation</w:t>
+                                <w:t>Config</w:t>
+                              </w:r>
+                              <w:proofErr w:type="spellEnd"/>
+                              <w:r>
+                                <w:t xml:space="preserve"> generation</w:t>
                               </w:r>
                             </w:p>
                           </w:txbxContent>
@@ -4099,8 +4658,13 @@
                                 <w:jc w:val="center"/>
                               </w:pPr>
                               <w:r>
-                                <w:t>Approx. config</w:t>
+                                <w:t xml:space="preserve">Approx. </w:t>
                               </w:r>
+                              <w:proofErr w:type="spellStart"/>
+                              <w:r>
+                                <w:t>config</w:t>
+                              </w:r>
+                              <w:proofErr w:type="spellEnd"/>
                             </w:p>
                           </w:txbxContent>
                         </wps:txbx>
@@ -4379,8 +4943,13 @@
                               <w:pPr>
                                 <w:jc w:val="center"/>
                               </w:pPr>
+                              <w:proofErr w:type="spellStart"/>
                               <w:r>
-                                <w:t>OpenCV grid detection</w:t>
+                                <w:t>OpenCV</w:t>
+                              </w:r>
+                              <w:proofErr w:type="spellEnd"/>
+                              <w:r>
+                                <w:t xml:space="preserve"> grid detection</w:t>
                               </w:r>
                             </w:p>
                           </w:txbxContent>
@@ -4884,8 +5453,8 @@
                         <wps:cNvSpPr/>
                         <wps:spPr>
                           <a:xfrm>
-                            <a:off x="3712649" y="4505326"/>
-                            <a:ext cx="1819275" cy="438149"/>
+                            <a:off x="3750749" y="4305300"/>
+                            <a:ext cx="1819275" cy="628649"/>
                           </a:xfrm>
                           <a:prstGeom prst="flowChartInputOutput">
                             <a:avLst/>
@@ -4914,7 +5483,7 @@
                                 <w:jc w:val="center"/>
                               </w:pPr>
                               <w:r>
-                                <w:t>Lens corrected dot locations</w:t>
+                                <w:t>Approx. lens corrected dot locations</w:t>
                               </w:r>
                             </w:p>
                           </w:txbxContent>
@@ -4934,8 +5503,8 @@
                         </wps:cNvCnPr>
                         <wps:spPr>
                           <a:xfrm rot="5400000">
-                            <a:off x="4474627" y="4215765"/>
-                            <a:ext cx="437221" cy="141900"/>
+                            <a:off x="4593690" y="4134802"/>
+                            <a:ext cx="237195" cy="103800"/>
                           </a:xfrm>
                           <a:prstGeom prst="bentConnector3">
                             <a:avLst/>
@@ -5002,8 +5571,8 @@
                         </wps:cNvCnPr>
                         <wps:spPr>
                           <a:xfrm rot="5400000">
-                            <a:off x="3724557" y="4569619"/>
-                            <a:ext cx="523875" cy="1271587"/>
+                            <a:off x="3738844" y="4545806"/>
+                            <a:ext cx="533401" cy="1309687"/>
                           </a:xfrm>
                           <a:prstGeom prst="bentConnector3">
                             <a:avLst/>
@@ -5185,8 +5754,13 @@
                                   <w:szCs w:val="24"/>
                                 </w:rPr>
                               </w:pPr>
+                              <w:proofErr w:type="spellStart"/>
                               <w:r>
-                                <w:t>Config generation</w:t>
+                                <w:t>Config</w:t>
+                              </w:r>
+                              <w:proofErr w:type="spellEnd"/>
+                              <w:r>
+                                <w:t xml:space="preserve"> generation</w:t>
                               </w:r>
                             </w:p>
                           </w:txbxContent>
@@ -5267,8 +5841,13 @@
                                 <w:jc w:val="center"/>
                               </w:pPr>
                               <w:r>
-                                <w:t>High accuracy config</w:t>
+                                <w:t xml:space="preserve">High accuracy </w:t>
                               </w:r>
+                              <w:proofErr w:type="spellStart"/>
+                              <w:r>
+                                <w:t>config</w:t>
+                              </w:r>
+                              <w:proofErr w:type="spellEnd"/>
                             </w:p>
                           </w:txbxContent>
                         </wps:txbx>
@@ -5321,7 +5900,7 @@
           </mc:Choice>
           <mc:Fallback>
             <w:pict>
-              <v:group w14:anchorId="4BF618AE" id="Canvas 8" o:spid="_x0000_s1026" editas="canvas" style="width:446.25pt;height:636.6pt;mso-position-horizontal-relative:char;mso-position-vertical-relative:line" coordsize="56673,80848" o:gfxdata="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">
+              <v:group w14:anchorId="4BF618AE" id="Canvas 8" o:spid="_x0000_s1026" editas="canvas" style="width:446.25pt;height:636.6pt;mso-position-horizontal-relative:char;mso-position-vertical-relative:line" coordsize="56673,80848" o:gfxdata="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">
                 <v:shapetype id="_x0000_t75" coordsize="21600,21600" o:spt="75" o:preferrelative="t" path="m@4@5l@4@11@9@11@9@5xe" filled="f" stroked="f">
                   <v:stroke joinstyle="miter"/>
                   <v:formulas>
@@ -5356,8 +5935,13 @@
                         <w:pPr>
                           <w:jc w:val="center"/>
                         </w:pPr>
+                        <w:proofErr w:type="spellStart"/>
                         <w:r>
-                          <w:t>Config generation</w:t>
+                          <w:t>Config</w:t>
+                        </w:r>
+                        <w:proofErr w:type="spellEnd"/>
+                        <w:r>
+                          <w:t xml:space="preserve"> generation</w:t>
                         </w:r>
                       </w:p>
                     </w:txbxContent>
@@ -5403,8 +5987,13 @@
                           <w:jc w:val="center"/>
                         </w:pPr>
                         <w:r>
-                          <w:t>Approx. config</w:t>
+                          <w:t xml:space="preserve">Approx. </w:t>
                         </w:r>
+                        <w:proofErr w:type="spellStart"/>
+                        <w:r>
+                          <w:t>config</w:t>
+                        </w:r>
+                        <w:proofErr w:type="spellEnd"/>
                       </w:p>
                     </w:txbxContent>
                   </v:textbox>
@@ -5467,8 +6056,13 @@
                         <w:pPr>
                           <w:jc w:val="center"/>
                         </w:pPr>
+                        <w:proofErr w:type="spellStart"/>
                         <w:r>
-                          <w:t>OpenCV grid detection</w:t>
+                          <w:t>OpenCV</w:t>
+                        </w:r>
+                        <w:proofErr w:type="spellEnd"/>
+                        <w:r>
+                          <w:t xml:space="preserve"> grid detection</w:t>
                         </w:r>
                       </w:p>
                     </w:txbxContent>
@@ -5574,7 +6168,7 @@
                 <v:shape id="Elbow Connector 202" o:spid="_x0000_s1050" type="#_x0000_t33" style="position:absolute;left:11589;top:17504;width:36052;height:20300;visibility:visible;mso-wrap-style:square" o:connectortype="elbow" o:gfxdata="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" strokecolor="#5b9bd5 [3204]" strokeweight=".5pt">
                   <v:stroke endarrow="block"/>
                 </v:shape>
-                <v:shape id="Flowchart: Data 203" o:spid="_x0000_s1051" type="#_x0000_t111" style="position:absolute;left:37126;top:45053;width:18193;height:4381;visibility:visible;mso-wrap-style:square;v-text-anchor:middle" o:gfxdata="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" fillcolor="#ed7d31 [3205]" strokecolor="#823b0b [1605]" strokeweight="1pt">
+                <v:shape id="Flowchart: Data 203" o:spid="_x0000_s1051" type="#_x0000_t111" style="position:absolute;left:37507;top:43053;width:18193;height:6286;visibility:visible;mso-wrap-style:square;v-text-anchor:middle" o:gfxdata="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" fillcolor="#ed7d31 [3205]" strokecolor="#823b0b [1605]" strokeweight="1pt">
                   <v:textbox>
                     <w:txbxContent>
                       <w:p>
@@ -5582,19 +6176,19 @@
                           <w:jc w:val="center"/>
                         </w:pPr>
                         <w:r>
-                          <w:t>Lens corrected dot locations</w:t>
+                          <w:t>Approx. lens corrected dot locations</w:t>
                         </w:r>
                       </w:p>
                     </w:txbxContent>
                   </v:textbox>
                 </v:shape>
-                <v:shape id="Elbow Connector 204" o:spid="_x0000_s1052" type="#_x0000_t34" style="position:absolute;left:44746;top:42157;width:4372;height:1419;rotation:90;visibility:visible;mso-wrap-style:square" o:connectortype="elbow" o:gfxdata="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" strokecolor="#5b9bd5 [3204]" strokeweight=".5pt">
+                <v:shape id="Elbow Connector 204" o:spid="_x0000_s1052" type="#_x0000_t34" style="position:absolute;left:45936;top:41348;width:2371;height:1038;rotation:90;visibility:visible;mso-wrap-style:square" o:connectortype="elbow" o:gfxdata="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" strokecolor="#5b9bd5 [3204]" strokeweight=".5pt">
                   <v:stroke endarrow="block"/>
                 </v:shape>
                 <v:shape id="Elbow Connector 205" o:spid="_x0000_s1053" type="#_x0000_t33" style="position:absolute;left:24810;top:52959;width:8697;height:1714;visibility:visible;mso-wrap-style:square" o:connectortype="elbow" o:gfxdata="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" strokecolor="#5b9bd5 [3204]" strokeweight=".5pt">
                   <v:stroke endarrow="block"/>
                 </v:shape>
-                <v:shape id="Elbow Connector 206" o:spid="_x0000_s1054" type="#_x0000_t34" style="position:absolute;left:37245;top:45696;width:5239;height:12715;rotation:90;visibility:visible;mso-wrap-style:square" o:connectortype="elbow" o:gfxdata="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" strokecolor="#5b9bd5 [3204]" strokeweight=".5pt">
+                <v:shape id="Elbow Connector 206" o:spid="_x0000_s1054" type="#_x0000_t34" style="position:absolute;left:37388;top:45458;width:5334;height:13096;rotation:90;visibility:visible;mso-wrap-style:square" o:connectortype="elbow" o:gfxdata="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" strokecolor="#5b9bd5 [3204]" strokeweight=".5pt">
                   <v:stroke endarrow="block"/>
                 </v:shape>
                 <v:shape id="Elbow Connector 207" o:spid="_x0000_s1055" type="#_x0000_t34" style="position:absolute;left:25810;top:44918;width:17452;height:2057;rotation:90;visibility:visible;mso-wrap-style:square" o:connectortype="elbow" o:gfxdata="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" strokecolor="#5b9bd5 [3204]" strokeweight=".5pt">
@@ -5632,8 +6226,13 @@
                             <w:szCs w:val="24"/>
                           </w:rPr>
                         </w:pPr>
+                        <w:proofErr w:type="spellStart"/>
                         <w:r>
-                          <w:t>Config generation</w:t>
+                          <w:t>Config</w:t>
+                        </w:r>
+                        <w:proofErr w:type="spellEnd"/>
+                        <w:r>
+                          <w:t xml:space="preserve"> generation</w:t>
                         </w:r>
                       </w:p>
                     </w:txbxContent>
@@ -5650,8 +6249,13 @@
                           <w:jc w:val="center"/>
                         </w:pPr>
                         <w:r>
-                          <w:t>High accuracy config</w:t>
+                          <w:t xml:space="preserve">High accuracy </w:t>
                         </w:r>
+                        <w:proofErr w:type="spellStart"/>
+                        <w:r>
+                          <w:t>config</w:t>
+                        </w:r>
+                        <w:proofErr w:type="spellEnd"/>
                       </w:p>
                     </w:txbxContent>
                   </v:textbox>
@@ -5674,24 +6278,14 @@
       <w:r>
         <w:t xml:space="preserve">Figure </w:t>
       </w:r>
-      <w:r>
-        <w:fldChar w:fldCharType="begin"/>
-      </w:r>
-      <w:r>
-        <w:instrText xml:space="preserve"> SEQ Figure \* ARABIC </w:instrText>
-      </w:r>
-      <w:r>
-        <w:fldChar w:fldCharType="separate"/>
-      </w:r>
-      <w:r>
-        <w:rPr>
-          <w:noProof/>
-        </w:rPr>
-        <w:t>7</w:t>
-      </w:r>
-      <w:r>
-        <w:fldChar w:fldCharType="end"/>
-      </w:r>
+      <w:fldSimple w:instr=" SEQ Figure \* ARABIC ">
+        <w:r>
+          <w:rPr>
+            <w:noProof/>
+          </w:rPr>
+          <w:t>7</w:t>
+        </w:r>
+      </w:fldSimple>
       <w:r>
         <w:t>: Flowchart of the proposed process for producing higher accuracy configurations</w:t>
       </w:r>
@@ -5712,7 +6306,23 @@
         <w:footnoteReference w:id="7"/>
       </w:r>
       <w:r>
-        <w:t xml:space="preserve">, it works, producing the grid data structure for the original distorted dot grid image. Unfortunately, once OpenCV’s calibrateCamera function was called with this grid it would consume all available memory and still not have completed after 20 minutes. However, by creating a sparse </w:t>
+        <w:t xml:space="preserve">, it works, producing the grid data structure for the original distorted dot grid image. Unfortunately, once </w:t>
+      </w:r>
+      <w:proofErr w:type="spellStart"/>
+      <w:r>
+        <w:t>OpenCV’s</w:t>
+      </w:r>
+      <w:proofErr w:type="spellEnd"/>
+      <w:r>
+        <w:t xml:space="preserve"> </w:t>
+      </w:r>
+      <w:proofErr w:type="spellStart"/>
+      <w:r>
+        <w:t>calibrateCamera</w:t>
+      </w:r>
+      <w:proofErr w:type="spellEnd"/>
+      <w:r>
+        <w:t xml:space="preserve"> function was called with this grid it would consume all available memory and still not have completed after 20 minutes. However, by creating a sparse </w:t>
       </w:r>
       <w:r>
         <w:t xml:space="preserve">copy of the </w:t>
@@ -5750,25 +6360,55 @@
         <w:t>deviation</w:t>
       </w:r>
       <w:r>
-        <w:t xml:space="preserve"> of 7 microns, with maximum of 19 microns was achieved. By switching the homography to be determined with all points in the dot grid</w:t>
+        <w:t xml:space="preserve"> of 7 microns, with maximum of 19 microns was achieved. By switching the </w:t>
+      </w:r>
+      <w:proofErr w:type="spellStart"/>
+      <w:r>
+        <w:t>homography</w:t>
+      </w:r>
+      <w:proofErr w:type="spellEnd"/>
+      <w:r>
+        <w:t xml:space="preserve"> to be determined with all points in the dot grid</w:t>
       </w:r>
       <w:r>
         <w:t xml:space="preserve"> instead of just the corners</w:t>
       </w:r>
       <w:r>
-        <w:t xml:space="preserve">, this would be improved to a 3 micron average and 18 micron maximum. It should be noted though that despite its improvements in this situation, not all configurations are improved by using all points for the homography, so it was made </w:t>
+        <w:t xml:space="preserve">, this would be improved to a 3 micron average and 18 micron maximum. It should be noted though that despite its improvements in this situation, not all configurations are improved by using all points for the </w:t>
+      </w:r>
+      <w:proofErr w:type="spellStart"/>
+      <w:r>
+        <w:t>homography</w:t>
+      </w:r>
+      <w:proofErr w:type="spellEnd"/>
+      <w:r>
+        <w:t xml:space="preserve">, so it was made </w:t>
       </w:r>
       <w:r>
         <w:t xml:space="preserve">into </w:t>
       </w:r>
       <w:r>
-        <w:t>an argument for</w:t>
+        <w:t xml:space="preserve">an </w:t>
+      </w:r>
+      <w:r>
+        <w:t xml:space="preserve">optional </w:t>
+      </w:r>
+      <w:r>
+        <w:t>argument for</w:t>
       </w:r>
       <w:r>
         <w:t xml:space="preserve"> the</w:t>
       </w:r>
       <w:r>
-        <w:t xml:space="preserve"> homography property population methods.</w:t>
+        <w:t xml:space="preserve"> </w:t>
+      </w:r>
+      <w:proofErr w:type="spellStart"/>
+      <w:r>
+        <w:t>homography</w:t>
+      </w:r>
+      <w:proofErr w:type="spellEnd"/>
+      <w:r>
+        <w:t xml:space="preserve"> property population methods.</w:t>
       </w:r>
     </w:p>
     <w:p>
@@ -5776,7 +6416,18 @@
         <w:t>To determine the best images</w:t>
       </w:r>
       <w:r>
-        <w:t xml:space="preserve"> and homograph setting</w:t>
+        <w:t xml:space="preserve"> and </w:t>
+      </w:r>
+      <w:proofErr w:type="spellStart"/>
+      <w:r>
+        <w:t>homograph</w:t>
+      </w:r>
+      <w:r>
+        <w:t>y</w:t>
+      </w:r>
+      <w:proofErr w:type="spellEnd"/>
+      <w:r>
+        <w:t xml:space="preserve"> setting</w:t>
       </w:r>
       <w:r>
         <w:t xml:space="preserve"> to use, I </w:t>
@@ -5785,7 +6436,26 @@
         <w:t>wrote a</w:t>
       </w:r>
       <w:r>
-        <w:t xml:space="preserve"> script to try calibrations using all available dot grid images, in both full grid and corner only homography modes. The best configuration produced used image distcor_04, with an average deviation of 1.1 microns, and maximum deviation of 10.2 microns</w:t>
+        <w:t xml:space="preserve"> script to try calibrations using all available dot grid images, in both full grid and corner only </w:t>
+      </w:r>
+      <w:proofErr w:type="spellStart"/>
+      <w:r>
+        <w:t>homography</w:t>
+      </w:r>
+      <w:proofErr w:type="spellEnd"/>
+      <w:r>
+        <w:t xml:space="preserve"> modes. The best configuration produced used image distcor_04</w:t>
+      </w:r>
+      <w:r>
+        <w:t xml:space="preserve"> and a full grid </w:t>
+      </w:r>
+      <w:proofErr w:type="spellStart"/>
+      <w:r>
+        <w:t>homography</w:t>
+      </w:r>
+      <w:proofErr w:type="spellEnd"/>
+      <w:r>
+        <w:t>, with an average deviation of 1.1 microns, and maximum deviation of 10.2 microns</w:t>
       </w:r>
       <w:r>
         <w:rPr>
@@ -5801,7 +6471,7 @@
       <w:pPr>
         <w:pStyle w:val="Heading2"/>
       </w:pPr>
-      <w:bookmarkStart w:id="18" w:name="_Toc5634461"/>
+      <w:bookmarkStart w:id="19" w:name="_Toc7701193"/>
       <w:r>
         <w:t xml:space="preserve">Further </w:t>
       </w:r>
@@ -5811,7 +6481,7 @@
       <w:r>
         <w:t>nalysis</w:t>
       </w:r>
-      <w:bookmarkEnd w:id="18"/>
+      <w:bookmarkEnd w:id="19"/>
     </w:p>
     <w:p>
       <w:r>
@@ -5829,7 +6499,15 @@
         <w:t>points, I wrote a script that would locate and correct the points in the distcor_04 image, and compare them to  the nearest point on a 0.5mm grid</w:t>
       </w:r>
       <w:r>
-        <w:t>, calculating a histogram and heatmap of the deviations</w:t>
+        <w:t xml:space="preserve">, calculating a histogram and </w:t>
+      </w:r>
+      <w:proofErr w:type="spellStart"/>
+      <w:r>
+        <w:t>heatmap</w:t>
+      </w:r>
+      <w:proofErr w:type="spellEnd"/>
+      <w:r>
+        <w:t xml:space="preserve"> of the deviations</w:t>
       </w:r>
       <w:r>
         <w:rPr>
@@ -5958,9 +6636,9 @@
           <w:lang w:eastAsia="en-GB"/>
         </w:rPr>
         <w:drawing>
-          <wp:inline distT="0" distB="0" distL="0" distR="0" wp14:anchorId="2714040F" wp14:editId="511B692B">
-            <wp:extent cx="4860000" cy="3315600"/>
-            <wp:effectExtent l="0" t="0" r="0" b="0"/>
+          <wp:inline distT="0" distB="0" distL="0" distR="0" wp14:anchorId="2714040F" wp14:editId="068257D0">
+            <wp:extent cx="4860000" cy="2703085"/>
+            <wp:effectExtent l="0" t="0" r="0" b="2540"/>
             <wp:docPr id="10" name="Picture 10"/>
             <wp:cNvGraphicFramePr>
               <a:graphicFrameLocks xmlns:a="http://schemas.openxmlformats.org/drawingml/2006/main" noChangeAspect="1"/>
@@ -5987,7 +6665,7 @@
                   <pic:spPr>
                     <a:xfrm>
                       <a:off x="0" y="0"/>
-                      <a:ext cx="4860000" cy="3315600"/>
+                      <a:ext cx="4860000" cy="2703085"/>
                     </a:xfrm>
                     <a:prstGeom prst="rect">
                       <a:avLst/>
@@ -6039,24 +6717,48 @@
         <w:fldChar w:fldCharType="end"/>
       </w:r>
       <w:r>
-        <w:t xml:space="preserve">: Heatmap of deviation in corrected </w:t>
+        <w:t xml:space="preserve">: </w:t>
+      </w:r>
+      <w:proofErr w:type="spellStart"/>
+      <w:r>
+        <w:t>Heatmap</w:t>
+      </w:r>
+      <w:proofErr w:type="spellEnd"/>
+      <w:r>
+        <w:t xml:space="preserve"> of deviation in corrected </w:t>
       </w:r>
       <w:r>
         <w:rPr>
           <w:noProof/>
         </w:rPr>
-        <w:t>location across the Distcor_04 grid. Brighter red means higher deviation.</w:t>
+        <w:t>location across the Distcor_04 grid.</w:t>
       </w:r>
     </w:p>
     <w:p>
       <w:r>
-        <w:t xml:space="preserve">The heatmap image is also encouraging, as there doesn’t appear to be a strong gradient or grouping </w:t>
+        <w:t xml:space="preserve">The </w:t>
+      </w:r>
+      <w:proofErr w:type="spellStart"/>
+      <w:r>
+        <w:t>heatmap</w:t>
+      </w:r>
+      <w:proofErr w:type="spellEnd"/>
+      <w:r>
+        <w:t xml:space="preserve"> image is also encouraging, as there doesn’t appear to be a strong gradient or grouping </w:t>
       </w:r>
       <w:r>
         <w:t xml:space="preserve">of high brightness pixels </w:t>
       </w:r>
       <w:r>
-        <w:t xml:space="preserve">in the image that might suggest an error in the correction. Of interest are the small hotspots with the brightest pixels. Near the center of the right side of the image, two vertically adjacent pixels are both much brighter than their surroundings. Taking their pixel coordinates and looking at the original grid, they line up with the conjoined blobs shown in </w:t>
+        <w:t xml:space="preserve">in the image that might suggest an error in the correction. Of interest are the small hotspots with the brightest pixels. Near the </w:t>
+      </w:r>
+      <w:proofErr w:type="spellStart"/>
+      <w:r>
+        <w:t>center</w:t>
+      </w:r>
+      <w:proofErr w:type="spellEnd"/>
+      <w:r>
+        <w:t xml:space="preserve"> of the right side of the image, two vertically adjacent pixels are both much brighter than their surroundings. Taking their pixel coordinates and looking at the original grid, they line up with the conjoined blobs shown in </w:t>
       </w:r>
       <w:r>
         <w:fldChar w:fldCharType="begin"/>
@@ -6188,7 +6890,15 @@
         <w:fldChar w:fldCharType="end"/>
       </w:r>
       <w:r>
-        <w:t>: The dot corresponding to the near center hot pixel</w:t>
+        <w:t xml:space="preserve">: The dot corresponding to the near </w:t>
+      </w:r>
+      <w:proofErr w:type="spellStart"/>
+      <w:r>
+        <w:t>center</w:t>
+      </w:r>
+      <w:proofErr w:type="spellEnd"/>
+      <w:r>
+        <w:t xml:space="preserve"> hot pixel</w:t>
       </w:r>
     </w:p>
     <w:p>
@@ -6368,8 +7078,13 @@
       <w:r>
         <w:t xml:space="preserve">: The dots for a group of hot pixels near the </w:t>
       </w:r>
-      <w:r>
-        <w:t>center of the top left quadrant</w:t>
+      <w:proofErr w:type="spellStart"/>
+      <w:r>
+        <w:t>center</w:t>
+      </w:r>
+      <w:proofErr w:type="spellEnd"/>
+      <w:r>
+        <w:t xml:space="preserve"> of the top left quadrant</w:t>
       </w:r>
     </w:p>
     <w:p>
@@ -6394,7 +7109,23 @@
         </w:sectPr>
       </w:pPr>
       <w:r>
-        <w:t xml:space="preserve">Given that many of the extreme deviations appear to line up with physical artifacts in the image, and the near uniformity of the rest of the heatmap, </w:t>
+        <w:t xml:space="preserve">Given that many of the extreme deviations appear to line up with physical </w:t>
+      </w:r>
+      <w:proofErr w:type="spellStart"/>
+      <w:r>
+        <w:t>artifacts</w:t>
+      </w:r>
+      <w:proofErr w:type="spellEnd"/>
+      <w:r>
+        <w:t xml:space="preserve"> in the image, and the near uniformity of the rest of the </w:t>
+      </w:r>
+      <w:proofErr w:type="spellStart"/>
+      <w:r>
+        <w:t>heatmap</w:t>
+      </w:r>
+      <w:proofErr w:type="spellEnd"/>
+      <w:r>
+        <w:t xml:space="preserve">, </w:t>
       </w:r>
       <w:r>
         <w:t>it seems</w:t>
@@ -6460,8 +7191,13 @@
         <w:t>the larger</w:t>
       </w:r>
       <w:r>
-        <w:t xml:space="preserve"> errors are not greatly influencing OpenCV’s</w:t>
-      </w:r>
+        <w:t xml:space="preserve"> errors are not greatly influencing </w:t>
+      </w:r>
+      <w:proofErr w:type="spellStart"/>
+      <w:r>
+        <w:t>OpenCV’s</w:t>
+      </w:r>
+      <w:proofErr w:type="spellEnd"/>
       <w:r>
         <w:t xml:space="preserve"> internal </w:t>
       </w:r>
@@ -6491,8 +7227,8 @@
       <w:pPr>
         <w:pStyle w:val="Heading1"/>
       </w:pPr>
-      <w:bookmarkStart w:id="19" w:name="_Ref5279586"/>
-      <w:bookmarkStart w:id="20" w:name="_Toc5634462"/>
+      <w:bookmarkStart w:id="20" w:name="_Ref5279586"/>
+      <w:bookmarkStart w:id="21" w:name="_Toc7701194"/>
       <w:r>
         <w:lastRenderedPageBreak/>
         <w:t>A</w:t>
@@ -6509,8 +7245,8 @@
       <w:r>
         <w:t>: Calibration Configuration Accuracies</w:t>
       </w:r>
-      <w:bookmarkEnd w:id="19"/>
       <w:bookmarkEnd w:id="20"/>
+      <w:bookmarkEnd w:id="21"/>
     </w:p>
     <w:tbl>
       <w:tblPr>
@@ -6562,8 +7298,13 @@
             <w:pPr>
               <w:cnfStyle w:val="100000000000" w:firstRow="1" w:lastRow="0" w:firstColumn="0" w:lastColumn="0" w:oddVBand="0" w:evenVBand="0" w:oddHBand="0" w:evenHBand="0" w:firstRowFirstColumn="0" w:firstRowLastColumn="0" w:lastRowFirstColumn="0" w:lastRowLastColumn="0"/>
             </w:pPr>
-            <w:r>
-              <w:t>Homography points used</w:t>
+            <w:proofErr w:type="spellStart"/>
+            <w:r>
+              <w:t>Homography</w:t>
+            </w:r>
+            <w:proofErr w:type="spellEnd"/>
+            <w:r>
+              <w:t xml:space="preserve"> points used</w:t>
             </w:r>
           </w:p>
         </w:tc>
@@ -6668,8 +7409,13 @@
               <w:cnfStyle w:val="000000000000" w:firstRow="0" w:lastRow="0" w:firstColumn="0" w:lastColumn="0" w:oddVBand="0" w:evenVBand="0" w:oddHBand="0" w:evenHBand="0" w:firstRowFirstColumn="0" w:firstRowLastColumn="0" w:lastRowFirstColumn="0" w:lastRowLastColumn="0"/>
             </w:pPr>
             <w:r>
-              <w:t>Corners, edge middles &amp; center</w:t>
-            </w:r>
+              <w:t xml:space="preserve">Corners, edge middles &amp; </w:t>
+            </w:r>
+            <w:proofErr w:type="spellStart"/>
+            <w:r>
+              <w:t>center</w:t>
+            </w:r>
+            <w:proofErr w:type="spellEnd"/>
           </w:p>
         </w:tc>
         <w:tc>
@@ -6770,8 +7516,13 @@
               <w:cnfStyle w:val="000000000000" w:firstRow="0" w:lastRow="0" w:firstColumn="0" w:lastColumn="0" w:oddVBand="0" w:evenVBand="0" w:oddHBand="0" w:evenHBand="0" w:firstRowFirstColumn="0" w:firstRowLastColumn="0" w:lastRowFirstColumn="0" w:lastRowLastColumn="0"/>
             </w:pPr>
             <w:r>
-              <w:t>Corners, edge middles &amp; center</w:t>
-            </w:r>
+              <w:t xml:space="preserve">Corners, edge middles &amp; </w:t>
+            </w:r>
+            <w:proofErr w:type="spellStart"/>
+            <w:r>
+              <w:t>center</w:t>
+            </w:r>
+            <w:proofErr w:type="spellEnd"/>
           </w:p>
         </w:tc>
         <w:tc>
@@ -6966,7 +7717,21 @@
               <w:rPr>
                 <w:b w:val="0"/>
               </w:rPr>
-              <w:t>Otsu thresholded 002 chessboard</w:t>
+              <w:t xml:space="preserve">Otsu </w:t>
+            </w:r>
+            <w:proofErr w:type="spellStart"/>
+            <w:r>
+              <w:rPr>
+                <w:b w:val="0"/>
+              </w:rPr>
+              <w:t>thresholded</w:t>
+            </w:r>
+            <w:proofErr w:type="spellEnd"/>
+            <w:r>
+              <w:rPr>
+                <w:b w:val="0"/>
+              </w:rPr>
+              <w:t xml:space="preserve"> 002 chessboard</w:t>
             </w:r>
           </w:p>
         </w:tc>
@@ -7094,8 +7859,13 @@
               <w:cnfStyle w:val="000000000000" w:firstRow="0" w:lastRow="0" w:firstColumn="0" w:lastColumn="0" w:oddVBand="0" w:evenVBand="0" w:oddHBand="0" w:evenHBand="0" w:firstRowFirstColumn="0" w:firstRowLastColumn="0" w:lastRowFirstColumn="0" w:lastRowLastColumn="0"/>
             </w:pPr>
             <w:r>
-              <w:t>Corners, edge middles &amp; center</w:t>
-            </w:r>
+              <w:t xml:space="preserve">Corners, edge middles &amp; </w:t>
+            </w:r>
+            <w:proofErr w:type="spellStart"/>
+            <w:r>
+              <w:t>center</w:t>
+            </w:r>
+            <w:proofErr w:type="spellEnd"/>
           </w:p>
         </w:tc>
         <w:tc>
@@ -7290,7 +8060,21 @@
               <w:rPr>
                 <w:b w:val="0"/>
               </w:rPr>
-              <w:t>Otsu thresholded 002 chessboard</w:t>
+              <w:t xml:space="preserve">Otsu </w:t>
+            </w:r>
+            <w:proofErr w:type="spellStart"/>
+            <w:r>
+              <w:rPr>
+                <w:b w:val="0"/>
+              </w:rPr>
+              <w:t>thresholded</w:t>
+            </w:r>
+            <w:proofErr w:type="spellEnd"/>
+            <w:r>
+              <w:rPr>
+                <w:b w:val="0"/>
+              </w:rPr>
+              <w:t xml:space="preserve"> 002 chessboard</w:t>
             </w:r>
           </w:p>
         </w:tc>
@@ -9030,24 +9814,56 @@
       <w:pPr>
         <w:pStyle w:val="Heading1"/>
       </w:pPr>
-      <w:bookmarkStart w:id="21" w:name="_Ref5280980"/>
-      <w:bookmarkStart w:id="22" w:name="_Toc5634463"/>
+      <w:bookmarkStart w:id="22" w:name="_Ref5280980"/>
+      <w:bookmarkStart w:id="23" w:name="_Toc7701195"/>
       <w:r>
         <w:lastRenderedPageBreak/>
         <w:t>Appendix B: Highest accuracy configuration values</w:t>
       </w:r>
-      <w:bookmarkEnd w:id="21"/>
       <w:bookmarkEnd w:id="22"/>
+      <w:bookmarkEnd w:id="23"/>
     </w:p>
     <w:p>
       <w:r>
-        <w:t>The following code will create a new configuration object that with the computed parameters from the discor_01 full grid homography configuration. It requires imports of the Config and Corners</w:t>
+        <w:t xml:space="preserve">The following code will create a new configuration object that with the computed parameters from the discor_01 full grid </w:t>
+      </w:r>
+      <w:proofErr w:type="spellStart"/>
+      <w:r>
+        <w:t>homography</w:t>
+      </w:r>
+      <w:proofErr w:type="spellEnd"/>
+      <w:r>
+        <w:t xml:space="preserve"> configuration. It requires imports of the </w:t>
+      </w:r>
+      <w:proofErr w:type="spellStart"/>
+      <w:r>
+        <w:t>Config</w:t>
+      </w:r>
+      <w:proofErr w:type="spellEnd"/>
+      <w:r>
+        <w:t xml:space="preserve"> and Corners</w:t>
       </w:r>
       <w:r>
         <w:t xml:space="preserve"> </w:t>
       </w:r>
       <w:r>
-        <w:t>classes from the camera_calibration package, as well as numpy’s array and float32.</w:t>
+        <w:t xml:space="preserve">classes from the </w:t>
+      </w:r>
+      <w:proofErr w:type="spellStart"/>
+      <w:r>
+        <w:t>camera_calibration</w:t>
+      </w:r>
+      <w:proofErr w:type="spellEnd"/>
+      <w:r>
+        <w:t xml:space="preserve"> package, as well as </w:t>
+      </w:r>
+      <w:proofErr w:type="spellStart"/>
+      <w:r>
+        <w:t>numpy’s</w:t>
+      </w:r>
+      <w:proofErr w:type="spellEnd"/>
+      <w:r>
+        <w:t xml:space="preserve"> array and float32.</w:t>
       </w:r>
     </w:p>
     <w:p>
@@ -9104,13 +9920,24 @@
                                 <w:sz w:val="18"/>
                               </w:rPr>
                             </w:pPr>
+                            <w:proofErr w:type="spellStart"/>
+                            <w:proofErr w:type="gramStart"/>
                             <w:r>
                               <w:rPr>
                                 <w:rFonts w:ascii="Courier New" w:hAnsi="Courier New" w:cs="Courier New"/>
                                 <w:sz w:val="18"/>
                               </w:rPr>
-                              <w:t>Config(</w:t>
+                              <w:t>Config</w:t>
                             </w:r>
+                            <w:proofErr w:type="spellEnd"/>
+                            <w:r>
+                              <w:rPr>
+                                <w:rFonts w:ascii="Courier New" w:hAnsi="Courier New" w:cs="Courier New"/>
+                                <w:sz w:val="18"/>
+                              </w:rPr>
+                              <w:t>(</w:t>
+                            </w:r>
+                            <w:proofErr w:type="gramEnd"/>
                           </w:p>
                           <w:p>
                             <w:pPr>
@@ -9125,8 +9952,33 @@
                                 <w:rFonts w:ascii="Courier New" w:hAnsi="Courier New" w:cs="Courier New"/>
                                 <w:sz w:val="18"/>
                               </w:rPr>
-                              <w:t xml:space="preserve">    distorted_camera_matrix=array(</w:t>
+                              <w:t xml:space="preserve">    </w:t>
                             </w:r>
+                            <w:proofErr w:type="spellStart"/>
+                            <w:r>
+                              <w:rPr>
+                                <w:rFonts w:ascii="Courier New" w:hAnsi="Courier New" w:cs="Courier New"/>
+                                <w:sz w:val="18"/>
+                              </w:rPr>
+                              <w:t>distorted_camera_matrix</w:t>
+                            </w:r>
+                            <w:proofErr w:type="spellEnd"/>
+                            <w:r>
+                              <w:rPr>
+                                <w:rFonts w:ascii="Courier New" w:hAnsi="Courier New" w:cs="Courier New"/>
+                                <w:sz w:val="18"/>
+                              </w:rPr>
+                              <w:t>=</w:t>
+                            </w:r>
+                            <w:proofErr w:type="gramStart"/>
+                            <w:r>
+                              <w:rPr>
+                                <w:rFonts w:ascii="Courier New" w:hAnsi="Courier New" w:cs="Courier New"/>
+                                <w:sz w:val="18"/>
+                              </w:rPr>
+                              <w:t>array(</w:t>
+                            </w:r>
+                            <w:proofErr w:type="gramEnd"/>
                           </w:p>
                           <w:p>
                             <w:pPr>
@@ -9237,8 +10089,33 @@
                                 <w:rFonts w:ascii="Courier New" w:hAnsi="Courier New" w:cs="Courier New"/>
                                 <w:sz w:val="18"/>
                               </w:rPr>
-                              <w:t xml:space="preserve">    distortion_coefficients=array(</w:t>
+                              <w:t xml:space="preserve">    </w:t>
                             </w:r>
+                            <w:proofErr w:type="spellStart"/>
+                            <w:r>
+                              <w:rPr>
+                                <w:rFonts w:ascii="Courier New" w:hAnsi="Courier New" w:cs="Courier New"/>
+                                <w:sz w:val="18"/>
+                              </w:rPr>
+                              <w:t>distortion_coefficients</w:t>
+                            </w:r>
+                            <w:proofErr w:type="spellEnd"/>
+                            <w:r>
+                              <w:rPr>
+                                <w:rFonts w:ascii="Courier New" w:hAnsi="Courier New" w:cs="Courier New"/>
+                                <w:sz w:val="18"/>
+                              </w:rPr>
+                              <w:t>=</w:t>
+                            </w:r>
+                            <w:proofErr w:type="gramStart"/>
+                            <w:r>
+                              <w:rPr>
+                                <w:rFonts w:ascii="Courier New" w:hAnsi="Courier New" w:cs="Courier New"/>
+                                <w:sz w:val="18"/>
+                              </w:rPr>
+                              <w:t>array(</w:t>
+                            </w:r>
+                            <w:proofErr w:type="gramEnd"/>
                           </w:p>
                           <w:p>
                             <w:pPr>
@@ -9413,8 +10290,33 @@
                                 <w:rFonts w:ascii="Courier New" w:hAnsi="Courier New" w:cs="Courier New"/>
                                 <w:sz w:val="18"/>
                               </w:rPr>
-                              <w:t xml:space="preserve">    undistorted_camera_matrix=array(</w:t>
+                              <w:t xml:space="preserve">    </w:t>
                             </w:r>
+                            <w:proofErr w:type="spellStart"/>
+                            <w:r>
+                              <w:rPr>
+                                <w:rFonts w:ascii="Courier New" w:hAnsi="Courier New" w:cs="Courier New"/>
+                                <w:sz w:val="18"/>
+                              </w:rPr>
+                              <w:t>undistorted_camera_matrix</w:t>
+                            </w:r>
+                            <w:proofErr w:type="spellEnd"/>
+                            <w:r>
+                              <w:rPr>
+                                <w:rFonts w:ascii="Courier New" w:hAnsi="Courier New" w:cs="Courier New"/>
+                                <w:sz w:val="18"/>
+                              </w:rPr>
+                              <w:t>=</w:t>
+                            </w:r>
+                            <w:proofErr w:type="gramStart"/>
+                            <w:r>
+                              <w:rPr>
+                                <w:rFonts w:ascii="Courier New" w:hAnsi="Courier New" w:cs="Courier New"/>
+                                <w:sz w:val="18"/>
+                              </w:rPr>
+                              <w:t>array(</w:t>
+                            </w:r>
+                            <w:proofErr w:type="gramEnd"/>
                           </w:p>
                           <w:p>
                             <w:pPr>
@@ -9525,8 +10427,33 @@
                                 <w:rFonts w:ascii="Courier New" w:hAnsi="Courier New" w:cs="Courier New"/>
                                 <w:sz w:val="18"/>
                               </w:rPr>
-                              <w:t xml:space="preserve">    homography_matrix=array(</w:t>
+                              <w:t xml:space="preserve">    </w:t>
                             </w:r>
+                            <w:proofErr w:type="spellStart"/>
+                            <w:r>
+                              <w:rPr>
+                                <w:rFonts w:ascii="Courier New" w:hAnsi="Courier New" w:cs="Courier New"/>
+                                <w:sz w:val="18"/>
+                              </w:rPr>
+                              <w:t>homography_matrix</w:t>
+                            </w:r>
+                            <w:proofErr w:type="spellEnd"/>
+                            <w:r>
+                              <w:rPr>
+                                <w:rFonts w:ascii="Courier New" w:hAnsi="Courier New" w:cs="Courier New"/>
+                                <w:sz w:val="18"/>
+                              </w:rPr>
+                              <w:t>=</w:t>
+                            </w:r>
+                            <w:proofErr w:type="gramStart"/>
+                            <w:r>
+                              <w:rPr>
+                                <w:rFonts w:ascii="Courier New" w:hAnsi="Courier New" w:cs="Courier New"/>
+                                <w:sz w:val="18"/>
+                              </w:rPr>
+                              <w:t>array(</w:t>
+                            </w:r>
+                            <w:proofErr w:type="gramEnd"/>
                           </w:p>
                           <w:p>
                             <w:pPr>
@@ -9637,7 +10564,96 @@
                                 <w:rFonts w:ascii="Courier New" w:hAnsi="Courier New" w:cs="Courier New"/>
                                 <w:sz w:val="18"/>
                               </w:rPr>
-                              <w:t xml:space="preserve">    grid_image_corners=Corners(</w:t>
+                              <w:t xml:space="preserve">    </w:t>
+                            </w:r>
+                            <w:proofErr w:type="spellStart"/>
+                            <w:r>
+                              <w:rPr>
+                                <w:rFonts w:ascii="Courier New" w:hAnsi="Courier New" w:cs="Courier New"/>
+                                <w:sz w:val="18"/>
+                              </w:rPr>
+                              <w:t>grid_image_corners</w:t>
+                            </w:r>
+                            <w:proofErr w:type="spellEnd"/>
+                            <w:r>
+                              <w:rPr>
+                                <w:rFonts w:ascii="Courier New" w:hAnsi="Courier New" w:cs="Courier New"/>
+                                <w:sz w:val="18"/>
+                              </w:rPr>
+                              <w:t>=</w:t>
+                            </w:r>
+                            <w:proofErr w:type="gramStart"/>
+                            <w:r>
+                              <w:rPr>
+                                <w:rFonts w:ascii="Courier New" w:hAnsi="Courier New" w:cs="Courier New"/>
+                                <w:sz w:val="18"/>
+                              </w:rPr>
+                              <w:t>Corners(</w:t>
+                            </w:r>
+                            <w:proofErr w:type="gramEnd"/>
+                          </w:p>
+                          <w:p>
+                            <w:pPr>
+                              <w:pStyle w:val="PlainText"/>
+                              <w:rPr>
+                                <w:rFonts w:ascii="Courier New" w:hAnsi="Courier New" w:cs="Courier New"/>
+                                <w:sz w:val="18"/>
+                              </w:rPr>
+                            </w:pPr>
+                            <w:r>
+                              <w:rPr>
+                                <w:rFonts w:ascii="Courier New" w:hAnsi="Courier New" w:cs="Courier New"/>
+                                <w:sz w:val="18"/>
+                              </w:rPr>
+                              <w:t xml:space="preserve">        </w:t>
+                            </w:r>
+                            <w:proofErr w:type="spellStart"/>
+                            <w:r>
+                              <w:rPr>
+                                <w:rFonts w:ascii="Courier New" w:hAnsi="Courier New" w:cs="Courier New"/>
+                                <w:sz w:val="18"/>
+                              </w:rPr>
+                              <w:t>top_left</w:t>
+                            </w:r>
+                            <w:proofErr w:type="spellEnd"/>
+                            <w:r>
+                              <w:rPr>
+                                <w:rFonts w:ascii="Courier New" w:hAnsi="Courier New" w:cs="Courier New"/>
+                                <w:sz w:val="18"/>
+                              </w:rPr>
+                              <w:t>=</w:t>
+                            </w:r>
+                            <w:proofErr w:type="gramStart"/>
+                            <w:r>
+                              <w:rPr>
+                                <w:rFonts w:ascii="Courier New" w:hAnsi="Courier New" w:cs="Courier New"/>
+                                <w:sz w:val="18"/>
+                              </w:rPr>
+                              <w:t>array(</w:t>
+                            </w:r>
+                            <w:proofErr w:type="gramEnd"/>
+                            <w:r>
+                              <w:rPr>
+                                <w:rFonts w:ascii="Courier New" w:hAnsi="Courier New" w:cs="Courier New"/>
+                                <w:sz w:val="18"/>
+                              </w:rPr>
+                              <w:t xml:space="preserve">[50.0, 50.0], </w:t>
+                            </w:r>
+                            <w:proofErr w:type="spellStart"/>
+                            <w:r>
+                              <w:rPr>
+                                <w:rFonts w:ascii="Courier New" w:hAnsi="Courier New" w:cs="Courier New"/>
+                                <w:sz w:val="18"/>
+                              </w:rPr>
+                              <w:t>dtype</w:t>
+                            </w:r>
+                            <w:proofErr w:type="spellEnd"/>
+                            <w:r>
+                              <w:rPr>
+                                <w:rFonts w:ascii="Courier New" w:hAnsi="Courier New" w:cs="Courier New"/>
+                                <w:sz w:val="18"/>
+                              </w:rPr>
+                              <w:t>=float32),</w:t>
                             </w:r>
                           </w:p>
                           <w:p>
@@ -9653,7 +10669,55 @@
                                 <w:rFonts w:ascii="Courier New" w:hAnsi="Courier New" w:cs="Courier New"/>
                                 <w:sz w:val="18"/>
                               </w:rPr>
-                              <w:t xml:space="preserve">        top_left=array([50.0, 50.0], dtype=float32),</w:t>
+                              <w:t xml:space="preserve">        </w:t>
+                            </w:r>
+                            <w:proofErr w:type="spellStart"/>
+                            <w:r>
+                              <w:rPr>
+                                <w:rFonts w:ascii="Courier New" w:hAnsi="Courier New" w:cs="Courier New"/>
+                                <w:sz w:val="18"/>
+                              </w:rPr>
+                              <w:t>top_right</w:t>
+                            </w:r>
+                            <w:proofErr w:type="spellEnd"/>
+                            <w:r>
+                              <w:rPr>
+                                <w:rFonts w:ascii="Courier New" w:hAnsi="Courier New" w:cs="Courier New"/>
+                                <w:sz w:val="18"/>
+                              </w:rPr>
+                              <w:t>=</w:t>
+                            </w:r>
+                            <w:proofErr w:type="gramStart"/>
+                            <w:r>
+                              <w:rPr>
+                                <w:rFonts w:ascii="Courier New" w:hAnsi="Courier New" w:cs="Courier New"/>
+                                <w:sz w:val="18"/>
+                              </w:rPr>
+                              <w:t>array(</w:t>
+                            </w:r>
+                            <w:proofErr w:type="gramEnd"/>
+                            <w:r>
+                              <w:rPr>
+                                <w:rFonts w:ascii="Courier New" w:hAnsi="Courier New" w:cs="Courier New"/>
+                                <w:sz w:val="18"/>
+                              </w:rPr>
+                              <w:t xml:space="preserve">[3599.0, 50.0], </w:t>
+                            </w:r>
+                            <w:proofErr w:type="spellStart"/>
+                            <w:r>
+                              <w:rPr>
+                                <w:rFonts w:ascii="Courier New" w:hAnsi="Courier New" w:cs="Courier New"/>
+                                <w:sz w:val="18"/>
+                              </w:rPr>
+                              <w:t>dtype</w:t>
+                            </w:r>
+                            <w:proofErr w:type="spellEnd"/>
+                            <w:r>
+                              <w:rPr>
+                                <w:rFonts w:ascii="Courier New" w:hAnsi="Courier New" w:cs="Courier New"/>
+                                <w:sz w:val="18"/>
+                              </w:rPr>
+                              <w:t>=float32),</w:t>
                             </w:r>
                           </w:p>
                           <w:p>
@@ -9669,7 +10733,55 @@
                                 <w:rFonts w:ascii="Courier New" w:hAnsi="Courier New" w:cs="Courier New"/>
                                 <w:sz w:val="18"/>
                               </w:rPr>
-                              <w:t xml:space="preserve">        top_right=array([3599.0, 50.0], dtype=float32),</w:t>
+                              <w:t xml:space="preserve">        </w:t>
+                            </w:r>
+                            <w:proofErr w:type="spellStart"/>
+                            <w:r>
+                              <w:rPr>
+                                <w:rFonts w:ascii="Courier New" w:hAnsi="Courier New" w:cs="Courier New"/>
+                                <w:sz w:val="18"/>
+                              </w:rPr>
+                              <w:t>bottom_left</w:t>
+                            </w:r>
+                            <w:proofErr w:type="spellEnd"/>
+                            <w:r>
+                              <w:rPr>
+                                <w:rFonts w:ascii="Courier New" w:hAnsi="Courier New" w:cs="Courier New"/>
+                                <w:sz w:val="18"/>
+                              </w:rPr>
+                              <w:t>=</w:t>
+                            </w:r>
+                            <w:proofErr w:type="gramStart"/>
+                            <w:r>
+                              <w:rPr>
+                                <w:rFonts w:ascii="Courier New" w:hAnsi="Courier New" w:cs="Courier New"/>
+                                <w:sz w:val="18"/>
+                              </w:rPr>
+                              <w:t>array(</w:t>
+                            </w:r>
+                            <w:proofErr w:type="gramEnd"/>
+                            <w:r>
+                              <w:rPr>
+                                <w:rFonts w:ascii="Courier New" w:hAnsi="Courier New" w:cs="Courier New"/>
+                                <w:sz w:val="18"/>
+                              </w:rPr>
+                              <w:t xml:space="preserve">[50.0, 2465.0], </w:t>
+                            </w:r>
+                            <w:proofErr w:type="spellStart"/>
+                            <w:r>
+                              <w:rPr>
+                                <w:rFonts w:ascii="Courier New" w:hAnsi="Courier New" w:cs="Courier New"/>
+                                <w:sz w:val="18"/>
+                              </w:rPr>
+                              <w:t>dtype</w:t>
+                            </w:r>
+                            <w:proofErr w:type="spellEnd"/>
+                            <w:r>
+                              <w:rPr>
+                                <w:rFonts w:ascii="Courier New" w:hAnsi="Courier New" w:cs="Courier New"/>
+                                <w:sz w:val="18"/>
+                              </w:rPr>
+                              <w:t>=float32),</w:t>
                             </w:r>
                           </w:p>
                           <w:p>
@@ -9685,23 +10797,55 @@
                                 <w:rFonts w:ascii="Courier New" w:hAnsi="Courier New" w:cs="Courier New"/>
                                 <w:sz w:val="18"/>
                               </w:rPr>
-                              <w:t xml:space="preserve">        bottom_left=array([50.0, 2465.0], dtype=float32),</w:t>
+                              <w:t xml:space="preserve">        </w:t>
                             </w:r>
-                          </w:p>
-                          <w:p>
-                            <w:pPr>
-                              <w:pStyle w:val="PlainText"/>
-                              <w:rPr>
-                                <w:rFonts w:ascii="Courier New" w:hAnsi="Courier New" w:cs="Courier New"/>
-                                <w:sz w:val="18"/>
-                              </w:rPr>
-                            </w:pPr>
+                            <w:proofErr w:type="spellStart"/>
                             <w:r>
                               <w:rPr>
                                 <w:rFonts w:ascii="Courier New" w:hAnsi="Courier New" w:cs="Courier New"/>
                                 <w:sz w:val="18"/>
                               </w:rPr>
-                              <w:t xml:space="preserve">        bottom_right=array([3599.0, 2465.0], dtype=float32),</w:t>
+                              <w:t>bottom_right</w:t>
+                            </w:r>
+                            <w:proofErr w:type="spellEnd"/>
+                            <w:r>
+                              <w:rPr>
+                                <w:rFonts w:ascii="Courier New" w:hAnsi="Courier New" w:cs="Courier New"/>
+                                <w:sz w:val="18"/>
+                              </w:rPr>
+                              <w:t>=</w:t>
+                            </w:r>
+                            <w:proofErr w:type="gramStart"/>
+                            <w:r>
+                              <w:rPr>
+                                <w:rFonts w:ascii="Courier New" w:hAnsi="Courier New" w:cs="Courier New"/>
+                                <w:sz w:val="18"/>
+                              </w:rPr>
+                              <w:t>array(</w:t>
+                            </w:r>
+                            <w:proofErr w:type="gramEnd"/>
+                            <w:r>
+                              <w:rPr>
+                                <w:rFonts w:ascii="Courier New" w:hAnsi="Courier New" w:cs="Courier New"/>
+                                <w:sz w:val="18"/>
+                              </w:rPr>
+                              <w:t xml:space="preserve">[3599.0, 2465.0], </w:t>
+                            </w:r>
+                            <w:proofErr w:type="spellStart"/>
+                            <w:r>
+                              <w:rPr>
+                                <w:rFonts w:ascii="Courier New" w:hAnsi="Courier New" w:cs="Courier New"/>
+                                <w:sz w:val="18"/>
+                              </w:rPr>
+                              <w:t>dtype</w:t>
+                            </w:r>
+                            <w:proofErr w:type="spellEnd"/>
+                            <w:r>
+                              <w:rPr>
+                                <w:rFonts w:ascii="Courier New" w:hAnsi="Courier New" w:cs="Courier New"/>
+                                <w:sz w:val="18"/>
+                              </w:rPr>
+                              <w:t>=float32),</w:t>
                             </w:r>
                           </w:p>
                           <w:p>
@@ -9733,7 +10877,96 @@
                                 <w:rFonts w:ascii="Courier New" w:hAnsi="Courier New" w:cs="Courier New"/>
                                 <w:sz w:val="18"/>
                               </w:rPr>
-                              <w:t xml:space="preserve">    grid_space_corners=Corners(</w:t>
+                              <w:t xml:space="preserve">    </w:t>
+                            </w:r>
+                            <w:proofErr w:type="spellStart"/>
+                            <w:r>
+                              <w:rPr>
+                                <w:rFonts w:ascii="Courier New" w:hAnsi="Courier New" w:cs="Courier New"/>
+                                <w:sz w:val="18"/>
+                              </w:rPr>
+                              <w:t>grid_space_corners</w:t>
+                            </w:r>
+                            <w:proofErr w:type="spellEnd"/>
+                            <w:r>
+                              <w:rPr>
+                                <w:rFonts w:ascii="Courier New" w:hAnsi="Courier New" w:cs="Courier New"/>
+                                <w:sz w:val="18"/>
+                              </w:rPr>
+                              <w:t>=</w:t>
+                            </w:r>
+                            <w:proofErr w:type="gramStart"/>
+                            <w:r>
+                              <w:rPr>
+                                <w:rFonts w:ascii="Courier New" w:hAnsi="Courier New" w:cs="Courier New"/>
+                                <w:sz w:val="18"/>
+                              </w:rPr>
+                              <w:t>Corners(</w:t>
+                            </w:r>
+                            <w:proofErr w:type="gramEnd"/>
+                          </w:p>
+                          <w:p>
+                            <w:pPr>
+                              <w:pStyle w:val="PlainText"/>
+                              <w:rPr>
+                                <w:rFonts w:ascii="Courier New" w:hAnsi="Courier New" w:cs="Courier New"/>
+                                <w:sz w:val="18"/>
+                              </w:rPr>
+                            </w:pPr>
+                            <w:r>
+                              <w:rPr>
+                                <w:rFonts w:ascii="Courier New" w:hAnsi="Courier New" w:cs="Courier New"/>
+                                <w:sz w:val="18"/>
+                              </w:rPr>
+                              <w:t xml:space="preserve">        </w:t>
+                            </w:r>
+                            <w:proofErr w:type="spellStart"/>
+                            <w:r>
+                              <w:rPr>
+                                <w:rFonts w:ascii="Courier New" w:hAnsi="Courier New" w:cs="Courier New"/>
+                                <w:sz w:val="18"/>
+                              </w:rPr>
+                              <w:t>top_left</w:t>
+                            </w:r>
+                            <w:proofErr w:type="spellEnd"/>
+                            <w:r>
+                              <w:rPr>
+                                <w:rFonts w:ascii="Courier New" w:hAnsi="Courier New" w:cs="Courier New"/>
+                                <w:sz w:val="18"/>
+                              </w:rPr>
+                              <w:t>=</w:t>
+                            </w:r>
+                            <w:proofErr w:type="gramStart"/>
+                            <w:r>
+                              <w:rPr>
+                                <w:rFonts w:ascii="Courier New" w:hAnsi="Courier New" w:cs="Courier New"/>
+                                <w:sz w:val="18"/>
+                              </w:rPr>
+                              <w:t>array(</w:t>
+                            </w:r>
+                            <w:proofErr w:type="gramEnd"/>
+                            <w:r>
+                              <w:rPr>
+                                <w:rFonts w:ascii="Courier New" w:hAnsi="Courier New" w:cs="Courier New"/>
+                                <w:sz w:val="18"/>
+                              </w:rPr>
+                              <w:t xml:space="preserve">[0.0, 0.0], </w:t>
+                            </w:r>
+                            <w:proofErr w:type="spellStart"/>
+                            <w:r>
+                              <w:rPr>
+                                <w:rFonts w:ascii="Courier New" w:hAnsi="Courier New" w:cs="Courier New"/>
+                                <w:sz w:val="18"/>
+                              </w:rPr>
+                              <w:t>dtype</w:t>
+                            </w:r>
+                            <w:proofErr w:type="spellEnd"/>
+                            <w:r>
+                              <w:rPr>
+                                <w:rFonts w:ascii="Courier New" w:hAnsi="Courier New" w:cs="Courier New"/>
+                                <w:sz w:val="18"/>
+                              </w:rPr>
+                              <w:t>=float32),</w:t>
                             </w:r>
                           </w:p>
                           <w:p>
@@ -9749,7 +10982,55 @@
                                 <w:rFonts w:ascii="Courier New" w:hAnsi="Courier New" w:cs="Courier New"/>
                                 <w:sz w:val="18"/>
                               </w:rPr>
-                              <w:t xml:space="preserve">        top_left=array([0.0, 0.0], dtype=float32),</w:t>
+                              <w:t xml:space="preserve">        </w:t>
+                            </w:r>
+                            <w:proofErr w:type="spellStart"/>
+                            <w:r>
+                              <w:rPr>
+                                <w:rFonts w:ascii="Courier New" w:hAnsi="Courier New" w:cs="Courier New"/>
+                                <w:sz w:val="18"/>
+                              </w:rPr>
+                              <w:t>top_right</w:t>
+                            </w:r>
+                            <w:proofErr w:type="spellEnd"/>
+                            <w:r>
+                              <w:rPr>
+                                <w:rFonts w:ascii="Courier New" w:hAnsi="Courier New" w:cs="Courier New"/>
+                                <w:sz w:val="18"/>
+                              </w:rPr>
+                              <w:t>=</w:t>
+                            </w:r>
+                            <w:proofErr w:type="gramStart"/>
+                            <w:r>
+                              <w:rPr>
+                                <w:rFonts w:ascii="Courier New" w:hAnsi="Courier New" w:cs="Courier New"/>
+                                <w:sz w:val="18"/>
+                              </w:rPr>
+                              <w:t>array(</w:t>
+                            </w:r>
+                            <w:proofErr w:type="gramEnd"/>
+                            <w:r>
+                              <w:rPr>
+                                <w:rFonts w:ascii="Courier New" w:hAnsi="Courier New" w:cs="Courier New"/>
+                                <w:sz w:val="18"/>
+                              </w:rPr>
+                              <w:t xml:space="preserve">[84.5, 0.0], </w:t>
+                            </w:r>
+                            <w:proofErr w:type="spellStart"/>
+                            <w:r>
+                              <w:rPr>
+                                <w:rFonts w:ascii="Courier New" w:hAnsi="Courier New" w:cs="Courier New"/>
+                                <w:sz w:val="18"/>
+                              </w:rPr>
+                              <w:t>dtype</w:t>
+                            </w:r>
+                            <w:proofErr w:type="spellEnd"/>
+                            <w:r>
+                              <w:rPr>
+                                <w:rFonts w:ascii="Courier New" w:hAnsi="Courier New" w:cs="Courier New"/>
+                                <w:sz w:val="18"/>
+                              </w:rPr>
+                              <w:t>=float32),</w:t>
                             </w:r>
                           </w:p>
                           <w:p>
@@ -9765,7 +11046,55 @@
                                 <w:rFonts w:ascii="Courier New" w:hAnsi="Courier New" w:cs="Courier New"/>
                                 <w:sz w:val="18"/>
                               </w:rPr>
-                              <w:t xml:space="preserve">        top_right=array([84.5, 0.0], dtype=float32),</w:t>
+                              <w:t xml:space="preserve">        </w:t>
+                            </w:r>
+                            <w:proofErr w:type="spellStart"/>
+                            <w:r>
+                              <w:rPr>
+                                <w:rFonts w:ascii="Courier New" w:hAnsi="Courier New" w:cs="Courier New"/>
+                                <w:sz w:val="18"/>
+                              </w:rPr>
+                              <w:t>bottom_left</w:t>
+                            </w:r>
+                            <w:proofErr w:type="spellEnd"/>
+                            <w:r>
+                              <w:rPr>
+                                <w:rFonts w:ascii="Courier New" w:hAnsi="Courier New" w:cs="Courier New"/>
+                                <w:sz w:val="18"/>
+                              </w:rPr>
+                              <w:t>=</w:t>
+                            </w:r>
+                            <w:proofErr w:type="gramStart"/>
+                            <w:r>
+                              <w:rPr>
+                                <w:rFonts w:ascii="Courier New" w:hAnsi="Courier New" w:cs="Courier New"/>
+                                <w:sz w:val="18"/>
+                              </w:rPr>
+                              <w:t>array(</w:t>
+                            </w:r>
+                            <w:proofErr w:type="gramEnd"/>
+                            <w:r>
+                              <w:rPr>
+                                <w:rFonts w:ascii="Courier New" w:hAnsi="Courier New" w:cs="Courier New"/>
+                                <w:sz w:val="18"/>
+                              </w:rPr>
+                              <w:t xml:space="preserve">[0.0, 57.5], </w:t>
+                            </w:r>
+                            <w:proofErr w:type="spellStart"/>
+                            <w:r>
+                              <w:rPr>
+                                <w:rFonts w:ascii="Courier New" w:hAnsi="Courier New" w:cs="Courier New"/>
+                                <w:sz w:val="18"/>
+                              </w:rPr>
+                              <w:t>dtype</w:t>
+                            </w:r>
+                            <w:proofErr w:type="spellEnd"/>
+                            <w:r>
+                              <w:rPr>
+                                <w:rFonts w:ascii="Courier New" w:hAnsi="Courier New" w:cs="Courier New"/>
+                                <w:sz w:val="18"/>
+                              </w:rPr>
+                              <w:t>=float32),</w:t>
                             </w:r>
                           </w:p>
                           <w:p>
@@ -9781,23 +11110,55 @@
                                 <w:rFonts w:ascii="Courier New" w:hAnsi="Courier New" w:cs="Courier New"/>
                                 <w:sz w:val="18"/>
                               </w:rPr>
-                              <w:t xml:space="preserve">        bottom_left=array([0.0, 57.5], dtype=float32),</w:t>
+                              <w:t xml:space="preserve">        </w:t>
                             </w:r>
-                          </w:p>
-                          <w:p>
-                            <w:pPr>
-                              <w:pStyle w:val="PlainText"/>
-                              <w:rPr>
-                                <w:rFonts w:ascii="Courier New" w:hAnsi="Courier New" w:cs="Courier New"/>
-                                <w:sz w:val="18"/>
-                              </w:rPr>
-                            </w:pPr>
+                            <w:proofErr w:type="spellStart"/>
                             <w:r>
                               <w:rPr>
                                 <w:rFonts w:ascii="Courier New" w:hAnsi="Courier New" w:cs="Courier New"/>
                                 <w:sz w:val="18"/>
                               </w:rPr>
-                              <w:t xml:space="preserve">        bottom_right=array([84.5, 57.5], dtype=float32),</w:t>
+                              <w:t>bottom_right</w:t>
+                            </w:r>
+                            <w:proofErr w:type="spellEnd"/>
+                            <w:r>
+                              <w:rPr>
+                                <w:rFonts w:ascii="Courier New" w:hAnsi="Courier New" w:cs="Courier New"/>
+                                <w:sz w:val="18"/>
+                              </w:rPr>
+                              <w:t>=</w:t>
+                            </w:r>
+                            <w:proofErr w:type="gramStart"/>
+                            <w:r>
+                              <w:rPr>
+                                <w:rFonts w:ascii="Courier New" w:hAnsi="Courier New" w:cs="Courier New"/>
+                                <w:sz w:val="18"/>
+                              </w:rPr>
+                              <w:t>array(</w:t>
+                            </w:r>
+                            <w:proofErr w:type="gramEnd"/>
+                            <w:r>
+                              <w:rPr>
+                                <w:rFonts w:ascii="Courier New" w:hAnsi="Courier New" w:cs="Courier New"/>
+                                <w:sz w:val="18"/>
+                              </w:rPr>
+                              <w:t xml:space="preserve">[84.5, 57.5], </w:t>
+                            </w:r>
+                            <w:proofErr w:type="spellStart"/>
+                            <w:r>
+                              <w:rPr>
+                                <w:rFonts w:ascii="Courier New" w:hAnsi="Courier New" w:cs="Courier New"/>
+                                <w:sz w:val="18"/>
+                              </w:rPr>
+                              <w:t>dtype</w:t>
+                            </w:r>
+                            <w:proofErr w:type="spellEnd"/>
+                            <w:r>
+                              <w:rPr>
+                                <w:rFonts w:ascii="Courier New" w:hAnsi="Courier New" w:cs="Courier New"/>
+                                <w:sz w:val="18"/>
+                              </w:rPr>
+                              <w:t>=float32),</w:t>
                             </w:r>
                           </w:p>
                           <w:p>
@@ -9847,7 +11208,7 @@
                 <v:stroke joinstyle="miter"/>
                 <v:path gradientshapeok="t" o:connecttype="rect"/>
               </v:shapetype>
-              <v:shape id="Text Box 2" o:spid="_x0000_s1062" type="#_x0000_t202" style="width:450.75pt;height:110.6pt;visibility:visible;mso-wrap-style:square;mso-left-percent:-10001;mso-top-percent:-10001;mso-position-horizontal:absolute;mso-position-horizontal-relative:char;mso-position-vertical:absolute;mso-position-vertical-relative:line;mso-left-percent:-10001;mso-top-percent:-10001;v-text-anchor:top" o:gfxdata="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">
+              <v:shape id="Text Box 2" o:spid="_x0000_s1062" type="#_x0000_t202" style="width:450.75pt;height:110.6pt;visibility:visible;mso-wrap-style:square;mso-left-percent:-10001;mso-top-percent:-10001;mso-position-horizontal:absolute;mso-position-horizontal-relative:char;mso-position-vertical:absolute;mso-position-vertical-relative:line;mso-left-percent:-10001;mso-top-percent:-10001;v-text-anchor:top" o:gfxdata="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">
                 <v:textbox style="mso-fit-shape-to-text:t">
                   <w:txbxContent>
                     <w:p>
@@ -9858,13 +11219,24 @@
                           <w:sz w:val="18"/>
                         </w:rPr>
                       </w:pPr>
+                      <w:proofErr w:type="spellStart"/>
+                      <w:proofErr w:type="gramStart"/>
                       <w:r>
                         <w:rPr>
                           <w:rFonts w:ascii="Courier New" w:hAnsi="Courier New" w:cs="Courier New"/>
                           <w:sz w:val="18"/>
                         </w:rPr>
-                        <w:t>Config(</w:t>
+                        <w:t>Config</w:t>
                       </w:r>
+                      <w:proofErr w:type="spellEnd"/>
+                      <w:r>
+                        <w:rPr>
+                          <w:rFonts w:ascii="Courier New" w:hAnsi="Courier New" w:cs="Courier New"/>
+                          <w:sz w:val="18"/>
+                        </w:rPr>
+                        <w:t>(</w:t>
+                      </w:r>
+                      <w:proofErr w:type="gramEnd"/>
                     </w:p>
                     <w:p>
                       <w:pPr>
@@ -9879,8 +11251,33 @@
                           <w:rFonts w:ascii="Courier New" w:hAnsi="Courier New" w:cs="Courier New"/>
                           <w:sz w:val="18"/>
                         </w:rPr>
-                        <w:t xml:space="preserve">    distorted_camera_matrix=array(</w:t>
+                        <w:t xml:space="preserve">    </w:t>
                       </w:r>
+                      <w:proofErr w:type="spellStart"/>
+                      <w:r>
+                        <w:rPr>
+                          <w:rFonts w:ascii="Courier New" w:hAnsi="Courier New" w:cs="Courier New"/>
+                          <w:sz w:val="18"/>
+                        </w:rPr>
+                        <w:t>distorted_camera_matrix</w:t>
+                      </w:r>
+                      <w:proofErr w:type="spellEnd"/>
+                      <w:r>
+                        <w:rPr>
+                          <w:rFonts w:ascii="Courier New" w:hAnsi="Courier New" w:cs="Courier New"/>
+                          <w:sz w:val="18"/>
+                        </w:rPr>
+                        <w:t>=</w:t>
+                      </w:r>
+                      <w:proofErr w:type="gramStart"/>
+                      <w:r>
+                        <w:rPr>
+                          <w:rFonts w:ascii="Courier New" w:hAnsi="Courier New" w:cs="Courier New"/>
+                          <w:sz w:val="18"/>
+                        </w:rPr>
+                        <w:t>array(</w:t>
+                      </w:r>
+                      <w:proofErr w:type="gramEnd"/>
                     </w:p>
                     <w:p>
                       <w:pPr>
@@ -9991,8 +11388,33 @@
                           <w:rFonts w:ascii="Courier New" w:hAnsi="Courier New" w:cs="Courier New"/>
                           <w:sz w:val="18"/>
                         </w:rPr>
-                        <w:t xml:space="preserve">    distortion_coefficients=array(</w:t>
+                        <w:t xml:space="preserve">    </w:t>
                       </w:r>
+                      <w:proofErr w:type="spellStart"/>
+                      <w:r>
+                        <w:rPr>
+                          <w:rFonts w:ascii="Courier New" w:hAnsi="Courier New" w:cs="Courier New"/>
+                          <w:sz w:val="18"/>
+                        </w:rPr>
+                        <w:t>distortion_coefficients</w:t>
+                      </w:r>
+                      <w:proofErr w:type="spellEnd"/>
+                      <w:r>
+                        <w:rPr>
+                          <w:rFonts w:ascii="Courier New" w:hAnsi="Courier New" w:cs="Courier New"/>
+                          <w:sz w:val="18"/>
+                        </w:rPr>
+                        <w:t>=</w:t>
+                      </w:r>
+                      <w:proofErr w:type="gramStart"/>
+                      <w:r>
+                        <w:rPr>
+                          <w:rFonts w:ascii="Courier New" w:hAnsi="Courier New" w:cs="Courier New"/>
+                          <w:sz w:val="18"/>
+                        </w:rPr>
+                        <w:t>array(</w:t>
+                      </w:r>
+                      <w:proofErr w:type="gramEnd"/>
                     </w:p>
                     <w:p>
                       <w:pPr>
@@ -10167,8 +11589,33 @@
                           <w:rFonts w:ascii="Courier New" w:hAnsi="Courier New" w:cs="Courier New"/>
                           <w:sz w:val="18"/>
                         </w:rPr>
-                        <w:t xml:space="preserve">    undistorted_camera_matrix=array(</w:t>
+                        <w:t xml:space="preserve">    </w:t>
                       </w:r>
+                      <w:proofErr w:type="spellStart"/>
+                      <w:r>
+                        <w:rPr>
+                          <w:rFonts w:ascii="Courier New" w:hAnsi="Courier New" w:cs="Courier New"/>
+                          <w:sz w:val="18"/>
+                        </w:rPr>
+                        <w:t>undistorted_camera_matrix</w:t>
+                      </w:r>
+                      <w:proofErr w:type="spellEnd"/>
+                      <w:r>
+                        <w:rPr>
+                          <w:rFonts w:ascii="Courier New" w:hAnsi="Courier New" w:cs="Courier New"/>
+                          <w:sz w:val="18"/>
+                        </w:rPr>
+                        <w:t>=</w:t>
+                      </w:r>
+                      <w:proofErr w:type="gramStart"/>
+                      <w:r>
+                        <w:rPr>
+                          <w:rFonts w:ascii="Courier New" w:hAnsi="Courier New" w:cs="Courier New"/>
+                          <w:sz w:val="18"/>
+                        </w:rPr>
+                        <w:t>array(</w:t>
+                      </w:r>
+                      <w:proofErr w:type="gramEnd"/>
                     </w:p>
                     <w:p>
                       <w:pPr>
@@ -10279,8 +11726,33 @@
                           <w:rFonts w:ascii="Courier New" w:hAnsi="Courier New" w:cs="Courier New"/>
                           <w:sz w:val="18"/>
                         </w:rPr>
-                        <w:t xml:space="preserve">    homography_matrix=array(</w:t>
+                        <w:t xml:space="preserve">    </w:t>
                       </w:r>
+                      <w:proofErr w:type="spellStart"/>
+                      <w:r>
+                        <w:rPr>
+                          <w:rFonts w:ascii="Courier New" w:hAnsi="Courier New" w:cs="Courier New"/>
+                          <w:sz w:val="18"/>
+                        </w:rPr>
+                        <w:t>homography_matrix</w:t>
+                      </w:r>
+                      <w:proofErr w:type="spellEnd"/>
+                      <w:r>
+                        <w:rPr>
+                          <w:rFonts w:ascii="Courier New" w:hAnsi="Courier New" w:cs="Courier New"/>
+                          <w:sz w:val="18"/>
+                        </w:rPr>
+                        <w:t>=</w:t>
+                      </w:r>
+                      <w:proofErr w:type="gramStart"/>
+                      <w:r>
+                        <w:rPr>
+                          <w:rFonts w:ascii="Courier New" w:hAnsi="Courier New" w:cs="Courier New"/>
+                          <w:sz w:val="18"/>
+                        </w:rPr>
+                        <w:t>array(</w:t>
+                      </w:r>
+                      <w:proofErr w:type="gramEnd"/>
                     </w:p>
                     <w:p>
                       <w:pPr>
@@ -10391,7 +11863,96 @@
                           <w:rFonts w:ascii="Courier New" w:hAnsi="Courier New" w:cs="Courier New"/>
                           <w:sz w:val="18"/>
                         </w:rPr>
-                        <w:t xml:space="preserve">    grid_image_corners=Corners(</w:t>
+                        <w:t xml:space="preserve">    </w:t>
+                      </w:r>
+                      <w:proofErr w:type="spellStart"/>
+                      <w:r>
+                        <w:rPr>
+                          <w:rFonts w:ascii="Courier New" w:hAnsi="Courier New" w:cs="Courier New"/>
+                          <w:sz w:val="18"/>
+                        </w:rPr>
+                        <w:t>grid_image_corners</w:t>
+                      </w:r>
+                      <w:proofErr w:type="spellEnd"/>
+                      <w:r>
+                        <w:rPr>
+                          <w:rFonts w:ascii="Courier New" w:hAnsi="Courier New" w:cs="Courier New"/>
+                          <w:sz w:val="18"/>
+                        </w:rPr>
+                        <w:t>=</w:t>
+                      </w:r>
+                      <w:proofErr w:type="gramStart"/>
+                      <w:r>
+                        <w:rPr>
+                          <w:rFonts w:ascii="Courier New" w:hAnsi="Courier New" w:cs="Courier New"/>
+                          <w:sz w:val="18"/>
+                        </w:rPr>
+                        <w:t>Corners(</w:t>
+                      </w:r>
+                      <w:proofErr w:type="gramEnd"/>
+                    </w:p>
+                    <w:p>
+                      <w:pPr>
+                        <w:pStyle w:val="PlainText"/>
+                        <w:rPr>
+                          <w:rFonts w:ascii="Courier New" w:hAnsi="Courier New" w:cs="Courier New"/>
+                          <w:sz w:val="18"/>
+                        </w:rPr>
+                      </w:pPr>
+                      <w:r>
+                        <w:rPr>
+                          <w:rFonts w:ascii="Courier New" w:hAnsi="Courier New" w:cs="Courier New"/>
+                          <w:sz w:val="18"/>
+                        </w:rPr>
+                        <w:t xml:space="preserve">        </w:t>
+                      </w:r>
+                      <w:proofErr w:type="spellStart"/>
+                      <w:r>
+                        <w:rPr>
+                          <w:rFonts w:ascii="Courier New" w:hAnsi="Courier New" w:cs="Courier New"/>
+                          <w:sz w:val="18"/>
+                        </w:rPr>
+                        <w:t>top_left</w:t>
+                      </w:r>
+                      <w:proofErr w:type="spellEnd"/>
+                      <w:r>
+                        <w:rPr>
+                          <w:rFonts w:ascii="Courier New" w:hAnsi="Courier New" w:cs="Courier New"/>
+                          <w:sz w:val="18"/>
+                        </w:rPr>
+                        <w:t>=</w:t>
+                      </w:r>
+                      <w:proofErr w:type="gramStart"/>
+                      <w:r>
+                        <w:rPr>
+                          <w:rFonts w:ascii="Courier New" w:hAnsi="Courier New" w:cs="Courier New"/>
+                          <w:sz w:val="18"/>
+                        </w:rPr>
+                        <w:t>array(</w:t>
+                      </w:r>
+                      <w:proofErr w:type="gramEnd"/>
+                      <w:r>
+                        <w:rPr>
+                          <w:rFonts w:ascii="Courier New" w:hAnsi="Courier New" w:cs="Courier New"/>
+                          <w:sz w:val="18"/>
+                        </w:rPr>
+                        <w:t xml:space="preserve">[50.0, 50.0], </w:t>
+                      </w:r>
+                      <w:proofErr w:type="spellStart"/>
+                      <w:r>
+                        <w:rPr>
+                          <w:rFonts w:ascii="Courier New" w:hAnsi="Courier New" w:cs="Courier New"/>
+                          <w:sz w:val="18"/>
+                        </w:rPr>
+                        <w:t>dtype</w:t>
+                      </w:r>
+                      <w:proofErr w:type="spellEnd"/>
+                      <w:r>
+                        <w:rPr>
+                          <w:rFonts w:ascii="Courier New" w:hAnsi="Courier New" w:cs="Courier New"/>
+                          <w:sz w:val="18"/>
+                        </w:rPr>
+                        <w:t>=float32),</w:t>
                       </w:r>
                     </w:p>
                     <w:p>
@@ -10407,7 +11968,55 @@
                           <w:rFonts w:ascii="Courier New" w:hAnsi="Courier New" w:cs="Courier New"/>
                           <w:sz w:val="18"/>
                         </w:rPr>
-                        <w:t xml:space="preserve">        top_left=array([50.0, 50.0], dtype=float32),</w:t>
+                        <w:t xml:space="preserve">        </w:t>
+                      </w:r>
+                      <w:proofErr w:type="spellStart"/>
+                      <w:r>
+                        <w:rPr>
+                          <w:rFonts w:ascii="Courier New" w:hAnsi="Courier New" w:cs="Courier New"/>
+                          <w:sz w:val="18"/>
+                        </w:rPr>
+                        <w:t>top_right</w:t>
+                      </w:r>
+                      <w:proofErr w:type="spellEnd"/>
+                      <w:r>
+                        <w:rPr>
+                          <w:rFonts w:ascii="Courier New" w:hAnsi="Courier New" w:cs="Courier New"/>
+                          <w:sz w:val="18"/>
+                        </w:rPr>
+                        <w:t>=</w:t>
+                      </w:r>
+                      <w:proofErr w:type="gramStart"/>
+                      <w:r>
+                        <w:rPr>
+                          <w:rFonts w:ascii="Courier New" w:hAnsi="Courier New" w:cs="Courier New"/>
+                          <w:sz w:val="18"/>
+                        </w:rPr>
+                        <w:t>array(</w:t>
+                      </w:r>
+                      <w:proofErr w:type="gramEnd"/>
+                      <w:r>
+                        <w:rPr>
+                          <w:rFonts w:ascii="Courier New" w:hAnsi="Courier New" w:cs="Courier New"/>
+                          <w:sz w:val="18"/>
+                        </w:rPr>
+                        <w:t xml:space="preserve">[3599.0, 50.0], </w:t>
+                      </w:r>
+                      <w:proofErr w:type="spellStart"/>
+                      <w:r>
+                        <w:rPr>
+                          <w:rFonts w:ascii="Courier New" w:hAnsi="Courier New" w:cs="Courier New"/>
+                          <w:sz w:val="18"/>
+                        </w:rPr>
+                        <w:t>dtype</w:t>
+                      </w:r>
+                      <w:proofErr w:type="spellEnd"/>
+                      <w:r>
+                        <w:rPr>
+                          <w:rFonts w:ascii="Courier New" w:hAnsi="Courier New" w:cs="Courier New"/>
+                          <w:sz w:val="18"/>
+                        </w:rPr>
+                        <w:t>=float32),</w:t>
                       </w:r>
                     </w:p>
                     <w:p>
@@ -10423,7 +12032,55 @@
                           <w:rFonts w:ascii="Courier New" w:hAnsi="Courier New" w:cs="Courier New"/>
                           <w:sz w:val="18"/>
                         </w:rPr>
-                        <w:t xml:space="preserve">        top_right=array([3599.0, 50.0], dtype=float32),</w:t>
+                        <w:t xml:space="preserve">        </w:t>
+                      </w:r>
+                      <w:proofErr w:type="spellStart"/>
+                      <w:r>
+                        <w:rPr>
+                          <w:rFonts w:ascii="Courier New" w:hAnsi="Courier New" w:cs="Courier New"/>
+                          <w:sz w:val="18"/>
+                        </w:rPr>
+                        <w:t>bottom_left</w:t>
+                      </w:r>
+                      <w:proofErr w:type="spellEnd"/>
+                      <w:r>
+                        <w:rPr>
+                          <w:rFonts w:ascii="Courier New" w:hAnsi="Courier New" w:cs="Courier New"/>
+                          <w:sz w:val="18"/>
+                        </w:rPr>
+                        <w:t>=</w:t>
+                      </w:r>
+                      <w:proofErr w:type="gramStart"/>
+                      <w:r>
+                        <w:rPr>
+                          <w:rFonts w:ascii="Courier New" w:hAnsi="Courier New" w:cs="Courier New"/>
+                          <w:sz w:val="18"/>
+                        </w:rPr>
+                        <w:t>array(</w:t>
+                      </w:r>
+                      <w:proofErr w:type="gramEnd"/>
+                      <w:r>
+                        <w:rPr>
+                          <w:rFonts w:ascii="Courier New" w:hAnsi="Courier New" w:cs="Courier New"/>
+                          <w:sz w:val="18"/>
+                        </w:rPr>
+                        <w:t xml:space="preserve">[50.0, 2465.0], </w:t>
+                      </w:r>
+                      <w:proofErr w:type="spellStart"/>
+                      <w:r>
+                        <w:rPr>
+                          <w:rFonts w:ascii="Courier New" w:hAnsi="Courier New" w:cs="Courier New"/>
+                          <w:sz w:val="18"/>
+                        </w:rPr>
+                        <w:t>dtype</w:t>
+                      </w:r>
+                      <w:proofErr w:type="spellEnd"/>
+                      <w:r>
+                        <w:rPr>
+                          <w:rFonts w:ascii="Courier New" w:hAnsi="Courier New" w:cs="Courier New"/>
+                          <w:sz w:val="18"/>
+                        </w:rPr>
+                        <w:t>=float32),</w:t>
                       </w:r>
                     </w:p>
                     <w:p>
@@ -10439,23 +12096,55 @@
                           <w:rFonts w:ascii="Courier New" w:hAnsi="Courier New" w:cs="Courier New"/>
                           <w:sz w:val="18"/>
                         </w:rPr>
-                        <w:t xml:space="preserve">        bottom_left=array([50.0, 2465.0], dtype=float32),</w:t>
+                        <w:t xml:space="preserve">        </w:t>
                       </w:r>
-                    </w:p>
-                    <w:p>
-                      <w:pPr>
-                        <w:pStyle w:val="PlainText"/>
-                        <w:rPr>
-                          <w:rFonts w:ascii="Courier New" w:hAnsi="Courier New" w:cs="Courier New"/>
-                          <w:sz w:val="18"/>
-                        </w:rPr>
-                      </w:pPr>
+                      <w:proofErr w:type="spellStart"/>
                       <w:r>
                         <w:rPr>
                           <w:rFonts w:ascii="Courier New" w:hAnsi="Courier New" w:cs="Courier New"/>
                           <w:sz w:val="18"/>
                         </w:rPr>
-                        <w:t xml:space="preserve">        bottom_right=array([3599.0, 2465.0], dtype=float32),</w:t>
+                        <w:t>bottom_right</w:t>
+                      </w:r>
+                      <w:proofErr w:type="spellEnd"/>
+                      <w:r>
+                        <w:rPr>
+                          <w:rFonts w:ascii="Courier New" w:hAnsi="Courier New" w:cs="Courier New"/>
+                          <w:sz w:val="18"/>
+                        </w:rPr>
+                        <w:t>=</w:t>
+                      </w:r>
+                      <w:proofErr w:type="gramStart"/>
+                      <w:r>
+                        <w:rPr>
+                          <w:rFonts w:ascii="Courier New" w:hAnsi="Courier New" w:cs="Courier New"/>
+                          <w:sz w:val="18"/>
+                        </w:rPr>
+                        <w:t>array(</w:t>
+                      </w:r>
+                      <w:proofErr w:type="gramEnd"/>
+                      <w:r>
+                        <w:rPr>
+                          <w:rFonts w:ascii="Courier New" w:hAnsi="Courier New" w:cs="Courier New"/>
+                          <w:sz w:val="18"/>
+                        </w:rPr>
+                        <w:t xml:space="preserve">[3599.0, 2465.0], </w:t>
+                      </w:r>
+                      <w:proofErr w:type="spellStart"/>
+                      <w:r>
+                        <w:rPr>
+                          <w:rFonts w:ascii="Courier New" w:hAnsi="Courier New" w:cs="Courier New"/>
+                          <w:sz w:val="18"/>
+                        </w:rPr>
+                        <w:t>dtype</w:t>
+                      </w:r>
+                      <w:proofErr w:type="spellEnd"/>
+                      <w:r>
+                        <w:rPr>
+                          <w:rFonts w:ascii="Courier New" w:hAnsi="Courier New" w:cs="Courier New"/>
+                          <w:sz w:val="18"/>
+                        </w:rPr>
+                        <w:t>=float32),</w:t>
                       </w:r>
                     </w:p>
                     <w:p>
@@ -10487,7 +12176,96 @@
                           <w:rFonts w:ascii="Courier New" w:hAnsi="Courier New" w:cs="Courier New"/>
                           <w:sz w:val="18"/>
                         </w:rPr>
-                        <w:t xml:space="preserve">    grid_space_corners=Corners(</w:t>
+                        <w:t xml:space="preserve">    </w:t>
+                      </w:r>
+                      <w:proofErr w:type="spellStart"/>
+                      <w:r>
+                        <w:rPr>
+                          <w:rFonts w:ascii="Courier New" w:hAnsi="Courier New" w:cs="Courier New"/>
+                          <w:sz w:val="18"/>
+                        </w:rPr>
+                        <w:t>grid_space_corners</w:t>
+                      </w:r>
+                      <w:proofErr w:type="spellEnd"/>
+                      <w:r>
+                        <w:rPr>
+                          <w:rFonts w:ascii="Courier New" w:hAnsi="Courier New" w:cs="Courier New"/>
+                          <w:sz w:val="18"/>
+                        </w:rPr>
+                        <w:t>=</w:t>
+                      </w:r>
+                      <w:proofErr w:type="gramStart"/>
+                      <w:r>
+                        <w:rPr>
+                          <w:rFonts w:ascii="Courier New" w:hAnsi="Courier New" w:cs="Courier New"/>
+                          <w:sz w:val="18"/>
+                        </w:rPr>
+                        <w:t>Corners(</w:t>
+                      </w:r>
+                      <w:proofErr w:type="gramEnd"/>
+                    </w:p>
+                    <w:p>
+                      <w:pPr>
+                        <w:pStyle w:val="PlainText"/>
+                        <w:rPr>
+                          <w:rFonts w:ascii="Courier New" w:hAnsi="Courier New" w:cs="Courier New"/>
+                          <w:sz w:val="18"/>
+                        </w:rPr>
+                      </w:pPr>
+                      <w:r>
+                        <w:rPr>
+                          <w:rFonts w:ascii="Courier New" w:hAnsi="Courier New" w:cs="Courier New"/>
+                          <w:sz w:val="18"/>
+                        </w:rPr>
+                        <w:t xml:space="preserve">        </w:t>
+                      </w:r>
+                      <w:proofErr w:type="spellStart"/>
+                      <w:r>
+                        <w:rPr>
+                          <w:rFonts w:ascii="Courier New" w:hAnsi="Courier New" w:cs="Courier New"/>
+                          <w:sz w:val="18"/>
+                        </w:rPr>
+                        <w:t>top_left</w:t>
+                      </w:r>
+                      <w:proofErr w:type="spellEnd"/>
+                      <w:r>
+                        <w:rPr>
+                          <w:rFonts w:ascii="Courier New" w:hAnsi="Courier New" w:cs="Courier New"/>
+                          <w:sz w:val="18"/>
+                        </w:rPr>
+                        <w:t>=</w:t>
+                      </w:r>
+                      <w:proofErr w:type="gramStart"/>
+                      <w:r>
+                        <w:rPr>
+                          <w:rFonts w:ascii="Courier New" w:hAnsi="Courier New" w:cs="Courier New"/>
+                          <w:sz w:val="18"/>
+                        </w:rPr>
+                        <w:t>array(</w:t>
+                      </w:r>
+                      <w:proofErr w:type="gramEnd"/>
+                      <w:r>
+                        <w:rPr>
+                          <w:rFonts w:ascii="Courier New" w:hAnsi="Courier New" w:cs="Courier New"/>
+                          <w:sz w:val="18"/>
+                        </w:rPr>
+                        <w:t xml:space="preserve">[0.0, 0.0], </w:t>
+                      </w:r>
+                      <w:proofErr w:type="spellStart"/>
+                      <w:r>
+                        <w:rPr>
+                          <w:rFonts w:ascii="Courier New" w:hAnsi="Courier New" w:cs="Courier New"/>
+                          <w:sz w:val="18"/>
+                        </w:rPr>
+                        <w:t>dtype</w:t>
+                      </w:r>
+                      <w:proofErr w:type="spellEnd"/>
+                      <w:r>
+                        <w:rPr>
+                          <w:rFonts w:ascii="Courier New" w:hAnsi="Courier New" w:cs="Courier New"/>
+                          <w:sz w:val="18"/>
+                        </w:rPr>
+                        <w:t>=float32),</w:t>
                       </w:r>
                     </w:p>
                     <w:p>
@@ -10503,7 +12281,55 @@
                           <w:rFonts w:ascii="Courier New" w:hAnsi="Courier New" w:cs="Courier New"/>
                           <w:sz w:val="18"/>
                         </w:rPr>
-                        <w:t xml:space="preserve">        top_left=array([0.0, 0.0], dtype=float32),</w:t>
+                        <w:t xml:space="preserve">        </w:t>
+                      </w:r>
+                      <w:proofErr w:type="spellStart"/>
+                      <w:r>
+                        <w:rPr>
+                          <w:rFonts w:ascii="Courier New" w:hAnsi="Courier New" w:cs="Courier New"/>
+                          <w:sz w:val="18"/>
+                        </w:rPr>
+                        <w:t>top_right</w:t>
+                      </w:r>
+                      <w:proofErr w:type="spellEnd"/>
+                      <w:r>
+                        <w:rPr>
+                          <w:rFonts w:ascii="Courier New" w:hAnsi="Courier New" w:cs="Courier New"/>
+                          <w:sz w:val="18"/>
+                        </w:rPr>
+                        <w:t>=</w:t>
+                      </w:r>
+                      <w:proofErr w:type="gramStart"/>
+                      <w:r>
+                        <w:rPr>
+                          <w:rFonts w:ascii="Courier New" w:hAnsi="Courier New" w:cs="Courier New"/>
+                          <w:sz w:val="18"/>
+                        </w:rPr>
+                        <w:t>array(</w:t>
+                      </w:r>
+                      <w:proofErr w:type="gramEnd"/>
+                      <w:r>
+                        <w:rPr>
+                          <w:rFonts w:ascii="Courier New" w:hAnsi="Courier New" w:cs="Courier New"/>
+                          <w:sz w:val="18"/>
+                        </w:rPr>
+                        <w:t xml:space="preserve">[84.5, 0.0], </w:t>
+                      </w:r>
+                      <w:proofErr w:type="spellStart"/>
+                      <w:r>
+                        <w:rPr>
+                          <w:rFonts w:ascii="Courier New" w:hAnsi="Courier New" w:cs="Courier New"/>
+                          <w:sz w:val="18"/>
+                        </w:rPr>
+                        <w:t>dtype</w:t>
+                      </w:r>
+                      <w:proofErr w:type="spellEnd"/>
+                      <w:r>
+                        <w:rPr>
+                          <w:rFonts w:ascii="Courier New" w:hAnsi="Courier New" w:cs="Courier New"/>
+                          <w:sz w:val="18"/>
+                        </w:rPr>
+                        <w:t>=float32),</w:t>
                       </w:r>
                     </w:p>
                     <w:p>
@@ -10519,7 +12345,55 @@
                           <w:rFonts w:ascii="Courier New" w:hAnsi="Courier New" w:cs="Courier New"/>
                           <w:sz w:val="18"/>
                         </w:rPr>
-                        <w:t xml:space="preserve">        top_right=array([84.5, 0.0], dtype=float32),</w:t>
+                        <w:t xml:space="preserve">        </w:t>
+                      </w:r>
+                      <w:proofErr w:type="spellStart"/>
+                      <w:r>
+                        <w:rPr>
+                          <w:rFonts w:ascii="Courier New" w:hAnsi="Courier New" w:cs="Courier New"/>
+                          <w:sz w:val="18"/>
+                        </w:rPr>
+                        <w:t>bottom_left</w:t>
+                      </w:r>
+                      <w:proofErr w:type="spellEnd"/>
+                      <w:r>
+                        <w:rPr>
+                          <w:rFonts w:ascii="Courier New" w:hAnsi="Courier New" w:cs="Courier New"/>
+                          <w:sz w:val="18"/>
+                        </w:rPr>
+                        <w:t>=</w:t>
+                      </w:r>
+                      <w:proofErr w:type="gramStart"/>
+                      <w:r>
+                        <w:rPr>
+                          <w:rFonts w:ascii="Courier New" w:hAnsi="Courier New" w:cs="Courier New"/>
+                          <w:sz w:val="18"/>
+                        </w:rPr>
+                        <w:t>array(</w:t>
+                      </w:r>
+                      <w:proofErr w:type="gramEnd"/>
+                      <w:r>
+                        <w:rPr>
+                          <w:rFonts w:ascii="Courier New" w:hAnsi="Courier New" w:cs="Courier New"/>
+                          <w:sz w:val="18"/>
+                        </w:rPr>
+                        <w:t xml:space="preserve">[0.0, 57.5], </w:t>
+                      </w:r>
+                      <w:proofErr w:type="spellStart"/>
+                      <w:r>
+                        <w:rPr>
+                          <w:rFonts w:ascii="Courier New" w:hAnsi="Courier New" w:cs="Courier New"/>
+                          <w:sz w:val="18"/>
+                        </w:rPr>
+                        <w:t>dtype</w:t>
+                      </w:r>
+                      <w:proofErr w:type="spellEnd"/>
+                      <w:r>
+                        <w:rPr>
+                          <w:rFonts w:ascii="Courier New" w:hAnsi="Courier New" w:cs="Courier New"/>
+                          <w:sz w:val="18"/>
+                        </w:rPr>
+                        <w:t>=float32),</w:t>
                       </w:r>
                     </w:p>
                     <w:p>
@@ -10535,23 +12409,55 @@
                           <w:rFonts w:ascii="Courier New" w:hAnsi="Courier New" w:cs="Courier New"/>
                           <w:sz w:val="18"/>
                         </w:rPr>
-                        <w:t xml:space="preserve">        bottom_left=array([0.0, 57.5], dtype=float32),</w:t>
+                        <w:t xml:space="preserve">        </w:t>
                       </w:r>
-                    </w:p>
-                    <w:p>
-                      <w:pPr>
-                        <w:pStyle w:val="PlainText"/>
-                        <w:rPr>
-                          <w:rFonts w:ascii="Courier New" w:hAnsi="Courier New" w:cs="Courier New"/>
-                          <w:sz w:val="18"/>
-                        </w:rPr>
-                      </w:pPr>
+                      <w:proofErr w:type="spellStart"/>
                       <w:r>
                         <w:rPr>
                           <w:rFonts w:ascii="Courier New" w:hAnsi="Courier New" w:cs="Courier New"/>
                           <w:sz w:val="18"/>
                         </w:rPr>
-                        <w:t xml:space="preserve">        bottom_right=array([84.5, 57.5], dtype=float32),</w:t>
+                        <w:t>bottom_right</w:t>
+                      </w:r>
+                      <w:proofErr w:type="spellEnd"/>
+                      <w:r>
+                        <w:rPr>
+                          <w:rFonts w:ascii="Courier New" w:hAnsi="Courier New" w:cs="Courier New"/>
+                          <w:sz w:val="18"/>
+                        </w:rPr>
+                        <w:t>=</w:t>
+                      </w:r>
+                      <w:proofErr w:type="gramStart"/>
+                      <w:r>
+                        <w:rPr>
+                          <w:rFonts w:ascii="Courier New" w:hAnsi="Courier New" w:cs="Courier New"/>
+                          <w:sz w:val="18"/>
+                        </w:rPr>
+                        <w:t>array(</w:t>
+                      </w:r>
+                      <w:proofErr w:type="gramEnd"/>
+                      <w:r>
+                        <w:rPr>
+                          <w:rFonts w:ascii="Courier New" w:hAnsi="Courier New" w:cs="Courier New"/>
+                          <w:sz w:val="18"/>
+                        </w:rPr>
+                        <w:t xml:space="preserve">[84.5, 57.5], </w:t>
+                      </w:r>
+                      <w:proofErr w:type="spellStart"/>
+                      <w:r>
+                        <w:rPr>
+                          <w:rFonts w:ascii="Courier New" w:hAnsi="Courier New" w:cs="Courier New"/>
+                          <w:sz w:val="18"/>
+                        </w:rPr>
+                        <w:t>dtype</w:t>
+                      </w:r>
+                      <w:proofErr w:type="spellEnd"/>
+                      <w:r>
+                        <w:rPr>
+                          <w:rFonts w:ascii="Courier New" w:hAnsi="Courier New" w:cs="Courier New"/>
+                          <w:sz w:val="18"/>
+                        </w:rPr>
+                        <w:t>=float32),</w:t>
                       </w:r>
                     </w:p>
                     <w:p>
@@ -10602,18 +12508,34 @@
       <w:pPr>
         <w:pStyle w:val="Heading1"/>
       </w:pPr>
-      <w:bookmarkStart w:id="23" w:name="_Ref5277431"/>
-      <w:bookmarkStart w:id="24" w:name="_Toc5634464"/>
+      <w:bookmarkStart w:id="24" w:name="_Ref5277431"/>
+      <w:bookmarkStart w:id="25" w:name="_Toc7701196"/>
       <w:r>
         <w:lastRenderedPageBreak/>
-        <w:t>Appendix C: Distcor dot grid compatible blob detector setup</w:t>
-      </w:r>
-      <w:bookmarkEnd w:id="23"/>
+        <w:t xml:space="preserve">Appendix C: </w:t>
+      </w:r>
+      <w:proofErr w:type="spellStart"/>
+      <w:r>
+        <w:t>Distcor</w:t>
+      </w:r>
+      <w:proofErr w:type="spellEnd"/>
+      <w:r>
+        <w:t xml:space="preserve"> dot grid compatible blob detector setup</w:t>
+      </w:r>
       <w:bookmarkEnd w:id="24"/>
+      <w:bookmarkEnd w:id="25"/>
     </w:p>
     <w:p>
       <w:r>
-        <w:t>With the image corrections to remove dirt on the grid, the following blob detector parameters can locate all dots in a distcor dot grid image:</w:t>
+        <w:t xml:space="preserve">With the image corrections to remove dirt on the grid, the following blob detector parameters can locate all dots in a </w:t>
+      </w:r>
+      <w:proofErr w:type="spellStart"/>
+      <w:r>
+        <w:t>distcor</w:t>
+      </w:r>
+      <w:proofErr w:type="spellEnd"/>
+      <w:r>
+        <w:t xml:space="preserve"> dot grid image:</w:t>
       </w:r>
     </w:p>
     <w:p>
@@ -10692,6 +12614,8 @@
                                 <w:lang w:eastAsia="en-GB"/>
                               </w:rPr>
                             </w:pPr>
+                            <w:proofErr w:type="spellStart"/>
+                            <w:proofErr w:type="gramStart"/>
                             <w:r>
                               <w:rPr>
                                 <w:rFonts w:ascii="Courier New" w:eastAsia="Times New Roman" w:hAnsi="Courier New" w:cs="Courier New"/>
@@ -10700,7 +12624,41 @@
                                 <w:szCs w:val="18"/>
                                 <w:lang w:eastAsia="en-GB"/>
                               </w:rPr>
-                              <w:t>params = cv.SimpleBlobDetector_Params()</w:t>
+                              <w:t>params</w:t>
+                            </w:r>
+                            <w:proofErr w:type="spellEnd"/>
+                            <w:proofErr w:type="gramEnd"/>
+                            <w:r>
+                              <w:rPr>
+                                <w:rFonts w:ascii="Courier New" w:eastAsia="Times New Roman" w:hAnsi="Courier New" w:cs="Courier New"/>
+                                <w:color w:val="000000"/>
+                                <w:sz w:val="18"/>
+                                <w:szCs w:val="18"/>
+                                <w:lang w:eastAsia="en-GB"/>
+                              </w:rPr>
+                              <w:t xml:space="preserve"> = </w:t>
+                            </w:r>
+                            <w:proofErr w:type="spellStart"/>
+                            <w:r>
+                              <w:rPr>
+                                <w:rFonts w:ascii="Courier New" w:eastAsia="Times New Roman" w:hAnsi="Courier New" w:cs="Courier New"/>
+                                <w:color w:val="000000"/>
+                                <w:sz w:val="18"/>
+                                <w:szCs w:val="18"/>
+                                <w:lang w:eastAsia="en-GB"/>
+                              </w:rPr>
+                              <w:t>cv.SimpleBlobDetector_Params</w:t>
+                            </w:r>
+                            <w:proofErr w:type="spellEnd"/>
+                            <w:r>
+                              <w:rPr>
+                                <w:rFonts w:ascii="Courier New" w:eastAsia="Times New Roman" w:hAnsi="Courier New" w:cs="Courier New"/>
+                                <w:color w:val="000000"/>
+                                <w:sz w:val="18"/>
+                                <w:szCs w:val="18"/>
+                                <w:lang w:eastAsia="en-GB"/>
+                              </w:rPr>
+                              <w:t>()</w:t>
                             </w:r>
                             <w:r>
                               <w:rPr>
@@ -10711,7 +12669,28 @@
                                 <w:lang w:eastAsia="en-GB"/>
                               </w:rPr>
                               <w:br/>
-                              <w:t xml:space="preserve">params.minArea = </w:t>
+                            </w:r>
+                            <w:proofErr w:type="spellStart"/>
+                            <w:r>
+                              <w:rPr>
+                                <w:rFonts w:ascii="Courier New" w:eastAsia="Times New Roman" w:hAnsi="Courier New" w:cs="Courier New"/>
+                                <w:color w:val="000000"/>
+                                <w:sz w:val="18"/>
+                                <w:szCs w:val="18"/>
+                                <w:lang w:eastAsia="en-GB"/>
+                              </w:rPr>
+                              <w:t>params.minArea</w:t>
+                            </w:r>
+                            <w:proofErr w:type="spellEnd"/>
+                            <w:r>
+                              <w:rPr>
+                                <w:rFonts w:ascii="Courier New" w:eastAsia="Times New Roman" w:hAnsi="Courier New" w:cs="Courier New"/>
+                                <w:color w:val="000000"/>
+                                <w:sz w:val="18"/>
+                                <w:szCs w:val="18"/>
+                                <w:lang w:eastAsia="en-GB"/>
+                              </w:rPr>
+                              <w:t xml:space="preserve"> = </w:t>
                             </w:r>
                             <w:r>
                               <w:rPr>
@@ -10733,6 +12712,7 @@
                               </w:rPr>
                               <w:br/>
                             </w:r>
+                            <w:proofErr w:type="spellStart"/>
                             <w:r>
                               <w:rPr>
                                 <w:rFonts w:ascii="Courier New" w:eastAsia="Times New Roman" w:hAnsi="Courier New" w:cs="Courier New"/>
@@ -10741,7 +12721,18 @@
                                 <w:szCs w:val="18"/>
                                 <w:lang w:eastAsia="en-GB"/>
                               </w:rPr>
-                              <w:t xml:space="preserve">params.maxArea = </w:t>
+                              <w:t>params.maxArea</w:t>
+                            </w:r>
+                            <w:proofErr w:type="spellEnd"/>
+                            <w:r>
+                              <w:rPr>
+                                <w:rFonts w:ascii="Courier New" w:eastAsia="Times New Roman" w:hAnsi="Courier New" w:cs="Courier New"/>
+                                <w:color w:val="000000"/>
+                                <w:sz w:val="18"/>
+                                <w:szCs w:val="18"/>
+                                <w:lang w:eastAsia="en-GB"/>
+                              </w:rPr>
+                              <w:t xml:space="preserve"> = </w:t>
                             </w:r>
                             <w:r>
                               <w:rPr>
@@ -10763,6 +12754,7 @@
                               </w:rPr>
                               <w:br/>
                             </w:r>
+                            <w:proofErr w:type="spellStart"/>
                             <w:r>
                               <w:rPr>
                                 <w:rFonts w:ascii="Courier New" w:eastAsia="Times New Roman" w:hAnsi="Courier New" w:cs="Courier New"/>
@@ -10771,7 +12763,18 @@
                                 <w:szCs w:val="18"/>
                                 <w:lang w:eastAsia="en-GB"/>
                               </w:rPr>
-                              <w:t xml:space="preserve">params.filterByArea = </w:t>
+                              <w:t>params.filterByArea</w:t>
+                            </w:r>
+                            <w:proofErr w:type="spellEnd"/>
+                            <w:r>
+                              <w:rPr>
+                                <w:rFonts w:ascii="Courier New" w:eastAsia="Times New Roman" w:hAnsi="Courier New" w:cs="Courier New"/>
+                                <w:color w:val="000000"/>
+                                <w:sz w:val="18"/>
+                                <w:szCs w:val="18"/>
+                                <w:lang w:eastAsia="en-GB"/>
+                              </w:rPr>
+                              <w:t xml:space="preserve"> = </w:t>
                             </w:r>
                             <w:r>
                               <w:rPr>
@@ -10797,6 +12800,7 @@
                               </w:rPr>
                               <w:br/>
                             </w:r>
+                            <w:proofErr w:type="spellStart"/>
                             <w:r>
                               <w:rPr>
                                 <w:rFonts w:ascii="Courier New" w:eastAsia="Times New Roman" w:hAnsi="Courier New" w:cs="Courier New"/>
@@ -10805,7 +12809,18 @@
                                 <w:szCs w:val="18"/>
                                 <w:lang w:eastAsia="en-GB"/>
                               </w:rPr>
-                              <w:t xml:space="preserve">params.minCircularity = </w:t>
+                              <w:t>params.minCircularity</w:t>
+                            </w:r>
+                            <w:proofErr w:type="spellEnd"/>
+                            <w:r>
+                              <w:rPr>
+                                <w:rFonts w:ascii="Courier New" w:eastAsia="Times New Roman" w:hAnsi="Courier New" w:cs="Courier New"/>
+                                <w:color w:val="000000"/>
+                                <w:sz w:val="18"/>
+                                <w:szCs w:val="18"/>
+                                <w:lang w:eastAsia="en-GB"/>
+                              </w:rPr>
+                              <w:t xml:space="preserve"> = </w:t>
                             </w:r>
                             <w:r>
                               <w:rPr>
@@ -10827,6 +12842,7 @@
                               </w:rPr>
                               <w:br/>
                             </w:r>
+                            <w:proofErr w:type="spellStart"/>
                             <w:r>
                               <w:rPr>
                                 <w:rFonts w:ascii="Courier New" w:eastAsia="Times New Roman" w:hAnsi="Courier New" w:cs="Courier New"/>
@@ -10835,7 +12851,18 @@
                                 <w:szCs w:val="18"/>
                                 <w:lang w:eastAsia="en-GB"/>
                               </w:rPr>
-                              <w:t xml:space="preserve">params.filterByCircularity = </w:t>
+                              <w:t>params.filterByCircularity</w:t>
+                            </w:r>
+                            <w:proofErr w:type="spellEnd"/>
+                            <w:r>
+                              <w:rPr>
+                                <w:rFonts w:ascii="Courier New" w:eastAsia="Times New Roman" w:hAnsi="Courier New" w:cs="Courier New"/>
+                                <w:color w:val="000000"/>
+                                <w:sz w:val="18"/>
+                                <w:szCs w:val="18"/>
+                                <w:lang w:eastAsia="en-GB"/>
+                              </w:rPr>
+                              <w:t xml:space="preserve"> = </w:t>
                             </w:r>
                             <w:r>
                               <w:rPr>
@@ -10861,6 +12888,7 @@
                               </w:rPr>
                               <w:br/>
                             </w:r>
+                            <w:proofErr w:type="spellStart"/>
                             <w:r>
                               <w:rPr>
                                 <w:rFonts w:ascii="Courier New" w:eastAsia="Times New Roman" w:hAnsi="Courier New" w:cs="Courier New"/>
@@ -10869,7 +12897,18 @@
                                 <w:szCs w:val="18"/>
                                 <w:lang w:eastAsia="en-GB"/>
                               </w:rPr>
-                              <w:t xml:space="preserve">params.blobColor = </w:t>
+                              <w:t>params.blobColor</w:t>
+                            </w:r>
+                            <w:proofErr w:type="spellEnd"/>
+                            <w:r>
+                              <w:rPr>
+                                <w:rFonts w:ascii="Courier New" w:eastAsia="Times New Roman" w:hAnsi="Courier New" w:cs="Courier New"/>
+                                <w:color w:val="000000"/>
+                                <w:sz w:val="18"/>
+                                <w:szCs w:val="18"/>
+                                <w:lang w:eastAsia="en-GB"/>
+                              </w:rPr>
+                              <w:t xml:space="preserve"> = </w:t>
                             </w:r>
                             <w:r>
                               <w:rPr>
@@ -10891,6 +12930,7 @@
                               </w:rPr>
                               <w:br/>
                             </w:r>
+                            <w:proofErr w:type="spellStart"/>
                             <w:r>
                               <w:rPr>
                                 <w:rFonts w:ascii="Courier New" w:eastAsia="Times New Roman" w:hAnsi="Courier New" w:cs="Courier New"/>
@@ -10899,7 +12939,18 @@
                                 <w:szCs w:val="18"/>
                                 <w:lang w:eastAsia="en-GB"/>
                               </w:rPr>
-                              <w:t xml:space="preserve">params.filterByColor = </w:t>
+                              <w:t>params.filterByColor</w:t>
+                            </w:r>
+                            <w:proofErr w:type="spellEnd"/>
+                            <w:r>
+                              <w:rPr>
+                                <w:rFonts w:ascii="Courier New" w:eastAsia="Times New Roman" w:hAnsi="Courier New" w:cs="Courier New"/>
+                                <w:color w:val="000000"/>
+                                <w:sz w:val="18"/>
+                                <w:szCs w:val="18"/>
+                                <w:lang w:eastAsia="en-GB"/>
+                              </w:rPr>
+                              <w:t xml:space="preserve"> = </w:t>
                             </w:r>
                             <w:r>
                               <w:rPr>
@@ -10925,6 +12976,7 @@
                               </w:rPr>
                               <w:br/>
                             </w:r>
+                            <w:proofErr w:type="spellStart"/>
                             <w:r>
                               <w:rPr>
                                 <w:rFonts w:ascii="Courier New" w:eastAsia="Times New Roman" w:hAnsi="Courier New" w:cs="Courier New"/>
@@ -10933,7 +12985,62 @@
                                 <w:szCs w:val="18"/>
                                 <w:lang w:eastAsia="en-GB"/>
                               </w:rPr>
-                              <w:t>dot_detector = cv.SimpleBlobDetector_create(params)</w:t>
+                              <w:t>dot_detector</w:t>
+                            </w:r>
+                            <w:proofErr w:type="spellEnd"/>
+                            <w:r>
+                              <w:rPr>
+                                <w:rFonts w:ascii="Courier New" w:eastAsia="Times New Roman" w:hAnsi="Courier New" w:cs="Courier New"/>
+                                <w:color w:val="000000"/>
+                                <w:sz w:val="18"/>
+                                <w:szCs w:val="18"/>
+                                <w:lang w:eastAsia="en-GB"/>
+                              </w:rPr>
+                              <w:t xml:space="preserve"> = </w:t>
+                            </w:r>
+                            <w:proofErr w:type="spellStart"/>
+                            <w:r>
+                              <w:rPr>
+                                <w:rFonts w:ascii="Courier New" w:eastAsia="Times New Roman" w:hAnsi="Courier New" w:cs="Courier New"/>
+                                <w:color w:val="000000"/>
+                                <w:sz w:val="18"/>
+                                <w:szCs w:val="18"/>
+                                <w:lang w:eastAsia="en-GB"/>
+                              </w:rPr>
+                              <w:t>cv.SimpleBlobDetector_create</w:t>
+                            </w:r>
+                            <w:proofErr w:type="spellEnd"/>
+                            <w:r>
+                              <w:rPr>
+                                <w:rFonts w:ascii="Courier New" w:eastAsia="Times New Roman" w:hAnsi="Courier New" w:cs="Courier New"/>
+                                <w:color w:val="000000"/>
+                                <w:sz w:val="18"/>
+                                <w:szCs w:val="18"/>
+                                <w:lang w:eastAsia="en-GB"/>
+                              </w:rPr>
+                              <w:t>(</w:t>
+                            </w:r>
+                            <w:proofErr w:type="spellStart"/>
+                            <w:r>
+                              <w:rPr>
+                                <w:rFonts w:ascii="Courier New" w:eastAsia="Times New Roman" w:hAnsi="Courier New" w:cs="Courier New"/>
+                                <w:color w:val="000000"/>
+                                <w:sz w:val="18"/>
+                                <w:szCs w:val="18"/>
+                                <w:lang w:eastAsia="en-GB"/>
+                              </w:rPr>
+                              <w:t>params</w:t>
+                            </w:r>
+                            <w:proofErr w:type="spellEnd"/>
+                            <w:r>
+                              <w:rPr>
+                                <w:rFonts w:ascii="Courier New" w:eastAsia="Times New Roman" w:hAnsi="Courier New" w:cs="Courier New"/>
+                                <w:color w:val="000000"/>
+                                <w:sz w:val="18"/>
+                                <w:szCs w:val="18"/>
+                                <w:lang w:eastAsia="en-GB"/>
+                              </w:rPr>
+                              <w:t>)</w:t>
                             </w:r>
                           </w:p>
                         </w:txbxContent>
@@ -10949,7 +13056,7 @@
           </mc:Choice>
           <mc:Fallback>
             <w:pict>
-              <v:shape w14:anchorId="5380D70A" id="_x0000_s1063" type="#_x0000_t202" style="width:450.75pt;height:110.6pt;visibility:visible;mso-wrap-style:square;mso-left-percent:-10001;mso-top-percent:-10001;mso-position-horizontal:absolute;mso-position-horizontal-relative:char;mso-position-vertical:absolute;mso-position-vertical-relative:line;mso-left-percent:-10001;mso-top-percent:-10001;v-text-anchor:top" o:gfxdata="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">
+              <v:shape w14:anchorId="5380D70A" id="_x0000_s1063" type="#_x0000_t202" style="width:450.75pt;height:110.6pt;visibility:visible;mso-wrap-style:square;mso-left-percent:-10001;mso-top-percent:-10001;mso-position-horizontal:absolute;mso-position-horizontal-relative:char;mso-position-vertical:absolute;mso-position-vertical-relative:line;mso-left-percent:-10001;mso-top-percent:-10001;v-text-anchor:top" o:gfxdata="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">
                 <v:textbox style="mso-fit-shape-to-text:t">
                   <w:txbxContent>
                     <w:p>
@@ -10982,6 +13089,8 @@
                           <w:lang w:eastAsia="en-GB"/>
                         </w:rPr>
                       </w:pPr>
+                      <w:proofErr w:type="spellStart"/>
+                      <w:proofErr w:type="gramStart"/>
                       <w:r>
                         <w:rPr>
                           <w:rFonts w:ascii="Courier New" w:eastAsia="Times New Roman" w:hAnsi="Courier New" w:cs="Courier New"/>
@@ -10990,7 +13099,41 @@
                           <w:szCs w:val="18"/>
                           <w:lang w:eastAsia="en-GB"/>
                         </w:rPr>
-                        <w:t>params = cv.SimpleBlobDetector_Params()</w:t>
+                        <w:t>params</w:t>
+                      </w:r>
+                      <w:proofErr w:type="spellEnd"/>
+                      <w:proofErr w:type="gramEnd"/>
+                      <w:r>
+                        <w:rPr>
+                          <w:rFonts w:ascii="Courier New" w:eastAsia="Times New Roman" w:hAnsi="Courier New" w:cs="Courier New"/>
+                          <w:color w:val="000000"/>
+                          <w:sz w:val="18"/>
+                          <w:szCs w:val="18"/>
+                          <w:lang w:eastAsia="en-GB"/>
+                        </w:rPr>
+                        <w:t xml:space="preserve"> = </w:t>
+                      </w:r>
+                      <w:proofErr w:type="spellStart"/>
+                      <w:r>
+                        <w:rPr>
+                          <w:rFonts w:ascii="Courier New" w:eastAsia="Times New Roman" w:hAnsi="Courier New" w:cs="Courier New"/>
+                          <w:color w:val="000000"/>
+                          <w:sz w:val="18"/>
+                          <w:szCs w:val="18"/>
+                          <w:lang w:eastAsia="en-GB"/>
+                        </w:rPr>
+                        <w:t>cv.SimpleBlobDetector_Params</w:t>
+                      </w:r>
+                      <w:proofErr w:type="spellEnd"/>
+                      <w:r>
+                        <w:rPr>
+                          <w:rFonts w:ascii="Courier New" w:eastAsia="Times New Roman" w:hAnsi="Courier New" w:cs="Courier New"/>
+                          <w:color w:val="000000"/>
+                          <w:sz w:val="18"/>
+                          <w:szCs w:val="18"/>
+                          <w:lang w:eastAsia="en-GB"/>
+                        </w:rPr>
+                        <w:t>()</w:t>
                       </w:r>
                       <w:r>
                         <w:rPr>
@@ -11001,7 +13144,28 @@
                           <w:lang w:eastAsia="en-GB"/>
                         </w:rPr>
                         <w:br/>
-                        <w:t xml:space="preserve">params.minArea = </w:t>
+                      </w:r>
+                      <w:proofErr w:type="spellStart"/>
+                      <w:r>
+                        <w:rPr>
+                          <w:rFonts w:ascii="Courier New" w:eastAsia="Times New Roman" w:hAnsi="Courier New" w:cs="Courier New"/>
+                          <w:color w:val="000000"/>
+                          <w:sz w:val="18"/>
+                          <w:szCs w:val="18"/>
+                          <w:lang w:eastAsia="en-GB"/>
+                        </w:rPr>
+                        <w:t>params.minArea</w:t>
+                      </w:r>
+                      <w:proofErr w:type="spellEnd"/>
+                      <w:r>
+                        <w:rPr>
+                          <w:rFonts w:ascii="Courier New" w:eastAsia="Times New Roman" w:hAnsi="Courier New" w:cs="Courier New"/>
+                          <w:color w:val="000000"/>
+                          <w:sz w:val="18"/>
+                          <w:szCs w:val="18"/>
+                          <w:lang w:eastAsia="en-GB"/>
+                        </w:rPr>
+                        <w:t xml:space="preserve"> = </w:t>
                       </w:r>
                       <w:r>
                         <w:rPr>
@@ -11023,6 +13187,7 @@
                         </w:rPr>
                         <w:br/>
                       </w:r>
+                      <w:proofErr w:type="spellStart"/>
                       <w:r>
                         <w:rPr>
                           <w:rFonts w:ascii="Courier New" w:eastAsia="Times New Roman" w:hAnsi="Courier New" w:cs="Courier New"/>
@@ -11031,7 +13196,18 @@
                           <w:szCs w:val="18"/>
                           <w:lang w:eastAsia="en-GB"/>
                         </w:rPr>
-                        <w:t xml:space="preserve">params.maxArea = </w:t>
+                        <w:t>params.maxArea</w:t>
+                      </w:r>
+                      <w:proofErr w:type="spellEnd"/>
+                      <w:r>
+                        <w:rPr>
+                          <w:rFonts w:ascii="Courier New" w:eastAsia="Times New Roman" w:hAnsi="Courier New" w:cs="Courier New"/>
+                          <w:color w:val="000000"/>
+                          <w:sz w:val="18"/>
+                          <w:szCs w:val="18"/>
+                          <w:lang w:eastAsia="en-GB"/>
+                        </w:rPr>
+                        <w:t xml:space="preserve"> = </w:t>
                       </w:r>
                       <w:r>
                         <w:rPr>
@@ -11053,6 +13229,7 @@
                         </w:rPr>
                         <w:br/>
                       </w:r>
+                      <w:proofErr w:type="spellStart"/>
                       <w:r>
                         <w:rPr>
                           <w:rFonts w:ascii="Courier New" w:eastAsia="Times New Roman" w:hAnsi="Courier New" w:cs="Courier New"/>
@@ -11061,7 +13238,18 @@
                           <w:szCs w:val="18"/>
                           <w:lang w:eastAsia="en-GB"/>
                         </w:rPr>
-                        <w:t xml:space="preserve">params.filterByArea = </w:t>
+                        <w:t>params.filterByArea</w:t>
+                      </w:r>
+                      <w:proofErr w:type="spellEnd"/>
+                      <w:r>
+                        <w:rPr>
+                          <w:rFonts w:ascii="Courier New" w:eastAsia="Times New Roman" w:hAnsi="Courier New" w:cs="Courier New"/>
+                          <w:color w:val="000000"/>
+                          <w:sz w:val="18"/>
+                          <w:szCs w:val="18"/>
+                          <w:lang w:eastAsia="en-GB"/>
+                        </w:rPr>
+                        <w:t xml:space="preserve"> = </w:t>
                       </w:r>
                       <w:r>
                         <w:rPr>
@@ -11087,6 +13275,7 @@
                         </w:rPr>
                         <w:br/>
                       </w:r>
+                      <w:proofErr w:type="spellStart"/>
                       <w:r>
                         <w:rPr>
                           <w:rFonts w:ascii="Courier New" w:eastAsia="Times New Roman" w:hAnsi="Courier New" w:cs="Courier New"/>
@@ -11095,7 +13284,18 @@
                           <w:szCs w:val="18"/>
                           <w:lang w:eastAsia="en-GB"/>
                         </w:rPr>
-                        <w:t xml:space="preserve">params.minCircularity = </w:t>
+                        <w:t>params.minCircularity</w:t>
+                      </w:r>
+                      <w:proofErr w:type="spellEnd"/>
+                      <w:r>
+                        <w:rPr>
+                          <w:rFonts w:ascii="Courier New" w:eastAsia="Times New Roman" w:hAnsi="Courier New" w:cs="Courier New"/>
+                          <w:color w:val="000000"/>
+                          <w:sz w:val="18"/>
+                          <w:szCs w:val="18"/>
+                          <w:lang w:eastAsia="en-GB"/>
+                        </w:rPr>
+                        <w:t xml:space="preserve"> = </w:t>
                       </w:r>
                       <w:r>
                         <w:rPr>
@@ -11117,6 +13317,7 @@
                         </w:rPr>
                         <w:br/>
                       </w:r>
+                      <w:proofErr w:type="spellStart"/>
                       <w:r>
                         <w:rPr>
                           <w:rFonts w:ascii="Courier New" w:eastAsia="Times New Roman" w:hAnsi="Courier New" w:cs="Courier New"/>
@@ -11125,7 +13326,18 @@
                           <w:szCs w:val="18"/>
                           <w:lang w:eastAsia="en-GB"/>
                         </w:rPr>
-                        <w:t xml:space="preserve">params.filterByCircularity = </w:t>
+                        <w:t>params.filterByCircularity</w:t>
+                      </w:r>
+                      <w:proofErr w:type="spellEnd"/>
+                      <w:r>
+                        <w:rPr>
+                          <w:rFonts w:ascii="Courier New" w:eastAsia="Times New Roman" w:hAnsi="Courier New" w:cs="Courier New"/>
+                          <w:color w:val="000000"/>
+                          <w:sz w:val="18"/>
+                          <w:szCs w:val="18"/>
+                          <w:lang w:eastAsia="en-GB"/>
+                        </w:rPr>
+                        <w:t xml:space="preserve"> = </w:t>
                       </w:r>
                       <w:r>
                         <w:rPr>
@@ -11151,6 +13363,7 @@
                         </w:rPr>
                         <w:br/>
                       </w:r>
+                      <w:proofErr w:type="spellStart"/>
                       <w:r>
                         <w:rPr>
                           <w:rFonts w:ascii="Courier New" w:eastAsia="Times New Roman" w:hAnsi="Courier New" w:cs="Courier New"/>
@@ -11159,7 +13372,18 @@
                           <w:szCs w:val="18"/>
                           <w:lang w:eastAsia="en-GB"/>
                         </w:rPr>
-                        <w:t xml:space="preserve">params.blobColor = </w:t>
+                        <w:t>params.blobColor</w:t>
+                      </w:r>
+                      <w:proofErr w:type="spellEnd"/>
+                      <w:r>
+                        <w:rPr>
+                          <w:rFonts w:ascii="Courier New" w:eastAsia="Times New Roman" w:hAnsi="Courier New" w:cs="Courier New"/>
+                          <w:color w:val="000000"/>
+                          <w:sz w:val="18"/>
+                          <w:szCs w:val="18"/>
+                          <w:lang w:eastAsia="en-GB"/>
+                        </w:rPr>
+                        <w:t xml:space="preserve"> = </w:t>
                       </w:r>
                       <w:r>
                         <w:rPr>
@@ -11181,6 +13405,7 @@
                         </w:rPr>
                         <w:br/>
                       </w:r>
+                      <w:proofErr w:type="spellStart"/>
                       <w:r>
                         <w:rPr>
                           <w:rFonts w:ascii="Courier New" w:eastAsia="Times New Roman" w:hAnsi="Courier New" w:cs="Courier New"/>
@@ -11189,7 +13414,18 @@
                           <w:szCs w:val="18"/>
                           <w:lang w:eastAsia="en-GB"/>
                         </w:rPr>
-                        <w:t xml:space="preserve">params.filterByColor = </w:t>
+                        <w:t>params.filterByColor</w:t>
+                      </w:r>
+                      <w:proofErr w:type="spellEnd"/>
+                      <w:r>
+                        <w:rPr>
+                          <w:rFonts w:ascii="Courier New" w:eastAsia="Times New Roman" w:hAnsi="Courier New" w:cs="Courier New"/>
+                          <w:color w:val="000000"/>
+                          <w:sz w:val="18"/>
+                          <w:szCs w:val="18"/>
+                          <w:lang w:eastAsia="en-GB"/>
+                        </w:rPr>
+                        <w:t xml:space="preserve"> = </w:t>
                       </w:r>
                       <w:r>
                         <w:rPr>
@@ -11215,6 +13451,7 @@
                         </w:rPr>
                         <w:br/>
                       </w:r>
+                      <w:proofErr w:type="spellStart"/>
                       <w:r>
                         <w:rPr>
                           <w:rFonts w:ascii="Courier New" w:eastAsia="Times New Roman" w:hAnsi="Courier New" w:cs="Courier New"/>
@@ -11223,7 +13460,62 @@
                           <w:szCs w:val="18"/>
                           <w:lang w:eastAsia="en-GB"/>
                         </w:rPr>
-                        <w:t>dot_detector = cv.SimpleBlobDetector_create(params)</w:t>
+                        <w:t>dot_detector</w:t>
+                      </w:r>
+                      <w:proofErr w:type="spellEnd"/>
+                      <w:r>
+                        <w:rPr>
+                          <w:rFonts w:ascii="Courier New" w:eastAsia="Times New Roman" w:hAnsi="Courier New" w:cs="Courier New"/>
+                          <w:color w:val="000000"/>
+                          <w:sz w:val="18"/>
+                          <w:szCs w:val="18"/>
+                          <w:lang w:eastAsia="en-GB"/>
+                        </w:rPr>
+                        <w:t xml:space="preserve"> = </w:t>
+                      </w:r>
+                      <w:proofErr w:type="spellStart"/>
+                      <w:r>
+                        <w:rPr>
+                          <w:rFonts w:ascii="Courier New" w:eastAsia="Times New Roman" w:hAnsi="Courier New" w:cs="Courier New"/>
+                          <w:color w:val="000000"/>
+                          <w:sz w:val="18"/>
+                          <w:szCs w:val="18"/>
+                          <w:lang w:eastAsia="en-GB"/>
+                        </w:rPr>
+                        <w:t>cv.SimpleBlobDetector_create</w:t>
+                      </w:r>
+                      <w:proofErr w:type="spellEnd"/>
+                      <w:r>
+                        <w:rPr>
+                          <w:rFonts w:ascii="Courier New" w:eastAsia="Times New Roman" w:hAnsi="Courier New" w:cs="Courier New"/>
+                          <w:color w:val="000000"/>
+                          <w:sz w:val="18"/>
+                          <w:szCs w:val="18"/>
+                          <w:lang w:eastAsia="en-GB"/>
+                        </w:rPr>
+                        <w:t>(</w:t>
+                      </w:r>
+                      <w:proofErr w:type="spellStart"/>
+                      <w:r>
+                        <w:rPr>
+                          <w:rFonts w:ascii="Courier New" w:eastAsia="Times New Roman" w:hAnsi="Courier New" w:cs="Courier New"/>
+                          <w:color w:val="000000"/>
+                          <w:sz w:val="18"/>
+                          <w:szCs w:val="18"/>
+                          <w:lang w:eastAsia="en-GB"/>
+                        </w:rPr>
+                        <w:t>params</w:t>
+                      </w:r>
+                      <w:proofErr w:type="spellEnd"/>
+                      <w:r>
+                        <w:rPr>
+                          <w:rFonts w:ascii="Courier New" w:eastAsia="Times New Roman" w:hAnsi="Courier New" w:cs="Courier New"/>
+                          <w:color w:val="000000"/>
+                          <w:sz w:val="18"/>
+                          <w:szCs w:val="18"/>
+                          <w:lang w:eastAsia="en-GB"/>
+                        </w:rPr>
+                        <w:t>)</w:t>
                       </w:r>
                     </w:p>
                   </w:txbxContent>
@@ -11310,7 +13602,7 @@
         <w:noProof/>
         <w:color w:val="5B9BD5" w:themeColor="accent1"/>
       </w:rPr>
-      <w:t>12</w:t>
+      <w:t>16</w:t>
     </w:r>
     <w:r>
       <w:rPr>
@@ -11439,7 +13731,15 @@
         <w:fldChar w:fldCharType="separate"/>
       </w:r>
       <w:r>
-        <w:t>Appendix C: Distcor dot grid compatible blob detector setup</w:t>
+        <w:t xml:space="preserve">Appendix C: </w:t>
+      </w:r>
+      <w:proofErr w:type="spellStart"/>
+      <w:r>
+        <w:t>Distcor</w:t>
+      </w:r>
+      <w:proofErr w:type="spellEnd"/>
+      <w:r>
+        <w:t xml:space="preserve"> dot grid compatible blob detector setup</w:t>
       </w:r>
       <w:r>
         <w:fldChar w:fldCharType="end"/>
@@ -11521,7 +13821,15 @@
         <w:footnoteRef/>
       </w:r>
       <w:r>
-        <w:t xml:space="preserve"> The values for this config are listed in </w:t>
+        <w:t xml:space="preserve"> The values for this </w:t>
+      </w:r>
+      <w:proofErr w:type="spellStart"/>
+      <w:r>
+        <w:t>config</w:t>
+      </w:r>
+      <w:proofErr w:type="spellEnd"/>
+      <w:r>
+        <w:t xml:space="preserve"> are listed in </w:t>
       </w:r>
       <w:r>
         <w:fldChar w:fldCharType="begin"/>
@@ -11547,7 +13855,15 @@
         <w:pStyle w:val="FootnoteText"/>
       </w:pPr>
       <w:r>
-        <w:t xml:space="preserve">Additionally, a script to generate this config exists on the repo at </w:t>
+        <w:t xml:space="preserve">Additionally, a script to generate this </w:t>
+      </w:r>
+      <w:proofErr w:type="spellStart"/>
+      <w:r>
+        <w:t>config</w:t>
+      </w:r>
+      <w:proofErr w:type="spellEnd"/>
+      <w:r>
+        <w:t xml:space="preserve"> exists on the repo at </w:t>
       </w:r>
       <w:hyperlink r:id="rId3" w:history="1">
         <w:r>
@@ -12394,6 +14710,7 @@
   <w:style w:type="character" w:default="1" w:styleId="DefaultParagraphFont">
     <w:name w:val="Default Paragraph Font"/>
     <w:uiPriority w:val="1"/>
+    <w:semiHidden/>
     <w:unhideWhenUsed/>
   </w:style>
   <w:style w:type="table" w:default="1" w:styleId="TableNormal">
@@ -13191,7 +15508,7 @@
 </file>
 
 <file path=customXml/itemProps1.xml><?xml version="1.0" encoding="utf-8"?>
-<ds:datastoreItem xmlns:ds="http://schemas.openxmlformats.org/officeDocument/2006/customXml" ds:itemID="{51AD967D-5026-4D86-8A33-C720909F05E4}">
+<ds:datastoreItem xmlns:ds="http://schemas.openxmlformats.org/officeDocument/2006/customXml" ds:itemID="{255281B4-7E57-41F2-A539-92EF1C23296A}">
   <ds:schemaRefs>
     <ds:schemaRef ds:uri="http://schemas.openxmlformats.org/officeDocument/2006/bibliography"/>
   </ds:schemaRefs>

</xml_diff>